<commit_message>
Modified the source code as per the requirement
</commit_message>
<xml_diff>
--- a/Docs/sink demo/PSF AE_Sink  requirements.docx
+++ b/Docs/sink demo/PSF AE_Sink  requirements.docx
@@ -4213,7 +4213,21 @@
         <w:rPr>
           <w:lang w:val="en-GB"/>
         </w:rPr>
-        <w:t>PSF AE_Sink Demo</w:t>
+        <w:t xml:space="preserve">PSF </w:t>
+      </w:r>
+      <w:proofErr w:type="spellStart"/>
+      <w:r>
+        <w:rPr>
+          <w:lang w:val="en-GB"/>
+        </w:rPr>
+        <w:t>AE_Sink</w:t>
+      </w:r>
+      <w:proofErr w:type="spellEnd"/>
+      <w:r>
+        <w:rPr>
+          <w:lang w:val="en-GB"/>
+        </w:rPr>
+        <w:t xml:space="preserve"> Demo</w:t>
       </w:r>
       <w:r>
         <w:rPr>
@@ -4259,8 +4273,16 @@
         <w:rPr>
           <w:lang w:val="en-GB"/>
         </w:rPr>
-        <w:t>PSF AE_Sink</w:t>
-      </w:r>
+        <w:t xml:space="preserve">PSF </w:t>
+      </w:r>
+      <w:proofErr w:type="spellStart"/>
+      <w:r>
+        <w:rPr>
+          <w:lang w:val="en-GB"/>
+        </w:rPr>
+        <w:t>AE_Sink</w:t>
+      </w:r>
+      <w:proofErr w:type="spellEnd"/>
       <w:r>
         <w:rPr>
           <w:lang w:val="en-GB"/>
@@ -4632,6 +4654,12 @@
       </w:pPr>
       <w:ins w:id="23" w:author="Riyas Kattukandan - I21301" w:date="2020-09-15T11:17:00Z">
         <w:r>
+          <w:rPr>
+            <w:b w:val="0"/>
+            <w:bCs w:val="0"/>
+            <w:i w:val="0"/>
+            <w:iCs w:val="0"/>
+          </w:rPr>
           <w:fldChar w:fldCharType="begin"/>
         </w:r>
         <w:r>
@@ -4639,8 +4667,16 @@
         </w:r>
         <w:r>
           <w:rPr>
+            <w:b w:val="0"/>
+            <w:bCs w:val="0"/>
+            <w:i w:val="0"/>
+            <w:iCs w:val="0"/>
             <w:rPrChange w:id="24" w:author="Riyas Kattukandan - I21301" w:date="2020-09-15T11:17:00Z">
               <w:rPr>
+                <w:b w:val="0"/>
+                <w:bCs w:val="0"/>
+                <w:i w:val="0"/>
+                <w:iCs w:val="0"/>
                 <w:color w:val="FF0000"/>
               </w:rPr>
             </w:rPrChange>
@@ -4651,6 +4687,12 @@
           <w:instrText xml:space="preserve">-" </w:instrText>
         </w:r>
         <w:r>
+          <w:rPr>
+            <w:b w:val="0"/>
+            <w:bCs w:val="0"/>
+            <w:i w:val="0"/>
+            <w:iCs w:val="0"/>
+          </w:rPr>
           <w:fldChar w:fldCharType="separate"/>
         </w:r>
         <w:r>
@@ -4658,6 +4700,10 @@
             <w:rStyle w:val="Hyperlink"/>
             <w:rPrChange w:id="25" w:author="Riyas Kattukandan - I21301" w:date="2020-09-15T11:17:00Z">
               <w:rPr>
+                <w:b w:val="0"/>
+                <w:bCs w:val="0"/>
+                <w:i w:val="0"/>
+                <w:iCs w:val="0"/>
                 <w:color w:val="FF0000"/>
               </w:rPr>
             </w:rPrChange>
@@ -4671,6 +4717,12 @@
           <w:t>-</w:t>
         </w:r>
         <w:r>
+          <w:rPr>
+            <w:b w:val="0"/>
+            <w:bCs w:val="0"/>
+            <w:i w:val="0"/>
+            <w:iCs w:val="0"/>
+          </w:rPr>
           <w:fldChar w:fldCharType="end"/>
         </w:r>
         <w:r>
@@ -4689,24 +4741,22 @@
             <w:szCs w:val="21"/>
             <w:shd w:val="clear" w:color="auto" w:fill="EBECF0"/>
           </w:rPr>
-          <w:t>feature/upd301c-sink-ae-demo</w:t>
-        </w:r>
-        <w:r>
-          <w:rPr>
-            <w:rFonts w:ascii="Segoe UI" w:hAnsi="Segoe UI" w:cs="Segoe UI"/>
-            <w:color w:val="0052CC"/>
-            <w:sz w:val="21"/>
-            <w:szCs w:val="21"/>
-            <w:shd w:val="clear" w:color="auto" w:fill="EBECF0"/>
-          </w:rPr>
-          <w:t>.</w:t>
+          <w:t>feature/upd301c-sink-ae-demo.</w:t>
         </w:r>
       </w:ins>
       <w:del w:id="27" w:author="Riyas Kattukandan - I21301" w:date="2020-09-15T11:17:00Z">
         <w:r>
           <w:rPr>
+            <w:b w:val="0"/>
+            <w:bCs w:val="0"/>
+            <w:i w:val="0"/>
+            <w:iCs w:val="0"/>
             <w:rPrChange w:id="28" w:author="Riyas Kattukandan - I21301" w:date="2020-09-15T11:17:00Z">
               <w:rPr>
+                <w:b w:val="0"/>
+                <w:bCs w:val="0"/>
+                <w:i w:val="0"/>
+                <w:iCs w:val="0"/>
                 <w:color w:val="FF0000"/>
               </w:rPr>
             </w:rPrChange>
@@ -5071,8 +5121,46 @@
               <w:rPr>
                 <w:lang w:val="en-GB"/>
               </w:rPr>
-              <w:t xml:space="preserve"> Jegatheesh</w:t>
-            </w:r>
+              <w:t xml:space="preserve"> Jega</w:t>
+            </w:r>
+            <w:ins w:id="44" w:author="Somu Monika - I53191" w:date="2020-09-24T17:56:00Z">
+              <w:r>
+                <w:rPr>
+                  <w:lang w:val="en-GB"/>
+                </w:rPr>
+                <w:t>d</w:t>
+              </w:r>
+            </w:ins>
+            <w:del w:id="45" w:author="Somu Monika - I53191" w:date="2020-09-24T17:56:00Z">
+              <w:r>
+                <w:rPr>
+                  <w:lang w:val="en-GB"/>
+                </w:rPr>
+                <w:delText>t</w:delText>
+              </w:r>
+            </w:del>
+            <w:r>
+              <w:rPr>
+                <w:lang w:val="en-GB"/>
+              </w:rPr>
+              <w:t>hees</w:t>
+            </w:r>
+            <w:ins w:id="46" w:author="Somu Monika - I53191" w:date="2020-09-24T17:57:00Z">
+              <w:r>
+                <w:rPr>
+                  <w:lang w:val="en-GB"/>
+                </w:rPr>
+                <w:t>an</w:t>
+              </w:r>
+            </w:ins>
+            <w:del w:id="47" w:author="Somu Monika - I53191" w:date="2020-09-24T17:57:00Z">
+              <w:r>
+                <w:rPr>
+                  <w:lang w:val="en-GB"/>
+                </w:rPr>
+                <w:delText>h</w:delText>
+              </w:r>
+            </w:del>
           </w:p>
         </w:tc>
       </w:tr>
@@ -5139,8 +5227,46 @@
               <w:rPr>
                 <w:lang w:val="en-GB"/>
               </w:rPr>
-              <w:t>Jegatheesh</w:t>
-            </w:r>
+              <w:t>Jega</w:t>
+            </w:r>
+            <w:ins w:id="48" w:author="Somu Monika - I53191" w:date="2020-09-24T17:56:00Z">
+              <w:r>
+                <w:rPr>
+                  <w:lang w:val="en-GB"/>
+                </w:rPr>
+                <w:t>d</w:t>
+              </w:r>
+            </w:ins>
+            <w:del w:id="49" w:author="Somu Monika - I53191" w:date="2020-09-24T17:56:00Z">
+              <w:r>
+                <w:rPr>
+                  <w:lang w:val="en-GB"/>
+                </w:rPr>
+                <w:delText>t</w:delText>
+              </w:r>
+            </w:del>
+            <w:r>
+              <w:rPr>
+                <w:lang w:val="en-GB"/>
+              </w:rPr>
+              <w:t>hees</w:t>
+            </w:r>
+            <w:ins w:id="50" w:author="Somu Monika - I53191" w:date="2020-09-24T17:57:00Z">
+              <w:r>
+                <w:rPr>
+                  <w:lang w:val="en-GB"/>
+                </w:rPr>
+                <w:t>an</w:t>
+              </w:r>
+            </w:ins>
+            <w:del w:id="51" w:author="Somu Monika - I53191" w:date="2020-09-24T17:57:00Z">
+              <w:r>
+                <w:rPr>
+                  <w:lang w:val="en-GB"/>
+                </w:rPr>
+                <w:delText>h</w:delText>
+              </w:r>
+            </w:del>
           </w:p>
         </w:tc>
       </w:tr>
@@ -5380,34 +5506,34 @@
       <w:pPr>
         <w:pStyle w:val="Heading1"/>
       </w:pPr>
-      <w:bookmarkStart w:id="44" w:name="_Toc47594190"/>
+      <w:bookmarkStart w:id="52" w:name="_Toc47594190"/>
       <w:r>
         <w:lastRenderedPageBreak/>
         <w:t>Software Requirements Specification</w:t>
       </w:r>
-      <w:bookmarkStart w:id="45" w:name="_Toc32404080"/>
-      <w:bookmarkEnd w:id="44"/>
-      <w:bookmarkEnd w:id="45"/>
+      <w:bookmarkStart w:id="53" w:name="_Toc32404080"/>
+      <w:bookmarkEnd w:id="52"/>
+      <w:bookmarkEnd w:id="53"/>
     </w:p>
     <w:p>
       <w:pPr>
         <w:pStyle w:val="Heading2"/>
       </w:pPr>
-      <w:bookmarkStart w:id="46" w:name="_Toc47594191"/>
+      <w:bookmarkStart w:id="54" w:name="_Toc47594191"/>
       <w:r>
         <w:t>Target platform Requirements</w:t>
       </w:r>
-      <w:bookmarkEnd w:id="46"/>
+      <w:bookmarkEnd w:id="54"/>
     </w:p>
     <w:p>
       <w:pPr>
         <w:pStyle w:val="Heading3"/>
       </w:pPr>
-      <w:bookmarkStart w:id="47" w:name="_Toc47594192"/>
+      <w:bookmarkStart w:id="55" w:name="_Toc47594192"/>
       <w:r>
         <w:t>R_TP_BOARD_REQUIREMENTS</w:t>
       </w:r>
-      <w:bookmarkEnd w:id="47"/>
+      <w:bookmarkEnd w:id="55"/>
     </w:p>
     <w:p>
       <w:pPr>
@@ -5570,11 +5696,11 @@
       <w:pPr>
         <w:pStyle w:val="Heading3"/>
       </w:pPr>
-      <w:bookmarkStart w:id="48" w:name="_Toc47594193"/>
+      <w:bookmarkStart w:id="56" w:name="_Toc47594193"/>
       <w:r>
         <w:t>R_TP_HARMONY_SUPPORT</w:t>
       </w:r>
-      <w:bookmarkEnd w:id="48"/>
+      <w:bookmarkEnd w:id="56"/>
     </w:p>
     <w:p>
       <w:pPr>
@@ -5600,52 +5726,44 @@
       <w:pPr>
         <w:pStyle w:val="Heading2"/>
       </w:pPr>
-      <w:bookmarkStart w:id="49" w:name="_Toc47594194"/>
+      <w:bookmarkStart w:id="57" w:name="_Toc47594194"/>
       <w:r>
         <w:t>Functional Requirements</w:t>
       </w:r>
-      <w:bookmarkEnd w:id="49"/>
+      <w:bookmarkEnd w:id="57"/>
     </w:p>
     <w:p>
       <w:pPr>
         <w:pStyle w:val="Heading3"/>
       </w:pPr>
-      <w:bookmarkStart w:id="50" w:name="_Toc32404085"/>
-      <w:bookmarkStart w:id="51" w:name="_Toc32404086"/>
-      <w:bookmarkStart w:id="52" w:name="_Toc32404087"/>
-      <w:bookmarkStart w:id="53" w:name="_Toc32404088"/>
-      <w:bookmarkStart w:id="54" w:name="_Toc32404089"/>
-      <w:bookmarkStart w:id="55" w:name="_Toc32404090"/>
-      <w:bookmarkStart w:id="56" w:name="_Toc32404091"/>
-      <w:bookmarkStart w:id="57" w:name="_Toc32404092"/>
-      <w:bookmarkStart w:id="58" w:name="_Toc32404093"/>
-      <w:bookmarkStart w:id="59" w:name="_Toc32404094"/>
-      <w:bookmarkStart w:id="60" w:name="_Toc32404095"/>
-      <w:bookmarkStart w:id="61" w:name="_Toc32404096"/>
-      <w:bookmarkStart w:id="62" w:name="_Toc32404097"/>
-      <w:bookmarkStart w:id="63" w:name="_Toc32404098"/>
-      <w:bookmarkStart w:id="64" w:name="_Toc32404099"/>
-      <w:bookmarkStart w:id="65" w:name="_Toc32404100"/>
-      <w:bookmarkStart w:id="66" w:name="_Toc32404101"/>
-      <w:bookmarkStart w:id="67" w:name="_Toc32404102"/>
-      <w:bookmarkStart w:id="68" w:name="_Toc32404103"/>
-      <w:bookmarkStart w:id="69" w:name="_Toc32404104"/>
-      <w:bookmarkStart w:id="70" w:name="_Toc32404105"/>
-      <w:bookmarkStart w:id="71" w:name="_Toc32404106"/>
-      <w:bookmarkStart w:id="72" w:name="_Toc32404107"/>
-      <w:bookmarkStart w:id="73" w:name="_Toc32404108"/>
-      <w:bookmarkStart w:id="74" w:name="_Toc32404109"/>
-      <w:bookmarkStart w:id="75" w:name="_Toc32404110"/>
-      <w:bookmarkStart w:id="76" w:name="_Toc47594195"/>
-      <w:bookmarkStart w:id="77" w:name="_Hlk47594336"/>
-      <w:bookmarkEnd w:id="50"/>
-      <w:bookmarkEnd w:id="51"/>
-      <w:bookmarkEnd w:id="52"/>
-      <w:bookmarkEnd w:id="53"/>
-      <w:bookmarkEnd w:id="54"/>
-      <w:bookmarkEnd w:id="55"/>
-      <w:bookmarkEnd w:id="56"/>
-      <w:bookmarkEnd w:id="57"/>
+      <w:bookmarkStart w:id="58" w:name="_Toc32404085"/>
+      <w:bookmarkStart w:id="59" w:name="_Toc32404086"/>
+      <w:bookmarkStart w:id="60" w:name="_Toc32404087"/>
+      <w:bookmarkStart w:id="61" w:name="_Toc32404088"/>
+      <w:bookmarkStart w:id="62" w:name="_Toc32404089"/>
+      <w:bookmarkStart w:id="63" w:name="_Toc32404090"/>
+      <w:bookmarkStart w:id="64" w:name="_Toc32404091"/>
+      <w:bookmarkStart w:id="65" w:name="_Toc32404092"/>
+      <w:bookmarkStart w:id="66" w:name="_Toc32404093"/>
+      <w:bookmarkStart w:id="67" w:name="_Toc32404094"/>
+      <w:bookmarkStart w:id="68" w:name="_Toc32404095"/>
+      <w:bookmarkStart w:id="69" w:name="_Toc32404096"/>
+      <w:bookmarkStart w:id="70" w:name="_Toc32404097"/>
+      <w:bookmarkStart w:id="71" w:name="_Toc32404098"/>
+      <w:bookmarkStart w:id="72" w:name="_Toc32404099"/>
+      <w:bookmarkStart w:id="73" w:name="_Toc32404100"/>
+      <w:bookmarkStart w:id="74" w:name="_Toc32404101"/>
+      <w:bookmarkStart w:id="75" w:name="_Toc32404102"/>
+      <w:bookmarkStart w:id="76" w:name="_Toc32404103"/>
+      <w:bookmarkStart w:id="77" w:name="_Toc32404104"/>
+      <w:bookmarkStart w:id="78" w:name="_Toc32404105"/>
+      <w:bookmarkStart w:id="79" w:name="_Toc32404106"/>
+      <w:bookmarkStart w:id="80" w:name="_Toc32404107"/>
+      <w:bookmarkStart w:id="81" w:name="_Toc32404108"/>
+      <w:bookmarkStart w:id="82" w:name="_Toc32404109"/>
+      <w:bookmarkStart w:id="83" w:name="_Toc32404110"/>
+      <w:bookmarkStart w:id="84" w:name="_Toc47594195"/>
+      <w:bookmarkStart w:id="85" w:name="_Hlk47594336"/>
       <w:bookmarkEnd w:id="58"/>
       <w:bookmarkEnd w:id="59"/>
       <w:bookmarkEnd w:id="60"/>
@@ -5664,15 +5782,23 @@
       <w:bookmarkEnd w:id="73"/>
       <w:bookmarkEnd w:id="74"/>
       <w:bookmarkEnd w:id="75"/>
+      <w:bookmarkEnd w:id="76"/>
+      <w:bookmarkEnd w:id="77"/>
+      <w:bookmarkEnd w:id="78"/>
+      <w:bookmarkEnd w:id="79"/>
+      <w:bookmarkEnd w:id="80"/>
+      <w:bookmarkEnd w:id="81"/>
+      <w:bookmarkEnd w:id="82"/>
+      <w:bookmarkEnd w:id="83"/>
       <w:r>
         <w:t>R_FUNC_</w:t>
       </w:r>
       <w:r>
         <w:t>ADC_ROTOR_SWITCH</w:t>
       </w:r>
-      <w:bookmarkEnd w:id="76"/>
-    </w:p>
-    <w:bookmarkEnd w:id="77"/>
+      <w:bookmarkEnd w:id="84"/>
+    </w:p>
+    <w:bookmarkEnd w:id="85"/>
     <w:p>
       <w:r>
         <w:t xml:space="preserve">Different power profiles </w:t>
@@ -5680,7 +5806,7 @@
       <w:r>
         <w:t xml:space="preserve">can be selected based on the knob selection which is connected to </w:t>
       </w:r>
-      <w:bookmarkStart w:id="78" w:name="_Hlk47594381"/>
+      <w:bookmarkStart w:id="86" w:name="_Hlk47594381"/>
       <w:r>
         <w:t xml:space="preserve">PA04 of </w:t>
       </w:r>
@@ -5690,7 +5816,7 @@
     </w:p>
     <w:p/>
     <w:p>
-      <w:bookmarkStart w:id="79" w:name="_Hlk47594527"/>
+      <w:bookmarkStart w:id="87" w:name="_Hlk47594527"/>
       <w:r>
         <w:rPr>
           <w:noProof/>
@@ -5805,15 +5931,15 @@
         </w:rPr>
         <w:t>20V @ 3A</w:t>
       </w:r>
-      <w:commentRangeStart w:id="80"/>
-      <w:commentRangeEnd w:id="80"/>
+      <w:commentRangeStart w:id="88"/>
+      <w:commentRangeEnd w:id="88"/>
       <w:r>
         <w:rPr>
           <w:rStyle w:val="CommentReference"/>
           <w:b/>
           <w:bCs/>
         </w:rPr>
-        <w:commentReference w:id="80"/>
+        <w:commentReference w:id="88"/>
       </w:r>
     </w:p>
     <w:p>
@@ -5829,18 +5955,18 @@
         </w:rPr>
         <w:t>20V @ 3A</w:t>
       </w:r>
-      <w:commentRangeStart w:id="81"/>
-      <w:commentRangeEnd w:id="81"/>
+      <w:commentRangeStart w:id="89"/>
+      <w:commentRangeEnd w:id="89"/>
       <w:r>
         <w:rPr>
           <w:rStyle w:val="CommentReference"/>
           <w:b/>
           <w:bCs/>
         </w:rPr>
-        <w:commentReference w:id="81"/>
-      </w:r>
-    </w:p>
-    <w:bookmarkEnd w:id="79"/>
+        <w:commentReference w:id="89"/>
+      </w:r>
+    </w:p>
+    <w:bookmarkEnd w:id="87"/>
     <w:p>
       <w:pPr>
         <w:ind w:left="720"/>
@@ -5851,15 +5977,15 @@
         </w:rPr>
         <w:t>20V @ 3A</w:t>
       </w:r>
-      <w:commentRangeStart w:id="82"/>
-      <w:commentRangeEnd w:id="82"/>
+      <w:commentRangeStart w:id="90"/>
+      <w:commentRangeEnd w:id="90"/>
       <w:r>
         <w:rPr>
           <w:rStyle w:val="CommentReference"/>
           <w:b/>
           <w:bCs/>
         </w:rPr>
-        <w:commentReference w:id="82"/>
+        <w:commentReference w:id="90"/>
       </w:r>
     </w:p>
     <w:p>
@@ -5877,15 +6003,15 @@
       <w:pPr>
         <w:pStyle w:val="Heading3"/>
       </w:pPr>
-      <w:bookmarkStart w:id="83" w:name="_Toc47594196"/>
-      <w:bookmarkEnd w:id="78"/>
+      <w:bookmarkStart w:id="91" w:name="_Toc47594196"/>
+      <w:bookmarkEnd w:id="86"/>
       <w:r>
         <w:t>R_FUNC_</w:t>
       </w:r>
       <w:r>
         <w:t>CURRENT_MONITOR</w:t>
       </w:r>
-      <w:bookmarkEnd w:id="83"/>
+      <w:bookmarkEnd w:id="91"/>
     </w:p>
     <w:p>
       <w:pPr>
@@ -5901,21 +6027,21 @@
       <w:pPr>
         <w:pStyle w:val="Heading3"/>
       </w:pPr>
-      <w:bookmarkStart w:id="84" w:name="_Toc32404112"/>
-      <w:bookmarkStart w:id="85" w:name="_Toc32404113"/>
-      <w:bookmarkStart w:id="86" w:name="_Toc32404114"/>
-      <w:bookmarkStart w:id="87" w:name="_Toc32404115"/>
-      <w:bookmarkStart w:id="88" w:name="_Toc32404116"/>
-      <w:bookmarkStart w:id="89" w:name="_Toc32404117"/>
-      <w:bookmarkStart w:id="90" w:name="_Toc47594197"/>
-      <w:bookmarkStart w:id="91" w:name="_Hlk47350697"/>
-      <w:bookmarkEnd w:id="84"/>
-      <w:bookmarkEnd w:id="85"/>
-      <w:bookmarkEnd w:id="86"/>
-      <w:bookmarkEnd w:id="87"/>
-      <w:bookmarkEnd w:id="88"/>
-      <w:bookmarkEnd w:id="89"/>
-      <w:commentRangeStart w:id="92"/>
+      <w:bookmarkStart w:id="92" w:name="_Toc32404112"/>
+      <w:bookmarkStart w:id="93" w:name="_Toc32404113"/>
+      <w:bookmarkStart w:id="94" w:name="_Toc32404114"/>
+      <w:bookmarkStart w:id="95" w:name="_Toc32404115"/>
+      <w:bookmarkStart w:id="96" w:name="_Toc32404116"/>
+      <w:bookmarkStart w:id="97" w:name="_Toc32404117"/>
+      <w:bookmarkStart w:id="98" w:name="_Toc47594197"/>
+      <w:bookmarkStart w:id="99" w:name="_Hlk47350697"/>
+      <w:bookmarkEnd w:id="92"/>
+      <w:bookmarkEnd w:id="93"/>
+      <w:bookmarkEnd w:id="94"/>
+      <w:bookmarkEnd w:id="95"/>
+      <w:bookmarkEnd w:id="96"/>
+      <w:bookmarkEnd w:id="97"/>
+      <w:commentRangeStart w:id="100"/>
       <w:r>
         <w:t>R_FUN</w:t>
       </w:r>
@@ -5925,7 +6051,7 @@
       <w:r>
         <w:t>CONTROL_TERMINAL</w:t>
       </w:r>
-      <w:bookmarkEnd w:id="90"/>
+      <w:bookmarkEnd w:id="98"/>
     </w:p>
     <w:p>
       <w:pPr>
@@ -5965,6 +6091,7 @@
           <w:lang w:val="en-GB"/>
         </w:rPr>
       </w:pPr>
+      <w:commentRangeStart w:id="101"/>
       <w:r>
         <w:rPr>
           <w:b/>
@@ -5972,44 +6099,103 @@
           <w:strike/>
           <w:lang w:val="en-GB"/>
         </w:rPr>
-        <w:t>set br [value]</w:t>
-      </w:r>
-      <w:r>
-        <w:rPr>
+        <w:t xml:space="preserve">set </w:t>
+      </w:r>
+      <w:proofErr w:type="spellStart"/>
+      <w:r>
+        <w:rPr>
+          <w:b/>
+          <w:bCs/>
           <w:strike/>
           <w:lang w:val="en-GB"/>
         </w:rPr>
-        <w:t xml:space="preserve"> - to set uart baud rate</w:t>
-      </w:r>
-      <w:r>
-        <w:rPr>
+        <w:t>br</w:t>
+      </w:r>
+      <w:proofErr w:type="spellEnd"/>
+      <w:r>
+        <w:rPr>
+          <w:b/>
+          <w:bCs/>
           <w:strike/>
           <w:lang w:val="en-GB"/>
         </w:rPr>
-        <w:t>-</w:t>
+        <w:t xml:space="preserve"> [value]</w:t>
       </w:r>
       <w:r>
         <w:rPr>
           <w:strike/>
           <w:lang w:val="en-GB"/>
         </w:rPr>
-        <w:t xml:space="preserve"> Decided to delete this feature; There is no </w:t>
-      </w:r>
-      <w:proofErr w:type="gramStart"/>
+        <w:t xml:space="preserve"> - to set </w:t>
+      </w:r>
+      <w:proofErr w:type="spellStart"/>
       <w:r>
         <w:rPr>
           <w:strike/>
           <w:lang w:val="en-GB"/>
         </w:rPr>
-        <w:t>in built</w:t>
-      </w:r>
-      <w:proofErr w:type="gramEnd"/>
+        <w:t>uart</w:t>
+      </w:r>
+      <w:proofErr w:type="spellEnd"/>
       <w:r>
         <w:rPr>
           <w:strike/>
           <w:lang w:val="en-GB"/>
         </w:rPr>
-        <w:t xml:space="preserve"> API for set and get baudrare; </w:t>
+        <w:t xml:space="preserve"> baud rate</w:t>
+      </w:r>
+      <w:r>
+        <w:rPr>
+          <w:strike/>
+          <w:lang w:val="en-GB"/>
+        </w:rPr>
+        <w:t>-</w:t>
+      </w:r>
+      <w:r>
+        <w:rPr>
+          <w:strike/>
+          <w:lang w:val="en-GB"/>
+        </w:rPr>
+        <w:t xml:space="preserve"> Decided to delete this feature; There is no </w:t>
+      </w:r>
+      <w:proofErr w:type="gramStart"/>
+      <w:r>
+        <w:rPr>
+          <w:strike/>
+          <w:lang w:val="en-GB"/>
+        </w:rPr>
+        <w:t>in built</w:t>
+      </w:r>
+      <w:proofErr w:type="gramEnd"/>
+      <w:r>
+        <w:rPr>
+          <w:strike/>
+          <w:lang w:val="en-GB"/>
+        </w:rPr>
+        <w:t xml:space="preserve"> API for set and get </w:t>
+      </w:r>
+      <w:proofErr w:type="spellStart"/>
+      <w:r>
+        <w:rPr>
+          <w:strike/>
+          <w:lang w:val="en-GB"/>
+        </w:rPr>
+        <w:t>baudrare</w:t>
+      </w:r>
+      <w:proofErr w:type="spellEnd"/>
+      <w:r>
+        <w:rPr>
+          <w:strike/>
+          <w:lang w:val="en-GB"/>
+        </w:rPr>
+        <w:t xml:space="preserve">; </w:t>
+      </w:r>
+      <w:commentRangeEnd w:id="101"/>
+      <w:r>
+        <w:rPr>
+          <w:rStyle w:val="CommentReference"/>
+        </w:rPr>
+        <w:commentReference w:id="101"/>
       </w:r>
     </w:p>
     <w:p>
@@ -6028,7 +6214,25 @@
           <w:bCs/>
           <w:lang w:val="en-GB"/>
         </w:rPr>
-        <w:t>set mem [memory_address] [byte value]</w:t>
+        <w:t>set mem [</w:t>
+      </w:r>
+      <w:proofErr w:type="spellStart"/>
+      <w:r>
+        <w:rPr>
+          <w:b/>
+          <w:bCs/>
+          <w:lang w:val="en-GB"/>
+        </w:rPr>
+        <w:t>memory_address</w:t>
+      </w:r>
+      <w:proofErr w:type="spellEnd"/>
+      <w:r>
+        <w:rPr>
+          <w:b/>
+          <w:bCs/>
+          <w:lang w:val="en-GB"/>
+        </w:rPr>
+        <w:t>] [byte value]</w:t>
       </w:r>
       <w:r>
         <w:rPr>
@@ -6071,7 +6275,25 @@
           <w:bCs/>
           <w:lang w:val="en-GB"/>
         </w:rPr>
-        <w:t>set pdo [position] [value]</w:t>
+        <w:t xml:space="preserve">set </w:t>
+      </w:r>
+      <w:proofErr w:type="spellStart"/>
+      <w:r>
+        <w:rPr>
+          <w:b/>
+          <w:bCs/>
+          <w:lang w:val="en-GB"/>
+        </w:rPr>
+        <w:t>pdo</w:t>
+      </w:r>
+      <w:proofErr w:type="spellEnd"/>
+      <w:r>
+        <w:rPr>
+          <w:b/>
+          <w:bCs/>
+          <w:lang w:val="en-GB"/>
+        </w:rPr>
+        <w:t xml:space="preserve"> [position] [value]</w:t>
       </w:r>
       <w:r>
         <w:rPr>
@@ -6087,12 +6309,20 @@
           <w:numId w:val="14"/>
         </w:numPr>
       </w:pPr>
+      <w:commentRangeStart w:id="102"/>
       <w:r>
         <w:rPr>
           <w:b/>
           <w:bCs/>
         </w:rPr>
         <w:t>get version</w:t>
+      </w:r>
+      <w:commentRangeEnd w:id="102"/>
+      <w:r>
+        <w:rPr>
+          <w:rStyle w:val="CommentReference"/>
+        </w:rPr>
+        <w:commentReference w:id="102"/>
       </w:r>
     </w:p>
     <w:p>
@@ -6101,19 +6331,73 @@
           <w:ilvl w:val="0"/>
           <w:numId w:val="14"/>
         </w:numPr>
-      </w:pPr>
+        <w:rPr>
+          <w:strike/>
+          <w:rPrChange w:id="103" w:author="Somu Monika - I53191" w:date="2020-09-24T17:50:00Z">
+            <w:rPr/>
+          </w:rPrChange>
+        </w:rPr>
+      </w:pPr>
+      <w:commentRangeStart w:id="104"/>
       <w:r>
         <w:rPr>
           <w:b/>
           <w:bCs/>
-        </w:rPr>
-        <w:t xml:space="preserve">get br </w:t>
-      </w:r>
-      <w:r>
-        <w:t xml:space="preserve">- </w:t>
-      </w:r>
-      <w:r>
-        <w:t>Get baud rate</w:t>
+          <w:strike/>
+          <w:rPrChange w:id="105" w:author="Somu Monika - I53191" w:date="2020-09-24T17:50:00Z">
+            <w:rPr>
+              <w:b/>
+              <w:bCs/>
+            </w:rPr>
+          </w:rPrChange>
+        </w:rPr>
+        <w:t xml:space="preserve">get </w:t>
+      </w:r>
+      <w:proofErr w:type="spellStart"/>
+      <w:r>
+        <w:rPr>
+          <w:b/>
+          <w:bCs/>
+          <w:strike/>
+          <w:rPrChange w:id="106" w:author="Somu Monika - I53191" w:date="2020-09-24T17:50:00Z">
+            <w:rPr>
+              <w:b/>
+              <w:bCs/>
+            </w:rPr>
+          </w:rPrChange>
+        </w:rPr>
+        <w:t>br</w:t>
+      </w:r>
+      <w:proofErr w:type="spellEnd"/>
+      <w:r>
+        <w:rPr>
+          <w:b/>
+          <w:bCs/>
+          <w:strike/>
+          <w:rPrChange w:id="107" w:author="Somu Monika - I53191" w:date="2020-09-24T17:50:00Z">
+            <w:rPr>
+              <w:b/>
+              <w:bCs/>
+            </w:rPr>
+          </w:rPrChange>
+        </w:rPr>
+        <w:t xml:space="preserve"> </w:t>
+      </w:r>
+      <w:r>
+        <w:rPr>
+          <w:strike/>
+          <w:rPrChange w:id="108" w:author="Somu Monika - I53191" w:date="2020-09-24T17:50:00Z">
+            <w:rPr/>
+          </w:rPrChange>
+        </w:rPr>
+        <w:t>- Get baud rate</w:t>
+      </w:r>
+      <w:commentRangeEnd w:id="104"/>
+      <w:r>
+        <w:rPr>
+          <w:rStyle w:val="CommentReference"/>
+        </w:rPr>
+        <w:commentReference w:id="104"/>
       </w:r>
     </w:p>
     <w:p>
@@ -6128,8 +6412,17 @@
           <w:b/>
           <w:bCs/>
         </w:rPr>
-        <w:t>get pdo</w:t>
-      </w:r>
+        <w:t xml:space="preserve">get </w:t>
+      </w:r>
+      <w:proofErr w:type="spellStart"/>
+      <w:r>
+        <w:rPr>
+          <w:b/>
+          <w:bCs/>
+        </w:rPr>
+        <w:t>pdo</w:t>
+      </w:r>
+      <w:proofErr w:type="spellEnd"/>
       <w:r>
         <w:t xml:space="preserve"> - </w:t>
       </w:r>
@@ -6149,7 +6442,23 @@
           <w:b/>
           <w:bCs/>
         </w:rPr>
-        <w:t>get sr [Name]</w:t>
+        <w:t xml:space="preserve">get </w:t>
+      </w:r>
+      <w:proofErr w:type="spellStart"/>
+      <w:r>
+        <w:rPr>
+          <w:b/>
+          <w:bCs/>
+        </w:rPr>
+        <w:t>sr</w:t>
+      </w:r>
+      <w:proofErr w:type="spellEnd"/>
+      <w:r>
+        <w:rPr>
+          <w:b/>
+          <w:bCs/>
+        </w:rPr>
+        <w:t xml:space="preserve"> [Name]</w:t>
       </w:r>
       <w:r>
         <w:t xml:space="preserve"> - </w:t>
@@ -6186,9 +6495,11 @@
           <w:numId w:val="14"/>
         </w:numPr>
       </w:pPr>
+      <w:proofErr w:type="spellStart"/>
       <w:r>
         <w:t>GlobalCfgStatusData</w:t>
       </w:r>
+      <w:proofErr w:type="spellEnd"/>
     </w:p>
     <w:p>
       <w:pPr>
@@ -6197,9 +6508,11 @@
           <w:numId w:val="14"/>
         </w:numPr>
       </w:pPr>
+      <w:proofErr w:type="spellStart"/>
       <w:r>
         <w:t>PortCfgStatus</w:t>
       </w:r>
+      <w:proofErr w:type="spellEnd"/>
     </w:p>
     <w:p>
       <w:pPr>
@@ -6213,7 +6526,23 @@
           <w:b/>
           <w:bCs/>
         </w:rPr>
-        <w:t>get mem [memory_address] [length]</w:t>
+        <w:t>get mem [</w:t>
+      </w:r>
+      <w:proofErr w:type="spellStart"/>
+      <w:r>
+        <w:rPr>
+          <w:b/>
+          <w:bCs/>
+        </w:rPr>
+        <w:t>memory_address</w:t>
+      </w:r>
+      <w:proofErr w:type="spellEnd"/>
+      <w:r>
+        <w:rPr>
+          <w:b/>
+          <w:bCs/>
+        </w:rPr>
+        <w:t>] [length]</w:t>
       </w:r>
       <w:r>
         <w:t xml:space="preserve"> - </w:t>
@@ -6227,14 +6556,14 @@
       <w:pPr>
         <w:pStyle w:val="Heading3"/>
       </w:pPr>
-      <w:bookmarkStart w:id="93" w:name="_Toc47594198"/>
+      <w:bookmarkStart w:id="109" w:name="_Toc47594198"/>
       <w:r>
         <w:t>R_FUNC_</w:t>
       </w:r>
       <w:r>
         <w:t>POWER_PROFILES</w:t>
       </w:r>
-      <w:bookmarkEnd w:id="93"/>
+      <w:bookmarkEnd w:id="109"/>
     </w:p>
     <w:p>
       <w:pPr>
@@ -6301,232 +6630,63 @@
         </w:rPr>
         <w:t>20V @ 3A</w:t>
       </w:r>
-      <w:bookmarkEnd w:id="91"/>
-      <w:commentRangeEnd w:id="92"/>
+      <w:bookmarkEnd w:id="99"/>
+      <w:commentRangeEnd w:id="100"/>
       <w:r>
         <w:rPr>
           <w:rStyle w:val="CommentReference"/>
           <w:b/>
           <w:bCs/>
         </w:rPr>
-        <w:commentReference w:id="92"/>
-      </w:r>
-      <w:bookmarkStart w:id="94" w:name="_Toc32404119"/>
-      <w:bookmarkEnd w:id="94"/>
+        <w:commentReference w:id="100"/>
+      </w:r>
+      <w:bookmarkStart w:id="110" w:name="_Toc32404119"/>
+      <w:bookmarkEnd w:id="110"/>
     </w:p>
     <w:p>
       <w:pPr>
         <w:pStyle w:val="Heading2"/>
       </w:pPr>
-      <w:bookmarkStart w:id="95" w:name="_Toc32404126"/>
-      <w:bookmarkStart w:id="96" w:name="_Toc32404127"/>
-      <w:bookmarkStart w:id="97" w:name="_Toc32404128"/>
-      <w:bookmarkStart w:id="98" w:name="_Toc32404129"/>
-      <w:bookmarkStart w:id="99" w:name="_Toc32404130"/>
-      <w:bookmarkStart w:id="100" w:name="_Toc32404131"/>
-      <w:bookmarkStart w:id="101" w:name="_Toc32404132"/>
-      <w:bookmarkStart w:id="102" w:name="_Toc32404133"/>
-      <w:bookmarkStart w:id="103" w:name="_Toc32404134"/>
-      <w:bookmarkStart w:id="104" w:name="_Toc32404135"/>
-      <w:bookmarkStart w:id="105" w:name="_Toc32404136"/>
-      <w:bookmarkStart w:id="106" w:name="_Toc32404137"/>
-      <w:bookmarkStart w:id="107" w:name="_Toc32404138"/>
-      <w:bookmarkStart w:id="108" w:name="_Toc32404139"/>
-      <w:bookmarkStart w:id="109" w:name="_Toc47594199"/>
-      <w:bookmarkEnd w:id="95"/>
-      <w:bookmarkEnd w:id="96"/>
-      <w:bookmarkEnd w:id="97"/>
-      <w:bookmarkEnd w:id="98"/>
-      <w:bookmarkEnd w:id="99"/>
-      <w:bookmarkEnd w:id="100"/>
-      <w:bookmarkEnd w:id="101"/>
-      <w:bookmarkEnd w:id="102"/>
-      <w:bookmarkEnd w:id="103"/>
-      <w:bookmarkEnd w:id="104"/>
-      <w:bookmarkEnd w:id="105"/>
-      <w:bookmarkEnd w:id="106"/>
-      <w:bookmarkEnd w:id="107"/>
-      <w:bookmarkEnd w:id="108"/>
-      <w:r>
-        <w:t>Performance Requirements</w:t>
-      </w:r>
-      <w:bookmarkStart w:id="110" w:name="_Toc32404141"/>
-      <w:bookmarkStart w:id="111" w:name="_Toc32404142"/>
-      <w:bookmarkStart w:id="112" w:name="_Toc32404143"/>
-      <w:bookmarkStart w:id="113" w:name="_Toc32404144"/>
-      <w:bookmarkStart w:id="114" w:name="_Toc32404145"/>
-      <w:bookmarkStart w:id="115" w:name="_Toc32404146"/>
-      <w:bookmarkStart w:id="116" w:name="_Toc32404147"/>
-      <w:bookmarkEnd w:id="109"/>
-      <w:bookmarkEnd w:id="110"/>
+      <w:bookmarkStart w:id="111" w:name="_Toc32404126"/>
+      <w:bookmarkStart w:id="112" w:name="_Toc32404127"/>
+      <w:bookmarkStart w:id="113" w:name="_Toc32404128"/>
+      <w:bookmarkStart w:id="114" w:name="_Toc32404129"/>
+      <w:bookmarkStart w:id="115" w:name="_Toc32404130"/>
+      <w:bookmarkStart w:id="116" w:name="_Toc32404131"/>
+      <w:bookmarkStart w:id="117" w:name="_Toc32404132"/>
+      <w:bookmarkStart w:id="118" w:name="_Toc32404133"/>
+      <w:bookmarkStart w:id="119" w:name="_Toc32404134"/>
+      <w:bookmarkStart w:id="120" w:name="_Toc32404135"/>
+      <w:bookmarkStart w:id="121" w:name="_Toc32404136"/>
+      <w:bookmarkStart w:id="122" w:name="_Toc32404137"/>
+      <w:bookmarkStart w:id="123" w:name="_Toc32404138"/>
+      <w:bookmarkStart w:id="124" w:name="_Toc32404139"/>
+      <w:bookmarkStart w:id="125" w:name="_Toc47594199"/>
       <w:bookmarkEnd w:id="111"/>
       <w:bookmarkEnd w:id="112"/>
       <w:bookmarkEnd w:id="113"/>
       <w:bookmarkEnd w:id="114"/>
       <w:bookmarkEnd w:id="115"/>
       <w:bookmarkEnd w:id="116"/>
-    </w:p>
-    <w:p>
-      <w:r>
-        <w:t>None</w:t>
-      </w:r>
-    </w:p>
-    <w:p>
-      <w:pPr>
-        <w:pStyle w:val="Heading2"/>
-      </w:pPr>
-      <w:bookmarkStart w:id="117" w:name="_Toc47594200"/>
-      <w:r>
-        <w:t>Compliance Requirements</w:t>
-      </w:r>
       <w:bookmarkEnd w:id="117"/>
-    </w:p>
-    <w:p>
-      <w:r>
-        <w:t>PD Compliance</w:t>
-      </w:r>
-    </w:p>
-    <w:p>
-      <w:pPr>
-        <w:pStyle w:val="Heading2"/>
-      </w:pPr>
-      <w:bookmarkStart w:id="118" w:name="_Toc47594201"/>
-      <w:r>
-        <w:t>Testing Requirements</w:t>
-      </w:r>
       <w:bookmarkEnd w:id="118"/>
-    </w:p>
-    <w:p>
-      <w:pPr>
-        <w:pStyle w:val="Heading3"/>
-      </w:pPr>
-      <w:bookmarkStart w:id="119" w:name="_Toc32404151"/>
-      <w:bookmarkStart w:id="120" w:name="_Toc47594202"/>
-      <w:r>
-        <w:t>Developer testing</w:t>
-      </w:r>
       <w:bookmarkEnd w:id="119"/>
       <w:bookmarkEnd w:id="120"/>
-    </w:p>
-    <w:p>
-      <w:pPr>
-        <w:rPr>
-          <w:lang w:val="en-GB"/>
-        </w:rPr>
-      </w:pPr>
-      <w:r>
-        <w:rPr>
-          <w:lang w:val="en-GB"/>
-        </w:rPr>
-        <w:t>There shall be a test plan and a corresponding test report</w:t>
-      </w:r>
-    </w:p>
-    <w:p>
-      <w:pPr>
-        <w:pStyle w:val="Heading3"/>
-      </w:pPr>
-      <w:bookmarkStart w:id="121" w:name="_Toc47594203"/>
-      <w:r>
-        <w:t>Validation testing</w:t>
-      </w:r>
       <w:bookmarkEnd w:id="121"/>
-    </w:p>
-    <w:p>
-      <w:pPr>
-        <w:rPr>
-          <w:lang w:val="en-GB"/>
-        </w:rPr>
-      </w:pPr>
-      <w:r>
-        <w:rPr>
-          <w:lang w:val="en-GB"/>
-        </w:rPr>
-        <w:t>There shall be a test plan and a corresponding test report</w:t>
-      </w:r>
-    </w:p>
-    <w:p>
-      <w:pPr>
-        <w:pStyle w:val="Heading3"/>
-      </w:pPr>
-      <w:bookmarkStart w:id="122" w:name="_Toc47594204"/>
-      <w:r>
-        <w:t>Acceptance testing</w:t>
-      </w:r>
       <w:bookmarkEnd w:id="122"/>
-    </w:p>
-    <w:p>
-      <w:r>
-        <w:rPr>
-          <w:lang w:val="en-GB"/>
-        </w:rPr>
-        <w:t>There shall be a test plan and a corresponding test report</w:t>
-      </w:r>
-    </w:p>
-    <w:p>
-      <w:pPr>
-        <w:pStyle w:val="Heading2"/>
-      </w:pPr>
-      <w:bookmarkStart w:id="123" w:name="_Toc47594205"/>
-      <w:r>
-        <w:t>Compatibility Requirements</w:t>
-      </w:r>
       <w:bookmarkEnd w:id="123"/>
-    </w:p>
-    <w:p>
-      <w:r>
-        <w:rPr>
-          <w:lang w:val="en-GB"/>
-        </w:rPr>
-        <w:t>Non</w:t>
-      </w:r>
-      <w:r>
-        <w:rPr>
-          <w:lang w:val="en-GB"/>
-        </w:rPr>
-        <w:t>e.</w:t>
-      </w:r>
-      <w:bookmarkStart w:id="124" w:name="_Toc47354199"/>
-      <w:r>
-        <w:t xml:space="preserve"> </w:t>
-      </w:r>
-    </w:p>
-    <w:p>
-      <w:pPr>
-        <w:pStyle w:val="Heading2"/>
-      </w:pPr>
-      <w:bookmarkStart w:id="125" w:name="_Toc47594206"/>
-      <w:r>
-        <w:t>Projects from which Bugs are to be cloned to this project</w:t>
-      </w:r>
       <w:bookmarkEnd w:id="124"/>
+      <w:r>
+        <w:t>Performance Requirements</w:t>
+      </w:r>
+      <w:bookmarkStart w:id="126" w:name="_Toc32404141"/>
+      <w:bookmarkStart w:id="127" w:name="_Toc32404142"/>
+      <w:bookmarkStart w:id="128" w:name="_Toc32404143"/>
+      <w:bookmarkStart w:id="129" w:name="_Toc32404144"/>
+      <w:bookmarkStart w:id="130" w:name="_Toc32404145"/>
+      <w:bookmarkStart w:id="131" w:name="_Toc32404146"/>
+      <w:bookmarkStart w:id="132" w:name="_Toc32404147"/>
       <w:bookmarkEnd w:id="125"/>
-    </w:p>
-    <w:p>
-      <w:pPr>
-        <w:rPr>
-          <w:lang w:val="en-GB"/>
-        </w:rPr>
-      </w:pPr>
-      <w:r>
-        <w:rPr>
-          <w:lang w:val="en-GB"/>
-        </w:rPr>
-        <w:t xml:space="preserve">None </w:t>
-      </w:r>
-    </w:p>
-    <w:p>
-      <w:pPr>
-        <w:pStyle w:val="Heading2"/>
-      </w:pPr>
-      <w:bookmarkStart w:id="126" w:name="_Toc32404155"/>
-      <w:bookmarkStart w:id="127" w:name="_Toc32404156"/>
-      <w:bookmarkStart w:id="128" w:name="_Toc32404157"/>
-      <w:bookmarkStart w:id="129" w:name="_Toc32404158"/>
-      <w:bookmarkStart w:id="130" w:name="_Toc32404225"/>
-      <w:bookmarkStart w:id="131" w:name="_Toc32404226"/>
-      <w:bookmarkStart w:id="132" w:name="_Toc32404227"/>
-      <w:bookmarkStart w:id="133" w:name="_Toc32404228"/>
-      <w:bookmarkStart w:id="134" w:name="_Toc47594207"/>
       <w:bookmarkEnd w:id="126"/>
       <w:bookmarkEnd w:id="127"/>
       <w:bookmarkEnd w:id="128"/>
@@ -6534,23 +6694,192 @@
       <w:bookmarkEnd w:id="130"/>
       <w:bookmarkEnd w:id="131"/>
       <w:bookmarkEnd w:id="132"/>
+    </w:p>
+    <w:p>
+      <w:r>
+        <w:t>None</w:t>
+      </w:r>
+    </w:p>
+    <w:p>
+      <w:pPr>
+        <w:pStyle w:val="Heading2"/>
+      </w:pPr>
+      <w:bookmarkStart w:id="133" w:name="_Toc47594200"/>
+      <w:r>
+        <w:t>Compliance Requirements</w:t>
+      </w:r>
       <w:bookmarkEnd w:id="133"/>
+    </w:p>
+    <w:p>
+      <w:r>
+        <w:t>PD Compliance</w:t>
+      </w:r>
+    </w:p>
+    <w:p>
+      <w:pPr>
+        <w:pStyle w:val="Heading2"/>
+      </w:pPr>
+      <w:bookmarkStart w:id="134" w:name="_Toc47594201"/>
+      <w:r>
+        <w:t>Testing Requirements</w:t>
+      </w:r>
+      <w:bookmarkEnd w:id="134"/>
+    </w:p>
+    <w:p>
+      <w:pPr>
+        <w:pStyle w:val="Heading3"/>
+      </w:pPr>
+      <w:bookmarkStart w:id="135" w:name="_Toc32404151"/>
+      <w:bookmarkStart w:id="136" w:name="_Toc47594202"/>
+      <w:r>
+        <w:t>Developer testing</w:t>
+      </w:r>
+      <w:bookmarkEnd w:id="135"/>
+      <w:bookmarkEnd w:id="136"/>
+    </w:p>
+    <w:p>
+      <w:pPr>
+        <w:rPr>
+          <w:lang w:val="en-GB"/>
+        </w:rPr>
+      </w:pPr>
+      <w:r>
+        <w:rPr>
+          <w:lang w:val="en-GB"/>
+        </w:rPr>
+        <w:t>There shall be a test plan and a corresponding test report</w:t>
+      </w:r>
+    </w:p>
+    <w:p>
+      <w:pPr>
+        <w:pStyle w:val="Heading3"/>
+      </w:pPr>
+      <w:bookmarkStart w:id="137" w:name="_Toc47594203"/>
+      <w:r>
+        <w:t>Validation testing</w:t>
+      </w:r>
+      <w:bookmarkEnd w:id="137"/>
+    </w:p>
+    <w:p>
+      <w:pPr>
+        <w:rPr>
+          <w:lang w:val="en-GB"/>
+        </w:rPr>
+      </w:pPr>
+      <w:r>
+        <w:rPr>
+          <w:lang w:val="en-GB"/>
+        </w:rPr>
+        <w:t>There shall be a test plan and a corresponding test report</w:t>
+      </w:r>
+    </w:p>
+    <w:p>
+      <w:pPr>
+        <w:pStyle w:val="Heading3"/>
+      </w:pPr>
+      <w:bookmarkStart w:id="138" w:name="_Toc47594204"/>
+      <w:r>
+        <w:t>Acceptance testing</w:t>
+      </w:r>
+      <w:bookmarkEnd w:id="138"/>
+    </w:p>
+    <w:p>
+      <w:r>
+        <w:rPr>
+          <w:lang w:val="en-GB"/>
+        </w:rPr>
+        <w:t>There shall be a test plan and a corresponding test report</w:t>
+      </w:r>
+    </w:p>
+    <w:p>
+      <w:pPr>
+        <w:pStyle w:val="Heading2"/>
+      </w:pPr>
+      <w:bookmarkStart w:id="139" w:name="_Toc47594205"/>
+      <w:r>
+        <w:t>Compatibility Requirements</w:t>
+      </w:r>
+      <w:bookmarkEnd w:id="139"/>
+    </w:p>
+    <w:p>
+      <w:r>
+        <w:rPr>
+          <w:lang w:val="en-GB"/>
+        </w:rPr>
+        <w:t>Non</w:t>
+      </w:r>
+      <w:r>
+        <w:rPr>
+          <w:lang w:val="en-GB"/>
+        </w:rPr>
+        <w:t>e.</w:t>
+      </w:r>
+      <w:bookmarkStart w:id="140" w:name="_Toc47354199"/>
+      <w:r>
+        <w:t xml:space="preserve"> </w:t>
+      </w:r>
+    </w:p>
+    <w:p>
+      <w:pPr>
+        <w:pStyle w:val="Heading2"/>
+      </w:pPr>
+      <w:bookmarkStart w:id="141" w:name="_Toc47594206"/>
+      <w:r>
+        <w:t>Projects from which Bugs are to be cloned to this project</w:t>
+      </w:r>
+      <w:bookmarkEnd w:id="140"/>
+      <w:bookmarkEnd w:id="141"/>
+    </w:p>
+    <w:p>
+      <w:pPr>
+        <w:rPr>
+          <w:lang w:val="en-GB"/>
+        </w:rPr>
+      </w:pPr>
+      <w:r>
+        <w:rPr>
+          <w:lang w:val="en-GB"/>
+        </w:rPr>
+        <w:t xml:space="preserve">None </w:t>
+      </w:r>
+    </w:p>
+    <w:p>
+      <w:pPr>
+        <w:pStyle w:val="Heading2"/>
+      </w:pPr>
+      <w:bookmarkStart w:id="142" w:name="_Toc32404155"/>
+      <w:bookmarkStart w:id="143" w:name="_Toc32404156"/>
+      <w:bookmarkStart w:id="144" w:name="_Toc32404157"/>
+      <w:bookmarkStart w:id="145" w:name="_Toc32404158"/>
+      <w:bookmarkStart w:id="146" w:name="_Toc32404225"/>
+      <w:bookmarkStart w:id="147" w:name="_Toc32404226"/>
+      <w:bookmarkStart w:id="148" w:name="_Toc32404227"/>
+      <w:bookmarkStart w:id="149" w:name="_Toc32404228"/>
+      <w:bookmarkStart w:id="150" w:name="_Toc47594207"/>
+      <w:bookmarkEnd w:id="142"/>
+      <w:bookmarkEnd w:id="143"/>
+      <w:bookmarkEnd w:id="144"/>
+      <w:bookmarkEnd w:id="145"/>
+      <w:bookmarkEnd w:id="146"/>
+      <w:bookmarkEnd w:id="147"/>
+      <w:bookmarkEnd w:id="148"/>
+      <w:bookmarkEnd w:id="149"/>
       <w:r>
         <w:lastRenderedPageBreak/>
         <w:t>Documentation Requirements</w:t>
       </w:r>
-      <w:bookmarkEnd w:id="134"/>
+      <w:bookmarkEnd w:id="150"/>
     </w:p>
     <w:p>
       <w:pPr>
         <w:pStyle w:val="Heading3"/>
       </w:pPr>
-      <w:bookmarkStart w:id="135" w:name="_Toc47594208"/>
-      <w:bookmarkStart w:id="136" w:name="_Toc32404230"/>
+      <w:bookmarkStart w:id="151" w:name="_Toc47594208"/>
+      <w:bookmarkStart w:id="152" w:name="_Toc32404230"/>
       <w:r>
         <w:t>Developer testing</w:t>
       </w:r>
-      <w:bookmarkEnd w:id="135"/>
+      <w:bookmarkEnd w:id="151"/>
     </w:p>
     <w:p>
       <w:pPr>
@@ -6569,11 +6898,11 @@
       <w:pPr>
         <w:pStyle w:val="Heading3"/>
       </w:pPr>
-      <w:bookmarkStart w:id="137" w:name="_Toc47594209"/>
+      <w:bookmarkStart w:id="153" w:name="_Toc47594209"/>
       <w:r>
         <w:t>Validation testing</w:t>
       </w:r>
-      <w:bookmarkEnd w:id="137"/>
+      <w:bookmarkEnd w:id="153"/>
     </w:p>
     <w:p>
       <w:pPr>
@@ -6592,11 +6921,11 @@
       <w:pPr>
         <w:pStyle w:val="Heading3"/>
       </w:pPr>
-      <w:bookmarkStart w:id="138" w:name="_Toc47594210"/>
+      <w:bookmarkStart w:id="154" w:name="_Toc47594210"/>
       <w:r>
         <w:t>Acceptance testing</w:t>
       </w:r>
-      <w:bookmarkEnd w:id="138"/>
+      <w:bookmarkEnd w:id="154"/>
     </w:p>
     <w:p>
       <w:pPr>
@@ -6617,19 +6946,19 @@
           <w:lang w:val="en-GB"/>
         </w:rPr>
       </w:pPr>
-      <w:bookmarkStart w:id="139" w:name="_Toc32404231"/>
-      <w:bookmarkEnd w:id="136"/>
-      <w:bookmarkEnd w:id="139"/>
+      <w:bookmarkStart w:id="155" w:name="_Toc32404231"/>
+      <w:bookmarkEnd w:id="152"/>
+      <w:bookmarkEnd w:id="155"/>
     </w:p>
     <w:p>
       <w:pPr>
         <w:pStyle w:val="Heading2"/>
       </w:pPr>
-      <w:bookmarkStart w:id="140" w:name="_Toc47594211"/>
+      <w:bookmarkStart w:id="156" w:name="_Toc47594211"/>
       <w:r>
         <w:t>Miscellaneous Requirements</w:t>
       </w:r>
-      <w:bookmarkEnd w:id="140"/>
+      <w:bookmarkEnd w:id="156"/>
     </w:p>
     <w:p/>
     <w:p>
@@ -7565,6 +7894,7 @@
           <w:szCs w:val="36"/>
         </w:rPr>
       </w:pPr>
+      <w:proofErr w:type="spellStart"/>
       <w:r>
         <w:rPr>
           <w:rFonts w:ascii="Arial" w:eastAsiaTheme="minorHAnsi" w:hAnsi="Arial" w:cs="Arial"/>
@@ -7575,6 +7905,7 @@
         </w:rPr>
         <w:t>GlobalCfgStatusData</w:t>
       </w:r>
+      <w:proofErr w:type="spellEnd"/>
     </w:p>
     <w:tbl>
       <w:tblPr>
@@ -7583,7 +7914,7 @@
       </w:tblPr>
       <w:tblGrid>
         <w:gridCol w:w="4500"/>
-        <w:gridCol w:w="960"/>
+        <w:gridCol w:w="1523"/>
       </w:tblGrid>
       <w:tr>
         <w:trPr>
@@ -8063,7 +8394,6 @@
           </w:tcPr>
           <w:p>
             <w:r>
-              <w:lastRenderedPageBreak/>
               <w:t>u16ProducdID</w:t>
             </w:r>
           </w:p>
@@ -8083,9 +8413,19 @@
             <w:hideMark/>
           </w:tcPr>
           <w:p>
-            <w:r>
-              <w:t>0x301c</w:t>
-            </w:r>
+            <w:del w:id="157" w:author="Somu Monika - I53191" w:date="2020-09-24T17:54:00Z">
+              <w:r>
+                <w:delText>0x301c</w:delText>
+              </w:r>
+            </w:del>
+            <w:ins w:id="158" w:author="Somu Monika - I53191" w:date="2020-09-24T17:54:00Z">
+              <w:r>
+                <w:t>0x3</w:t>
+              </w:r>
+              <w:r>
+                <w:t>50</w:t>
+              </w:r>
+            </w:ins>
           </w:p>
         </w:tc>
       </w:tr>
@@ -8154,6 +8494,7 @@
           </w:tcPr>
           <w:p>
             <w:r>
+              <w:lastRenderedPageBreak/>
               <w:t>u16ProductTypeVDO</w:t>
             </w:r>
           </w:p>
@@ -8353,9 +8694,11 @@
             <w:hideMark/>
           </w:tcPr>
           <w:p>
+            <w:proofErr w:type="spellStart"/>
             <w:r>
               <w:t>nc</w:t>
             </w:r>
+            <w:proofErr w:type="spellEnd"/>
           </w:p>
         </w:tc>
       </w:tr>
@@ -8398,9 +8741,11 @@
             <w:hideMark/>
           </w:tcPr>
           <w:p>
+            <w:proofErr w:type="spellStart"/>
             <w:r>
               <w:t>nc</w:t>
             </w:r>
+            <w:proofErr w:type="spellEnd"/>
           </w:p>
         </w:tc>
       </w:tr>
@@ -8443,9 +8788,11 @@
             <w:hideMark/>
           </w:tcPr>
           <w:p>
+            <w:proofErr w:type="spellStart"/>
             <w:r>
               <w:t>nc</w:t>
             </w:r>
+            <w:proofErr w:type="spellEnd"/>
           </w:p>
         </w:tc>
       </w:tr>
@@ -8488,9 +8835,11 @@
             <w:hideMark/>
           </w:tcPr>
           <w:p>
+            <w:proofErr w:type="spellStart"/>
             <w:r>
               <w:t>nc</w:t>
             </w:r>
+            <w:proofErr w:type="spellEnd"/>
           </w:p>
         </w:tc>
       </w:tr>
@@ -8533,9 +8882,11 @@
             <w:hideMark/>
           </w:tcPr>
           <w:p>
+            <w:proofErr w:type="spellStart"/>
             <w:r>
               <w:t>nc</w:t>
             </w:r>
+            <w:proofErr w:type="spellEnd"/>
           </w:p>
         </w:tc>
       </w:tr>
@@ -8578,9 +8929,11 @@
             <w:hideMark/>
           </w:tcPr>
           <w:p>
+            <w:proofErr w:type="spellStart"/>
             <w:r>
               <w:t>nc</w:t>
             </w:r>
+            <w:proofErr w:type="spellEnd"/>
           </w:p>
         </w:tc>
       </w:tr>
@@ -8623,9 +8976,11 @@
             <w:hideMark/>
           </w:tcPr>
           <w:p>
+            <w:proofErr w:type="spellStart"/>
             <w:r>
               <w:t>nc</w:t>
             </w:r>
+            <w:proofErr w:type="spellEnd"/>
           </w:p>
         </w:tc>
       </w:tr>
@@ -8668,9 +9023,11 @@
             <w:hideMark/>
           </w:tcPr>
           <w:p>
+            <w:proofErr w:type="spellStart"/>
             <w:r>
               <w:t>nc</w:t>
             </w:r>
+            <w:proofErr w:type="spellEnd"/>
           </w:p>
         </w:tc>
       </w:tr>
@@ -8695,6 +9052,7 @@
           <w:lang w:val="en-GB"/>
         </w:rPr>
       </w:pPr>
+      <w:proofErr w:type="spellStart"/>
       <w:r>
         <w:rPr>
           <w:rFonts w:ascii="Arial" w:eastAsiaTheme="minorHAnsi" w:hAnsi="Arial" w:cs="Arial"/>
@@ -8705,6 +9063,7 @@
         </w:rPr>
         <w:t>PortCfgStatus</w:t>
       </w:r>
+      <w:proofErr w:type="spellEnd"/>
     </w:p>
     <w:tbl>
       <w:tblPr>
@@ -8974,9 +9333,11 @@
             <w:hideMark/>
           </w:tcPr>
           <w:p>
+            <w:proofErr w:type="spellStart"/>
             <w:r>
               <w:t>na</w:t>
             </w:r>
+            <w:proofErr w:type="spellEnd"/>
           </w:p>
         </w:tc>
       </w:tr>
@@ -9027,9 +9388,11 @@
             <w:hideMark/>
           </w:tcPr>
           <w:p>
+            <w:proofErr w:type="spellStart"/>
             <w:r>
               <w:t>na</w:t>
             </w:r>
+            <w:proofErr w:type="spellEnd"/>
           </w:p>
         </w:tc>
       </w:tr>
@@ -9080,9 +9443,11 @@
             <w:hideMark/>
           </w:tcPr>
           <w:p>
+            <w:proofErr w:type="spellStart"/>
             <w:r>
               <w:t>na</w:t>
             </w:r>
+            <w:proofErr w:type="spellEnd"/>
           </w:p>
         </w:tc>
       </w:tr>
@@ -9125,9 +9490,11 @@
             <w:hideMark/>
           </w:tcPr>
           <w:p>
+            <w:proofErr w:type="spellStart"/>
             <w:r>
               <w:t>na</w:t>
             </w:r>
+            <w:proofErr w:type="spellEnd"/>
           </w:p>
         </w:tc>
       </w:tr>
@@ -9170,9 +9537,11 @@
             <w:hideMark/>
           </w:tcPr>
           <w:p>
+            <w:proofErr w:type="spellStart"/>
             <w:r>
               <w:t>na</w:t>
             </w:r>
+            <w:proofErr w:type="spellEnd"/>
           </w:p>
         </w:tc>
       </w:tr>
@@ -9215,9 +9584,11 @@
             <w:hideMark/>
           </w:tcPr>
           <w:p>
+            <w:proofErr w:type="spellStart"/>
             <w:r>
               <w:t>na</w:t>
             </w:r>
+            <w:proofErr w:type="spellEnd"/>
           </w:p>
         </w:tc>
       </w:tr>
@@ -9260,9 +9631,11 @@
             <w:hideMark/>
           </w:tcPr>
           <w:p>
+            <w:proofErr w:type="spellStart"/>
             <w:r>
               <w:t>na</w:t>
             </w:r>
+            <w:proofErr w:type="spellEnd"/>
           </w:p>
         </w:tc>
       </w:tr>
@@ -9305,9 +9678,11 @@
             <w:hideMark/>
           </w:tcPr>
           <w:p>
+            <w:proofErr w:type="spellStart"/>
             <w:r>
               <w:t>na</w:t>
             </w:r>
+            <w:proofErr w:type="spellEnd"/>
           </w:p>
         </w:tc>
       </w:tr>
@@ -9350,9 +9725,11 @@
             <w:hideMark/>
           </w:tcPr>
           <w:p>
+            <w:proofErr w:type="spellStart"/>
             <w:r>
               <w:t>na</w:t>
             </w:r>
+            <w:proofErr w:type="spellEnd"/>
           </w:p>
         </w:tc>
       </w:tr>
@@ -9395,9 +9772,11 @@
             <w:hideMark/>
           </w:tcPr>
           <w:p>
+            <w:proofErr w:type="spellStart"/>
             <w:r>
               <w:t>na</w:t>
             </w:r>
+            <w:proofErr w:type="spellEnd"/>
           </w:p>
         </w:tc>
       </w:tr>
@@ -9440,9 +9819,11 @@
             <w:hideMark/>
           </w:tcPr>
           <w:p>
+            <w:proofErr w:type="spellStart"/>
             <w:r>
               <w:t>na</w:t>
             </w:r>
+            <w:proofErr w:type="spellEnd"/>
           </w:p>
         </w:tc>
       </w:tr>
@@ -9485,9 +9866,11 @@
             <w:hideMark/>
           </w:tcPr>
           <w:p>
+            <w:proofErr w:type="spellStart"/>
             <w:r>
               <w:t>na</w:t>
             </w:r>
+            <w:proofErr w:type="spellEnd"/>
           </w:p>
         </w:tc>
       </w:tr>
@@ -9530,9 +9913,11 @@
             <w:hideMark/>
           </w:tcPr>
           <w:p>
+            <w:proofErr w:type="spellStart"/>
             <w:r>
               <w:t>na</w:t>
             </w:r>
+            <w:proofErr w:type="spellEnd"/>
           </w:p>
         </w:tc>
       </w:tr>
@@ -9620,9 +10005,11 @@
             <w:hideMark/>
           </w:tcPr>
           <w:p>
+            <w:proofErr w:type="spellStart"/>
             <w:r>
               <w:t>na</w:t>
             </w:r>
+            <w:proofErr w:type="spellEnd"/>
           </w:p>
         </w:tc>
       </w:tr>
@@ -9665,9 +10052,11 @@
             <w:hideMark/>
           </w:tcPr>
           <w:p>
+            <w:proofErr w:type="spellStart"/>
             <w:r>
               <w:t>na</w:t>
             </w:r>
+            <w:proofErr w:type="spellEnd"/>
           </w:p>
         </w:tc>
       </w:tr>
@@ -9834,7 +10223,6 @@
           </w:tcPr>
           <w:p>
             <w:r>
-              <w:lastRenderedPageBreak/>
               <w:t>u16DAC_I_MaxOutVoltInmV;</w:t>
             </w:r>
           </w:p>
@@ -9925,6 +10313,7 @@
           </w:tcPr>
           <w:p>
             <w:r>
+              <w:lastRenderedPageBreak/>
               <w:t>u16DAC_I_CurrentInd_MaxInA;</w:t>
             </w:r>
           </w:p>
@@ -11050,6 +11439,7 @@
     <w:p>
       <w:pPr>
         <w:rPr>
+          <w:ins w:id="159" w:author="Somu Monika - I53191" w:date="2020-09-24T17:47:00Z"/>
           <w:lang w:val="en-GB"/>
         </w:rPr>
       </w:pPr>
@@ -11057,26 +11447,170 @@
     <w:p>
       <w:pPr>
         <w:rPr>
+          <w:ins w:id="160" w:author="Somu Monika - I53191" w:date="2020-09-24T17:47:00Z"/>
+          <w:rFonts w:ascii="Arial" w:hAnsi="Arial" w:cs="Arial"/>
+          <w:sz w:val="36"/>
+          <w:szCs w:val="36"/>
           <w:lang w:val="en-GB"/>
         </w:rPr>
       </w:pPr>
-      <w:r>
-        <w:rPr>
+      <w:ins w:id="161" w:author="Somu Monika - I53191" w:date="2020-09-24T17:47:00Z">
+        <w:r>
+          <w:rPr>
+            <w:rFonts w:ascii="Arial" w:hAnsi="Arial" w:cs="Arial"/>
+            <w:b/>
+            <w:bCs/>
+            <w:sz w:val="36"/>
+            <w:szCs w:val="36"/>
+            <w:lang w:val="en-GB"/>
+          </w:rPr>
+          <w:t xml:space="preserve">set </w:t>
+        </w:r>
+        <w:proofErr w:type="spellStart"/>
+        <w:r>
+          <w:rPr>
+            <w:rFonts w:ascii="Arial" w:hAnsi="Arial" w:cs="Arial"/>
+            <w:b/>
+            <w:bCs/>
+            <w:sz w:val="36"/>
+            <w:szCs w:val="36"/>
+            <w:lang w:val="en-GB"/>
+          </w:rPr>
+          <w:t>pdo</w:t>
+        </w:r>
+        <w:proofErr w:type="spellEnd"/>
+        <w:r>
+          <w:rPr>
+            <w:rFonts w:ascii="Arial" w:hAnsi="Arial" w:cs="Arial"/>
+            <w:b/>
+            <w:bCs/>
+            <w:sz w:val="36"/>
+            <w:szCs w:val="36"/>
+            <w:lang w:val="en-GB"/>
+          </w:rPr>
+          <w:t xml:space="preserve"> [position] [value]</w:t>
+        </w:r>
+        <w:r>
+          <w:rPr>
+            <w:rFonts w:ascii="Arial" w:hAnsi="Arial" w:cs="Arial"/>
+            <w:sz w:val="36"/>
+            <w:szCs w:val="36"/>
+            <w:lang w:val="en-GB"/>
+          </w:rPr>
+          <w:t xml:space="preserve"> </w:t>
+        </w:r>
+      </w:ins>
+    </w:p>
+    <w:p>
+      <w:pPr>
+        <w:rPr>
+          <w:ins w:id="162" w:author="Somu Monika - I53191" w:date="2020-09-24T17:47:00Z"/>
           <w:lang w:val="en-GB"/>
         </w:rPr>
+      </w:pPr>
+      <w:ins w:id="163" w:author="Somu Monika - I53191" w:date="2020-09-24T17:47:00Z">
+        <w:r>
+          <w:rPr>
+            <w:lang w:val="en-GB"/>
+          </w:rPr>
+          <w:t xml:space="preserve">When using this command, user must give the value of PDO as </w:t>
+        </w:r>
+        <w:r>
+          <w:rPr>
+            <w:lang w:val="en-GB"/>
+          </w:rPr>
+          <w:t>((((voltage)/50) &lt;&lt; 10) | ((current)/10))</w:t>
+        </w:r>
+        <w:r>
+          <w:rPr>
+            <w:lang w:val="en-GB"/>
+          </w:rPr>
+          <w:t xml:space="preserve">. </w:t>
+        </w:r>
+      </w:ins>
+    </w:p>
+    <w:p>
+      <w:pPr>
+        <w:rPr>
+          <w:ins w:id="164" w:author="Somu Monika - I53191" w:date="2020-09-24T17:45:00Z"/>
+          <w:lang w:val="en-GB"/>
+        </w:rPr>
+      </w:pPr>
+      <w:ins w:id="165" w:author="Somu Monika - I53191" w:date="2020-09-24T17:47:00Z">
+        <w:r>
+          <w:rPr>
+            <w:lang w:val="en-GB"/>
+          </w:rPr>
+          <w:t xml:space="preserve">For </w:t>
+        </w:r>
+        <w:proofErr w:type="spellStart"/>
+        <w:r>
+          <w:rPr>
+            <w:lang w:val="en-GB"/>
+          </w:rPr>
+          <w:t>eg</w:t>
+        </w:r>
+        <w:proofErr w:type="spellEnd"/>
+        <w:r>
+          <w:rPr>
+            <w:lang w:val="en-GB"/>
+          </w:rPr>
+          <w:t xml:space="preserve">: For the PDO (15000U,3000U), the </w:t>
+        </w:r>
+        <w:proofErr w:type="spellStart"/>
+        <w:r>
+          <w:rPr>
+            <w:lang w:val="en-GB"/>
+          </w:rPr>
+          <w:t>pdo</w:t>
+        </w:r>
+        <w:proofErr w:type="spellEnd"/>
+        <w:r>
+          <w:rPr>
+            <w:lang w:val="en-GB"/>
+          </w:rPr>
+          <w:t xml:space="preserve"> value to be given is 4B12C.</w:t>
+        </w:r>
+      </w:ins>
+    </w:p>
+    <w:p>
+      <w:pPr>
+        <w:rPr>
+          <w:lang w:val="en-GB"/>
+        </w:rPr>
+      </w:pPr>
+    </w:p>
+    <w:p>
+      <w:pPr>
+        <w:rPr>
+          <w:lang w:val="en-GB"/>
+        </w:rPr>
+      </w:pPr>
+      <w:r>
+        <w:rPr>
+          <w:lang w:val="en-GB"/>
+        </w:rPr>
         <w:br w:type="page"/>
       </w:r>
+      <w:ins w:id="166" w:author="Somu Monika - I53191" w:date="2020-09-24T17:45:00Z">
+        <w:r>
+          <w:rPr>
+            <w:lang w:val="en-GB"/>
+          </w:rPr>
+          <w:lastRenderedPageBreak/>
+          <w:tab/>
+        </w:r>
+      </w:ins>
     </w:p>
     <w:p>
       <w:pPr>
         <w:pStyle w:val="Heading1"/>
       </w:pPr>
-      <w:bookmarkStart w:id="141" w:name="_Toc47594212"/>
-      <w:r>
-        <w:lastRenderedPageBreak/>
+      <w:bookmarkStart w:id="167" w:name="_Toc47594212"/>
+      <w:r>
         <w:t>Project Deliverables</w:t>
       </w:r>
-      <w:bookmarkEnd w:id="141"/>
+      <w:bookmarkEnd w:id="167"/>
     </w:p>
     <w:p>
       <w:pPr>
@@ -11204,11 +11738,11 @@
       <w:pPr>
         <w:pStyle w:val="Heading1"/>
       </w:pPr>
-      <w:bookmarkStart w:id="142" w:name="_Toc47594213"/>
+      <w:bookmarkStart w:id="168" w:name="_Toc47594213"/>
       <w:r>
         <w:t>Prerequisites</w:t>
       </w:r>
-      <w:bookmarkEnd w:id="142"/>
+      <w:bookmarkEnd w:id="168"/>
     </w:p>
     <w:p>
       <w:pPr>
@@ -11247,11 +11781,11 @@
       <w:pPr>
         <w:pStyle w:val="Heading1"/>
       </w:pPr>
-      <w:bookmarkStart w:id="143" w:name="_Toc47594214"/>
+      <w:bookmarkStart w:id="169" w:name="_Toc47594214"/>
       <w:r>
         <w:t>Assumptions</w:t>
       </w:r>
-      <w:bookmarkEnd w:id="143"/>
+      <w:bookmarkEnd w:id="169"/>
       <w:r>
         <w:t xml:space="preserve"> </w:t>
       </w:r>
@@ -11267,11 +11801,11 @@
       <w:pPr>
         <w:pStyle w:val="Heading1"/>
       </w:pPr>
-      <w:bookmarkStart w:id="144" w:name="_Toc47594215"/>
+      <w:bookmarkStart w:id="170" w:name="_Toc47594215"/>
       <w:r>
         <w:t>Dependencies</w:t>
       </w:r>
-      <w:bookmarkEnd w:id="144"/>
+      <w:bookmarkEnd w:id="170"/>
     </w:p>
     <w:p>
       <w:pPr>
@@ -11283,12 +11817,2612 @@
     <w:p>
       <w:pPr>
         <w:pStyle w:val="Heading1"/>
-      </w:pPr>
-      <w:bookmarkStart w:id="145" w:name="_Toc47594216"/>
-      <w:r>
-        <w:t>Known Limitations</w:t>
-      </w:r>
-      <w:bookmarkEnd w:id="145"/>
+        <w:rPr>
+          <w:ins w:id="171" w:author="Somu Monika - I53191" w:date="2020-09-24T17:51:00Z"/>
+        </w:rPr>
+      </w:pPr>
+      <w:bookmarkStart w:id="172" w:name="_Toc47594216"/>
+      <w:r>
+        <w:t>Known Limitation</w:t>
+      </w:r>
+      <w:ins w:id="173" w:author="Somu Monika - I53191" w:date="2020-09-24T17:51:00Z">
+        <w:r>
+          <w:t>s</w:t>
+        </w:r>
+      </w:ins>
+      <w:del w:id="174" w:author="Somu Monika - I53191" w:date="2020-09-24T17:51:00Z">
+        <w:r>
+          <w:delText>s</w:delText>
+        </w:r>
+      </w:del>
+      <w:bookmarkEnd w:id="172"/>
+    </w:p>
+    <w:p>
+      <w:pPr>
+        <w:rPr>
+          <w:ins w:id="175" w:author="Somu Monika - I53191" w:date="2020-09-24T17:51:00Z"/>
+          <w:lang w:val="en-GB"/>
+        </w:rPr>
+      </w:pPr>
+    </w:p>
+    <w:p>
+      <w:pPr>
+        <w:rPr>
+          <w:ins w:id="176" w:author="Somu Monika - I53191" w:date="2020-09-24T17:51:00Z"/>
+          <w:lang w:val="en-GB"/>
+        </w:rPr>
+      </w:pPr>
+    </w:p>
+    <w:p>
+      <w:pPr>
+        <w:pStyle w:val="Heading1"/>
+        <w:rPr>
+          <w:ins w:id="177" w:author="Somu Monika - I53191" w:date="2020-09-24T17:51:00Z"/>
+        </w:rPr>
+      </w:pPr>
+      <w:ins w:id="178" w:author="Somu Monika - I53191" w:date="2020-09-24T17:51:00Z">
+        <w:r>
+          <w:t>Meeting</w:t>
+        </w:r>
+        <w:r>
+          <w:t xml:space="preserve"> minutes</w:t>
+        </w:r>
+      </w:ins>
+    </w:p>
+    <w:p>
+      <w:pPr>
+        <w:rPr>
+          <w:ins w:id="179" w:author="Somu Monika - I53191" w:date="2020-09-24T17:51:00Z"/>
+        </w:rPr>
+      </w:pPr>
+    </w:p>
+    <w:tbl>
+      <w:tblPr>
+        <w:tblW w:w="8910" w:type="dxa"/>
+        <w:tblInd w:w="108" w:type="dxa"/>
+        <w:tblBorders>
+          <w:top w:val="single" w:sz="4" w:space="0" w:color="auto"/>
+          <w:left w:val="single" w:sz="4" w:space="0" w:color="auto"/>
+          <w:bottom w:val="single" w:sz="4" w:space="0" w:color="auto"/>
+          <w:right w:val="single" w:sz="4" w:space="0" w:color="auto"/>
+        </w:tblBorders>
+        <w:tblLook w:val="0000" w:firstRow="0" w:lastRow="0" w:firstColumn="0" w:lastColumn="0" w:noHBand="0" w:noVBand="0"/>
+      </w:tblPr>
+      <w:tblGrid>
+        <w:gridCol w:w="1980"/>
+        <w:gridCol w:w="2340"/>
+        <w:gridCol w:w="4590"/>
+      </w:tblGrid>
+      <w:tr>
+        <w:trPr>
+          <w:trHeight w:val="360"/>
+          <w:ins w:id="180" w:author="Somu Monika - I53191" w:date="2020-09-24T17:51:00Z"/>
+        </w:trPr>
+        <w:tc>
+          <w:tcPr>
+            <w:tcW w:w="1980" w:type="dxa"/>
+            <w:tcBorders>
+              <w:top w:val="single" w:sz="2" w:space="0" w:color="auto"/>
+              <w:left w:val="single" w:sz="2" w:space="0" w:color="auto"/>
+              <w:bottom w:val="single" w:sz="2" w:space="0" w:color="auto"/>
+              <w:right w:val="single" w:sz="2" w:space="0" w:color="auto"/>
+            </w:tcBorders>
+            <w:shd w:val="clear" w:color="auto" w:fill="333399"/>
+            <w:vAlign w:val="center"/>
+          </w:tcPr>
+          <w:p>
+            <w:pPr>
+              <w:pStyle w:val="Header"/>
+              <w:rPr>
+                <w:ins w:id="181" w:author="Somu Monika - I53191" w:date="2020-09-24T17:51:00Z"/>
+                <w:b/>
+                <w:bCs/>
+                <w:color w:val="FFFFFF"/>
+                <w:lang w:val="en-IE"/>
+              </w:rPr>
+            </w:pPr>
+            <w:ins w:id="182" w:author="Somu Monika - I53191" w:date="2020-09-24T17:51:00Z">
+              <w:r>
+                <w:rPr>
+                  <w:b/>
+                  <w:bCs/>
+                  <w:color w:val="FFFFFF"/>
+                  <w:lang w:val="en-IE"/>
+                </w:rPr>
+                <w:t>Meeting Minutes</w:t>
+              </w:r>
+            </w:ins>
+          </w:p>
+        </w:tc>
+        <w:tc>
+          <w:tcPr>
+            <w:tcW w:w="2340" w:type="dxa"/>
+            <w:tcBorders>
+              <w:top w:val="single" w:sz="4" w:space="0" w:color="auto"/>
+              <w:left w:val="nil"/>
+              <w:bottom w:val="nil"/>
+              <w:right w:val="single" w:sz="4" w:space="0" w:color="auto"/>
+            </w:tcBorders>
+            <w:shd w:val="clear" w:color="auto" w:fill="C0C0C0"/>
+            <w:vAlign w:val="center"/>
+          </w:tcPr>
+          <w:p>
+            <w:pPr>
+              <w:pStyle w:val="Header"/>
+              <w:rPr>
+                <w:ins w:id="183" w:author="Somu Monika - I53191" w:date="2020-09-24T17:51:00Z"/>
+                <w:lang w:val="en-IE"/>
+              </w:rPr>
+            </w:pPr>
+            <w:ins w:id="184" w:author="Somu Monika - I53191" w:date="2020-09-24T17:51:00Z">
+              <w:r>
+                <w:rPr>
+                  <w:lang w:val="en-IE"/>
+                </w:rPr>
+                <w:t>Project Name</w:t>
+              </w:r>
+            </w:ins>
+          </w:p>
+        </w:tc>
+        <w:tc>
+          <w:tcPr>
+            <w:tcW w:w="4590" w:type="dxa"/>
+            <w:tcBorders>
+              <w:top w:val="single" w:sz="4" w:space="0" w:color="auto"/>
+              <w:left w:val="single" w:sz="4" w:space="0" w:color="auto"/>
+              <w:bottom w:val="single" w:sz="4" w:space="0" w:color="auto"/>
+              <w:right w:val="single" w:sz="4" w:space="0" w:color="auto"/>
+            </w:tcBorders>
+            <w:vAlign w:val="center"/>
+          </w:tcPr>
+          <w:p>
+            <w:pPr>
+              <w:pStyle w:val="Header"/>
+              <w:rPr>
+                <w:ins w:id="185" w:author="Somu Monika - I53191" w:date="2020-09-24T17:51:00Z"/>
+              </w:rPr>
+            </w:pPr>
+            <w:ins w:id="186" w:author="Somu Monika - I53191" w:date="2020-09-24T17:51:00Z">
+              <w:r>
+                <w:t>PSF AE Sink Demo</w:t>
+              </w:r>
+            </w:ins>
+          </w:p>
+        </w:tc>
+      </w:tr>
+      <w:tr>
+        <w:trPr>
+          <w:trHeight w:val="360"/>
+          <w:ins w:id="187" w:author="Somu Monika - I53191" w:date="2020-09-24T17:51:00Z"/>
+        </w:trPr>
+        <w:tc>
+          <w:tcPr>
+            <w:tcW w:w="1980" w:type="dxa"/>
+            <w:tcBorders>
+              <w:top w:val="nil"/>
+              <w:left w:val="nil"/>
+              <w:bottom w:val="nil"/>
+              <w:right w:val="nil"/>
+            </w:tcBorders>
+            <w:vAlign w:val="center"/>
+          </w:tcPr>
+          <w:p>
+            <w:pPr>
+              <w:pStyle w:val="Header"/>
+              <w:rPr>
+                <w:ins w:id="188" w:author="Somu Monika - I53191" w:date="2020-09-24T17:51:00Z"/>
+                <w:b/>
+                <w:bCs/>
+              </w:rPr>
+            </w:pPr>
+          </w:p>
+        </w:tc>
+        <w:tc>
+          <w:tcPr>
+            <w:tcW w:w="2340" w:type="dxa"/>
+            <w:tcBorders>
+              <w:top w:val="single" w:sz="2" w:space="0" w:color="auto"/>
+              <w:left w:val="single" w:sz="2" w:space="0" w:color="auto"/>
+              <w:bottom w:val="single" w:sz="2" w:space="0" w:color="auto"/>
+              <w:right w:val="single" w:sz="4" w:space="0" w:color="auto"/>
+            </w:tcBorders>
+            <w:shd w:val="clear" w:color="auto" w:fill="C0C0C0"/>
+            <w:vAlign w:val="center"/>
+          </w:tcPr>
+          <w:p>
+            <w:pPr>
+              <w:pStyle w:val="Header"/>
+              <w:rPr>
+                <w:ins w:id="189" w:author="Somu Monika - I53191" w:date="2020-09-24T17:51:00Z"/>
+                <w:lang w:val="en-IE"/>
+              </w:rPr>
+            </w:pPr>
+            <w:ins w:id="190" w:author="Somu Monika - I53191" w:date="2020-09-24T17:51:00Z">
+              <w:r>
+                <w:t>Date</w:t>
+              </w:r>
+            </w:ins>
+          </w:p>
+        </w:tc>
+        <w:tc>
+          <w:tcPr>
+            <w:tcW w:w="4590" w:type="dxa"/>
+            <w:tcBorders>
+              <w:top w:val="single" w:sz="4" w:space="0" w:color="auto"/>
+              <w:left w:val="single" w:sz="4" w:space="0" w:color="auto"/>
+              <w:bottom w:val="single" w:sz="2" w:space="0" w:color="auto"/>
+              <w:right w:val="single" w:sz="4" w:space="0" w:color="auto"/>
+            </w:tcBorders>
+            <w:vAlign w:val="center"/>
+          </w:tcPr>
+          <w:p>
+            <w:pPr>
+              <w:pStyle w:val="Header"/>
+              <w:rPr>
+                <w:ins w:id="191" w:author="Somu Monika - I53191" w:date="2020-09-24T17:51:00Z"/>
+              </w:rPr>
+            </w:pPr>
+            <w:ins w:id="192" w:author="Somu Monika - I53191" w:date="2020-09-24T17:51:00Z">
+              <w:r>
+                <w:t>Sep 15 2020</w:t>
+              </w:r>
+            </w:ins>
+          </w:p>
+        </w:tc>
+      </w:tr>
+      <w:tr>
+        <w:trPr>
+          <w:trHeight w:val="360"/>
+          <w:ins w:id="193" w:author="Somu Monika - I53191" w:date="2020-09-24T17:51:00Z"/>
+        </w:trPr>
+        <w:tc>
+          <w:tcPr>
+            <w:tcW w:w="1980" w:type="dxa"/>
+            <w:tcBorders>
+              <w:top w:val="nil"/>
+              <w:left w:val="nil"/>
+              <w:bottom w:val="nil"/>
+              <w:right w:val="nil"/>
+            </w:tcBorders>
+            <w:vAlign w:val="center"/>
+          </w:tcPr>
+          <w:p>
+            <w:pPr>
+              <w:pStyle w:val="Header"/>
+              <w:rPr>
+                <w:ins w:id="194" w:author="Somu Monika - I53191" w:date="2020-09-24T17:51:00Z"/>
+                <w:b/>
+                <w:bCs/>
+              </w:rPr>
+            </w:pPr>
+          </w:p>
+        </w:tc>
+        <w:tc>
+          <w:tcPr>
+            <w:tcW w:w="2340" w:type="dxa"/>
+            <w:tcBorders>
+              <w:top w:val="single" w:sz="2" w:space="0" w:color="auto"/>
+              <w:left w:val="single" w:sz="2" w:space="0" w:color="auto"/>
+              <w:bottom w:val="single" w:sz="2" w:space="0" w:color="auto"/>
+              <w:right w:val="single" w:sz="4" w:space="0" w:color="auto"/>
+            </w:tcBorders>
+            <w:shd w:val="clear" w:color="auto" w:fill="C0C0C0"/>
+            <w:vAlign w:val="center"/>
+          </w:tcPr>
+          <w:p>
+            <w:pPr>
+              <w:pStyle w:val="Header"/>
+              <w:rPr>
+                <w:ins w:id="195" w:author="Somu Monika - I53191" w:date="2020-09-24T17:51:00Z"/>
+              </w:rPr>
+            </w:pPr>
+            <w:ins w:id="196" w:author="Somu Monika - I53191" w:date="2020-09-24T17:51:00Z">
+              <w:r>
+                <w:t>Minutes Taken By</w:t>
+              </w:r>
+            </w:ins>
+          </w:p>
+        </w:tc>
+        <w:tc>
+          <w:tcPr>
+            <w:tcW w:w="4590" w:type="dxa"/>
+            <w:tcBorders>
+              <w:top w:val="single" w:sz="4" w:space="0" w:color="auto"/>
+              <w:left w:val="single" w:sz="4" w:space="0" w:color="auto"/>
+              <w:bottom w:val="single" w:sz="4" w:space="0" w:color="auto"/>
+              <w:right w:val="single" w:sz="4" w:space="0" w:color="auto"/>
+            </w:tcBorders>
+            <w:vAlign w:val="center"/>
+          </w:tcPr>
+          <w:p>
+            <w:pPr>
+              <w:pStyle w:val="Header"/>
+              <w:rPr>
+                <w:ins w:id="197" w:author="Somu Monika - I53191" w:date="2020-09-24T17:51:00Z"/>
+              </w:rPr>
+            </w:pPr>
+            <w:ins w:id="198" w:author="Somu Monika - I53191" w:date="2020-09-24T17:52:00Z">
+              <w:r>
+                <w:t>Somu Monika</w:t>
+              </w:r>
+            </w:ins>
+          </w:p>
+        </w:tc>
+      </w:tr>
+    </w:tbl>
+    <w:p>
+      <w:pPr>
+        <w:rPr>
+          <w:ins w:id="199" w:author="Somu Monika - I53191" w:date="2020-09-24T17:51:00Z"/>
+        </w:rPr>
+      </w:pPr>
+    </w:p>
+    <w:p>
+      <w:pPr>
+        <w:pStyle w:val="Header"/>
+        <w:rPr>
+          <w:ins w:id="200" w:author="Somu Monika - I53191" w:date="2020-09-24T17:51:00Z"/>
+          <w:rFonts w:cs="Arial"/>
+        </w:rPr>
+      </w:pPr>
+    </w:p>
+    <w:tbl>
+      <w:tblPr>
+        <w:tblW w:w="9128" w:type="dxa"/>
+        <w:tblInd w:w="108" w:type="dxa"/>
+        <w:tblBorders>
+          <w:top w:val="single" w:sz="4" w:space="0" w:color="auto"/>
+          <w:left w:val="single" w:sz="4" w:space="0" w:color="auto"/>
+          <w:bottom w:val="single" w:sz="4" w:space="0" w:color="auto"/>
+          <w:right w:val="single" w:sz="4" w:space="0" w:color="auto"/>
+        </w:tblBorders>
+        <w:tblLook w:val="0000" w:firstRow="0" w:lastRow="0" w:firstColumn="0" w:lastColumn="0" w:noHBand="0" w:noVBand="0"/>
+        <w:tblPrChange w:id="201" w:author="Somu Monika - I53191" w:date="2020-09-24T17:52:00Z">
+          <w:tblPr>
+            <w:tblW w:w="8910" w:type="dxa"/>
+            <w:tblInd w:w="108" w:type="dxa"/>
+            <w:tblBorders>
+              <w:top w:val="single" w:sz="4" w:space="0" w:color="auto"/>
+              <w:left w:val="single" w:sz="4" w:space="0" w:color="auto"/>
+              <w:bottom w:val="single" w:sz="4" w:space="0" w:color="auto"/>
+              <w:right w:val="single" w:sz="4" w:space="0" w:color="auto"/>
+            </w:tblBorders>
+            <w:tblLook w:val="0000" w:firstRow="0" w:lastRow="0" w:firstColumn="0" w:lastColumn="0" w:noHBand="0" w:noVBand="0"/>
+          </w:tblPr>
+        </w:tblPrChange>
+      </w:tblPr>
+      <w:tblGrid>
+        <w:gridCol w:w="2028"/>
+        <w:gridCol w:w="7100"/>
+        <w:tblGridChange w:id="202">
+          <w:tblGrid>
+            <w:gridCol w:w="1980"/>
+            <w:gridCol w:w="6930"/>
+          </w:tblGrid>
+        </w:tblGridChange>
+      </w:tblGrid>
+      <w:tr>
+        <w:trPr>
+          <w:trHeight w:val="284"/>
+          <w:ins w:id="203" w:author="Somu Monika - I53191" w:date="2020-09-24T17:51:00Z"/>
+          <w:trPrChange w:id="204" w:author="Somu Monika - I53191" w:date="2020-09-24T17:52:00Z">
+            <w:trPr>
+              <w:trHeight w:val="360"/>
+            </w:trPr>
+          </w:trPrChange>
+        </w:trPr>
+        <w:tc>
+          <w:tcPr>
+            <w:tcW w:w="2028" w:type="dxa"/>
+            <w:tcBorders>
+              <w:top w:val="single" w:sz="4" w:space="0" w:color="auto"/>
+              <w:left w:val="single" w:sz="4" w:space="0" w:color="auto"/>
+              <w:bottom w:val="nil"/>
+              <w:right w:val="single" w:sz="4" w:space="0" w:color="auto"/>
+            </w:tcBorders>
+            <w:shd w:val="clear" w:color="auto" w:fill="333399"/>
+            <w:vAlign w:val="center"/>
+            <w:tcPrChange w:id="205" w:author="Somu Monika - I53191" w:date="2020-09-24T17:52:00Z">
+              <w:tcPr>
+                <w:tcW w:w="1980" w:type="dxa"/>
+                <w:tcBorders>
+                  <w:top w:val="single" w:sz="4" w:space="0" w:color="auto"/>
+                  <w:left w:val="single" w:sz="4" w:space="0" w:color="auto"/>
+                  <w:bottom w:val="nil"/>
+                  <w:right w:val="single" w:sz="4" w:space="0" w:color="auto"/>
+                </w:tcBorders>
+                <w:shd w:val="clear" w:color="auto" w:fill="333399"/>
+                <w:vAlign w:val="center"/>
+              </w:tcPr>
+            </w:tcPrChange>
+          </w:tcPr>
+          <w:p>
+            <w:pPr>
+              <w:pStyle w:val="Header"/>
+              <w:rPr>
+                <w:ins w:id="206" w:author="Somu Monika - I53191" w:date="2020-09-24T17:51:00Z"/>
+                <w:rFonts w:cs="Arial"/>
+              </w:rPr>
+            </w:pPr>
+            <w:ins w:id="207" w:author="Somu Monika - I53191" w:date="2020-09-24T17:51:00Z">
+              <w:r>
+                <w:rPr>
+                  <w:b/>
+                  <w:bCs/>
+                  <w:color w:val="FFFFFF"/>
+                  <w:lang w:val="en-IE"/>
+                </w:rPr>
+                <w:t>Attendees</w:t>
+              </w:r>
+            </w:ins>
+          </w:p>
+        </w:tc>
+        <w:tc>
+          <w:tcPr>
+            <w:tcW w:w="7100" w:type="dxa"/>
+            <w:tcBorders>
+              <w:top w:val="single" w:sz="4" w:space="0" w:color="auto"/>
+              <w:left w:val="single" w:sz="4" w:space="0" w:color="auto"/>
+              <w:bottom w:val="single" w:sz="4" w:space="0" w:color="auto"/>
+              <w:right w:val="single" w:sz="4" w:space="0" w:color="auto"/>
+            </w:tcBorders>
+            <w:shd w:val="clear" w:color="auto" w:fill="C0C0C0"/>
+            <w:vAlign w:val="center"/>
+            <w:tcPrChange w:id="208" w:author="Somu Monika - I53191" w:date="2020-09-24T17:52:00Z">
+              <w:tcPr>
+                <w:tcW w:w="6930" w:type="dxa"/>
+                <w:tcBorders>
+                  <w:top w:val="single" w:sz="4" w:space="0" w:color="auto"/>
+                  <w:left w:val="single" w:sz="4" w:space="0" w:color="auto"/>
+                  <w:bottom w:val="single" w:sz="4" w:space="0" w:color="auto"/>
+                  <w:right w:val="single" w:sz="4" w:space="0" w:color="auto"/>
+                </w:tcBorders>
+                <w:shd w:val="clear" w:color="auto" w:fill="C0C0C0"/>
+                <w:vAlign w:val="center"/>
+              </w:tcPr>
+            </w:tcPrChange>
+          </w:tcPr>
+          <w:p>
+            <w:pPr>
+              <w:pStyle w:val="Header"/>
+              <w:rPr>
+                <w:ins w:id="209" w:author="Somu Monika - I53191" w:date="2020-09-24T17:51:00Z"/>
+                <w:rFonts w:cs="Arial"/>
+                <w:b/>
+                <w:bCs/>
+              </w:rPr>
+            </w:pPr>
+            <w:ins w:id="210" w:author="Somu Monika - I53191" w:date="2020-09-24T17:51:00Z">
+              <w:r>
+                <w:rPr>
+                  <w:rFonts w:cs="Arial"/>
+                  <w:b/>
+                  <w:bCs/>
+                </w:rPr>
+                <w:t>Name</w:t>
+              </w:r>
+            </w:ins>
+          </w:p>
+        </w:tc>
+      </w:tr>
+      <w:tr>
+        <w:trPr>
+          <w:trHeight w:val="284"/>
+          <w:ins w:id="211" w:author="Somu Monika - I53191" w:date="2020-09-24T17:51:00Z"/>
+          <w:trPrChange w:id="212" w:author="Somu Monika - I53191" w:date="2020-09-24T17:52:00Z">
+            <w:trPr>
+              <w:trHeight w:val="360"/>
+            </w:trPr>
+          </w:trPrChange>
+        </w:trPr>
+        <w:tc>
+          <w:tcPr>
+            <w:tcW w:w="2028" w:type="dxa"/>
+            <w:tcBorders>
+              <w:top w:val="nil"/>
+              <w:left w:val="nil"/>
+              <w:bottom w:val="nil"/>
+              <w:right w:val="single" w:sz="4" w:space="0" w:color="auto"/>
+            </w:tcBorders>
+            <w:vAlign w:val="center"/>
+            <w:tcPrChange w:id="213" w:author="Somu Monika - I53191" w:date="2020-09-24T17:52:00Z">
+              <w:tcPr>
+                <w:tcW w:w="1980" w:type="dxa"/>
+                <w:tcBorders>
+                  <w:top w:val="nil"/>
+                  <w:left w:val="nil"/>
+                  <w:bottom w:val="nil"/>
+                  <w:right w:val="single" w:sz="4" w:space="0" w:color="auto"/>
+                </w:tcBorders>
+                <w:vAlign w:val="center"/>
+              </w:tcPr>
+            </w:tcPrChange>
+          </w:tcPr>
+          <w:p>
+            <w:pPr>
+              <w:pStyle w:val="Header"/>
+              <w:rPr>
+                <w:ins w:id="214" w:author="Somu Monika - I53191" w:date="2020-09-24T17:51:00Z"/>
+                <w:b/>
+                <w:bCs/>
+              </w:rPr>
+            </w:pPr>
+          </w:p>
+        </w:tc>
+        <w:tc>
+          <w:tcPr>
+            <w:tcW w:w="7100" w:type="dxa"/>
+            <w:tcBorders>
+              <w:top w:val="single" w:sz="4" w:space="0" w:color="auto"/>
+              <w:left w:val="single" w:sz="4" w:space="0" w:color="auto"/>
+              <w:bottom w:val="single" w:sz="4" w:space="0" w:color="auto"/>
+              <w:right w:val="single" w:sz="4" w:space="0" w:color="auto"/>
+            </w:tcBorders>
+            <w:vAlign w:val="center"/>
+            <w:tcPrChange w:id="215" w:author="Somu Monika - I53191" w:date="2020-09-24T17:52:00Z">
+              <w:tcPr>
+                <w:tcW w:w="6930" w:type="dxa"/>
+                <w:tcBorders>
+                  <w:top w:val="single" w:sz="4" w:space="0" w:color="auto"/>
+                  <w:left w:val="single" w:sz="4" w:space="0" w:color="auto"/>
+                  <w:bottom w:val="single" w:sz="4" w:space="0" w:color="auto"/>
+                  <w:right w:val="single" w:sz="4" w:space="0" w:color="auto"/>
+                </w:tcBorders>
+                <w:vAlign w:val="center"/>
+              </w:tcPr>
+            </w:tcPrChange>
+          </w:tcPr>
+          <w:p>
+            <w:pPr>
+              <w:pStyle w:val="Header"/>
+              <w:rPr>
+                <w:ins w:id="216" w:author="Somu Monika - I53191" w:date="2020-09-24T17:51:00Z"/>
+                <w:rFonts w:cs="Arial"/>
+                <w:b/>
+                <w:highlight w:val="yellow"/>
+              </w:rPr>
+            </w:pPr>
+            <w:ins w:id="217" w:author="Somu Monika - I53191" w:date="2020-09-24T17:52:00Z">
+              <w:r>
+                <w:rPr>
+                  <w:rFonts w:cs="Arial"/>
+                  <w:b/>
+                  <w:highlight w:val="yellow"/>
+                </w:rPr>
+                <w:t>Somu Monika</w:t>
+              </w:r>
+            </w:ins>
+          </w:p>
+        </w:tc>
+      </w:tr>
+      <w:tr>
+        <w:trPr>
+          <w:trHeight w:val="284"/>
+          <w:ins w:id="218" w:author="Somu Monika - I53191" w:date="2020-09-24T17:51:00Z"/>
+          <w:trPrChange w:id="219" w:author="Somu Monika - I53191" w:date="2020-09-24T17:52:00Z">
+            <w:trPr>
+              <w:trHeight w:val="360"/>
+            </w:trPr>
+          </w:trPrChange>
+        </w:trPr>
+        <w:tc>
+          <w:tcPr>
+            <w:tcW w:w="2028" w:type="dxa"/>
+            <w:tcBorders>
+              <w:top w:val="nil"/>
+              <w:left w:val="nil"/>
+              <w:bottom w:val="nil"/>
+              <w:right w:val="single" w:sz="4" w:space="0" w:color="auto"/>
+            </w:tcBorders>
+            <w:vAlign w:val="center"/>
+            <w:tcPrChange w:id="220" w:author="Somu Monika - I53191" w:date="2020-09-24T17:52:00Z">
+              <w:tcPr>
+                <w:tcW w:w="1980" w:type="dxa"/>
+                <w:tcBorders>
+                  <w:top w:val="nil"/>
+                  <w:left w:val="nil"/>
+                  <w:bottom w:val="nil"/>
+                  <w:right w:val="single" w:sz="4" w:space="0" w:color="auto"/>
+                </w:tcBorders>
+                <w:vAlign w:val="center"/>
+              </w:tcPr>
+            </w:tcPrChange>
+          </w:tcPr>
+          <w:p>
+            <w:pPr>
+              <w:pStyle w:val="Header"/>
+              <w:rPr>
+                <w:ins w:id="221" w:author="Somu Monika - I53191" w:date="2020-09-24T17:51:00Z"/>
+                <w:b/>
+                <w:bCs/>
+              </w:rPr>
+            </w:pPr>
+          </w:p>
+        </w:tc>
+        <w:tc>
+          <w:tcPr>
+            <w:tcW w:w="7100" w:type="dxa"/>
+            <w:tcBorders>
+              <w:top w:val="single" w:sz="4" w:space="0" w:color="auto"/>
+              <w:left w:val="single" w:sz="4" w:space="0" w:color="auto"/>
+              <w:bottom w:val="single" w:sz="4" w:space="0" w:color="auto"/>
+              <w:right w:val="single" w:sz="4" w:space="0" w:color="auto"/>
+            </w:tcBorders>
+            <w:vAlign w:val="center"/>
+            <w:tcPrChange w:id="222" w:author="Somu Monika - I53191" w:date="2020-09-24T17:52:00Z">
+              <w:tcPr>
+                <w:tcW w:w="6930" w:type="dxa"/>
+                <w:tcBorders>
+                  <w:top w:val="single" w:sz="4" w:space="0" w:color="auto"/>
+                  <w:left w:val="single" w:sz="4" w:space="0" w:color="auto"/>
+                  <w:bottom w:val="single" w:sz="4" w:space="0" w:color="auto"/>
+                  <w:right w:val="single" w:sz="4" w:space="0" w:color="auto"/>
+                </w:tcBorders>
+                <w:vAlign w:val="center"/>
+              </w:tcPr>
+            </w:tcPrChange>
+          </w:tcPr>
+          <w:p>
+            <w:pPr>
+              <w:pStyle w:val="Header"/>
+              <w:rPr>
+                <w:ins w:id="223" w:author="Somu Monika - I53191" w:date="2020-09-24T17:51:00Z"/>
+                <w:rFonts w:cs="Arial"/>
+              </w:rPr>
+            </w:pPr>
+            <w:ins w:id="224" w:author="Somu Monika - I53191" w:date="2020-09-24T17:51:00Z">
+              <w:r>
+                <w:rPr>
+                  <w:rFonts w:cs="Arial"/>
+                </w:rPr>
+                <w:t xml:space="preserve">Riyas </w:t>
+              </w:r>
+            </w:ins>
+            <w:ins w:id="225" w:author="Somu Monika - I53191" w:date="2020-09-24T18:16:00Z">
+              <w:r>
+                <w:rPr>
+                  <w:rFonts w:cs="Arial"/>
+                </w:rPr>
+                <w:t>K</w:t>
+              </w:r>
+            </w:ins>
+            <w:ins w:id="226" w:author="Somu Monika - I53191" w:date="2020-09-24T17:51:00Z">
+              <w:r>
+                <w:rPr>
+                  <w:rFonts w:cs="Arial"/>
+                </w:rPr>
+                <w:t>attukandan</w:t>
+              </w:r>
+            </w:ins>
+          </w:p>
+        </w:tc>
+      </w:tr>
+      <w:tr>
+        <w:trPr>
+          <w:trHeight w:val="284"/>
+          <w:ins w:id="227" w:author="Somu Monika - I53191" w:date="2020-09-24T17:51:00Z"/>
+          <w:trPrChange w:id="228" w:author="Somu Monika - I53191" w:date="2020-09-24T17:52:00Z">
+            <w:trPr>
+              <w:trHeight w:val="360"/>
+            </w:trPr>
+          </w:trPrChange>
+        </w:trPr>
+        <w:tc>
+          <w:tcPr>
+            <w:tcW w:w="2028" w:type="dxa"/>
+            <w:tcBorders>
+              <w:top w:val="nil"/>
+              <w:left w:val="nil"/>
+              <w:bottom w:val="nil"/>
+              <w:right w:val="single" w:sz="4" w:space="0" w:color="auto"/>
+            </w:tcBorders>
+            <w:vAlign w:val="center"/>
+            <w:tcPrChange w:id="229" w:author="Somu Monika - I53191" w:date="2020-09-24T17:52:00Z">
+              <w:tcPr>
+                <w:tcW w:w="1980" w:type="dxa"/>
+                <w:tcBorders>
+                  <w:top w:val="nil"/>
+                  <w:left w:val="nil"/>
+                  <w:bottom w:val="nil"/>
+                  <w:right w:val="single" w:sz="4" w:space="0" w:color="auto"/>
+                </w:tcBorders>
+                <w:vAlign w:val="center"/>
+              </w:tcPr>
+            </w:tcPrChange>
+          </w:tcPr>
+          <w:p>
+            <w:pPr>
+              <w:pStyle w:val="Header"/>
+              <w:rPr>
+                <w:ins w:id="230" w:author="Somu Monika - I53191" w:date="2020-09-24T17:51:00Z"/>
+                <w:b/>
+                <w:bCs/>
+              </w:rPr>
+            </w:pPr>
+          </w:p>
+        </w:tc>
+        <w:tc>
+          <w:tcPr>
+            <w:tcW w:w="7100" w:type="dxa"/>
+            <w:tcBorders>
+              <w:top w:val="single" w:sz="4" w:space="0" w:color="auto"/>
+              <w:left w:val="single" w:sz="4" w:space="0" w:color="auto"/>
+              <w:bottom w:val="single" w:sz="4" w:space="0" w:color="auto"/>
+              <w:right w:val="single" w:sz="4" w:space="0" w:color="auto"/>
+            </w:tcBorders>
+            <w:vAlign w:val="center"/>
+            <w:tcPrChange w:id="231" w:author="Somu Monika - I53191" w:date="2020-09-24T17:52:00Z">
+              <w:tcPr>
+                <w:tcW w:w="6930" w:type="dxa"/>
+                <w:tcBorders>
+                  <w:top w:val="single" w:sz="4" w:space="0" w:color="auto"/>
+                  <w:left w:val="single" w:sz="4" w:space="0" w:color="auto"/>
+                  <w:bottom w:val="single" w:sz="4" w:space="0" w:color="auto"/>
+                  <w:right w:val="single" w:sz="4" w:space="0" w:color="auto"/>
+                </w:tcBorders>
+                <w:vAlign w:val="center"/>
+              </w:tcPr>
+            </w:tcPrChange>
+          </w:tcPr>
+          <w:p>
+            <w:pPr>
+              <w:pStyle w:val="Header"/>
+              <w:rPr>
+                <w:ins w:id="232" w:author="Somu Monika - I53191" w:date="2020-09-24T17:51:00Z"/>
+                <w:rFonts w:cs="Arial"/>
+              </w:rPr>
+            </w:pPr>
+            <w:ins w:id="233" w:author="Somu Monika - I53191" w:date="2020-09-24T17:51:00Z">
+              <w:r>
+                <w:rPr>
+                  <w:rFonts w:cs="Arial"/>
+                </w:rPr>
+                <w:t>Shiva Balasubramanian</w:t>
+              </w:r>
+            </w:ins>
+          </w:p>
+        </w:tc>
+      </w:tr>
+      <w:tr>
+        <w:trPr>
+          <w:trHeight w:val="284"/>
+          <w:ins w:id="234" w:author="Somu Monika - I53191" w:date="2020-09-24T17:51:00Z"/>
+          <w:trPrChange w:id="235" w:author="Somu Monika - I53191" w:date="2020-09-24T17:52:00Z">
+            <w:trPr>
+              <w:trHeight w:val="360"/>
+            </w:trPr>
+          </w:trPrChange>
+        </w:trPr>
+        <w:tc>
+          <w:tcPr>
+            <w:tcW w:w="2028" w:type="dxa"/>
+            <w:tcBorders>
+              <w:top w:val="nil"/>
+              <w:left w:val="nil"/>
+              <w:bottom w:val="nil"/>
+              <w:right w:val="single" w:sz="4" w:space="0" w:color="auto"/>
+            </w:tcBorders>
+            <w:vAlign w:val="center"/>
+            <w:tcPrChange w:id="236" w:author="Somu Monika - I53191" w:date="2020-09-24T17:52:00Z">
+              <w:tcPr>
+                <w:tcW w:w="1980" w:type="dxa"/>
+                <w:tcBorders>
+                  <w:top w:val="nil"/>
+                  <w:left w:val="nil"/>
+                  <w:bottom w:val="nil"/>
+                  <w:right w:val="single" w:sz="4" w:space="0" w:color="auto"/>
+                </w:tcBorders>
+                <w:vAlign w:val="center"/>
+              </w:tcPr>
+            </w:tcPrChange>
+          </w:tcPr>
+          <w:p>
+            <w:pPr>
+              <w:pStyle w:val="Header"/>
+              <w:rPr>
+                <w:ins w:id="237" w:author="Somu Monika - I53191" w:date="2020-09-24T17:51:00Z"/>
+                <w:b/>
+                <w:bCs/>
+              </w:rPr>
+            </w:pPr>
+          </w:p>
+        </w:tc>
+        <w:tc>
+          <w:tcPr>
+            <w:tcW w:w="7100" w:type="dxa"/>
+            <w:tcBorders>
+              <w:top w:val="single" w:sz="4" w:space="0" w:color="auto"/>
+              <w:left w:val="single" w:sz="4" w:space="0" w:color="auto"/>
+              <w:bottom w:val="single" w:sz="4" w:space="0" w:color="auto"/>
+              <w:right w:val="single" w:sz="4" w:space="0" w:color="auto"/>
+            </w:tcBorders>
+            <w:vAlign w:val="center"/>
+            <w:tcPrChange w:id="238" w:author="Somu Monika - I53191" w:date="2020-09-24T17:52:00Z">
+              <w:tcPr>
+                <w:tcW w:w="6930" w:type="dxa"/>
+                <w:tcBorders>
+                  <w:top w:val="single" w:sz="4" w:space="0" w:color="auto"/>
+                  <w:left w:val="single" w:sz="4" w:space="0" w:color="auto"/>
+                  <w:bottom w:val="single" w:sz="4" w:space="0" w:color="auto"/>
+                  <w:right w:val="single" w:sz="4" w:space="0" w:color="auto"/>
+                </w:tcBorders>
+                <w:vAlign w:val="center"/>
+              </w:tcPr>
+            </w:tcPrChange>
+          </w:tcPr>
+          <w:p>
+            <w:pPr>
+              <w:pStyle w:val="Header"/>
+              <w:rPr>
+                <w:ins w:id="239" w:author="Somu Monika - I53191" w:date="2020-09-24T17:51:00Z"/>
+                <w:rFonts w:cs="Arial"/>
+              </w:rPr>
+            </w:pPr>
+          </w:p>
+        </w:tc>
+      </w:tr>
+      <w:tr>
+        <w:trPr>
+          <w:trHeight w:val="284"/>
+          <w:ins w:id="240" w:author="Somu Monika - I53191" w:date="2020-09-24T17:51:00Z"/>
+          <w:trPrChange w:id="241" w:author="Somu Monika - I53191" w:date="2020-09-24T17:52:00Z">
+            <w:trPr>
+              <w:trHeight w:val="360"/>
+            </w:trPr>
+          </w:trPrChange>
+        </w:trPr>
+        <w:tc>
+          <w:tcPr>
+            <w:tcW w:w="2028" w:type="dxa"/>
+            <w:tcBorders>
+              <w:top w:val="nil"/>
+              <w:left w:val="nil"/>
+              <w:bottom w:val="nil"/>
+              <w:right w:val="single" w:sz="4" w:space="0" w:color="auto"/>
+            </w:tcBorders>
+            <w:vAlign w:val="center"/>
+            <w:tcPrChange w:id="242" w:author="Somu Monika - I53191" w:date="2020-09-24T17:52:00Z">
+              <w:tcPr>
+                <w:tcW w:w="1980" w:type="dxa"/>
+                <w:tcBorders>
+                  <w:top w:val="nil"/>
+                  <w:left w:val="nil"/>
+                  <w:bottom w:val="nil"/>
+                  <w:right w:val="single" w:sz="4" w:space="0" w:color="auto"/>
+                </w:tcBorders>
+                <w:vAlign w:val="center"/>
+              </w:tcPr>
+            </w:tcPrChange>
+          </w:tcPr>
+          <w:p>
+            <w:pPr>
+              <w:pStyle w:val="Header"/>
+              <w:rPr>
+                <w:ins w:id="243" w:author="Somu Monika - I53191" w:date="2020-09-24T17:51:00Z"/>
+                <w:b/>
+                <w:bCs/>
+              </w:rPr>
+            </w:pPr>
+          </w:p>
+        </w:tc>
+        <w:tc>
+          <w:tcPr>
+            <w:tcW w:w="7100" w:type="dxa"/>
+            <w:tcBorders>
+              <w:top w:val="single" w:sz="4" w:space="0" w:color="auto"/>
+              <w:left w:val="single" w:sz="4" w:space="0" w:color="auto"/>
+              <w:bottom w:val="single" w:sz="4" w:space="0" w:color="auto"/>
+              <w:right w:val="single" w:sz="4" w:space="0" w:color="auto"/>
+            </w:tcBorders>
+            <w:vAlign w:val="center"/>
+            <w:tcPrChange w:id="244" w:author="Somu Monika - I53191" w:date="2020-09-24T17:52:00Z">
+              <w:tcPr>
+                <w:tcW w:w="6930" w:type="dxa"/>
+                <w:tcBorders>
+                  <w:top w:val="single" w:sz="4" w:space="0" w:color="auto"/>
+                  <w:left w:val="single" w:sz="4" w:space="0" w:color="auto"/>
+                  <w:bottom w:val="single" w:sz="4" w:space="0" w:color="auto"/>
+                  <w:right w:val="single" w:sz="4" w:space="0" w:color="auto"/>
+                </w:tcBorders>
+                <w:vAlign w:val="center"/>
+              </w:tcPr>
+            </w:tcPrChange>
+          </w:tcPr>
+          <w:p>
+            <w:pPr>
+              <w:pStyle w:val="Header"/>
+              <w:rPr>
+                <w:ins w:id="245" w:author="Somu Monika - I53191" w:date="2020-09-24T17:51:00Z"/>
+                <w:rFonts w:cs="Arial"/>
+              </w:rPr>
+            </w:pPr>
+          </w:p>
+        </w:tc>
+      </w:tr>
+      <w:tr>
+        <w:trPr>
+          <w:trHeight w:val="284"/>
+          <w:ins w:id="246" w:author="Somu Monika - I53191" w:date="2020-09-24T17:51:00Z"/>
+          <w:trPrChange w:id="247" w:author="Somu Monika - I53191" w:date="2020-09-24T17:52:00Z">
+            <w:trPr>
+              <w:trHeight w:val="360"/>
+            </w:trPr>
+          </w:trPrChange>
+        </w:trPr>
+        <w:tc>
+          <w:tcPr>
+            <w:tcW w:w="2028" w:type="dxa"/>
+            <w:tcBorders>
+              <w:top w:val="nil"/>
+              <w:left w:val="nil"/>
+              <w:bottom w:val="nil"/>
+              <w:right w:val="single" w:sz="4" w:space="0" w:color="auto"/>
+            </w:tcBorders>
+            <w:vAlign w:val="center"/>
+            <w:tcPrChange w:id="248" w:author="Somu Monika - I53191" w:date="2020-09-24T17:52:00Z">
+              <w:tcPr>
+                <w:tcW w:w="1980" w:type="dxa"/>
+                <w:tcBorders>
+                  <w:top w:val="nil"/>
+                  <w:left w:val="nil"/>
+                  <w:bottom w:val="nil"/>
+                  <w:right w:val="single" w:sz="4" w:space="0" w:color="auto"/>
+                </w:tcBorders>
+                <w:vAlign w:val="center"/>
+              </w:tcPr>
+            </w:tcPrChange>
+          </w:tcPr>
+          <w:p>
+            <w:pPr>
+              <w:pStyle w:val="Header"/>
+              <w:rPr>
+                <w:ins w:id="249" w:author="Somu Monika - I53191" w:date="2020-09-24T17:51:00Z"/>
+                <w:b/>
+                <w:bCs/>
+              </w:rPr>
+            </w:pPr>
+          </w:p>
+        </w:tc>
+        <w:tc>
+          <w:tcPr>
+            <w:tcW w:w="7100" w:type="dxa"/>
+            <w:tcBorders>
+              <w:top w:val="single" w:sz="4" w:space="0" w:color="auto"/>
+              <w:left w:val="single" w:sz="4" w:space="0" w:color="auto"/>
+              <w:bottom w:val="single" w:sz="4" w:space="0" w:color="auto"/>
+              <w:right w:val="single" w:sz="4" w:space="0" w:color="auto"/>
+            </w:tcBorders>
+            <w:vAlign w:val="center"/>
+            <w:tcPrChange w:id="250" w:author="Somu Monika - I53191" w:date="2020-09-24T17:52:00Z">
+              <w:tcPr>
+                <w:tcW w:w="6930" w:type="dxa"/>
+                <w:tcBorders>
+                  <w:top w:val="single" w:sz="4" w:space="0" w:color="auto"/>
+                  <w:left w:val="single" w:sz="4" w:space="0" w:color="auto"/>
+                  <w:bottom w:val="single" w:sz="4" w:space="0" w:color="auto"/>
+                  <w:right w:val="single" w:sz="4" w:space="0" w:color="auto"/>
+                </w:tcBorders>
+                <w:vAlign w:val="center"/>
+              </w:tcPr>
+            </w:tcPrChange>
+          </w:tcPr>
+          <w:p>
+            <w:pPr>
+              <w:pStyle w:val="Header"/>
+              <w:rPr>
+                <w:ins w:id="251" w:author="Somu Monika - I53191" w:date="2020-09-24T17:51:00Z"/>
+                <w:rFonts w:cs="Arial"/>
+              </w:rPr>
+            </w:pPr>
+          </w:p>
+        </w:tc>
+      </w:tr>
+      <w:tr>
+        <w:trPr>
+          <w:trHeight w:val="284"/>
+          <w:ins w:id="252" w:author="Somu Monika - I53191" w:date="2020-09-24T17:51:00Z"/>
+          <w:trPrChange w:id="253" w:author="Somu Monika - I53191" w:date="2020-09-24T17:52:00Z">
+            <w:trPr>
+              <w:trHeight w:val="360"/>
+            </w:trPr>
+          </w:trPrChange>
+        </w:trPr>
+        <w:tc>
+          <w:tcPr>
+            <w:tcW w:w="2028" w:type="dxa"/>
+            <w:tcBorders>
+              <w:top w:val="nil"/>
+              <w:left w:val="nil"/>
+              <w:bottom w:val="nil"/>
+              <w:right w:val="single" w:sz="4" w:space="0" w:color="auto"/>
+            </w:tcBorders>
+            <w:vAlign w:val="center"/>
+            <w:tcPrChange w:id="254" w:author="Somu Monika - I53191" w:date="2020-09-24T17:52:00Z">
+              <w:tcPr>
+                <w:tcW w:w="1980" w:type="dxa"/>
+                <w:tcBorders>
+                  <w:top w:val="nil"/>
+                  <w:left w:val="nil"/>
+                  <w:bottom w:val="nil"/>
+                  <w:right w:val="single" w:sz="4" w:space="0" w:color="auto"/>
+                </w:tcBorders>
+                <w:vAlign w:val="center"/>
+              </w:tcPr>
+            </w:tcPrChange>
+          </w:tcPr>
+          <w:p>
+            <w:pPr>
+              <w:pStyle w:val="Header"/>
+              <w:rPr>
+                <w:ins w:id="255" w:author="Somu Monika - I53191" w:date="2020-09-24T17:51:00Z"/>
+                <w:b/>
+                <w:bCs/>
+              </w:rPr>
+            </w:pPr>
+          </w:p>
+        </w:tc>
+        <w:tc>
+          <w:tcPr>
+            <w:tcW w:w="7100" w:type="dxa"/>
+            <w:tcBorders>
+              <w:top w:val="single" w:sz="4" w:space="0" w:color="auto"/>
+              <w:left w:val="single" w:sz="4" w:space="0" w:color="auto"/>
+              <w:bottom w:val="single" w:sz="4" w:space="0" w:color="auto"/>
+              <w:right w:val="single" w:sz="4" w:space="0" w:color="auto"/>
+            </w:tcBorders>
+            <w:vAlign w:val="center"/>
+            <w:tcPrChange w:id="256" w:author="Somu Monika - I53191" w:date="2020-09-24T17:52:00Z">
+              <w:tcPr>
+                <w:tcW w:w="6930" w:type="dxa"/>
+                <w:tcBorders>
+                  <w:top w:val="single" w:sz="4" w:space="0" w:color="auto"/>
+                  <w:left w:val="single" w:sz="4" w:space="0" w:color="auto"/>
+                  <w:bottom w:val="single" w:sz="4" w:space="0" w:color="auto"/>
+                  <w:right w:val="single" w:sz="4" w:space="0" w:color="auto"/>
+                </w:tcBorders>
+                <w:vAlign w:val="center"/>
+              </w:tcPr>
+            </w:tcPrChange>
+          </w:tcPr>
+          <w:p>
+            <w:pPr>
+              <w:pStyle w:val="Header"/>
+              <w:rPr>
+                <w:ins w:id="257" w:author="Somu Monika - I53191" w:date="2020-09-24T17:51:00Z"/>
+                <w:rFonts w:cs="Arial"/>
+              </w:rPr>
+            </w:pPr>
+          </w:p>
+        </w:tc>
+      </w:tr>
+    </w:tbl>
+    <w:p>
+      <w:pPr>
+        <w:rPr>
+          <w:ins w:id="258" w:author="Somu Monika - I53191" w:date="2020-09-24T17:51:00Z"/>
+        </w:rPr>
+      </w:pPr>
+    </w:p>
+    <w:p>
+      <w:pPr>
+        <w:rPr>
+          <w:ins w:id="259" w:author="Somu Monika - I53191" w:date="2020-09-24T17:51:00Z"/>
+        </w:rPr>
+      </w:pPr>
+    </w:p>
+    <w:tbl>
+      <w:tblPr>
+        <w:tblW w:w="8910" w:type="dxa"/>
+        <w:tblInd w:w="108" w:type="dxa"/>
+        <w:tblBorders>
+          <w:top w:val="single" w:sz="4" w:space="0" w:color="auto"/>
+          <w:left w:val="single" w:sz="4" w:space="0" w:color="auto"/>
+          <w:bottom w:val="single" w:sz="4" w:space="0" w:color="auto"/>
+          <w:right w:val="single" w:sz="4" w:space="0" w:color="auto"/>
+        </w:tblBorders>
+        <w:tblLook w:val="0000" w:firstRow="0" w:lastRow="0" w:firstColumn="0" w:lastColumn="0" w:noHBand="0" w:noVBand="0"/>
+      </w:tblPr>
+      <w:tblGrid>
+        <w:gridCol w:w="1980"/>
+        <w:gridCol w:w="584"/>
+        <w:gridCol w:w="6346"/>
+      </w:tblGrid>
+      <w:tr>
+        <w:trPr>
+          <w:trHeight w:val="360"/>
+          <w:ins w:id="260" w:author="Somu Monika - I53191" w:date="2020-09-24T17:51:00Z"/>
+        </w:trPr>
+        <w:tc>
+          <w:tcPr>
+            <w:tcW w:w="1980" w:type="dxa"/>
+            <w:tcBorders>
+              <w:top w:val="single" w:sz="2" w:space="0" w:color="auto"/>
+              <w:left w:val="single" w:sz="2" w:space="0" w:color="auto"/>
+              <w:bottom w:val="single" w:sz="2" w:space="0" w:color="auto"/>
+              <w:right w:val="nil"/>
+            </w:tcBorders>
+            <w:shd w:val="clear" w:color="auto" w:fill="333399"/>
+            <w:vAlign w:val="center"/>
+          </w:tcPr>
+          <w:p>
+            <w:pPr>
+              <w:pStyle w:val="Header"/>
+              <w:rPr>
+                <w:ins w:id="261" w:author="Somu Monika - I53191" w:date="2020-09-24T17:51:00Z"/>
+                <w:b/>
+                <w:bCs/>
+                <w:color w:val="FFFFFF"/>
+              </w:rPr>
+            </w:pPr>
+            <w:ins w:id="262" w:author="Somu Monika - I53191" w:date="2020-09-24T17:51:00Z">
+              <w:r>
+                <w:rPr>
+                  <w:b/>
+                  <w:bCs/>
+                  <w:color w:val="FFFFFF"/>
+                </w:rPr>
+                <w:t>Agenda</w:t>
+              </w:r>
+            </w:ins>
+          </w:p>
+        </w:tc>
+        <w:tc>
+          <w:tcPr>
+            <w:tcW w:w="584" w:type="dxa"/>
+            <w:tcBorders>
+              <w:top w:val="single" w:sz="4" w:space="0" w:color="auto"/>
+              <w:left w:val="single" w:sz="2" w:space="0" w:color="auto"/>
+              <w:bottom w:val="single" w:sz="2" w:space="0" w:color="auto"/>
+              <w:right w:val="single" w:sz="4" w:space="0" w:color="auto"/>
+            </w:tcBorders>
+            <w:shd w:val="clear" w:color="auto" w:fill="C0C0C0"/>
+            <w:vAlign w:val="center"/>
+          </w:tcPr>
+          <w:p>
+            <w:pPr>
+              <w:pStyle w:val="Header"/>
+              <w:rPr>
+                <w:ins w:id="263" w:author="Somu Monika - I53191" w:date="2020-09-24T17:51:00Z"/>
+                <w:b/>
+                <w:bCs/>
+              </w:rPr>
+            </w:pPr>
+            <w:ins w:id="264" w:author="Somu Monika - I53191" w:date="2020-09-24T17:51:00Z">
+              <w:r>
+                <w:rPr>
+                  <w:b/>
+                  <w:bCs/>
+                </w:rPr>
+                <w:t>No.</w:t>
+              </w:r>
+            </w:ins>
+          </w:p>
+        </w:tc>
+        <w:tc>
+          <w:tcPr>
+            <w:tcW w:w="6346" w:type="dxa"/>
+            <w:tcBorders>
+              <w:top w:val="single" w:sz="4" w:space="0" w:color="auto"/>
+              <w:left w:val="single" w:sz="4" w:space="0" w:color="auto"/>
+              <w:bottom w:val="single" w:sz="2" w:space="0" w:color="auto"/>
+              <w:right w:val="single" w:sz="4" w:space="0" w:color="auto"/>
+            </w:tcBorders>
+            <w:shd w:val="clear" w:color="auto" w:fill="C0C0C0"/>
+            <w:vAlign w:val="center"/>
+          </w:tcPr>
+          <w:p>
+            <w:pPr>
+              <w:pStyle w:val="Header"/>
+              <w:ind w:firstLine="18"/>
+              <w:rPr>
+                <w:ins w:id="265" w:author="Somu Monika - I53191" w:date="2020-09-24T17:51:00Z"/>
+                <w:b/>
+                <w:bCs/>
+              </w:rPr>
+            </w:pPr>
+            <w:ins w:id="266" w:author="Somu Monika - I53191" w:date="2020-09-24T17:51:00Z">
+              <w:r>
+                <w:rPr>
+                  <w:b/>
+                  <w:bCs/>
+                </w:rPr>
+                <w:t>Meeting Topics</w:t>
+              </w:r>
+            </w:ins>
+          </w:p>
+        </w:tc>
+      </w:tr>
+      <w:tr>
+        <w:trPr>
+          <w:trHeight w:val="360"/>
+          <w:ins w:id="267" w:author="Somu Monika - I53191" w:date="2020-09-24T17:51:00Z"/>
+        </w:trPr>
+        <w:tc>
+          <w:tcPr>
+            <w:tcW w:w="1980" w:type="dxa"/>
+            <w:tcBorders>
+              <w:top w:val="single" w:sz="2" w:space="0" w:color="auto"/>
+              <w:left w:val="nil"/>
+              <w:bottom w:val="nil"/>
+              <w:right w:val="single" w:sz="2" w:space="0" w:color="auto"/>
+            </w:tcBorders>
+            <w:vAlign w:val="center"/>
+          </w:tcPr>
+          <w:p>
+            <w:pPr>
+              <w:pStyle w:val="Header"/>
+              <w:rPr>
+                <w:ins w:id="268" w:author="Somu Monika - I53191" w:date="2020-09-24T17:51:00Z"/>
+                <w:b/>
+                <w:bCs/>
+              </w:rPr>
+            </w:pPr>
+          </w:p>
+        </w:tc>
+        <w:tc>
+          <w:tcPr>
+            <w:tcW w:w="584" w:type="dxa"/>
+            <w:tcBorders>
+              <w:top w:val="single" w:sz="2" w:space="0" w:color="auto"/>
+              <w:left w:val="single" w:sz="2" w:space="0" w:color="auto"/>
+              <w:bottom w:val="single" w:sz="2" w:space="0" w:color="auto"/>
+              <w:right w:val="single" w:sz="2" w:space="0" w:color="auto"/>
+            </w:tcBorders>
+            <w:vAlign w:val="center"/>
+          </w:tcPr>
+          <w:p>
+            <w:pPr>
+              <w:pStyle w:val="Header"/>
+              <w:rPr>
+                <w:ins w:id="269" w:author="Somu Monika - I53191" w:date="2020-09-24T17:51:00Z"/>
+              </w:rPr>
+            </w:pPr>
+            <w:ins w:id="270" w:author="Somu Monika - I53191" w:date="2020-09-24T17:51:00Z">
+              <w:r>
+                <w:t>1.</w:t>
+              </w:r>
+            </w:ins>
+          </w:p>
+        </w:tc>
+        <w:tc>
+          <w:tcPr>
+            <w:tcW w:w="6346" w:type="dxa"/>
+            <w:tcBorders>
+              <w:top w:val="single" w:sz="2" w:space="0" w:color="auto"/>
+              <w:left w:val="single" w:sz="2" w:space="0" w:color="auto"/>
+              <w:bottom w:val="single" w:sz="2" w:space="0" w:color="auto"/>
+              <w:right w:val="single" w:sz="2" w:space="0" w:color="auto"/>
+            </w:tcBorders>
+            <w:vAlign w:val="center"/>
+          </w:tcPr>
+          <w:p>
+            <w:pPr>
+              <w:pStyle w:val="Header"/>
+              <w:rPr>
+                <w:ins w:id="271" w:author="Somu Monika - I53191" w:date="2020-09-24T17:51:00Z"/>
+                <w:rFonts w:cs="Arial"/>
+              </w:rPr>
+            </w:pPr>
+            <w:ins w:id="272" w:author="Somu Monika - I53191" w:date="2020-09-24T17:51:00Z">
+              <w:r>
+                <w:rPr>
+                  <w:rFonts w:cs="Arial"/>
+                </w:rPr>
+                <w:t xml:space="preserve">Command-set </w:t>
+              </w:r>
+              <w:proofErr w:type="spellStart"/>
+              <w:r>
+                <w:rPr>
+                  <w:rFonts w:cs="Arial"/>
+                </w:rPr>
+                <w:t>br</w:t>
+              </w:r>
+              <w:proofErr w:type="spellEnd"/>
+              <w:r>
+                <w:rPr>
+                  <w:rFonts w:cs="Arial"/>
+                </w:rPr>
+                <w:t>[value]</w:t>
+              </w:r>
+            </w:ins>
+          </w:p>
+        </w:tc>
+      </w:tr>
+      <w:tr>
+        <w:trPr>
+          <w:trHeight w:val="360"/>
+          <w:ins w:id="273" w:author="Somu Monika - I53191" w:date="2020-09-24T17:51:00Z"/>
+        </w:trPr>
+        <w:tc>
+          <w:tcPr>
+            <w:tcW w:w="1980" w:type="dxa"/>
+            <w:tcBorders>
+              <w:top w:val="nil"/>
+              <w:left w:val="nil"/>
+              <w:bottom w:val="nil"/>
+              <w:right w:val="single" w:sz="2" w:space="0" w:color="auto"/>
+            </w:tcBorders>
+            <w:vAlign w:val="center"/>
+          </w:tcPr>
+          <w:p>
+            <w:pPr>
+              <w:pStyle w:val="Header"/>
+              <w:rPr>
+                <w:ins w:id="274" w:author="Somu Monika - I53191" w:date="2020-09-24T17:51:00Z"/>
+                <w:b/>
+                <w:bCs/>
+              </w:rPr>
+            </w:pPr>
+          </w:p>
+        </w:tc>
+        <w:tc>
+          <w:tcPr>
+            <w:tcW w:w="584" w:type="dxa"/>
+            <w:tcBorders>
+              <w:top w:val="single" w:sz="2" w:space="0" w:color="auto"/>
+              <w:left w:val="single" w:sz="2" w:space="0" w:color="auto"/>
+              <w:bottom w:val="single" w:sz="2" w:space="0" w:color="auto"/>
+              <w:right w:val="single" w:sz="2" w:space="0" w:color="auto"/>
+            </w:tcBorders>
+            <w:vAlign w:val="center"/>
+          </w:tcPr>
+          <w:p>
+            <w:pPr>
+              <w:pStyle w:val="Header"/>
+              <w:rPr>
+                <w:ins w:id="275" w:author="Somu Monika - I53191" w:date="2020-09-24T17:51:00Z"/>
+              </w:rPr>
+            </w:pPr>
+            <w:ins w:id="276" w:author="Somu Monika - I53191" w:date="2020-09-24T17:51:00Z">
+              <w:r>
+                <w:t>2.</w:t>
+              </w:r>
+            </w:ins>
+          </w:p>
+        </w:tc>
+        <w:tc>
+          <w:tcPr>
+            <w:tcW w:w="6346" w:type="dxa"/>
+            <w:tcBorders>
+              <w:top w:val="single" w:sz="2" w:space="0" w:color="auto"/>
+              <w:left w:val="single" w:sz="2" w:space="0" w:color="auto"/>
+              <w:bottom w:val="single" w:sz="4" w:space="0" w:color="auto"/>
+              <w:right w:val="single" w:sz="4" w:space="0" w:color="auto"/>
+            </w:tcBorders>
+            <w:vAlign w:val="center"/>
+          </w:tcPr>
+          <w:p>
+            <w:pPr>
+              <w:pStyle w:val="Header"/>
+              <w:rPr>
+                <w:ins w:id="277" w:author="Somu Monika - I53191" w:date="2020-09-24T17:51:00Z"/>
+                <w:rFonts w:cs="Arial"/>
+              </w:rPr>
+            </w:pPr>
+            <w:ins w:id="278" w:author="Somu Monika - I53191" w:date="2020-09-24T17:51:00Z">
+              <w:r>
+                <w:rPr>
+                  <w:rFonts w:cs="Arial"/>
+                </w:rPr>
+                <w:t xml:space="preserve">Command-set </w:t>
+              </w:r>
+              <w:proofErr w:type="spellStart"/>
+              <w:r>
+                <w:rPr>
+                  <w:rFonts w:cs="Arial"/>
+                </w:rPr>
+                <w:t>pdo</w:t>
+              </w:r>
+              <w:proofErr w:type="spellEnd"/>
+              <w:r>
+                <w:rPr>
+                  <w:rFonts w:cs="Arial"/>
+                </w:rPr>
+                <w:t>[position][value]</w:t>
+              </w:r>
+            </w:ins>
+          </w:p>
+        </w:tc>
+      </w:tr>
+      <w:tr>
+        <w:trPr>
+          <w:trHeight w:val="360"/>
+          <w:ins w:id="279" w:author="Somu Monika - I53191" w:date="2020-09-24T17:51:00Z"/>
+        </w:trPr>
+        <w:tc>
+          <w:tcPr>
+            <w:tcW w:w="1980" w:type="dxa"/>
+            <w:tcBorders>
+              <w:top w:val="nil"/>
+              <w:left w:val="nil"/>
+              <w:bottom w:val="nil"/>
+              <w:right w:val="single" w:sz="2" w:space="0" w:color="auto"/>
+            </w:tcBorders>
+            <w:vAlign w:val="center"/>
+          </w:tcPr>
+          <w:p>
+            <w:pPr>
+              <w:pStyle w:val="Header"/>
+              <w:rPr>
+                <w:ins w:id="280" w:author="Somu Monika - I53191" w:date="2020-09-24T17:51:00Z"/>
+                <w:b/>
+                <w:bCs/>
+              </w:rPr>
+            </w:pPr>
+          </w:p>
+        </w:tc>
+        <w:tc>
+          <w:tcPr>
+            <w:tcW w:w="584" w:type="dxa"/>
+            <w:tcBorders>
+              <w:top w:val="single" w:sz="2" w:space="0" w:color="auto"/>
+              <w:left w:val="single" w:sz="2" w:space="0" w:color="auto"/>
+              <w:bottom w:val="single" w:sz="2" w:space="0" w:color="auto"/>
+              <w:right w:val="single" w:sz="2" w:space="0" w:color="auto"/>
+            </w:tcBorders>
+            <w:vAlign w:val="center"/>
+          </w:tcPr>
+          <w:p>
+            <w:pPr>
+              <w:pStyle w:val="Header"/>
+              <w:rPr>
+                <w:ins w:id="281" w:author="Somu Monika - I53191" w:date="2020-09-24T17:51:00Z"/>
+              </w:rPr>
+            </w:pPr>
+            <w:ins w:id="282" w:author="Somu Monika - I53191" w:date="2020-09-24T17:52:00Z">
+              <w:r>
+                <w:t>3.</w:t>
+              </w:r>
+            </w:ins>
+          </w:p>
+        </w:tc>
+        <w:tc>
+          <w:tcPr>
+            <w:tcW w:w="6346" w:type="dxa"/>
+            <w:tcBorders>
+              <w:top w:val="single" w:sz="4" w:space="0" w:color="auto"/>
+              <w:left w:val="single" w:sz="2" w:space="0" w:color="auto"/>
+              <w:bottom w:val="single" w:sz="4" w:space="0" w:color="auto"/>
+              <w:right w:val="single" w:sz="4" w:space="0" w:color="auto"/>
+            </w:tcBorders>
+            <w:vAlign w:val="center"/>
+          </w:tcPr>
+          <w:p>
+            <w:pPr>
+              <w:pStyle w:val="Header"/>
+              <w:rPr>
+                <w:ins w:id="283" w:author="Somu Monika - I53191" w:date="2020-09-24T17:51:00Z"/>
+                <w:rFonts w:cs="Arial"/>
+              </w:rPr>
+            </w:pPr>
+          </w:p>
+        </w:tc>
+      </w:tr>
+    </w:tbl>
+    <w:p>
+      <w:pPr>
+        <w:rPr>
+          <w:ins w:id="284" w:author="Somu Monika - I53191" w:date="2020-09-24T17:51:00Z"/>
+        </w:rPr>
+      </w:pPr>
+    </w:p>
+    <w:p>
+      <w:pPr>
+        <w:rPr>
+          <w:ins w:id="285" w:author="Somu Monika - I53191" w:date="2020-09-24T17:51:00Z"/>
+        </w:rPr>
+      </w:pPr>
+    </w:p>
+    <w:tbl>
+      <w:tblPr>
+        <w:tblW w:w="9000" w:type="dxa"/>
+        <w:tblInd w:w="108" w:type="dxa"/>
+        <w:tblBorders>
+          <w:top w:val="single" w:sz="4" w:space="0" w:color="auto"/>
+          <w:left w:val="single" w:sz="4" w:space="0" w:color="auto"/>
+          <w:bottom w:val="single" w:sz="4" w:space="0" w:color="auto"/>
+          <w:right w:val="single" w:sz="4" w:space="0" w:color="auto"/>
+        </w:tblBorders>
+        <w:tblLook w:val="0000" w:firstRow="0" w:lastRow="0" w:firstColumn="0" w:lastColumn="0" w:noHBand="0" w:noVBand="0"/>
+      </w:tblPr>
+      <w:tblGrid>
+        <w:gridCol w:w="9000"/>
+      </w:tblGrid>
+      <w:tr>
+        <w:trPr>
+          <w:trHeight w:val="374"/>
+          <w:ins w:id="286" w:author="Somu Monika - I53191" w:date="2020-09-24T17:51:00Z"/>
+        </w:trPr>
+        <w:tc>
+          <w:tcPr>
+            <w:tcW w:w="9000" w:type="dxa"/>
+            <w:tcBorders>
+              <w:top w:val="single" w:sz="2" w:space="0" w:color="auto"/>
+              <w:left w:val="single" w:sz="2" w:space="0" w:color="auto"/>
+              <w:bottom w:val="single" w:sz="2" w:space="0" w:color="auto"/>
+              <w:right w:val="single" w:sz="2" w:space="0" w:color="auto"/>
+            </w:tcBorders>
+            <w:shd w:val="clear" w:color="auto" w:fill="333399"/>
+            <w:vAlign w:val="center"/>
+          </w:tcPr>
+          <w:p>
+            <w:pPr>
+              <w:pStyle w:val="Header"/>
+              <w:ind w:firstLine="18"/>
+              <w:rPr>
+                <w:ins w:id="287" w:author="Somu Monika - I53191" w:date="2020-09-24T17:51:00Z"/>
+                <w:color w:val="FFFFFF"/>
+              </w:rPr>
+            </w:pPr>
+            <w:ins w:id="288" w:author="Somu Monika - I53191" w:date="2020-09-24T17:51:00Z">
+              <w:r>
+                <w:rPr>
+                  <w:b/>
+                  <w:bCs/>
+                  <w:color w:val="FFFFFF"/>
+                </w:rPr>
+                <w:t>Discussion notes</w:t>
+              </w:r>
+            </w:ins>
+          </w:p>
+        </w:tc>
+      </w:tr>
+      <w:tr>
+        <w:trPr>
+          <w:trHeight w:val="1503"/>
+          <w:ins w:id="289" w:author="Somu Monika - I53191" w:date="2020-09-24T17:51:00Z"/>
+        </w:trPr>
+        <w:tc>
+          <w:tcPr>
+            <w:tcW w:w="9000" w:type="dxa"/>
+            <w:tcBorders>
+              <w:top w:val="single" w:sz="2" w:space="0" w:color="auto"/>
+              <w:left w:val="single" w:sz="2" w:space="0" w:color="auto"/>
+              <w:bottom w:val="single" w:sz="2" w:space="0" w:color="auto"/>
+              <w:right w:val="single" w:sz="2" w:space="0" w:color="auto"/>
+            </w:tcBorders>
+            <w:vAlign w:val="center"/>
+          </w:tcPr>
+          <w:p>
+            <w:pPr>
+              <w:rPr>
+                <w:ins w:id="290" w:author="Somu Monika - I53191" w:date="2020-09-24T17:51:00Z"/>
+                <w:rFonts w:ascii="Arial" w:hAnsi="Arial" w:cs="Arial"/>
+              </w:rPr>
+            </w:pPr>
+            <w:ins w:id="291" w:author="Somu Monika - I53191" w:date="2020-09-24T17:51:00Z">
+              <w:r>
+                <w:rPr>
+                  <w:rFonts w:ascii="Arial" w:hAnsi="Arial" w:cs="Arial"/>
+                </w:rPr>
+                <w:t xml:space="preserve">Set </w:t>
+              </w:r>
+              <w:proofErr w:type="spellStart"/>
+              <w:r>
+                <w:rPr>
+                  <w:rFonts w:ascii="Arial" w:hAnsi="Arial" w:cs="Arial"/>
+                </w:rPr>
+                <w:t>br</w:t>
+              </w:r>
+              <w:proofErr w:type="spellEnd"/>
+              <w:r>
+                <w:rPr>
+                  <w:rFonts w:ascii="Arial" w:hAnsi="Arial" w:cs="Arial"/>
+                </w:rPr>
+                <w:t xml:space="preserve">[value] and get </w:t>
+              </w:r>
+              <w:proofErr w:type="spellStart"/>
+              <w:r>
+                <w:rPr>
+                  <w:rFonts w:ascii="Arial" w:hAnsi="Arial" w:cs="Arial"/>
+                </w:rPr>
+                <w:t>br</w:t>
+              </w:r>
+              <w:proofErr w:type="spellEnd"/>
+              <w:r>
+                <w:rPr>
+                  <w:rFonts w:ascii="Arial" w:hAnsi="Arial" w:cs="Arial"/>
+                </w:rPr>
+                <w:t xml:space="preserve"> commands are to be removed from the supported commands</w:t>
+              </w:r>
+            </w:ins>
+            <w:ins w:id="292" w:author="Somu Monika - I53191" w:date="2020-09-24T17:52:00Z">
+              <w:r>
+                <w:rPr>
+                  <w:rFonts w:ascii="Arial" w:hAnsi="Arial" w:cs="Arial"/>
+                </w:rPr>
+                <w:t xml:space="preserve"> be</w:t>
+              </w:r>
+            </w:ins>
+            <w:ins w:id="293" w:author="Somu Monika - I53191" w:date="2020-09-24T17:53:00Z">
+              <w:r>
+                <w:rPr>
+                  <w:rFonts w:ascii="Arial" w:hAnsi="Arial" w:cs="Arial"/>
+                </w:rPr>
+                <w:t>cause there is no separate API for those commands and any in proper change in baud</w:t>
+              </w:r>
+            </w:ins>
+            <w:ins w:id="294" w:author="Somu Monika - I53191" w:date="2020-09-24T17:54:00Z">
+              <w:r>
+                <w:rPr>
+                  <w:rFonts w:ascii="Arial" w:hAnsi="Arial" w:cs="Arial"/>
+                </w:rPr>
+                <w:t xml:space="preserve"> </w:t>
+              </w:r>
+            </w:ins>
+            <w:ins w:id="295" w:author="Somu Monika - I53191" w:date="2020-09-24T17:53:00Z">
+              <w:r>
+                <w:rPr>
+                  <w:rFonts w:ascii="Arial" w:hAnsi="Arial" w:cs="Arial"/>
+                </w:rPr>
+                <w:t>rate might stop</w:t>
+              </w:r>
+            </w:ins>
+            <w:ins w:id="296" w:author="Somu Monika - I53191" w:date="2020-09-24T17:54:00Z">
+              <w:r>
+                <w:rPr>
+                  <w:rFonts w:ascii="Arial" w:hAnsi="Arial" w:cs="Arial"/>
+                </w:rPr>
+                <w:t xml:space="preserve"> the</w:t>
+              </w:r>
+            </w:ins>
+            <w:ins w:id="297" w:author="Somu Monika - I53191" w:date="2020-09-24T17:53:00Z">
+              <w:r>
+                <w:rPr>
+                  <w:rFonts w:ascii="Arial" w:hAnsi="Arial" w:cs="Arial"/>
+                </w:rPr>
+                <w:t xml:space="preserve"> flow of exec</w:t>
+              </w:r>
+            </w:ins>
+            <w:ins w:id="298" w:author="Somu Monika - I53191" w:date="2020-09-24T17:54:00Z">
+              <w:r>
+                <w:rPr>
+                  <w:rFonts w:ascii="Arial" w:hAnsi="Arial" w:cs="Arial"/>
+                </w:rPr>
+                <w:t>ution</w:t>
+              </w:r>
+            </w:ins>
+          </w:p>
+          <w:p>
+            <w:pPr>
+              <w:rPr>
+                <w:ins w:id="299" w:author="Somu Monika - I53191" w:date="2020-09-24T17:51:00Z"/>
+                <w:rFonts w:ascii="Arial" w:hAnsi="Arial" w:cs="Arial"/>
+              </w:rPr>
+            </w:pPr>
+          </w:p>
+          <w:p>
+            <w:pPr>
+              <w:rPr>
+                <w:ins w:id="300" w:author="Somu Monika - I53191" w:date="2020-09-24T17:51:00Z"/>
+              </w:rPr>
+            </w:pPr>
+          </w:p>
+        </w:tc>
+      </w:tr>
+    </w:tbl>
+    <w:p>
+      <w:pPr>
+        <w:rPr>
+          <w:ins w:id="301" w:author="Somu Monika - I53191" w:date="2020-09-24T17:51:00Z"/>
+        </w:rPr>
+      </w:pPr>
+    </w:p>
+    <w:p>
+      <w:pPr>
+        <w:rPr>
+          <w:ins w:id="302" w:author="Somu Monika - I53191" w:date="2020-09-24T17:51:00Z"/>
+        </w:rPr>
+      </w:pPr>
+    </w:p>
+    <w:tbl>
+      <w:tblPr>
+        <w:tblW w:w="10072" w:type="dxa"/>
+        <w:tblInd w:w="108" w:type="dxa"/>
+        <w:tblBorders>
+          <w:top w:val="single" w:sz="4" w:space="0" w:color="auto"/>
+          <w:left w:val="single" w:sz="4" w:space="0" w:color="auto"/>
+          <w:bottom w:val="single" w:sz="4" w:space="0" w:color="auto"/>
+          <w:right w:val="single" w:sz="4" w:space="0" w:color="auto"/>
+        </w:tblBorders>
+        <w:tblLook w:val="0000" w:firstRow="0" w:lastRow="0" w:firstColumn="0" w:lastColumn="0" w:noHBand="0" w:noVBand="0"/>
+      </w:tblPr>
+      <w:tblGrid>
+        <w:gridCol w:w="570"/>
+        <w:gridCol w:w="4952"/>
+        <w:gridCol w:w="1166"/>
+        <w:gridCol w:w="1168"/>
+        <w:gridCol w:w="1078"/>
+        <w:gridCol w:w="1138"/>
+      </w:tblGrid>
+      <w:tr>
+        <w:trPr>
+          <w:trHeight w:val="374"/>
+          <w:ins w:id="303" w:author="Somu Monika - I53191" w:date="2020-09-24T17:51:00Z"/>
+        </w:trPr>
+        <w:tc>
+          <w:tcPr>
+            <w:tcW w:w="7855" w:type="dxa"/>
+            <w:gridSpan w:val="4"/>
+            <w:tcBorders>
+              <w:top w:val="single" w:sz="2" w:space="0" w:color="auto"/>
+              <w:left w:val="single" w:sz="2" w:space="0" w:color="auto"/>
+              <w:bottom w:val="single" w:sz="2" w:space="0" w:color="auto"/>
+              <w:right w:val="single" w:sz="4" w:space="0" w:color="auto"/>
+            </w:tcBorders>
+            <w:shd w:val="clear" w:color="auto" w:fill="333399"/>
+            <w:vAlign w:val="center"/>
+          </w:tcPr>
+          <w:p>
+            <w:pPr>
+              <w:pStyle w:val="Header"/>
+              <w:rPr>
+                <w:ins w:id="304" w:author="Somu Monika - I53191" w:date="2020-09-24T17:51:00Z"/>
+                <w:b/>
+                <w:bCs/>
+                <w:color w:val="FFFFFF"/>
+              </w:rPr>
+            </w:pPr>
+            <w:ins w:id="305" w:author="Somu Monika - I53191" w:date="2020-09-24T17:51:00Z">
+              <w:r>
+                <w:rPr>
+                  <w:b/>
+                  <w:bCs/>
+                  <w:color w:val="FFFFFF"/>
+                </w:rPr>
+                <w:t>Action Items</w:t>
+              </w:r>
+            </w:ins>
+          </w:p>
+        </w:tc>
+        <w:tc>
+          <w:tcPr>
+            <w:tcW w:w="1078" w:type="dxa"/>
+            <w:tcBorders>
+              <w:top w:val="single" w:sz="2" w:space="0" w:color="auto"/>
+              <w:left w:val="single" w:sz="2" w:space="0" w:color="auto"/>
+              <w:bottom w:val="single" w:sz="2" w:space="0" w:color="auto"/>
+              <w:right w:val="single" w:sz="4" w:space="0" w:color="auto"/>
+            </w:tcBorders>
+            <w:shd w:val="clear" w:color="auto" w:fill="333399"/>
+          </w:tcPr>
+          <w:p>
+            <w:pPr>
+              <w:pStyle w:val="Header"/>
+              <w:rPr>
+                <w:ins w:id="306" w:author="Somu Monika - I53191" w:date="2020-09-24T17:51:00Z"/>
+                <w:b/>
+                <w:bCs/>
+                <w:color w:val="FFFFFF"/>
+              </w:rPr>
+            </w:pPr>
+          </w:p>
+        </w:tc>
+        <w:tc>
+          <w:tcPr>
+            <w:tcW w:w="1139" w:type="dxa"/>
+            <w:tcBorders>
+              <w:top w:val="single" w:sz="2" w:space="0" w:color="auto"/>
+              <w:left w:val="single" w:sz="2" w:space="0" w:color="auto"/>
+              <w:bottom w:val="single" w:sz="2" w:space="0" w:color="auto"/>
+              <w:right w:val="single" w:sz="4" w:space="0" w:color="auto"/>
+            </w:tcBorders>
+            <w:shd w:val="clear" w:color="auto" w:fill="333399"/>
+          </w:tcPr>
+          <w:p>
+            <w:pPr>
+              <w:pStyle w:val="Header"/>
+              <w:rPr>
+                <w:ins w:id="307" w:author="Somu Monika - I53191" w:date="2020-09-24T17:51:00Z"/>
+                <w:b/>
+                <w:bCs/>
+                <w:color w:val="FFFFFF"/>
+              </w:rPr>
+            </w:pPr>
+          </w:p>
+        </w:tc>
+      </w:tr>
+      <w:tr>
+        <w:trPr>
+          <w:trHeight w:val="374"/>
+          <w:ins w:id="308" w:author="Somu Monika - I53191" w:date="2020-09-24T17:51:00Z"/>
+        </w:trPr>
+        <w:tc>
+          <w:tcPr>
+            <w:tcW w:w="540" w:type="dxa"/>
+            <w:tcBorders>
+              <w:top w:val="single" w:sz="2" w:space="0" w:color="auto"/>
+              <w:left w:val="single" w:sz="2" w:space="0" w:color="auto"/>
+              <w:bottom w:val="single" w:sz="2" w:space="0" w:color="auto"/>
+              <w:right w:val="single" w:sz="2" w:space="0" w:color="auto"/>
+            </w:tcBorders>
+            <w:shd w:val="clear" w:color="auto" w:fill="C0C0C0"/>
+            <w:vAlign w:val="center"/>
+          </w:tcPr>
+          <w:p>
+            <w:pPr>
+              <w:pStyle w:val="Header"/>
+              <w:rPr>
+                <w:ins w:id="309" w:author="Somu Monika - I53191" w:date="2020-09-24T17:51:00Z"/>
+                <w:b/>
+                <w:bCs/>
+              </w:rPr>
+            </w:pPr>
+            <w:ins w:id="310" w:author="Somu Monika - I53191" w:date="2020-09-24T17:51:00Z">
+              <w:r>
+                <w:rPr>
+                  <w:b/>
+                  <w:bCs/>
+                </w:rPr>
+                <w:t>No.</w:t>
+              </w:r>
+            </w:ins>
+          </w:p>
+        </w:tc>
+        <w:tc>
+          <w:tcPr>
+            <w:tcW w:w="4979" w:type="dxa"/>
+            <w:tcBorders>
+              <w:top w:val="single" w:sz="2" w:space="0" w:color="auto"/>
+              <w:left w:val="single" w:sz="2" w:space="0" w:color="auto"/>
+              <w:bottom w:val="single" w:sz="2" w:space="0" w:color="auto"/>
+              <w:right w:val="single" w:sz="2" w:space="0" w:color="auto"/>
+            </w:tcBorders>
+            <w:shd w:val="clear" w:color="auto" w:fill="C0C0C0"/>
+            <w:vAlign w:val="center"/>
+          </w:tcPr>
+          <w:p>
+            <w:pPr>
+              <w:pStyle w:val="Header"/>
+              <w:rPr>
+                <w:ins w:id="311" w:author="Somu Monika - I53191" w:date="2020-09-24T17:51:00Z"/>
+                <w:b/>
+                <w:bCs/>
+              </w:rPr>
+            </w:pPr>
+            <w:ins w:id="312" w:author="Somu Monika - I53191" w:date="2020-09-24T17:51:00Z">
+              <w:r>
+                <w:rPr>
+                  <w:b/>
+                  <w:bCs/>
+                </w:rPr>
+                <w:t>New Actions</w:t>
+              </w:r>
+            </w:ins>
+          </w:p>
+        </w:tc>
+        <w:tc>
+          <w:tcPr>
+            <w:tcW w:w="1168" w:type="dxa"/>
+            <w:tcBorders>
+              <w:top w:val="single" w:sz="2" w:space="0" w:color="auto"/>
+              <w:left w:val="single" w:sz="2" w:space="0" w:color="auto"/>
+              <w:bottom w:val="single" w:sz="2" w:space="0" w:color="auto"/>
+              <w:right w:val="single" w:sz="2" w:space="0" w:color="auto"/>
+            </w:tcBorders>
+            <w:shd w:val="clear" w:color="auto" w:fill="C0C0C0"/>
+            <w:vAlign w:val="center"/>
+          </w:tcPr>
+          <w:p>
+            <w:pPr>
+              <w:pStyle w:val="Header"/>
+              <w:ind w:firstLine="18"/>
+              <w:rPr>
+                <w:ins w:id="313" w:author="Somu Monika - I53191" w:date="2020-09-24T17:51:00Z"/>
+                <w:b/>
+                <w:bCs/>
+              </w:rPr>
+            </w:pPr>
+            <w:ins w:id="314" w:author="Somu Monika - I53191" w:date="2020-09-24T17:51:00Z">
+              <w:r>
+                <w:rPr>
+                  <w:b/>
+                  <w:bCs/>
+                </w:rPr>
+                <w:t>By Whom</w:t>
+              </w:r>
+            </w:ins>
+          </w:p>
+        </w:tc>
+        <w:tc>
+          <w:tcPr>
+            <w:tcW w:w="1168" w:type="dxa"/>
+            <w:tcBorders>
+              <w:top w:val="single" w:sz="2" w:space="0" w:color="auto"/>
+              <w:left w:val="single" w:sz="2" w:space="0" w:color="auto"/>
+              <w:bottom w:val="single" w:sz="2" w:space="0" w:color="auto"/>
+              <w:right w:val="single" w:sz="2" w:space="0" w:color="auto"/>
+            </w:tcBorders>
+            <w:shd w:val="clear" w:color="auto" w:fill="C0C0C0"/>
+            <w:vAlign w:val="center"/>
+          </w:tcPr>
+          <w:p>
+            <w:pPr>
+              <w:pStyle w:val="Header"/>
+              <w:ind w:firstLine="18"/>
+              <w:rPr>
+                <w:ins w:id="315" w:author="Somu Monika - I53191" w:date="2020-09-24T17:51:00Z"/>
+                <w:b/>
+                <w:bCs/>
+              </w:rPr>
+            </w:pPr>
+            <w:ins w:id="316" w:author="Somu Monika - I53191" w:date="2020-09-24T17:51:00Z">
+              <w:r>
+                <w:rPr>
+                  <w:b/>
+                  <w:bCs/>
+                </w:rPr>
+                <w:t>Deadline</w:t>
+              </w:r>
+            </w:ins>
+          </w:p>
+        </w:tc>
+        <w:tc>
+          <w:tcPr>
+            <w:tcW w:w="1078" w:type="dxa"/>
+            <w:tcBorders>
+              <w:top w:val="single" w:sz="2" w:space="0" w:color="auto"/>
+              <w:left w:val="single" w:sz="2" w:space="0" w:color="auto"/>
+              <w:bottom w:val="single" w:sz="2" w:space="0" w:color="auto"/>
+              <w:right w:val="single" w:sz="2" w:space="0" w:color="auto"/>
+            </w:tcBorders>
+            <w:shd w:val="clear" w:color="auto" w:fill="C0C0C0"/>
+          </w:tcPr>
+          <w:p>
+            <w:pPr>
+              <w:pStyle w:val="Header"/>
+              <w:ind w:firstLine="18"/>
+              <w:rPr>
+                <w:ins w:id="317" w:author="Somu Monika - I53191" w:date="2020-09-24T17:51:00Z"/>
+                <w:b/>
+                <w:bCs/>
+              </w:rPr>
+            </w:pPr>
+            <w:ins w:id="318" w:author="Somu Monika - I53191" w:date="2020-09-24T17:51:00Z">
+              <w:r>
+                <w:rPr>
+                  <w:b/>
+                  <w:bCs/>
+                </w:rPr>
+                <w:t>Current Status</w:t>
+              </w:r>
+            </w:ins>
+          </w:p>
+        </w:tc>
+        <w:tc>
+          <w:tcPr>
+            <w:tcW w:w="1139" w:type="dxa"/>
+            <w:tcBorders>
+              <w:top w:val="single" w:sz="2" w:space="0" w:color="auto"/>
+              <w:left w:val="single" w:sz="2" w:space="0" w:color="auto"/>
+              <w:bottom w:val="single" w:sz="2" w:space="0" w:color="auto"/>
+              <w:right w:val="single" w:sz="2" w:space="0" w:color="auto"/>
+            </w:tcBorders>
+            <w:shd w:val="clear" w:color="auto" w:fill="C0C0C0"/>
+          </w:tcPr>
+          <w:p>
+            <w:pPr>
+              <w:pStyle w:val="Header"/>
+              <w:ind w:firstLine="18"/>
+              <w:rPr>
+                <w:ins w:id="319" w:author="Somu Monika - I53191" w:date="2020-09-24T17:51:00Z"/>
+                <w:b/>
+                <w:bCs/>
+              </w:rPr>
+            </w:pPr>
+            <w:ins w:id="320" w:author="Somu Monika - I53191" w:date="2020-09-24T17:51:00Z">
+              <w:r>
+                <w:rPr>
+                  <w:b/>
+                  <w:bCs/>
+                </w:rPr>
+                <w:t>Closed on</w:t>
+              </w:r>
+            </w:ins>
+          </w:p>
+        </w:tc>
+      </w:tr>
+      <w:tr>
+        <w:trPr>
+          <w:trHeight w:val="374"/>
+          <w:ins w:id="321" w:author="Somu Monika - I53191" w:date="2020-09-24T17:51:00Z"/>
+        </w:trPr>
+        <w:tc>
+          <w:tcPr>
+            <w:tcW w:w="540" w:type="dxa"/>
+            <w:tcBorders>
+              <w:top w:val="single" w:sz="2" w:space="0" w:color="auto"/>
+              <w:left w:val="single" w:sz="2" w:space="0" w:color="auto"/>
+              <w:bottom w:val="single" w:sz="2" w:space="0" w:color="auto"/>
+              <w:right w:val="single" w:sz="2" w:space="0" w:color="auto"/>
+            </w:tcBorders>
+            <w:vAlign w:val="center"/>
+          </w:tcPr>
+          <w:p>
+            <w:pPr>
+              <w:pStyle w:val="Header"/>
+              <w:rPr>
+                <w:ins w:id="322" w:author="Somu Monika - I53191" w:date="2020-09-24T17:51:00Z"/>
+              </w:rPr>
+            </w:pPr>
+            <w:ins w:id="323" w:author="Somu Monika - I53191" w:date="2020-09-24T17:51:00Z">
+              <w:r>
+                <w:t>1.</w:t>
+              </w:r>
+            </w:ins>
+          </w:p>
+        </w:tc>
+        <w:tc>
+          <w:tcPr>
+            <w:tcW w:w="4979" w:type="dxa"/>
+            <w:tcBorders>
+              <w:top w:val="single" w:sz="2" w:space="0" w:color="auto"/>
+              <w:left w:val="single" w:sz="2" w:space="0" w:color="auto"/>
+              <w:bottom w:val="single" w:sz="2" w:space="0" w:color="auto"/>
+              <w:right w:val="single" w:sz="2" w:space="0" w:color="auto"/>
+            </w:tcBorders>
+            <w:vAlign w:val="center"/>
+          </w:tcPr>
+          <w:p>
+            <w:pPr>
+              <w:pStyle w:val="Header"/>
+              <w:rPr>
+                <w:ins w:id="324" w:author="Somu Monika - I53191" w:date="2020-09-24T17:51:00Z"/>
+              </w:rPr>
+            </w:pPr>
+          </w:p>
+        </w:tc>
+        <w:tc>
+          <w:tcPr>
+            <w:tcW w:w="1168" w:type="dxa"/>
+            <w:tcBorders>
+              <w:top w:val="single" w:sz="2" w:space="0" w:color="auto"/>
+              <w:left w:val="single" w:sz="2" w:space="0" w:color="auto"/>
+              <w:bottom w:val="single" w:sz="2" w:space="0" w:color="auto"/>
+              <w:right w:val="single" w:sz="2" w:space="0" w:color="auto"/>
+            </w:tcBorders>
+            <w:vAlign w:val="center"/>
+          </w:tcPr>
+          <w:p>
+            <w:pPr>
+              <w:pStyle w:val="Header"/>
+              <w:ind w:firstLine="18"/>
+              <w:rPr>
+                <w:ins w:id="325" w:author="Somu Monika - I53191" w:date="2020-09-24T17:51:00Z"/>
+              </w:rPr>
+            </w:pPr>
+          </w:p>
+        </w:tc>
+        <w:tc>
+          <w:tcPr>
+            <w:tcW w:w="1168" w:type="dxa"/>
+            <w:tcBorders>
+              <w:top w:val="single" w:sz="2" w:space="0" w:color="auto"/>
+              <w:left w:val="single" w:sz="2" w:space="0" w:color="auto"/>
+              <w:bottom w:val="single" w:sz="2" w:space="0" w:color="auto"/>
+              <w:right w:val="single" w:sz="2" w:space="0" w:color="auto"/>
+            </w:tcBorders>
+            <w:vAlign w:val="center"/>
+          </w:tcPr>
+          <w:p>
+            <w:pPr>
+              <w:pStyle w:val="Header"/>
+              <w:ind w:firstLine="18"/>
+              <w:rPr>
+                <w:ins w:id="326" w:author="Somu Monika - I53191" w:date="2020-09-24T17:51:00Z"/>
+              </w:rPr>
+            </w:pPr>
+          </w:p>
+        </w:tc>
+        <w:tc>
+          <w:tcPr>
+            <w:tcW w:w="1078" w:type="dxa"/>
+            <w:tcBorders>
+              <w:top w:val="single" w:sz="2" w:space="0" w:color="auto"/>
+              <w:left w:val="single" w:sz="2" w:space="0" w:color="auto"/>
+              <w:bottom w:val="single" w:sz="2" w:space="0" w:color="auto"/>
+              <w:right w:val="single" w:sz="2" w:space="0" w:color="auto"/>
+            </w:tcBorders>
+          </w:tcPr>
+          <w:p>
+            <w:pPr>
+              <w:pStyle w:val="Header"/>
+              <w:ind w:firstLine="18"/>
+              <w:rPr>
+                <w:ins w:id="327" w:author="Somu Monika - I53191" w:date="2020-09-24T17:51:00Z"/>
+              </w:rPr>
+            </w:pPr>
+          </w:p>
+        </w:tc>
+        <w:tc>
+          <w:tcPr>
+            <w:tcW w:w="1139" w:type="dxa"/>
+            <w:tcBorders>
+              <w:top w:val="single" w:sz="2" w:space="0" w:color="auto"/>
+              <w:left w:val="single" w:sz="2" w:space="0" w:color="auto"/>
+              <w:bottom w:val="single" w:sz="2" w:space="0" w:color="auto"/>
+              <w:right w:val="single" w:sz="2" w:space="0" w:color="auto"/>
+            </w:tcBorders>
+          </w:tcPr>
+          <w:p>
+            <w:pPr>
+              <w:pStyle w:val="Header"/>
+              <w:ind w:firstLine="18"/>
+              <w:rPr>
+                <w:ins w:id="328" w:author="Somu Monika - I53191" w:date="2020-09-24T17:51:00Z"/>
+              </w:rPr>
+            </w:pPr>
+          </w:p>
+        </w:tc>
+      </w:tr>
+      <w:tr>
+        <w:trPr>
+          <w:trHeight w:val="374"/>
+          <w:ins w:id="329" w:author="Somu Monika - I53191" w:date="2020-09-24T17:51:00Z"/>
+        </w:trPr>
+        <w:tc>
+          <w:tcPr>
+            <w:tcW w:w="540" w:type="dxa"/>
+            <w:tcBorders>
+              <w:top w:val="single" w:sz="2" w:space="0" w:color="auto"/>
+              <w:left w:val="single" w:sz="2" w:space="0" w:color="auto"/>
+              <w:bottom w:val="single" w:sz="2" w:space="0" w:color="auto"/>
+              <w:right w:val="single" w:sz="2" w:space="0" w:color="auto"/>
+            </w:tcBorders>
+            <w:vAlign w:val="center"/>
+          </w:tcPr>
+          <w:p>
+            <w:pPr>
+              <w:pStyle w:val="Header"/>
+              <w:rPr>
+                <w:ins w:id="330" w:author="Somu Monika - I53191" w:date="2020-09-24T17:51:00Z"/>
+              </w:rPr>
+            </w:pPr>
+            <w:ins w:id="331" w:author="Somu Monika - I53191" w:date="2020-09-24T17:51:00Z">
+              <w:r>
+                <w:t>2.</w:t>
+              </w:r>
+            </w:ins>
+          </w:p>
+        </w:tc>
+        <w:tc>
+          <w:tcPr>
+            <w:tcW w:w="4979" w:type="dxa"/>
+            <w:tcBorders>
+              <w:top w:val="single" w:sz="2" w:space="0" w:color="auto"/>
+              <w:left w:val="single" w:sz="2" w:space="0" w:color="auto"/>
+              <w:bottom w:val="single" w:sz="2" w:space="0" w:color="auto"/>
+              <w:right w:val="single" w:sz="2" w:space="0" w:color="auto"/>
+            </w:tcBorders>
+            <w:vAlign w:val="center"/>
+          </w:tcPr>
+          <w:p>
+            <w:pPr>
+              <w:pStyle w:val="Header"/>
+              <w:rPr>
+                <w:ins w:id="332" w:author="Somu Monika - I53191" w:date="2020-09-24T17:51:00Z"/>
+              </w:rPr>
+            </w:pPr>
+          </w:p>
+        </w:tc>
+        <w:tc>
+          <w:tcPr>
+            <w:tcW w:w="1168" w:type="dxa"/>
+            <w:tcBorders>
+              <w:top w:val="single" w:sz="2" w:space="0" w:color="auto"/>
+              <w:left w:val="single" w:sz="2" w:space="0" w:color="auto"/>
+              <w:bottom w:val="single" w:sz="2" w:space="0" w:color="auto"/>
+              <w:right w:val="single" w:sz="2" w:space="0" w:color="auto"/>
+            </w:tcBorders>
+            <w:vAlign w:val="center"/>
+          </w:tcPr>
+          <w:p>
+            <w:pPr>
+              <w:pStyle w:val="Header"/>
+              <w:ind w:firstLine="18"/>
+              <w:rPr>
+                <w:ins w:id="333" w:author="Somu Monika - I53191" w:date="2020-09-24T17:51:00Z"/>
+              </w:rPr>
+            </w:pPr>
+          </w:p>
+        </w:tc>
+        <w:tc>
+          <w:tcPr>
+            <w:tcW w:w="1168" w:type="dxa"/>
+            <w:tcBorders>
+              <w:top w:val="single" w:sz="2" w:space="0" w:color="auto"/>
+              <w:left w:val="single" w:sz="2" w:space="0" w:color="auto"/>
+              <w:bottom w:val="single" w:sz="2" w:space="0" w:color="auto"/>
+              <w:right w:val="single" w:sz="2" w:space="0" w:color="auto"/>
+            </w:tcBorders>
+            <w:vAlign w:val="center"/>
+          </w:tcPr>
+          <w:p>
+            <w:pPr>
+              <w:pStyle w:val="Header"/>
+              <w:ind w:firstLine="18"/>
+              <w:rPr>
+                <w:ins w:id="334" w:author="Somu Monika - I53191" w:date="2020-09-24T17:51:00Z"/>
+              </w:rPr>
+            </w:pPr>
+          </w:p>
+        </w:tc>
+        <w:tc>
+          <w:tcPr>
+            <w:tcW w:w="1078" w:type="dxa"/>
+            <w:tcBorders>
+              <w:top w:val="single" w:sz="2" w:space="0" w:color="auto"/>
+              <w:left w:val="single" w:sz="2" w:space="0" w:color="auto"/>
+              <w:bottom w:val="single" w:sz="2" w:space="0" w:color="auto"/>
+              <w:right w:val="single" w:sz="2" w:space="0" w:color="auto"/>
+            </w:tcBorders>
+          </w:tcPr>
+          <w:p>
+            <w:pPr>
+              <w:pStyle w:val="Header"/>
+              <w:ind w:firstLine="18"/>
+              <w:rPr>
+                <w:ins w:id="335" w:author="Somu Monika - I53191" w:date="2020-09-24T17:51:00Z"/>
+              </w:rPr>
+            </w:pPr>
+          </w:p>
+        </w:tc>
+        <w:tc>
+          <w:tcPr>
+            <w:tcW w:w="1139" w:type="dxa"/>
+            <w:tcBorders>
+              <w:top w:val="single" w:sz="2" w:space="0" w:color="auto"/>
+              <w:left w:val="single" w:sz="2" w:space="0" w:color="auto"/>
+              <w:bottom w:val="single" w:sz="2" w:space="0" w:color="auto"/>
+              <w:right w:val="single" w:sz="2" w:space="0" w:color="auto"/>
+            </w:tcBorders>
+          </w:tcPr>
+          <w:p>
+            <w:pPr>
+              <w:pStyle w:val="Header"/>
+              <w:ind w:firstLine="18"/>
+              <w:rPr>
+                <w:ins w:id="336" w:author="Somu Monika - I53191" w:date="2020-09-24T17:51:00Z"/>
+              </w:rPr>
+            </w:pPr>
+          </w:p>
+        </w:tc>
+      </w:tr>
+      <w:tr>
+        <w:trPr>
+          <w:trHeight w:val="374"/>
+          <w:ins w:id="337" w:author="Somu Monika - I53191" w:date="2020-09-24T17:51:00Z"/>
+        </w:trPr>
+        <w:tc>
+          <w:tcPr>
+            <w:tcW w:w="540" w:type="dxa"/>
+            <w:tcBorders>
+              <w:top w:val="single" w:sz="2" w:space="0" w:color="auto"/>
+              <w:left w:val="single" w:sz="2" w:space="0" w:color="auto"/>
+              <w:bottom w:val="single" w:sz="2" w:space="0" w:color="auto"/>
+              <w:right w:val="single" w:sz="2" w:space="0" w:color="auto"/>
+            </w:tcBorders>
+            <w:vAlign w:val="center"/>
+          </w:tcPr>
+          <w:p>
+            <w:pPr>
+              <w:pStyle w:val="Header"/>
+              <w:rPr>
+                <w:ins w:id="338" w:author="Somu Monika - I53191" w:date="2020-09-24T17:51:00Z"/>
+              </w:rPr>
+            </w:pPr>
+            <w:ins w:id="339" w:author="Somu Monika - I53191" w:date="2020-09-24T17:51:00Z">
+              <w:r>
+                <w:t>3.</w:t>
+              </w:r>
+            </w:ins>
+          </w:p>
+        </w:tc>
+        <w:tc>
+          <w:tcPr>
+            <w:tcW w:w="4979" w:type="dxa"/>
+            <w:tcBorders>
+              <w:top w:val="single" w:sz="2" w:space="0" w:color="auto"/>
+              <w:left w:val="single" w:sz="2" w:space="0" w:color="auto"/>
+              <w:bottom w:val="single" w:sz="2" w:space="0" w:color="auto"/>
+              <w:right w:val="single" w:sz="2" w:space="0" w:color="auto"/>
+            </w:tcBorders>
+            <w:vAlign w:val="center"/>
+          </w:tcPr>
+          <w:p>
+            <w:pPr>
+              <w:pStyle w:val="Header"/>
+              <w:rPr>
+                <w:ins w:id="340" w:author="Somu Monika - I53191" w:date="2020-09-24T17:51:00Z"/>
+              </w:rPr>
+            </w:pPr>
+          </w:p>
+        </w:tc>
+        <w:tc>
+          <w:tcPr>
+            <w:tcW w:w="1168" w:type="dxa"/>
+            <w:tcBorders>
+              <w:top w:val="single" w:sz="2" w:space="0" w:color="auto"/>
+              <w:left w:val="single" w:sz="2" w:space="0" w:color="auto"/>
+              <w:bottom w:val="single" w:sz="2" w:space="0" w:color="auto"/>
+              <w:right w:val="single" w:sz="2" w:space="0" w:color="auto"/>
+            </w:tcBorders>
+            <w:vAlign w:val="center"/>
+          </w:tcPr>
+          <w:p>
+            <w:pPr>
+              <w:pStyle w:val="Header"/>
+              <w:ind w:firstLine="18"/>
+              <w:rPr>
+                <w:ins w:id="341" w:author="Somu Monika - I53191" w:date="2020-09-24T17:51:00Z"/>
+              </w:rPr>
+            </w:pPr>
+          </w:p>
+        </w:tc>
+        <w:tc>
+          <w:tcPr>
+            <w:tcW w:w="1168" w:type="dxa"/>
+            <w:tcBorders>
+              <w:top w:val="single" w:sz="2" w:space="0" w:color="auto"/>
+              <w:left w:val="single" w:sz="2" w:space="0" w:color="auto"/>
+              <w:bottom w:val="single" w:sz="2" w:space="0" w:color="auto"/>
+              <w:right w:val="single" w:sz="2" w:space="0" w:color="auto"/>
+            </w:tcBorders>
+            <w:vAlign w:val="center"/>
+          </w:tcPr>
+          <w:p>
+            <w:pPr>
+              <w:pStyle w:val="Header"/>
+              <w:ind w:firstLine="18"/>
+              <w:rPr>
+                <w:ins w:id="342" w:author="Somu Monika - I53191" w:date="2020-09-24T17:51:00Z"/>
+              </w:rPr>
+            </w:pPr>
+          </w:p>
+        </w:tc>
+        <w:tc>
+          <w:tcPr>
+            <w:tcW w:w="1078" w:type="dxa"/>
+            <w:tcBorders>
+              <w:top w:val="single" w:sz="2" w:space="0" w:color="auto"/>
+              <w:left w:val="single" w:sz="2" w:space="0" w:color="auto"/>
+              <w:bottom w:val="single" w:sz="2" w:space="0" w:color="auto"/>
+              <w:right w:val="single" w:sz="2" w:space="0" w:color="auto"/>
+            </w:tcBorders>
+          </w:tcPr>
+          <w:p>
+            <w:pPr>
+              <w:pStyle w:val="Header"/>
+              <w:ind w:firstLine="18"/>
+              <w:rPr>
+                <w:ins w:id="343" w:author="Somu Monika - I53191" w:date="2020-09-24T17:51:00Z"/>
+              </w:rPr>
+            </w:pPr>
+          </w:p>
+        </w:tc>
+        <w:tc>
+          <w:tcPr>
+            <w:tcW w:w="1139" w:type="dxa"/>
+            <w:tcBorders>
+              <w:top w:val="single" w:sz="2" w:space="0" w:color="auto"/>
+              <w:left w:val="single" w:sz="2" w:space="0" w:color="auto"/>
+              <w:bottom w:val="single" w:sz="2" w:space="0" w:color="auto"/>
+              <w:right w:val="single" w:sz="2" w:space="0" w:color="auto"/>
+            </w:tcBorders>
+          </w:tcPr>
+          <w:p>
+            <w:pPr>
+              <w:pStyle w:val="Header"/>
+              <w:ind w:firstLine="18"/>
+              <w:rPr>
+                <w:ins w:id="344" w:author="Somu Monika - I53191" w:date="2020-09-24T17:51:00Z"/>
+              </w:rPr>
+            </w:pPr>
+          </w:p>
+        </w:tc>
+      </w:tr>
+      <w:tr>
+        <w:trPr>
+          <w:trHeight w:val="374"/>
+          <w:ins w:id="345" w:author="Somu Monika - I53191" w:date="2020-09-24T17:51:00Z"/>
+        </w:trPr>
+        <w:tc>
+          <w:tcPr>
+            <w:tcW w:w="540" w:type="dxa"/>
+            <w:tcBorders>
+              <w:top w:val="single" w:sz="2" w:space="0" w:color="auto"/>
+              <w:left w:val="single" w:sz="2" w:space="0" w:color="auto"/>
+              <w:bottom w:val="single" w:sz="2" w:space="0" w:color="auto"/>
+              <w:right w:val="single" w:sz="2" w:space="0" w:color="auto"/>
+            </w:tcBorders>
+            <w:vAlign w:val="center"/>
+          </w:tcPr>
+          <w:p>
+            <w:pPr>
+              <w:pStyle w:val="Header"/>
+              <w:rPr>
+                <w:ins w:id="346" w:author="Somu Monika - I53191" w:date="2020-09-24T17:51:00Z"/>
+              </w:rPr>
+            </w:pPr>
+            <w:ins w:id="347" w:author="Somu Monika - I53191" w:date="2020-09-24T17:51:00Z">
+              <w:r>
+                <w:t>4.</w:t>
+              </w:r>
+            </w:ins>
+          </w:p>
+        </w:tc>
+        <w:tc>
+          <w:tcPr>
+            <w:tcW w:w="4979" w:type="dxa"/>
+            <w:tcBorders>
+              <w:top w:val="single" w:sz="2" w:space="0" w:color="auto"/>
+              <w:left w:val="single" w:sz="2" w:space="0" w:color="auto"/>
+              <w:bottom w:val="single" w:sz="2" w:space="0" w:color="auto"/>
+              <w:right w:val="single" w:sz="2" w:space="0" w:color="auto"/>
+            </w:tcBorders>
+            <w:vAlign w:val="center"/>
+          </w:tcPr>
+          <w:p>
+            <w:pPr>
+              <w:pStyle w:val="Header"/>
+              <w:rPr>
+                <w:ins w:id="348" w:author="Somu Monika - I53191" w:date="2020-09-24T17:51:00Z"/>
+              </w:rPr>
+            </w:pPr>
+          </w:p>
+        </w:tc>
+        <w:tc>
+          <w:tcPr>
+            <w:tcW w:w="1168" w:type="dxa"/>
+            <w:tcBorders>
+              <w:top w:val="single" w:sz="2" w:space="0" w:color="auto"/>
+              <w:left w:val="single" w:sz="2" w:space="0" w:color="auto"/>
+              <w:bottom w:val="single" w:sz="2" w:space="0" w:color="auto"/>
+              <w:right w:val="single" w:sz="2" w:space="0" w:color="auto"/>
+            </w:tcBorders>
+            <w:vAlign w:val="center"/>
+          </w:tcPr>
+          <w:p>
+            <w:pPr>
+              <w:pStyle w:val="Header"/>
+              <w:ind w:firstLine="18"/>
+              <w:rPr>
+                <w:ins w:id="349" w:author="Somu Monika - I53191" w:date="2020-09-24T17:51:00Z"/>
+              </w:rPr>
+            </w:pPr>
+          </w:p>
+        </w:tc>
+        <w:tc>
+          <w:tcPr>
+            <w:tcW w:w="1168" w:type="dxa"/>
+            <w:tcBorders>
+              <w:top w:val="single" w:sz="2" w:space="0" w:color="auto"/>
+              <w:left w:val="single" w:sz="2" w:space="0" w:color="auto"/>
+              <w:bottom w:val="single" w:sz="2" w:space="0" w:color="auto"/>
+              <w:right w:val="single" w:sz="2" w:space="0" w:color="auto"/>
+            </w:tcBorders>
+            <w:vAlign w:val="center"/>
+          </w:tcPr>
+          <w:p>
+            <w:pPr>
+              <w:pStyle w:val="Header"/>
+              <w:ind w:firstLine="18"/>
+              <w:rPr>
+                <w:ins w:id="350" w:author="Somu Monika - I53191" w:date="2020-09-24T17:51:00Z"/>
+              </w:rPr>
+            </w:pPr>
+          </w:p>
+        </w:tc>
+        <w:tc>
+          <w:tcPr>
+            <w:tcW w:w="1078" w:type="dxa"/>
+            <w:tcBorders>
+              <w:top w:val="single" w:sz="2" w:space="0" w:color="auto"/>
+              <w:left w:val="single" w:sz="2" w:space="0" w:color="auto"/>
+              <w:bottom w:val="single" w:sz="2" w:space="0" w:color="auto"/>
+              <w:right w:val="single" w:sz="2" w:space="0" w:color="auto"/>
+            </w:tcBorders>
+          </w:tcPr>
+          <w:p>
+            <w:pPr>
+              <w:pStyle w:val="Header"/>
+              <w:ind w:firstLine="18"/>
+              <w:rPr>
+                <w:ins w:id="351" w:author="Somu Monika - I53191" w:date="2020-09-24T17:51:00Z"/>
+              </w:rPr>
+            </w:pPr>
+          </w:p>
+        </w:tc>
+        <w:tc>
+          <w:tcPr>
+            <w:tcW w:w="1139" w:type="dxa"/>
+            <w:tcBorders>
+              <w:top w:val="single" w:sz="2" w:space="0" w:color="auto"/>
+              <w:left w:val="single" w:sz="2" w:space="0" w:color="auto"/>
+              <w:bottom w:val="single" w:sz="2" w:space="0" w:color="auto"/>
+              <w:right w:val="single" w:sz="2" w:space="0" w:color="auto"/>
+            </w:tcBorders>
+          </w:tcPr>
+          <w:p>
+            <w:pPr>
+              <w:pStyle w:val="Header"/>
+              <w:ind w:firstLine="18"/>
+              <w:rPr>
+                <w:ins w:id="352" w:author="Somu Monika - I53191" w:date="2020-09-24T17:51:00Z"/>
+              </w:rPr>
+            </w:pPr>
+          </w:p>
+        </w:tc>
+      </w:tr>
+    </w:tbl>
+    <w:p>
+      <w:pPr>
+        <w:rPr>
+          <w:ins w:id="353" w:author="Somu Monika - I53191" w:date="2020-09-24T17:51:00Z"/>
+        </w:rPr>
+      </w:pPr>
+    </w:p>
+    <w:p>
+      <w:pPr>
+        <w:pStyle w:val="Heading1"/>
+        <w:numPr>
+          <w:ilvl w:val="0"/>
+          <w:numId w:val="0"/>
+        </w:numPr>
+        <w:ind w:left="432"/>
+        <w:rPr>
+          <w:ins w:id="354" w:author="Somu Monika - I53191" w:date="2020-09-24T17:51:00Z"/>
+        </w:rPr>
+      </w:pPr>
+    </w:p>
+    <w:p>
+      <w:pPr>
+        <w:rPr>
+          <w:ins w:id="355" w:author="Somu Monika - I53191" w:date="2020-09-24T17:51:00Z"/>
+          <w:lang w:val="en-GB"/>
+          <w:rPrChange w:id="356" w:author="Somu Monika - I53191" w:date="2020-09-24T17:51:00Z">
+            <w:rPr>
+              <w:ins w:id="357" w:author="Somu Monika - I53191" w:date="2020-09-24T17:51:00Z"/>
+            </w:rPr>
+          </w:rPrChange>
+        </w:rPr>
+        <w:pPrChange w:id="358" w:author="Somu Monika - I53191" w:date="2020-09-24T17:51:00Z">
+          <w:pPr>
+            <w:pStyle w:val="Heading1"/>
+          </w:pPr>
+        </w:pPrChange>
+      </w:pPr>
+    </w:p>
+    <w:p>
+      <w:pPr>
+        <w:rPr>
+          <w:ins w:id="359" w:author="Somu Monika - I53191" w:date="2020-09-24T17:51:00Z"/>
+          <w:lang w:val="en-GB"/>
+        </w:rPr>
+      </w:pPr>
+    </w:p>
+    <w:p>
+      <w:pPr>
+        <w:rPr>
+          <w:ins w:id="360" w:author="Somu Monika - I53191" w:date="2020-09-24T17:51:00Z"/>
+          <w:lang w:val="en-GB"/>
+        </w:rPr>
+      </w:pPr>
+    </w:p>
+    <w:p>
+      <w:pPr>
+        <w:rPr>
+          <w:lang w:val="en-GB"/>
+          <w:rPrChange w:id="361" w:author="Somu Monika - I53191" w:date="2020-09-24T17:51:00Z">
+            <w:rPr/>
+          </w:rPrChange>
+        </w:rPr>
+        <w:pPrChange w:id="362" w:author="Somu Monika - I53191" w:date="2020-09-24T17:51:00Z">
+          <w:pPr>
+            <w:pStyle w:val="Heading1"/>
+          </w:pPr>
+        </w:pPrChange>
+      </w:pPr>
     </w:p>
     <w:p>
       <w:pPr>
@@ -11310,7 +14444,7 @@
 
 <file path=word/comments.xml><?xml version="1.0" encoding="utf-8"?>
 <w:comments xmlns:wpc="http://schemas.microsoft.com/office/word/2010/wordprocessingCanvas" xmlns:cx="http://schemas.microsoft.com/office/drawing/2014/chartex" xmlns:cx1="http://schemas.microsoft.com/office/drawing/2015/9/8/chartex" xmlns:cx2="http://schemas.microsoft.com/office/drawing/2015/10/21/chartex" xmlns:cx3="http://schemas.microsoft.com/office/drawing/2016/5/9/chartex" xmlns:cx4="http://schemas.microsoft.com/office/drawing/2016/5/10/chartex" xmlns:cx5="http://schemas.microsoft.com/office/drawing/2016/5/11/chartex" xmlns:cx6="http://schemas.microsoft.com/office/drawing/2016/5/12/chartex" xmlns:cx7="http://schemas.microsoft.com/office/drawing/2016/5/13/chartex" xmlns:cx8="http://schemas.microsoft.com/office/drawing/2016/5/14/chartex" xmlns:mc="http://schemas.openxmlformats.org/markup-compatibility/2006" xmlns:aink="http://schemas.microsoft.com/office/drawing/2016/ink" xmlns:am3d="http://schemas.microsoft.com/office/drawing/2017/model3d" xmlns:o="urn:schemas-microsoft-com:office:office" xmlns:r="http://schemas.openxmlformats.org/officeDocument/2006/relationships" xmlns:m="http://schemas.openxmlformats.org/officeDocument/2006/math" xmlns:v="urn:schemas-microsoft-com:vml" xmlns:wp14="http://schemas.microsoft.com/office/word/2010/wordprocessingDrawing" xmlns:wp="http://schemas.openxmlformats.org/drawingml/2006/wordprocessingDrawing" xmlns:w10="urn:schemas-microsoft-com:office:word" xmlns:w="http://schemas.openxmlformats.org/wordprocessingml/2006/main" xmlns:w14="http://schemas.microsoft.com/office/word/2010/wordml" xmlns:w15="http://schemas.microsoft.com/office/word/2012/wordml" xmlns:w16cex="http://schemas.microsoft.com/office/word/2018/wordml/cex" xmlns:w16cid="http://schemas.microsoft.com/office/word/2016/wordml/cid" xmlns:w16="http://schemas.microsoft.com/office/word/2018/wordml" xmlns:w16se="http://schemas.microsoft.com/office/word/2015/wordml/symex" xmlns:wpg="http://schemas.microsoft.com/office/word/2010/wordprocessingGroup" xmlns:wpi="http://schemas.microsoft.com/office/word/2010/wordprocessingInk" xmlns:wne="http://schemas.microsoft.com/office/word/2006/wordml" xmlns:wps="http://schemas.microsoft.com/office/word/2010/wordprocessingShape" mc:Ignorable="w14 w15 w16se w16cid w16 w16cex wp14">
-  <w:comment w:id="80" w:author="Riyas Kattukandan - I21301" w:date="2020-08-03T12:41:00Z" w:initials="RK-I">
+  <w:comment w:id="88" w:author="Riyas Kattukandan - I21301" w:date="2020-08-03T12:41:00Z" w:initials="RK-I">
     <w:p>
       <w:pPr>
         <w:pStyle w:val="CommentText"/>
@@ -11323,7 +14457,7 @@
       </w:r>
     </w:p>
   </w:comment>
-  <w:comment w:id="81" w:author="Riyas Kattukandan - I21301" w:date="2020-08-03T12:41:00Z" w:initials="RK-I">
+  <w:comment w:id="89" w:author="Riyas Kattukandan - I21301" w:date="2020-08-03T12:41:00Z" w:initials="RK-I">
     <w:p>
       <w:pPr>
         <w:pStyle w:val="CommentText"/>
@@ -11336,7 +14470,7 @@
       </w:r>
     </w:p>
   </w:comment>
-  <w:comment w:id="82" w:author="Riyas Kattukandan - I21301" w:date="2020-08-03T12:41:00Z" w:initials="RK-I">
+  <w:comment w:id="90" w:author="Riyas Kattukandan - I21301" w:date="2020-08-03T12:41:00Z" w:initials="RK-I">
     <w:p>
       <w:pPr>
         <w:pStyle w:val="CommentText"/>
@@ -11349,7 +14483,60 @@
       </w:r>
     </w:p>
   </w:comment>
-  <w:comment w:id="92" w:author="Riyas Kattukandan - I21301" w:date="2020-08-03T12:41:00Z" w:initials="RK-I">
+  <w:comment w:id="101" w:author="Somu Monika - I53191" w:date="2020-09-24T17:49:00Z" w:initials="SM-I">
+    <w:p>
+      <w:pPr>
+        <w:pStyle w:val="CommentText"/>
+      </w:pPr>
+      <w:r>
+        <w:rPr>
+          <w:rStyle w:val="CommentReference"/>
+        </w:rPr>
+        <w:annotationRef/>
+      </w:r>
+      <w:r>
+        <w:t>According to the meeting minutes mentioned in section 9 in this document</w:t>
+      </w:r>
+    </w:p>
+  </w:comment>
+  <w:comment w:id="102" w:author="Somu Monika - I53191" w:date="2020-09-25T11:20:00Z" w:initials="SM-I">
+    <w:p>
+      <w:pPr>
+        <w:pStyle w:val="CommentText"/>
+      </w:pPr>
+      <w:r>
+        <w:rPr>
+          <w:rStyle w:val="CommentReference"/>
+        </w:rPr>
+        <w:annotationRef/>
+      </w:r>
+      <w:r>
+        <w:t>Prints both demo version and firmware version</w:t>
+      </w:r>
+    </w:p>
+  </w:comment>
+  <w:comment w:id="104" w:author="Somu Monika - I53191" w:date="2020-09-24T17:50:00Z" w:initials="SM-I">
+    <w:p>
+      <w:pPr>
+        <w:pStyle w:val="CommentText"/>
+      </w:pPr>
+      <w:r>
+        <w:rPr>
+          <w:rStyle w:val="CommentReference"/>
+        </w:rPr>
+        <w:annotationRef/>
+      </w:r>
+      <w:r>
+        <w:t>According to the meeting minutes mentioned in section 9 in this document</w:t>
+      </w:r>
+    </w:p>
+    <w:p>
+      <w:pPr>
+        <w:pStyle w:val="CommentText"/>
+      </w:pPr>
+    </w:p>
+  </w:comment>
+  <w:comment w:id="100" w:author="Riyas Kattukandan - I21301" w:date="2020-08-03T12:41:00Z" w:initials="RK-I">
     <w:p>
       <w:pPr>
         <w:pStyle w:val="CommentText"/>
@@ -11370,6 +14557,9 @@
   <w15:commentEx w15:paraId="2B2FD63A" w15:done="0"/>
   <w15:commentEx w15:paraId="1D9EE1B0" w15:done="0"/>
   <w15:commentEx w15:paraId="369A2C23" w15:done="0"/>
+  <w15:commentEx w15:paraId="281F087F" w15:done="0"/>
+  <w15:commentEx w15:paraId="0DD9B535" w15:done="0"/>
+  <w15:commentEx w15:paraId="1E64C524" w15:done="0"/>
   <w15:commentEx w15:paraId="020BB298" w15:done="0"/>
 </w15:commentsEx>
 </file>
@@ -11379,6 +14569,9 @@
   <w16cex:commentExtensible w16cex:durableId="22D63BEC" w16cex:dateUtc="2020-08-03T07:11:00Z"/>
   <w16cex:commentExtensible w16cex:durableId="22D63BF4" w16cex:dateUtc="2020-08-03T07:11:00Z"/>
   <w16cex:commentExtensible w16cex:durableId="22D63BFB" w16cex:dateUtc="2020-08-03T07:11:00Z"/>
+  <w16cex:commentExtensible w16cex:durableId="23175AB7" w16cex:dateUtc="2020-09-24T12:19:00Z"/>
+  <w16cex:commentExtensible w16cex:durableId="23185114" w16cex:dateUtc="2020-09-25T05:50:00Z"/>
+  <w16cex:commentExtensible w16cex:durableId="23175B00" w16cex:dateUtc="2020-09-24T12:20:00Z"/>
   <w16cex:commentExtensible w16cex:durableId="22D28472" w16cex:dateUtc="2020-08-03T07:11:00Z"/>
 </w16cex:commentsExtensible>
 </file>
@@ -11388,6 +14581,9 @@
   <w16cid:commentId w16cid:paraId="2B2FD63A" w16cid:durableId="22D63BEC"/>
   <w16cid:commentId w16cid:paraId="1D9EE1B0" w16cid:durableId="22D63BF4"/>
   <w16cid:commentId w16cid:paraId="369A2C23" w16cid:durableId="22D63BFB"/>
+  <w16cid:commentId w16cid:paraId="281F087F" w16cid:durableId="23175AB7"/>
+  <w16cid:commentId w16cid:paraId="0DD9B535" w16cid:durableId="23185114"/>
+  <w16cid:commentId w16cid:paraId="1E64C524" w16cid:durableId="23175B00"/>
   <w16cid:commentId w16cid:paraId="020BB298" w16cid:durableId="22D28472"/>
 </w16cid:commentsIds>
 </file>
@@ -13503,9 +16699,9 @@
       <w:lvlJc w:val="left"/>
       <w:pPr>
         <w:tabs>
-          <w:tab w:val="num" w:pos="720"/>
+          <w:tab w:val="num" w:pos="630"/>
         </w:tabs>
-        <w:ind w:left="720" w:hanging="360"/>
+        <w:ind w:left="630" w:hanging="360"/>
       </w:pPr>
       <w:rPr>
         <w:rFonts w:ascii="Arial" w:hAnsi="Arial" w:hint="default"/>
@@ -13980,6 +17176,9 @@
   <w15:person w15:author="Riyas Kattukandan - I21301">
     <w15:presenceInfo w15:providerId="AD" w15:userId="S::riyas.kattukandan@microchip.com::b82db7bd-41b3-47e1-b02b-03d41f574654"/>
   </w15:person>
+  <w15:person w15:author="Somu Monika - I53191">
+    <w15:presenceInfo w15:providerId="AD" w15:userId="S::Monika.Somu@microchip.com::a301594a-c3ec-456e-a9b5-1823ba8ad862"/>
+  </w15:person>
 </w15:people>
 </file>
 
@@ -14032,7 +17231,7 @@
     <w:lsdException w:name="Normal Indent" w:semiHidden="1" w:unhideWhenUsed="1"/>
     <w:lsdException w:name="footnote text" w:semiHidden="1" w:unhideWhenUsed="1"/>
     <w:lsdException w:name="annotation text" w:semiHidden="1" w:unhideWhenUsed="1"/>
-    <w:lsdException w:name="header" w:semiHidden="1" w:unhideWhenUsed="1"/>
+    <w:lsdException w:name="header" w:semiHidden="1" w:uiPriority="0" w:unhideWhenUsed="1"/>
     <w:lsdException w:name="footer" w:semiHidden="1" w:uiPriority="0" w:unhideWhenUsed="1"/>
     <w:lsdException w:name="index heading" w:semiHidden="1" w:unhideWhenUsed="1"/>
     <w:lsdException w:name="caption" w:semiHidden="1" w:uiPriority="35" w:unhideWhenUsed="1" w:qFormat="1"/>
@@ -14885,7 +18084,6 @@
     <w:name w:val="header"/>
     <w:basedOn w:val="Normal"/>
     <w:link w:val="HeaderChar"/>
-    <w:uiPriority w:val="99"/>
     <w:unhideWhenUsed/>
     <w:rsid w:val="00C26F4C"/>
     <w:pPr>
@@ -14899,7 +18097,6 @@
     <w:name w:val="Header Char"/>
     <w:basedOn w:val="DefaultParagraphFont"/>
     <w:link w:val="Header"/>
-    <w:uiPriority w:val="99"/>
     <w:rsid w:val="00C26F4C"/>
     <w:rPr>
       <w:rFonts w:ascii="Times New Roman" w:eastAsia="Times New Roman" w:hAnsi="Times New Roman" w:cs="Times New Roman"/>
@@ -15422,6 +18619,16 @@
 </file>
 
 <file path=customXml/item2.xml><?xml version="1.0" encoding="utf-8"?>
+<p:properties xmlns:p="http://schemas.microsoft.com/office/2006/metadata/properties" xmlns:xsi="http://www.w3.org/2001/XMLSchema-instance" xmlns:pc="http://schemas.microsoft.com/office/infopath/2007/PartnerControls">
+  <documentManagement/>
+</p:properties>
+</file>
+
+<file path=customXml/item3.xml><?xml version="1.0" encoding="utf-8"?>
+<b:Sources xmlns:b="http://schemas.openxmlformats.org/officeDocument/2006/bibliography" xmlns="http://schemas.openxmlformats.org/officeDocument/2006/bibliography" SelectedStyle="\APASixthEditionOfficeOnline.xsl" StyleName="APA" Version="6"/>
+</file>
+
+<file path=customXml/item4.xml><?xml version="1.0" encoding="utf-8"?>
 <ct:contentTypeSchema xmlns:ct="http://schemas.microsoft.com/office/2006/metadata/contentType" xmlns:ma="http://schemas.microsoft.com/office/2006/metadata/properties/metaAttributes" ct:_="" ma:_="" ma:contentTypeName="Document" ma:contentTypeID="0x010100F766DB7E657352479E79DF1E86A4BE13" ma:contentTypeVersion="5" ma:contentTypeDescription="Create a new document." ma:contentTypeScope="" ma:versionID="7624983c0d85f0421ab7769ba14d257e">
   <xsd:schema xmlns:xsd="http://www.w3.org/2001/XMLSchema" xmlns:xs="http://www.w3.org/2001/XMLSchema" xmlns:p="http://schemas.microsoft.com/office/2006/metadata/properties" xmlns:ns3="d38adfc4-0bdb-4786-b14d-2521c2e395ec" xmlns:ns4="1ba54800-4f94-490b-beda-90273400c310" targetNamespace="http://schemas.microsoft.com/office/2006/metadata/properties" ma:root="true" ma:fieldsID="50ef0619e6d478285d6f481b2a8c87ee" ns3:_="" ns4:_="">
     <xsd:import namespace="d38adfc4-0bdb-4786-b14d-2521c2e395ec"/>
@@ -15592,16 +18799,6 @@
 </ct:contentTypeSchema>
 </file>
 
-<file path=customXml/item3.xml><?xml version="1.0" encoding="utf-8"?>
-<b:Sources xmlns:b="http://schemas.openxmlformats.org/officeDocument/2006/bibliography" xmlns="http://schemas.openxmlformats.org/officeDocument/2006/bibliography" SelectedStyle="\APASixthEditionOfficeOnline.xsl" StyleName="APA" Version="6"/>
-</file>
-
-<file path=customXml/item4.xml><?xml version="1.0" encoding="utf-8"?>
-<p:properties xmlns:p="http://schemas.microsoft.com/office/2006/metadata/properties" xmlns:xsi="http://www.w3.org/2001/XMLSchema-instance" xmlns:pc="http://schemas.microsoft.com/office/infopath/2007/PartnerControls">
-  <documentManagement/>
-</p:properties>
-</file>
-
 <file path=customXml/itemProps1.xml><?xml version="1.0" encoding="utf-8"?>
 <ds:datastoreItem xmlns:ds="http://schemas.openxmlformats.org/officeDocument/2006/customXml" ds:itemID="{E452394B-2943-49C6-95D5-37164A1C1769}">
   <ds:schemaRefs>
@@ -15611,6 +18808,23 @@
 </file>
 
 <file path=customXml/itemProps2.xml><?xml version="1.0" encoding="utf-8"?>
+<ds:datastoreItem xmlns:ds="http://schemas.openxmlformats.org/officeDocument/2006/customXml" ds:itemID="{9A267911-58DC-4192-BD62-B99A4D1D9845}">
+  <ds:schemaRefs>
+    <ds:schemaRef ds:uri="http://schemas.microsoft.com/office/2006/metadata/properties"/>
+    <ds:schemaRef ds:uri="http://schemas.microsoft.com/office/infopath/2007/PartnerControls"/>
+  </ds:schemaRefs>
+</ds:datastoreItem>
+</file>
+
+<file path=customXml/itemProps3.xml><?xml version="1.0" encoding="utf-8"?>
+<ds:datastoreItem xmlns:ds="http://schemas.openxmlformats.org/officeDocument/2006/customXml" ds:itemID="{C62A7286-12A3-4BEC-B69E-FC6035148213}">
+  <ds:schemaRefs>
+    <ds:schemaRef ds:uri="http://schemas.openxmlformats.org/officeDocument/2006/bibliography"/>
+  </ds:schemaRefs>
+</ds:datastoreItem>
+</file>
+
+<file path=customXml/itemProps4.xml><?xml version="1.0" encoding="utf-8"?>
 <ds:datastoreItem xmlns:ds="http://schemas.openxmlformats.org/officeDocument/2006/customXml" ds:itemID="{43D2D156-85EE-41B9-874D-316B8F751610}">
   <ds:schemaRefs>
     <ds:schemaRef ds:uri="http://schemas.microsoft.com/office/2006/metadata/contentType"/>
@@ -15627,21 +18841,4 @@
     <ds:schemaRef ds:uri="http://schemas.microsoft.com/internal/obd"/>
   </ds:schemaRefs>
 </ds:datastoreItem>
-</file>
-
-<file path=customXml/itemProps3.xml><?xml version="1.0" encoding="utf-8"?>
-<ds:datastoreItem xmlns:ds="http://schemas.openxmlformats.org/officeDocument/2006/customXml" ds:itemID="{C62A7286-12A3-4BEC-B69E-FC6035148213}">
-  <ds:schemaRefs>
-    <ds:schemaRef ds:uri="http://schemas.openxmlformats.org/officeDocument/2006/bibliography"/>
-  </ds:schemaRefs>
-</ds:datastoreItem>
-</file>
-
-<file path=customXml/itemProps4.xml><?xml version="1.0" encoding="utf-8"?>
-<ds:datastoreItem xmlns:ds="http://schemas.openxmlformats.org/officeDocument/2006/customXml" ds:itemID="{9A267911-58DC-4192-BD62-B99A4D1D9845}">
-  <ds:schemaRefs>
-    <ds:schemaRef ds:uri="http://schemas.microsoft.com/office/2006/metadata/properties"/>
-    <ds:schemaRef ds:uri="http://schemas.microsoft.com/office/infopath/2007/PartnerControls"/>
-  </ds:schemaRefs>
-</ds:datastoreItem>
 </file>
</xml_diff>

<commit_message>
Updated as per PCLint
</commit_message>
<xml_diff>
--- a/Docs/sink demo/PSF AE_Sink  requirements.docx
+++ b/Docs/sink demo/PSF AE_Sink  requirements.docx
@@ -4654,12 +4654,6 @@
       </w:pPr>
       <w:ins w:id="23" w:author="Riyas Kattukandan - I21301" w:date="2020-09-15T11:17:00Z">
         <w:r>
-          <w:rPr>
-            <w:b w:val="0"/>
-            <w:bCs w:val="0"/>
-            <w:i w:val="0"/>
-            <w:iCs w:val="0"/>
-          </w:rPr>
           <w:fldChar w:fldCharType="begin"/>
         </w:r>
         <w:r>
@@ -4667,16 +4661,8 @@
         </w:r>
         <w:r>
           <w:rPr>
-            <w:b w:val="0"/>
-            <w:bCs w:val="0"/>
-            <w:i w:val="0"/>
-            <w:iCs w:val="0"/>
             <w:rPrChange w:id="24" w:author="Riyas Kattukandan - I21301" w:date="2020-09-15T11:17:00Z">
               <w:rPr>
-                <w:b w:val="0"/>
-                <w:bCs w:val="0"/>
-                <w:i w:val="0"/>
-                <w:iCs w:val="0"/>
                 <w:color w:val="FF0000"/>
               </w:rPr>
             </w:rPrChange>
@@ -4687,12 +4673,6 @@
           <w:instrText xml:space="preserve">-" </w:instrText>
         </w:r>
         <w:r>
-          <w:rPr>
-            <w:b w:val="0"/>
-            <w:bCs w:val="0"/>
-            <w:i w:val="0"/>
-            <w:iCs w:val="0"/>
-          </w:rPr>
           <w:fldChar w:fldCharType="separate"/>
         </w:r>
         <w:r>
@@ -4700,10 +4680,6 @@
             <w:rStyle w:val="Hyperlink"/>
             <w:rPrChange w:id="25" w:author="Riyas Kattukandan - I21301" w:date="2020-09-15T11:17:00Z">
               <w:rPr>
-                <w:b w:val="0"/>
-                <w:bCs w:val="0"/>
-                <w:i w:val="0"/>
-                <w:iCs w:val="0"/>
                 <w:color w:val="FF0000"/>
               </w:rPr>
             </w:rPrChange>
@@ -4717,12 +4693,6 @@
           <w:t>-</w:t>
         </w:r>
         <w:r>
-          <w:rPr>
-            <w:b w:val="0"/>
-            <w:bCs w:val="0"/>
-            <w:i w:val="0"/>
-            <w:iCs w:val="0"/>
-          </w:rPr>
           <w:fldChar w:fldCharType="end"/>
         </w:r>
         <w:r>
@@ -4747,16 +4717,8 @@
       <w:del w:id="27" w:author="Riyas Kattukandan - I21301" w:date="2020-09-15T11:17:00Z">
         <w:r>
           <w:rPr>
-            <w:b w:val="0"/>
-            <w:bCs w:val="0"/>
-            <w:i w:val="0"/>
-            <w:iCs w:val="0"/>
             <w:rPrChange w:id="28" w:author="Riyas Kattukandan - I21301" w:date="2020-09-15T11:17:00Z">
               <w:rPr>
-                <w:b w:val="0"/>
-                <w:bCs w:val="0"/>
-                <w:i w:val="0"/>
-                <w:iCs w:val="0"/>
                 <w:color w:val="FF0000"/>
               </w:rPr>
             </w:rPrChange>
@@ -6275,25 +6237,7 @@
           <w:bCs/>
           <w:lang w:val="en-GB"/>
         </w:rPr>
-        <w:t xml:space="preserve">set </w:t>
-      </w:r>
-      <w:proofErr w:type="spellStart"/>
-      <w:r>
-        <w:rPr>
-          <w:b/>
-          <w:bCs/>
-          <w:lang w:val="en-GB"/>
-        </w:rPr>
-        <w:t>pdo</w:t>
-      </w:r>
-      <w:proofErr w:type="spellEnd"/>
-      <w:r>
-        <w:rPr>
-          <w:b/>
-          <w:bCs/>
-          <w:lang w:val="en-GB"/>
-        </w:rPr>
-        <w:t xml:space="preserve"> [position] [value]</w:t>
+        <w:t>set pdo [position] [value]</w:t>
       </w:r>
       <w:r>
         <w:rPr>
@@ -7914,7 +7858,7 @@
       </w:tblPr>
       <w:tblGrid>
         <w:gridCol w:w="4500"/>
-        <w:gridCol w:w="1523"/>
+        <w:gridCol w:w="1590"/>
       </w:tblGrid>
       <w:tr>
         <w:trPr>
@@ -8168,8 +8112,18 @@
               <w:t>aManfString[</w:t>
             </w:r>
             <w:proofErr w:type="gramEnd"/>
-            <w:r>
-              <w:t>8]</w:t>
+            <w:ins w:id="157" w:author="Somu Monika - I53191" w:date="2020-09-25T20:07:00Z">
+              <w:r>
+                <w:t>21</w:t>
+              </w:r>
+            </w:ins>
+            <w:del w:id="158" w:author="Somu Monika - I53191" w:date="2020-09-25T20:07:00Z">
+              <w:r>
+                <w:delText>8</w:delText>
+              </w:r>
+            </w:del>
+            <w:r>
+              <w:t>]</w:t>
             </w:r>
           </w:p>
         </w:tc>
@@ -8188,9 +8142,16 @@
             <w:hideMark/>
           </w:tcPr>
           <w:p>
-            <w:r>
-              <w:t>null</w:t>
-            </w:r>
+            <w:del w:id="159" w:author="Somu Monika - I53191" w:date="2020-09-25T20:08:00Z">
+              <w:r>
+                <w:delText>null</w:delText>
+              </w:r>
+            </w:del>
+            <w:ins w:id="160" w:author="Somu Monika - I53191" w:date="2020-09-25T20:08:00Z">
+              <w:r>
+                <w:t>Microchip Technology</w:t>
+              </w:r>
+            </w:ins>
           </w:p>
         </w:tc>
       </w:tr>
@@ -8233,9 +8194,16 @@
             <w:hideMark/>
           </w:tcPr>
           <w:p>
-            <w:r>
-              <w:t>PD stack</w:t>
-            </w:r>
+            <w:del w:id="161" w:author="Somu Monika - I53191" w:date="2020-09-25T20:08:00Z">
+              <w:r>
+                <w:delText>PD stack</w:delText>
+              </w:r>
+            </w:del>
+            <w:ins w:id="162" w:author="Somu Monika - I53191" w:date="2020-09-25T20:08:00Z">
+              <w:r>
+                <w:t>1</w:t>
+              </w:r>
+            </w:ins>
           </w:p>
         </w:tc>
       </w:tr>
@@ -8278,9 +8246,16 @@
             <w:hideMark/>
           </w:tcPr>
           <w:p>
-            <w:r>
-              <w:t>PD stack</w:t>
-            </w:r>
+            <w:del w:id="163" w:author="Somu Monika - I53191" w:date="2020-09-25T20:08:00Z">
+              <w:r>
+                <w:delText>PD stack</w:delText>
+              </w:r>
+            </w:del>
+            <w:ins w:id="164" w:author="Somu Monika - I53191" w:date="2020-09-25T20:08:00Z">
+              <w:r>
+                <w:t>7</w:t>
+              </w:r>
+            </w:ins>
           </w:p>
         </w:tc>
       </w:tr>
@@ -8413,12 +8388,12 @@
             <w:hideMark/>
           </w:tcPr>
           <w:p>
-            <w:del w:id="157" w:author="Somu Monika - I53191" w:date="2020-09-24T17:54:00Z">
+            <w:del w:id="165" w:author="Somu Monika - I53191" w:date="2020-09-24T17:54:00Z">
               <w:r>
                 <w:delText>0x301c</w:delText>
               </w:r>
             </w:del>
-            <w:ins w:id="158" w:author="Somu Monika - I53191" w:date="2020-09-24T17:54:00Z">
+            <w:ins w:id="166" w:author="Somu Monika - I53191" w:date="2020-09-24T17:54:00Z">
               <w:r>
                 <w:t>0x3</w:t>
               </w:r>
@@ -8449,6 +8424,7 @@
           </w:tcPr>
           <w:p>
             <w:r>
+              <w:lastRenderedPageBreak/>
               <w:t>u16VendorID</w:t>
             </w:r>
           </w:p>
@@ -8494,7 +8470,6 @@
           </w:tcPr>
           <w:p>
             <w:r>
-              <w:lastRenderedPageBreak/>
               <w:t>u16ProductTypeVDO</w:t>
             </w:r>
           </w:p>
@@ -9071,8 +9046,8 @@
         <w:tblLook w:val="04A0" w:firstRow="1" w:lastRow="0" w:firstColumn="1" w:lastColumn="0" w:noHBand="0" w:noVBand="1"/>
       </w:tblPr>
       <w:tblGrid>
-        <w:gridCol w:w="3516"/>
-        <w:gridCol w:w="6194"/>
+        <w:gridCol w:w="4739"/>
+        <w:gridCol w:w="4971"/>
       </w:tblGrid>
       <w:tr>
         <w:trPr>
@@ -9158,17 +9133,16 @@
             <w:hideMark/>
           </w:tcPr>
           <w:p>
-            <w:r>
-              <w:t>(CFG_VCONN_OCS_ENABLE) | (CFG_PORT_ENABLE) | (CFG_PORT_RP_CURRENT_</w:t>
-            </w:r>
-            <w:proofErr w:type="gramStart"/>
-            <w:r>
-              <w:t>VALUE)|</w:t>
-            </w:r>
-            <w:proofErr w:type="gramEnd"/>
-            <w:r>
-              <w:t xml:space="preserve"> (CFG_PORT_POWER_ROLE))</w:t>
-            </w:r>
+            <w:ins w:id="167" w:author="Somu Monika - I53191" w:date="2020-09-29T11:43:00Z">
+              <w:r>
+                <w:t>568</w:t>
+              </w:r>
+            </w:ins>
+            <w:del w:id="168" w:author="Somu Monika - I53191" w:date="2020-09-29T11:11:00Z">
+              <w:r>
+                <w:delText>(CFG_VCONN_OCS_ENABLE) | (CFG_PORT_ENABLE) | (CFG_PORT_RP_CURRENT_VALUE)| (CFG_PORT_POWER_ROLE))</w:delText>
+              </w:r>
+            </w:del>
           </w:p>
         </w:tc>
       </w:tr>
@@ -9273,16 +9247,18 @@
           </w:tcPr>
           <w:p>
             <w:r>
-              <w:t>{[5V, 3A</w:t>
-            </w:r>
-            <w:proofErr w:type="gramStart"/>
-            <w:r>
-              <w:t>],[</w:t>
-            </w:r>
-            <w:proofErr w:type="gramEnd"/>
-            <w:r>
-              <w:t>9V, A],[15V, A],[20V, 3A],[20V, 3A],[20V, 3A],[20V, 3A],</w:t>
-            </w:r>
+              <w:t>{[5V, 3A],[9V, A],[15V, A],[20V, 3A</w:t>
+            </w:r>
+            <w:ins w:id="169" w:author="Somu Monika - I53191" w:date="2020-09-28T23:37:00Z">
+              <w:r>
+                <w:t>]}</w:t>
+              </w:r>
+            </w:ins>
+            <w:del w:id="170" w:author="Somu Monika - I53191" w:date="2020-09-28T23:37:00Z">
+              <w:r>
+                <w:delText>],[20V, 3A],[20V, 3A],[20V, 3A],</w:delText>
+              </w:r>
+            </w:del>
           </w:p>
         </w:tc>
       </w:tr>
@@ -9333,11 +9309,16 @@
             <w:hideMark/>
           </w:tcPr>
           <w:p>
-            <w:proofErr w:type="spellStart"/>
-            <w:r>
-              <w:t>na</w:t>
-            </w:r>
-            <w:proofErr w:type="spellEnd"/>
+            <w:ins w:id="171" w:author="Somu Monika - I53191" w:date="2020-09-29T13:11:00Z">
+              <w:r>
+                <w:t>User input</w:t>
+              </w:r>
+            </w:ins>
+            <w:del w:id="172" w:author="Somu Monika - I53191" w:date="2020-09-29T11:44:00Z">
+              <w:r>
+                <w:delText>na</w:delText>
+              </w:r>
+            </w:del>
           </w:p>
         </w:tc>
       </w:tr>
@@ -9388,11 +9369,16 @@
             <w:hideMark/>
           </w:tcPr>
           <w:p>
-            <w:proofErr w:type="spellStart"/>
-            <w:r>
-              <w:t>na</w:t>
-            </w:r>
-            <w:proofErr w:type="spellEnd"/>
+            <w:ins w:id="173" w:author="Somu Monika - I53191" w:date="2020-09-29T13:11:00Z">
+              <w:r>
+                <w:t>As per negotiated contract</w:t>
+              </w:r>
+            </w:ins>
+            <w:del w:id="174" w:author="Somu Monika - I53191" w:date="2020-09-29T11:44:00Z">
+              <w:r>
+                <w:delText>na</w:delText>
+              </w:r>
+            </w:del>
           </w:p>
         </w:tc>
       </w:tr>
@@ -9443,11 +9429,16 @@
             <w:hideMark/>
           </w:tcPr>
           <w:p>
-            <w:proofErr w:type="spellStart"/>
-            <w:r>
-              <w:t>na</w:t>
-            </w:r>
-            <w:proofErr w:type="spellEnd"/>
+            <w:ins w:id="175" w:author="Somu Monika - I53191" w:date="2020-09-29T13:11:00Z">
+              <w:r>
+                <w:t>0</w:t>
+              </w:r>
+            </w:ins>
+            <w:del w:id="176" w:author="Somu Monika - I53191" w:date="2020-09-29T11:44:00Z">
+              <w:r>
+                <w:delText>na</w:delText>
+              </w:r>
+            </w:del>
           </w:p>
         </w:tc>
       </w:tr>
@@ -9490,11 +9481,16 @@
             <w:hideMark/>
           </w:tcPr>
           <w:p>
-            <w:proofErr w:type="spellStart"/>
-            <w:r>
-              <w:t>na</w:t>
-            </w:r>
-            <w:proofErr w:type="spellEnd"/>
+            <w:del w:id="177" w:author="Somu Monika - I53191" w:date="2020-09-29T11:44:00Z">
+              <w:r>
+                <w:delText>na</w:delText>
+              </w:r>
+            </w:del>
+            <w:ins w:id="178" w:author="Somu Monika - I53191" w:date="2020-09-29T11:44:00Z">
+              <w:r>
+                <w:t>0</w:t>
+              </w:r>
+            </w:ins>
           </w:p>
         </w:tc>
       </w:tr>
@@ -9537,11 +9533,16 @@
             <w:hideMark/>
           </w:tcPr>
           <w:p>
-            <w:proofErr w:type="spellStart"/>
-            <w:r>
-              <w:t>na</w:t>
-            </w:r>
-            <w:proofErr w:type="spellEnd"/>
+            <w:del w:id="179" w:author="Somu Monika - I53191" w:date="2020-09-29T11:45:00Z">
+              <w:r>
+                <w:delText>na</w:delText>
+              </w:r>
+            </w:del>
+            <w:ins w:id="180" w:author="Somu Monika - I53191" w:date="2020-09-29T11:45:00Z">
+              <w:r>
+                <w:t>0</w:t>
+              </w:r>
+            </w:ins>
           </w:p>
         </w:tc>
       </w:tr>
@@ -9584,11 +9585,16 @@
             <w:hideMark/>
           </w:tcPr>
           <w:p>
-            <w:proofErr w:type="spellStart"/>
-            <w:r>
-              <w:t>na</w:t>
-            </w:r>
-            <w:proofErr w:type="spellEnd"/>
+            <w:del w:id="181" w:author="Somu Monika - I53191" w:date="2020-09-29T11:45:00Z">
+              <w:r>
+                <w:delText>na</w:delText>
+              </w:r>
+            </w:del>
+            <w:ins w:id="182" w:author="Somu Monika - I53191" w:date="2020-09-29T11:45:00Z">
+              <w:r>
+                <w:t>0</w:t>
+              </w:r>
+            </w:ins>
           </w:p>
         </w:tc>
       </w:tr>
@@ -9631,11 +9637,16 @@
             <w:hideMark/>
           </w:tcPr>
           <w:p>
-            <w:proofErr w:type="spellStart"/>
-            <w:r>
-              <w:t>na</w:t>
-            </w:r>
-            <w:proofErr w:type="spellEnd"/>
+            <w:del w:id="183" w:author="Somu Monika - I53191" w:date="2020-09-29T11:45:00Z">
+              <w:r>
+                <w:delText>na</w:delText>
+              </w:r>
+            </w:del>
+            <w:ins w:id="184" w:author="Somu Monika - I53191" w:date="2020-09-29T11:45:00Z">
+              <w:r>
+                <w:t>0</w:t>
+              </w:r>
+            </w:ins>
           </w:p>
         </w:tc>
       </w:tr>
@@ -9678,11 +9689,16 @@
             <w:hideMark/>
           </w:tcPr>
           <w:p>
-            <w:proofErr w:type="spellStart"/>
-            <w:r>
-              <w:t>na</w:t>
-            </w:r>
-            <w:proofErr w:type="spellEnd"/>
+            <w:del w:id="185" w:author="Somu Monika - I53191" w:date="2020-09-29T11:45:00Z">
+              <w:r>
+                <w:delText>na</w:delText>
+              </w:r>
+            </w:del>
+            <w:ins w:id="186" w:author="Somu Monika - I53191" w:date="2020-09-29T11:45:00Z">
+              <w:r>
+                <w:t>0</w:t>
+              </w:r>
+            </w:ins>
           </w:p>
         </w:tc>
       </w:tr>
@@ -9725,11 +9741,16 @@
             <w:hideMark/>
           </w:tcPr>
           <w:p>
-            <w:proofErr w:type="spellStart"/>
-            <w:r>
-              <w:t>na</w:t>
-            </w:r>
-            <w:proofErr w:type="spellEnd"/>
+            <w:del w:id="187" w:author="Somu Monika - I53191" w:date="2020-09-29T11:45:00Z">
+              <w:r>
+                <w:delText>na</w:delText>
+              </w:r>
+            </w:del>
+            <w:ins w:id="188" w:author="Somu Monika - I53191" w:date="2020-09-29T11:45:00Z">
+              <w:r>
+                <w:t>0</w:t>
+              </w:r>
+            </w:ins>
           </w:p>
         </w:tc>
       </w:tr>
@@ -9772,11 +9793,16 @@
             <w:hideMark/>
           </w:tcPr>
           <w:p>
-            <w:proofErr w:type="spellStart"/>
-            <w:r>
-              <w:t>na</w:t>
-            </w:r>
-            <w:proofErr w:type="spellEnd"/>
+            <w:del w:id="189" w:author="Somu Monika - I53191" w:date="2020-09-29T11:45:00Z">
+              <w:r>
+                <w:delText>na</w:delText>
+              </w:r>
+            </w:del>
+            <w:ins w:id="190" w:author="Somu Monika - I53191" w:date="2020-09-29T11:45:00Z">
+              <w:r>
+                <w:t>0</w:t>
+              </w:r>
+            </w:ins>
           </w:p>
         </w:tc>
       </w:tr>
@@ -9819,11 +9845,16 @@
             <w:hideMark/>
           </w:tcPr>
           <w:p>
-            <w:proofErr w:type="spellStart"/>
-            <w:r>
-              <w:t>na</w:t>
-            </w:r>
-            <w:proofErr w:type="spellEnd"/>
+            <w:del w:id="191" w:author="Somu Monika - I53191" w:date="2020-09-29T11:45:00Z">
+              <w:r>
+                <w:delText>na</w:delText>
+              </w:r>
+            </w:del>
+            <w:ins w:id="192" w:author="Somu Monika - I53191" w:date="2020-09-29T11:45:00Z">
+              <w:r>
+                <w:t>0</w:t>
+              </w:r>
+            </w:ins>
           </w:p>
         </w:tc>
       </w:tr>
@@ -9866,11 +9897,16 @@
             <w:hideMark/>
           </w:tcPr>
           <w:p>
-            <w:proofErr w:type="spellStart"/>
-            <w:r>
-              <w:t>na</w:t>
-            </w:r>
-            <w:proofErr w:type="spellEnd"/>
+            <w:del w:id="193" w:author="Somu Monika - I53191" w:date="2020-09-29T11:46:00Z">
+              <w:r>
+                <w:delText>na</w:delText>
+              </w:r>
+            </w:del>
+            <w:ins w:id="194" w:author="Somu Monika - I53191" w:date="2020-09-29T11:46:00Z">
+              <w:r>
+                <w:t>300</w:t>
+              </w:r>
+            </w:ins>
           </w:p>
         </w:tc>
       </w:tr>
@@ -9913,11 +9949,16 @@
             <w:hideMark/>
           </w:tcPr>
           <w:p>
-            <w:proofErr w:type="spellStart"/>
-            <w:r>
-              <w:t>na</w:t>
-            </w:r>
-            <w:proofErr w:type="spellEnd"/>
+            <w:del w:id="195" w:author="Somu Monika - I53191" w:date="2020-09-29T11:46:00Z">
+              <w:r>
+                <w:delText>na</w:delText>
+              </w:r>
+            </w:del>
+            <w:ins w:id="196" w:author="Somu Monika - I53191" w:date="2020-09-29T11:46:00Z">
+              <w:r>
+                <w:t>0</w:t>
+              </w:r>
+            </w:ins>
           </w:p>
         </w:tc>
       </w:tr>
@@ -10005,11 +10046,77 @@
             <w:hideMark/>
           </w:tcPr>
           <w:p>
-            <w:proofErr w:type="spellStart"/>
-            <w:r>
-              <w:t>na</w:t>
-            </w:r>
-            <w:proofErr w:type="spellEnd"/>
+            <w:del w:id="197" w:author="Somu Monika - I53191" w:date="2020-09-29T11:51:00Z">
+              <w:r>
+                <w:delText>na</w:delText>
+              </w:r>
+            </w:del>
+            <w:ins w:id="198" w:author="Somu Monika - I53191" w:date="2020-09-29T11:51:00Z">
+              <w:r>
+                <w:t>0</w:t>
+              </w:r>
+            </w:ins>
+          </w:p>
+        </w:tc>
+      </w:tr>
+      <w:tr>
+        <w:trPr>
+          <w:trHeight w:val="300"/>
+          <w:ins w:id="199" w:author="Somu Monika - I53191" w:date="2020-09-29T11:52:00Z"/>
+        </w:trPr>
+        <w:tc>
+          <w:tcPr>
+            <w:tcW w:w="2784" w:type="dxa"/>
+            <w:tcBorders>
+              <w:top w:val="nil"/>
+              <w:left w:val="single" w:sz="4" w:space="0" w:color="auto"/>
+              <w:bottom w:val="single" w:sz="4" w:space="0" w:color="auto"/>
+              <w:right w:val="single" w:sz="4" w:space="0" w:color="auto"/>
+            </w:tcBorders>
+            <w:shd w:val="clear" w:color="auto" w:fill="auto"/>
+            <w:noWrap/>
+            <w:vAlign w:val="bottom"/>
+          </w:tcPr>
+          <w:p>
+            <w:pPr>
+              <w:rPr>
+                <w:ins w:id="200" w:author="Somu Monika - I53191" w:date="2020-09-29T11:52:00Z"/>
+              </w:rPr>
+            </w:pPr>
+            <w:ins w:id="201" w:author="Somu Monika - I53191" w:date="2020-09-29T11:52:00Z">
+              <w:r>
+                <w:t>u16SwapPolicy</w:t>
+              </w:r>
+            </w:ins>
+          </w:p>
+        </w:tc>
+        <w:tc>
+          <w:tcPr>
+            <w:tcW w:w="6566" w:type="dxa"/>
+            <w:tcBorders>
+              <w:top w:val="nil"/>
+              <w:left w:val="nil"/>
+              <w:bottom w:val="single" w:sz="4" w:space="0" w:color="auto"/>
+              <w:right w:val="single" w:sz="4" w:space="0" w:color="auto"/>
+            </w:tcBorders>
+            <w:shd w:val="clear" w:color="auto" w:fill="auto"/>
+            <w:noWrap/>
+            <w:vAlign w:val="bottom"/>
+          </w:tcPr>
+          <w:p>
+            <w:pPr>
+              <w:rPr>
+                <w:ins w:id="202" w:author="Somu Monika - I53191" w:date="2020-09-29T11:52:00Z"/>
+              </w:rPr>
+            </w:pPr>
+            <w:ins w:id="203" w:author="Somu Monika - I53191" w:date="2020-09-29T11:52:00Z">
+              <w:r>
+                <w:t>0x</w:t>
+              </w:r>
+              <w:r>
+                <w:t>C00</w:t>
+              </w:r>
+            </w:ins>
           </w:p>
         </w:tc>
       </w:tr>
@@ -10082,11 +10189,16 @@
             <w:r>
               <w:t>u16</w:t>
             </w:r>
-            <w:proofErr w:type="gramStart"/>
-            <w:r>
-              <w:t>aMinPDOPreferredCurInmA[</w:t>
-            </w:r>
-            <w:proofErr w:type="gramEnd"/>
+            <w:del w:id="204" w:author="Somu Monika - I53191" w:date="2020-09-29T11:47:00Z">
+              <w:r>
+                <w:delText>aMinPDOPreferredCurInmA[</w:delText>
+              </w:r>
+            </w:del>
+            <w:ins w:id="205" w:author="Somu Monika - I53191" w:date="2020-09-29T11:47:00Z">
+              <w:r>
+                <w:t>aMinPDOPreferredCurInmA [</w:t>
+              </w:r>
+            </w:ins>
             <w:r>
               <w:t>7];</w:t>
             </w:r>
@@ -10108,7 +10220,20 @@
           </w:tcPr>
           <w:p>
             <w:r>
-              <w:t>{2A,2A,2A,2A,2A,2A,2A}</w:t>
+              <w:t>{2A,2A,2A,2A,</w:t>
+            </w:r>
+            <w:del w:id="206" w:author="Somu Monika - I53191" w:date="2020-09-29T11:47:00Z">
+              <w:r>
+                <w:delText>2A,2A,2A</w:delText>
+              </w:r>
+            </w:del>
+            <w:ins w:id="207" w:author="Somu Monika - I53191" w:date="2020-09-29T11:47:00Z">
+              <w:r>
+                <w:t>0,0,0</w:t>
+              </w:r>
+            </w:ins>
+            <w:r>
+              <w:t>}</w:t>
             </w:r>
           </w:p>
         </w:tc>
@@ -10313,7 +10438,6 @@
           </w:tcPr>
           <w:p>
             <w:r>
-              <w:lastRenderedPageBreak/>
               <w:t>u16DAC_I_CurrentInd_MaxInA;</w:t>
             </w:r>
           </w:p>
@@ -10404,6 +10528,7 @@
           </w:tcPr>
           <w:p>
             <w:r>
+              <w:lastRenderedPageBreak/>
               <w:t>u8SinkPDOCnt;</w:t>
             </w:r>
           </w:p>
@@ -10423,9 +10548,16 @@
             <w:hideMark/>
           </w:tcPr>
           <w:p>
-            <w:r>
-              <w:t>7</w:t>
-            </w:r>
+            <w:ins w:id="208" w:author="Somu Monika - I53191" w:date="2020-09-29T11:49:00Z">
+              <w:r>
+                <w:t>4</w:t>
+              </w:r>
+            </w:ins>
+            <w:del w:id="209" w:author="Somu Monika - I53191" w:date="2020-09-29T11:49:00Z">
+              <w:r>
+                <w:delText>7</w:delText>
+              </w:r>
+            </w:del>
           </w:p>
         </w:tc>
       </w:tr>
@@ -10468,9 +10600,21 @@
             <w:hideMark/>
           </w:tcPr>
           <w:p>
-            <w:r>
-              <w:t>NC</w:t>
-            </w:r>
+            <w:ins w:id="210" w:author="Somu Monika - I53191" w:date="2020-09-29T13:11:00Z">
+              <w:r>
+                <w:t>As p</w:t>
+              </w:r>
+            </w:ins>
+            <w:ins w:id="211" w:author="Somu Monika - I53191" w:date="2020-09-29T13:12:00Z">
+              <w:r>
+                <w:t>er user input</w:t>
+              </w:r>
+            </w:ins>
+            <w:del w:id="212" w:author="Somu Monika - I53191" w:date="2020-09-29T11:49:00Z">
+              <w:r>
+                <w:delText>NC</w:delText>
+              </w:r>
+            </w:del>
           </w:p>
         </w:tc>
       </w:tr>
@@ -10513,9 +10657,16 @@
             <w:hideMark/>
           </w:tcPr>
           <w:p>
-            <w:r>
-              <w:t>NC</w:t>
-            </w:r>
+            <w:ins w:id="213" w:author="Somu Monika - I53191" w:date="2020-09-29T13:13:00Z">
+              <w:r>
+                <w:t>As per negotiated contract</w:t>
+              </w:r>
+            </w:ins>
+            <w:del w:id="214" w:author="Somu Monika - I53191" w:date="2020-09-29T11:49:00Z">
+              <w:r>
+                <w:delText>NC</w:delText>
+              </w:r>
+            </w:del>
           </w:p>
         </w:tc>
       </w:tr>
@@ -10558,9 +10709,16 @@
             <w:hideMark/>
           </w:tcPr>
           <w:p>
-            <w:r>
-              <w:t>NC</w:t>
-            </w:r>
+            <w:del w:id="215" w:author="Somu Monika - I53191" w:date="2020-09-29T11:49:00Z">
+              <w:r>
+                <w:delText>NC</w:delText>
+              </w:r>
+            </w:del>
+            <w:ins w:id="216" w:author="Somu Monika - I53191" w:date="2020-09-29T11:49:00Z">
+              <w:r>
+                <w:t>0</w:t>
+              </w:r>
+            </w:ins>
           </w:p>
         </w:tc>
       </w:tr>
@@ -10603,17 +10761,16 @@
             <w:hideMark/>
           </w:tcPr>
           <w:p>
-            <w:r>
-              <w:t>(CFG_PORT_SINK_MODE_</w:t>
-            </w:r>
-            <w:proofErr w:type="gramStart"/>
-            <w:r>
-              <w:t>A)|</w:t>
-            </w:r>
-            <w:proofErr w:type="gramEnd"/>
-            <w:r>
-              <w:t xml:space="preserve"> (CFG_PORT_SINK_USB_SUSP  | (CFG_PORT_SINK_GIVE_BACK_FLAG)</w:t>
-            </w:r>
+            <w:ins w:id="217" w:author="Somu Monika - I53191" w:date="2020-09-29T11:49:00Z">
+              <w:r>
+                <w:t>0</w:t>
+              </w:r>
+            </w:ins>
+            <w:del w:id="218" w:author="Somu Monika - I53191" w:date="2020-09-29T11:49:00Z">
+              <w:r>
+                <w:delText>(CFG_PORT_SINK_MODE_A)| (CFG_PORT_SINK_USB_SUSP  | (CFG_PORT_SINK_GIVE_BACK_FLAG)</w:delText>
+              </w:r>
+            </w:del>
           </w:p>
         </w:tc>
       </w:tr>
@@ -10974,6 +11131,11 @@
             <w:r>
               <w:t>eUPD_PIO5</w:t>
             </w:r>
+            <w:ins w:id="219" w:author="Somu Monika - I53191" w:date="2020-09-29T11:50:00Z">
+              <w:r>
+                <w:t>(9)</w:t>
+              </w:r>
+            </w:ins>
           </w:p>
         </w:tc>
       </w:tr>
@@ -11017,8 +11179,26 @@
           </w:tcPr>
           <w:p>
             <w:r>
-              <w:t>ACTIVE_LOW</w:t>
-            </w:r>
+              <w:t>ACTIVE_</w:t>
+            </w:r>
+            <w:del w:id="220" w:author="Somu Monika - I53191" w:date="2020-09-29T11:51:00Z">
+              <w:r>
+                <w:delText>LOW</w:delText>
+              </w:r>
+            </w:del>
+            <w:ins w:id="221" w:author="Somu Monika - I53191" w:date="2020-09-29T11:51:00Z">
+              <w:r>
+                <w:t>LOW</w:t>
+              </w:r>
+              <w:r>
+                <w:t xml:space="preserve"> (</w:t>
+              </w:r>
+            </w:ins>
+            <w:ins w:id="222" w:author="Somu Monika - I53191" w:date="2020-09-29T11:50:00Z">
+              <w:r>
+                <w:t>20)</w:t>
+              </w:r>
+            </w:ins>
           </w:p>
         </w:tc>
       </w:tr>
@@ -11244,6 +11424,16 @@
             <w:r>
               <w:t>eUPD_PIO6</w:t>
             </w:r>
+            <w:ins w:id="223" w:author="Somu Monika - I53191" w:date="2020-09-29T11:50:00Z">
+              <w:r>
+                <w:t>(6</w:t>
+              </w:r>
+            </w:ins>
+            <w:ins w:id="224" w:author="Somu Monika - I53191" w:date="2020-09-29T11:51:00Z">
+              <w:r>
+                <w:t>)</w:t>
+              </w:r>
+            </w:ins>
           </w:p>
         </w:tc>
       </w:tr>
@@ -11289,6 +11479,11 @@
             <w:r>
               <w:t>ACTIVE_HIGH</w:t>
             </w:r>
+            <w:ins w:id="225" w:author="Somu Monika - I53191" w:date="2020-09-29T11:51:00Z">
+              <w:r>
+                <w:t>(c)</w:t>
+              </w:r>
+            </w:ins>
           </w:p>
         </w:tc>
       </w:tr>
@@ -11439,7 +11634,7 @@
     <w:p>
       <w:pPr>
         <w:rPr>
-          <w:ins w:id="159" w:author="Somu Monika - I53191" w:date="2020-09-24T17:47:00Z"/>
+          <w:ins w:id="226" w:author="Somu Monika - I53191" w:date="2020-09-24T17:47:00Z"/>
           <w:lang w:val="en-GB"/>
         </w:rPr>
       </w:pPr>
@@ -11447,14 +11642,14 @@
     <w:p>
       <w:pPr>
         <w:rPr>
-          <w:ins w:id="160" w:author="Somu Monika - I53191" w:date="2020-09-24T17:47:00Z"/>
+          <w:ins w:id="227" w:author="Somu Monika - I53191" w:date="2020-09-24T17:47:00Z"/>
           <w:rFonts w:ascii="Arial" w:hAnsi="Arial" w:cs="Arial"/>
           <w:sz w:val="36"/>
           <w:szCs w:val="36"/>
           <w:lang w:val="en-GB"/>
         </w:rPr>
       </w:pPr>
-      <w:ins w:id="161" w:author="Somu Monika - I53191" w:date="2020-09-24T17:47:00Z">
+      <w:ins w:id="228" w:author="Somu Monika - I53191" w:date="2020-09-24T17:47:00Z">
         <w:r>
           <w:rPr>
             <w:rFonts w:ascii="Arial" w:hAnsi="Arial" w:cs="Arial"/>
@@ -11464,31 +11659,7 @@
             <w:szCs w:val="36"/>
             <w:lang w:val="en-GB"/>
           </w:rPr>
-          <w:t xml:space="preserve">set </w:t>
-        </w:r>
-        <w:proofErr w:type="spellStart"/>
-        <w:r>
-          <w:rPr>
-            <w:rFonts w:ascii="Arial" w:hAnsi="Arial" w:cs="Arial"/>
-            <w:b/>
-            <w:bCs/>
-            <w:sz w:val="36"/>
-            <w:szCs w:val="36"/>
-            <w:lang w:val="en-GB"/>
-          </w:rPr>
-          <w:t>pdo</w:t>
-        </w:r>
-        <w:proofErr w:type="spellEnd"/>
-        <w:r>
-          <w:rPr>
-            <w:rFonts w:ascii="Arial" w:hAnsi="Arial" w:cs="Arial"/>
-            <w:b/>
-            <w:bCs/>
-            <w:sz w:val="36"/>
-            <w:szCs w:val="36"/>
-            <w:lang w:val="en-GB"/>
-          </w:rPr>
-          <w:t xml:space="preserve"> [position] [value]</w:t>
+          <w:t>set pdo [position] [value]</w:t>
         </w:r>
         <w:r>
           <w:rPr>
@@ -11504,11 +11675,11 @@
     <w:p>
       <w:pPr>
         <w:rPr>
-          <w:ins w:id="162" w:author="Somu Monika - I53191" w:date="2020-09-24T17:47:00Z"/>
+          <w:ins w:id="229" w:author="Somu Monika - I53191" w:date="2020-09-24T17:47:00Z"/>
           <w:lang w:val="en-GB"/>
         </w:rPr>
       </w:pPr>
-      <w:ins w:id="163" w:author="Somu Monika - I53191" w:date="2020-09-24T17:47:00Z">
+      <w:ins w:id="230" w:author="Somu Monika - I53191" w:date="2020-09-24T17:47:00Z">
         <w:r>
           <w:rPr>
             <w:lang w:val="en-GB"/>
@@ -11532,11 +11703,11 @@
     <w:p>
       <w:pPr>
         <w:rPr>
-          <w:ins w:id="164" w:author="Somu Monika - I53191" w:date="2020-09-24T17:45:00Z"/>
+          <w:ins w:id="231" w:author="Somu Monika - I53191" w:date="2020-09-24T17:45:00Z"/>
           <w:lang w:val="en-GB"/>
         </w:rPr>
       </w:pPr>
-      <w:ins w:id="165" w:author="Somu Monika - I53191" w:date="2020-09-24T17:47:00Z">
+      <w:ins w:id="232" w:author="Somu Monika - I53191" w:date="2020-09-24T17:47:00Z">
         <w:r>
           <w:rPr>
             <w:lang w:val="en-GB"/>
@@ -11555,21 +11726,7 @@
           <w:rPr>
             <w:lang w:val="en-GB"/>
           </w:rPr>
-          <w:t xml:space="preserve">: For the PDO (15000U,3000U), the </w:t>
-        </w:r>
-        <w:proofErr w:type="spellStart"/>
-        <w:r>
-          <w:rPr>
-            <w:lang w:val="en-GB"/>
-          </w:rPr>
-          <w:t>pdo</w:t>
-        </w:r>
-        <w:proofErr w:type="spellEnd"/>
-        <w:r>
-          <w:rPr>
-            <w:lang w:val="en-GB"/>
-          </w:rPr>
-          <w:t xml:space="preserve"> value to be given is 4B12C.</w:t>
+          <w:t>: For the PDO (15000U,3000U), the pdo value to be given is 4B12C.</w:t>
         </w:r>
       </w:ins>
     </w:p>
@@ -11592,7 +11749,7 @@
         </w:rPr>
         <w:br w:type="page"/>
       </w:r>
-      <w:ins w:id="166" w:author="Somu Monika - I53191" w:date="2020-09-24T17:45:00Z">
+      <w:ins w:id="233" w:author="Somu Monika - I53191" w:date="2020-09-24T17:45:00Z">
         <w:r>
           <w:rPr>
             <w:lang w:val="en-GB"/>
@@ -11606,11 +11763,11 @@
       <w:pPr>
         <w:pStyle w:val="Heading1"/>
       </w:pPr>
-      <w:bookmarkStart w:id="167" w:name="_Toc47594212"/>
+      <w:bookmarkStart w:id="234" w:name="_Toc47594212"/>
       <w:r>
         <w:t>Project Deliverables</w:t>
       </w:r>
-      <w:bookmarkEnd w:id="167"/>
+      <w:bookmarkEnd w:id="234"/>
     </w:p>
     <w:p>
       <w:pPr>
@@ -11738,11 +11895,11 @@
       <w:pPr>
         <w:pStyle w:val="Heading1"/>
       </w:pPr>
-      <w:bookmarkStart w:id="168" w:name="_Toc47594213"/>
+      <w:bookmarkStart w:id="235" w:name="_Toc47594213"/>
       <w:r>
         <w:t>Prerequisites</w:t>
       </w:r>
-      <w:bookmarkEnd w:id="168"/>
+      <w:bookmarkEnd w:id="235"/>
     </w:p>
     <w:p>
       <w:pPr>
@@ -11781,11 +11938,11 @@
       <w:pPr>
         <w:pStyle w:val="Heading1"/>
       </w:pPr>
-      <w:bookmarkStart w:id="169" w:name="_Toc47594214"/>
+      <w:bookmarkStart w:id="236" w:name="_Toc47594214"/>
       <w:r>
         <w:t>Assumptions</w:t>
       </w:r>
-      <w:bookmarkEnd w:id="169"/>
+      <w:bookmarkEnd w:id="236"/>
       <w:r>
         <w:t xml:space="preserve"> </w:t>
       </w:r>
@@ -11801,11 +11958,11 @@
       <w:pPr>
         <w:pStyle w:val="Heading1"/>
       </w:pPr>
-      <w:bookmarkStart w:id="170" w:name="_Toc47594215"/>
+      <w:bookmarkStart w:id="237" w:name="_Toc47594215"/>
       <w:r>
         <w:t>Dependencies</w:t>
       </w:r>
-      <w:bookmarkEnd w:id="170"/>
+      <w:bookmarkEnd w:id="237"/>
     </w:p>
     <w:p>
       <w:pPr>
@@ -11818,29 +11975,29 @@
       <w:pPr>
         <w:pStyle w:val="Heading1"/>
         <w:rPr>
-          <w:ins w:id="171" w:author="Somu Monika - I53191" w:date="2020-09-24T17:51:00Z"/>
-        </w:rPr>
-      </w:pPr>
-      <w:bookmarkStart w:id="172" w:name="_Toc47594216"/>
+          <w:ins w:id="238" w:author="Somu Monika - I53191" w:date="2020-09-24T17:51:00Z"/>
+        </w:rPr>
+      </w:pPr>
+      <w:bookmarkStart w:id="239" w:name="_Toc47594216"/>
       <w:r>
         <w:t>Known Limitation</w:t>
       </w:r>
-      <w:ins w:id="173" w:author="Somu Monika - I53191" w:date="2020-09-24T17:51:00Z">
+      <w:ins w:id="240" w:author="Somu Monika - I53191" w:date="2020-09-24T17:51:00Z">
         <w:r>
           <w:t>s</w:t>
         </w:r>
       </w:ins>
-      <w:del w:id="174" w:author="Somu Monika - I53191" w:date="2020-09-24T17:51:00Z">
+      <w:del w:id="241" w:author="Somu Monika - I53191" w:date="2020-09-24T17:51:00Z">
         <w:r>
           <w:delText>s</w:delText>
         </w:r>
       </w:del>
-      <w:bookmarkEnd w:id="172"/>
-    </w:p>
-    <w:p>
-      <w:pPr>
-        <w:rPr>
-          <w:ins w:id="175" w:author="Somu Monika - I53191" w:date="2020-09-24T17:51:00Z"/>
+      <w:bookmarkEnd w:id="239"/>
+    </w:p>
+    <w:p>
+      <w:pPr>
+        <w:rPr>
+          <w:ins w:id="242" w:author="Somu Monika - I53191" w:date="2020-09-24T17:51:00Z"/>
           <w:lang w:val="en-GB"/>
         </w:rPr>
       </w:pPr>
@@ -11848,7 +12005,7 @@
     <w:p>
       <w:pPr>
         <w:rPr>
-          <w:ins w:id="176" w:author="Somu Monika - I53191" w:date="2020-09-24T17:51:00Z"/>
+          <w:ins w:id="243" w:author="Somu Monika - I53191" w:date="2020-09-24T17:51:00Z"/>
           <w:lang w:val="en-GB"/>
         </w:rPr>
       </w:pPr>
@@ -11857,10 +12014,10 @@
       <w:pPr>
         <w:pStyle w:val="Heading1"/>
         <w:rPr>
-          <w:ins w:id="177" w:author="Somu Monika - I53191" w:date="2020-09-24T17:51:00Z"/>
-        </w:rPr>
-      </w:pPr>
-      <w:ins w:id="178" w:author="Somu Monika - I53191" w:date="2020-09-24T17:51:00Z">
+          <w:ins w:id="244" w:author="Somu Monika - I53191" w:date="2020-09-24T17:51:00Z"/>
+        </w:rPr>
+      </w:pPr>
+      <w:ins w:id="245" w:author="Somu Monika - I53191" w:date="2020-09-24T17:51:00Z">
         <w:r>
           <w:t>Meeting</w:t>
         </w:r>
@@ -11872,7 +12029,7 @@
     <w:p>
       <w:pPr>
         <w:rPr>
-          <w:ins w:id="179" w:author="Somu Monika - I53191" w:date="2020-09-24T17:51:00Z"/>
+          <w:ins w:id="246" w:author="Somu Monika - I53191" w:date="2020-09-24T17:51:00Z"/>
         </w:rPr>
       </w:pPr>
     </w:p>
@@ -11896,7 +12053,7 @@
       <w:tr>
         <w:trPr>
           <w:trHeight w:val="360"/>
-          <w:ins w:id="180" w:author="Somu Monika - I53191" w:date="2020-09-24T17:51:00Z"/>
+          <w:ins w:id="247" w:author="Somu Monika - I53191" w:date="2020-09-24T17:51:00Z"/>
         </w:trPr>
         <w:tc>
           <w:tcPr>
@@ -11914,14 +12071,14 @@
             <w:pPr>
               <w:pStyle w:val="Header"/>
               <w:rPr>
-                <w:ins w:id="181" w:author="Somu Monika - I53191" w:date="2020-09-24T17:51:00Z"/>
+                <w:ins w:id="248" w:author="Somu Monika - I53191" w:date="2020-09-24T17:51:00Z"/>
                 <w:b/>
                 <w:bCs/>
                 <w:color w:val="FFFFFF"/>
                 <w:lang w:val="en-IE"/>
               </w:rPr>
             </w:pPr>
-            <w:ins w:id="182" w:author="Somu Monika - I53191" w:date="2020-09-24T17:51:00Z">
+            <w:ins w:id="249" w:author="Somu Monika - I53191" w:date="2020-09-24T17:51:00Z">
               <w:r>
                 <w:rPr>
                   <w:b/>
@@ -11950,11 +12107,11 @@
             <w:pPr>
               <w:pStyle w:val="Header"/>
               <w:rPr>
-                <w:ins w:id="183" w:author="Somu Monika - I53191" w:date="2020-09-24T17:51:00Z"/>
+                <w:ins w:id="250" w:author="Somu Monika - I53191" w:date="2020-09-24T17:51:00Z"/>
                 <w:lang w:val="en-IE"/>
               </w:rPr>
             </w:pPr>
-            <w:ins w:id="184" w:author="Somu Monika - I53191" w:date="2020-09-24T17:51:00Z">
+            <w:ins w:id="251" w:author="Somu Monika - I53191" w:date="2020-09-24T17:51:00Z">
               <w:r>
                 <w:rPr>
                   <w:lang w:val="en-IE"/>
@@ -11979,10 +12136,10 @@
             <w:pPr>
               <w:pStyle w:val="Header"/>
               <w:rPr>
-                <w:ins w:id="185" w:author="Somu Monika - I53191" w:date="2020-09-24T17:51:00Z"/>
+                <w:ins w:id="252" w:author="Somu Monika - I53191" w:date="2020-09-24T17:51:00Z"/>
               </w:rPr>
             </w:pPr>
-            <w:ins w:id="186" w:author="Somu Monika - I53191" w:date="2020-09-24T17:51:00Z">
+            <w:ins w:id="253" w:author="Somu Monika - I53191" w:date="2020-09-24T17:51:00Z">
               <w:r>
                 <w:t>PSF AE Sink Demo</w:t>
               </w:r>
@@ -11993,7 +12150,7 @@
       <w:tr>
         <w:trPr>
           <w:trHeight w:val="360"/>
-          <w:ins w:id="187" w:author="Somu Monika - I53191" w:date="2020-09-24T17:51:00Z"/>
+          <w:ins w:id="254" w:author="Somu Monika - I53191" w:date="2020-09-24T17:51:00Z"/>
         </w:trPr>
         <w:tc>
           <w:tcPr>
@@ -12010,7 +12167,7 @@
             <w:pPr>
               <w:pStyle w:val="Header"/>
               <w:rPr>
-                <w:ins w:id="188" w:author="Somu Monika - I53191" w:date="2020-09-24T17:51:00Z"/>
+                <w:ins w:id="255" w:author="Somu Monika - I53191" w:date="2020-09-24T17:51:00Z"/>
                 <w:b/>
                 <w:bCs/>
               </w:rPr>
@@ -12033,11 +12190,11 @@
             <w:pPr>
               <w:pStyle w:val="Header"/>
               <w:rPr>
-                <w:ins w:id="189" w:author="Somu Monika - I53191" w:date="2020-09-24T17:51:00Z"/>
+                <w:ins w:id="256" w:author="Somu Monika - I53191" w:date="2020-09-24T17:51:00Z"/>
                 <w:lang w:val="en-IE"/>
               </w:rPr>
             </w:pPr>
-            <w:ins w:id="190" w:author="Somu Monika - I53191" w:date="2020-09-24T17:51:00Z">
+            <w:ins w:id="257" w:author="Somu Monika - I53191" w:date="2020-09-24T17:51:00Z">
               <w:r>
                 <w:t>Date</w:t>
               </w:r>
@@ -12059,10 +12216,10 @@
             <w:pPr>
               <w:pStyle w:val="Header"/>
               <w:rPr>
-                <w:ins w:id="191" w:author="Somu Monika - I53191" w:date="2020-09-24T17:51:00Z"/>
+                <w:ins w:id="258" w:author="Somu Monika - I53191" w:date="2020-09-24T17:51:00Z"/>
               </w:rPr>
             </w:pPr>
-            <w:ins w:id="192" w:author="Somu Monika - I53191" w:date="2020-09-24T17:51:00Z">
+            <w:ins w:id="259" w:author="Somu Monika - I53191" w:date="2020-09-24T17:51:00Z">
               <w:r>
                 <w:t>Sep 15 2020</w:t>
               </w:r>
@@ -12073,7 +12230,7 @@
       <w:tr>
         <w:trPr>
           <w:trHeight w:val="360"/>
-          <w:ins w:id="193" w:author="Somu Monika - I53191" w:date="2020-09-24T17:51:00Z"/>
+          <w:ins w:id="260" w:author="Somu Monika - I53191" w:date="2020-09-24T17:51:00Z"/>
         </w:trPr>
         <w:tc>
           <w:tcPr>
@@ -12090,7 +12247,7 @@
             <w:pPr>
               <w:pStyle w:val="Header"/>
               <w:rPr>
-                <w:ins w:id="194" w:author="Somu Monika - I53191" w:date="2020-09-24T17:51:00Z"/>
+                <w:ins w:id="261" w:author="Somu Monika - I53191" w:date="2020-09-24T17:51:00Z"/>
                 <w:b/>
                 <w:bCs/>
               </w:rPr>
@@ -12113,10 +12270,10 @@
             <w:pPr>
               <w:pStyle w:val="Header"/>
               <w:rPr>
-                <w:ins w:id="195" w:author="Somu Monika - I53191" w:date="2020-09-24T17:51:00Z"/>
+                <w:ins w:id="262" w:author="Somu Monika - I53191" w:date="2020-09-24T17:51:00Z"/>
               </w:rPr>
             </w:pPr>
-            <w:ins w:id="196" w:author="Somu Monika - I53191" w:date="2020-09-24T17:51:00Z">
+            <w:ins w:id="263" w:author="Somu Monika - I53191" w:date="2020-09-24T17:51:00Z">
               <w:r>
                 <w:t>Minutes Taken By</w:t>
               </w:r>
@@ -12138,10 +12295,10 @@
             <w:pPr>
               <w:pStyle w:val="Header"/>
               <w:rPr>
-                <w:ins w:id="197" w:author="Somu Monika - I53191" w:date="2020-09-24T17:51:00Z"/>
+                <w:ins w:id="264" w:author="Somu Monika - I53191" w:date="2020-09-24T17:51:00Z"/>
               </w:rPr>
             </w:pPr>
-            <w:ins w:id="198" w:author="Somu Monika - I53191" w:date="2020-09-24T17:52:00Z">
+            <w:ins w:id="265" w:author="Somu Monika - I53191" w:date="2020-09-24T17:52:00Z">
               <w:r>
                 <w:t>Somu Monika</w:t>
               </w:r>
@@ -12153,7 +12310,7 @@
     <w:p>
       <w:pPr>
         <w:rPr>
-          <w:ins w:id="199" w:author="Somu Monika - I53191" w:date="2020-09-24T17:51:00Z"/>
+          <w:ins w:id="266" w:author="Somu Monika - I53191" w:date="2020-09-24T17:51:00Z"/>
         </w:rPr>
       </w:pPr>
     </w:p>
@@ -12161,7 +12318,7 @@
       <w:pPr>
         <w:pStyle w:val="Header"/>
         <w:rPr>
-          <w:ins w:id="200" w:author="Somu Monika - I53191" w:date="2020-09-24T17:51:00Z"/>
+          <w:ins w:id="267" w:author="Somu Monika - I53191" w:date="2020-09-24T17:51:00Z"/>
           <w:rFonts w:cs="Arial"/>
         </w:rPr>
       </w:pPr>
@@ -12177,7 +12334,7 @@
           <w:right w:val="single" w:sz="4" w:space="0" w:color="auto"/>
         </w:tblBorders>
         <w:tblLook w:val="0000" w:firstRow="0" w:lastRow="0" w:firstColumn="0" w:lastColumn="0" w:noHBand="0" w:noVBand="0"/>
-        <w:tblPrChange w:id="201" w:author="Somu Monika - I53191" w:date="2020-09-24T17:52:00Z">
+        <w:tblPrChange w:id="268" w:author="Somu Monika - I53191" w:date="2020-09-24T17:52:00Z">
           <w:tblPr>
             <w:tblW w:w="8910" w:type="dxa"/>
             <w:tblInd w:w="108" w:type="dxa"/>
@@ -12194,7 +12351,7 @@
       <w:tblGrid>
         <w:gridCol w:w="2028"/>
         <w:gridCol w:w="7100"/>
-        <w:tblGridChange w:id="202">
+        <w:tblGridChange w:id="269">
           <w:tblGrid>
             <w:gridCol w:w="1980"/>
             <w:gridCol w:w="6930"/>
@@ -12204,8 +12361,8 @@
       <w:tr>
         <w:trPr>
           <w:trHeight w:val="284"/>
-          <w:ins w:id="203" w:author="Somu Monika - I53191" w:date="2020-09-24T17:51:00Z"/>
-          <w:trPrChange w:id="204" w:author="Somu Monika - I53191" w:date="2020-09-24T17:52:00Z">
+          <w:ins w:id="270" w:author="Somu Monika - I53191" w:date="2020-09-24T17:51:00Z"/>
+          <w:trPrChange w:id="271" w:author="Somu Monika - I53191" w:date="2020-09-24T17:52:00Z">
             <w:trPr>
               <w:trHeight w:val="360"/>
             </w:trPr>
@@ -12222,7 +12379,7 @@
             </w:tcBorders>
             <w:shd w:val="clear" w:color="auto" w:fill="333399"/>
             <w:vAlign w:val="center"/>
-            <w:tcPrChange w:id="205" w:author="Somu Monika - I53191" w:date="2020-09-24T17:52:00Z">
+            <w:tcPrChange w:id="272" w:author="Somu Monika - I53191" w:date="2020-09-24T17:52:00Z">
               <w:tcPr>
                 <w:tcW w:w="1980" w:type="dxa"/>
                 <w:tcBorders>
@@ -12240,11 +12397,11 @@
             <w:pPr>
               <w:pStyle w:val="Header"/>
               <w:rPr>
-                <w:ins w:id="206" w:author="Somu Monika - I53191" w:date="2020-09-24T17:51:00Z"/>
+                <w:ins w:id="273" w:author="Somu Monika - I53191" w:date="2020-09-24T17:51:00Z"/>
                 <w:rFonts w:cs="Arial"/>
               </w:rPr>
             </w:pPr>
-            <w:ins w:id="207" w:author="Somu Monika - I53191" w:date="2020-09-24T17:51:00Z">
+            <w:ins w:id="274" w:author="Somu Monika - I53191" w:date="2020-09-24T17:51:00Z">
               <w:r>
                 <w:rPr>
                   <w:b/>
@@ -12268,7 +12425,7 @@
             </w:tcBorders>
             <w:shd w:val="clear" w:color="auto" w:fill="C0C0C0"/>
             <w:vAlign w:val="center"/>
-            <w:tcPrChange w:id="208" w:author="Somu Monika - I53191" w:date="2020-09-24T17:52:00Z">
+            <w:tcPrChange w:id="275" w:author="Somu Monika - I53191" w:date="2020-09-24T17:52:00Z">
               <w:tcPr>
                 <w:tcW w:w="6930" w:type="dxa"/>
                 <w:tcBorders>
@@ -12286,13 +12443,13 @@
             <w:pPr>
               <w:pStyle w:val="Header"/>
               <w:rPr>
-                <w:ins w:id="209" w:author="Somu Monika - I53191" w:date="2020-09-24T17:51:00Z"/>
+                <w:ins w:id="276" w:author="Somu Monika - I53191" w:date="2020-09-24T17:51:00Z"/>
                 <w:rFonts w:cs="Arial"/>
                 <w:b/>
                 <w:bCs/>
               </w:rPr>
             </w:pPr>
-            <w:ins w:id="210" w:author="Somu Monika - I53191" w:date="2020-09-24T17:51:00Z">
+            <w:ins w:id="277" w:author="Somu Monika - I53191" w:date="2020-09-24T17:51:00Z">
               <w:r>
                 <w:rPr>
                   <w:rFonts w:cs="Arial"/>
@@ -12308,8 +12465,8 @@
       <w:tr>
         <w:trPr>
           <w:trHeight w:val="284"/>
-          <w:ins w:id="211" w:author="Somu Monika - I53191" w:date="2020-09-24T17:51:00Z"/>
-          <w:trPrChange w:id="212" w:author="Somu Monika - I53191" w:date="2020-09-24T17:52:00Z">
+          <w:ins w:id="278" w:author="Somu Monika - I53191" w:date="2020-09-24T17:51:00Z"/>
+          <w:trPrChange w:id="279" w:author="Somu Monika - I53191" w:date="2020-09-24T17:52:00Z">
             <w:trPr>
               <w:trHeight w:val="360"/>
             </w:trPr>
@@ -12325,7 +12482,7 @@
               <w:right w:val="single" w:sz="4" w:space="0" w:color="auto"/>
             </w:tcBorders>
             <w:vAlign w:val="center"/>
-            <w:tcPrChange w:id="213" w:author="Somu Monika - I53191" w:date="2020-09-24T17:52:00Z">
+            <w:tcPrChange w:id="280" w:author="Somu Monika - I53191" w:date="2020-09-24T17:52:00Z">
               <w:tcPr>
                 <w:tcW w:w="1980" w:type="dxa"/>
                 <w:tcBorders>
@@ -12342,7 +12499,7 @@
             <w:pPr>
               <w:pStyle w:val="Header"/>
               <w:rPr>
-                <w:ins w:id="214" w:author="Somu Monika - I53191" w:date="2020-09-24T17:51:00Z"/>
+                <w:ins w:id="281" w:author="Somu Monika - I53191" w:date="2020-09-24T17:51:00Z"/>
                 <w:b/>
                 <w:bCs/>
               </w:rPr>
@@ -12359,7 +12516,7 @@
               <w:right w:val="single" w:sz="4" w:space="0" w:color="auto"/>
             </w:tcBorders>
             <w:vAlign w:val="center"/>
-            <w:tcPrChange w:id="215" w:author="Somu Monika - I53191" w:date="2020-09-24T17:52:00Z">
+            <w:tcPrChange w:id="282" w:author="Somu Monika - I53191" w:date="2020-09-24T17:52:00Z">
               <w:tcPr>
                 <w:tcW w:w="6930" w:type="dxa"/>
                 <w:tcBorders>
@@ -12376,18 +12533,32 @@
             <w:pPr>
               <w:pStyle w:val="Header"/>
               <w:rPr>
-                <w:ins w:id="216" w:author="Somu Monika - I53191" w:date="2020-09-24T17:51:00Z"/>
+                <w:ins w:id="283" w:author="Somu Monika - I53191" w:date="2020-09-24T17:51:00Z"/>
                 <w:rFonts w:cs="Arial"/>
-                <w:b/>
+                <w:bCs/>
                 <w:highlight w:val="yellow"/>
+                <w:rPrChange w:id="284" w:author="Somu Monika - I53191" w:date="2020-09-29T13:13:00Z">
+                  <w:rPr>
+                    <w:ins w:id="285" w:author="Somu Monika - I53191" w:date="2020-09-24T17:51:00Z"/>
+                    <w:rFonts w:cs="Arial"/>
+                    <w:b/>
+                    <w:highlight w:val="yellow"/>
+                  </w:rPr>
+                </w:rPrChange>
               </w:rPr>
             </w:pPr>
-            <w:ins w:id="217" w:author="Somu Monika - I53191" w:date="2020-09-24T17:52:00Z">
+            <w:ins w:id="286" w:author="Somu Monika - I53191" w:date="2020-09-24T17:52:00Z">
               <w:r>
                 <w:rPr>
                   <w:rFonts w:cs="Arial"/>
-                  <w:b/>
-                  <w:highlight w:val="yellow"/>
+                  <w:bCs/>
+                  <w:rPrChange w:id="287" w:author="Somu Monika - I53191" w:date="2020-09-29T13:13:00Z">
+                    <w:rPr>
+                      <w:rFonts w:cs="Arial"/>
+                      <w:b/>
+                      <w:highlight w:val="yellow"/>
+                    </w:rPr>
+                  </w:rPrChange>
                 </w:rPr>
                 <w:t>Somu Monika</w:t>
               </w:r>
@@ -12398,8 +12569,8 @@
       <w:tr>
         <w:trPr>
           <w:trHeight w:val="284"/>
-          <w:ins w:id="218" w:author="Somu Monika - I53191" w:date="2020-09-24T17:51:00Z"/>
-          <w:trPrChange w:id="219" w:author="Somu Monika - I53191" w:date="2020-09-24T17:52:00Z">
+          <w:ins w:id="288" w:author="Somu Monika - I53191" w:date="2020-09-24T17:51:00Z"/>
+          <w:trPrChange w:id="289" w:author="Somu Monika - I53191" w:date="2020-09-24T17:52:00Z">
             <w:trPr>
               <w:trHeight w:val="360"/>
             </w:trPr>
@@ -12415,7 +12586,7 @@
               <w:right w:val="single" w:sz="4" w:space="0" w:color="auto"/>
             </w:tcBorders>
             <w:vAlign w:val="center"/>
-            <w:tcPrChange w:id="220" w:author="Somu Monika - I53191" w:date="2020-09-24T17:52:00Z">
+            <w:tcPrChange w:id="290" w:author="Somu Monika - I53191" w:date="2020-09-24T17:52:00Z">
               <w:tcPr>
                 <w:tcW w:w="1980" w:type="dxa"/>
                 <w:tcBorders>
@@ -12432,7 +12603,7 @@
             <w:pPr>
               <w:pStyle w:val="Header"/>
               <w:rPr>
-                <w:ins w:id="221" w:author="Somu Monika - I53191" w:date="2020-09-24T17:51:00Z"/>
+                <w:ins w:id="291" w:author="Somu Monika - I53191" w:date="2020-09-24T17:51:00Z"/>
                 <w:b/>
                 <w:bCs/>
               </w:rPr>
@@ -12449,7 +12620,7 @@
               <w:right w:val="single" w:sz="4" w:space="0" w:color="auto"/>
             </w:tcBorders>
             <w:vAlign w:val="center"/>
-            <w:tcPrChange w:id="222" w:author="Somu Monika - I53191" w:date="2020-09-24T17:52:00Z">
+            <w:tcPrChange w:id="292" w:author="Somu Monika - I53191" w:date="2020-09-24T17:52:00Z">
               <w:tcPr>
                 <w:tcW w:w="6930" w:type="dxa"/>
                 <w:tcBorders>
@@ -12466,11 +12637,11 @@
             <w:pPr>
               <w:pStyle w:val="Header"/>
               <w:rPr>
-                <w:ins w:id="223" w:author="Somu Monika - I53191" w:date="2020-09-24T17:51:00Z"/>
+                <w:ins w:id="293" w:author="Somu Monika - I53191" w:date="2020-09-24T17:51:00Z"/>
                 <w:rFonts w:cs="Arial"/>
               </w:rPr>
             </w:pPr>
-            <w:ins w:id="224" w:author="Somu Monika - I53191" w:date="2020-09-24T17:51:00Z">
+            <w:ins w:id="294" w:author="Somu Monika - I53191" w:date="2020-09-24T17:51:00Z">
               <w:r>
                 <w:rPr>
                   <w:rFonts w:cs="Arial"/>
@@ -12478,7 +12649,7 @@
                 <w:t xml:space="preserve">Riyas </w:t>
               </w:r>
             </w:ins>
-            <w:ins w:id="225" w:author="Somu Monika - I53191" w:date="2020-09-24T18:16:00Z">
+            <w:ins w:id="295" w:author="Somu Monika - I53191" w:date="2020-09-24T18:16:00Z">
               <w:r>
                 <w:rPr>
                   <w:rFonts w:cs="Arial"/>
@@ -12486,7 +12657,7 @@
                 <w:t>K</w:t>
               </w:r>
             </w:ins>
-            <w:ins w:id="226" w:author="Somu Monika - I53191" w:date="2020-09-24T17:51:00Z">
+            <w:ins w:id="296" w:author="Somu Monika - I53191" w:date="2020-09-24T17:51:00Z">
               <w:r>
                 <w:rPr>
                   <w:rFonts w:cs="Arial"/>
@@ -12500,8 +12671,8 @@
       <w:tr>
         <w:trPr>
           <w:trHeight w:val="284"/>
-          <w:ins w:id="227" w:author="Somu Monika - I53191" w:date="2020-09-24T17:51:00Z"/>
-          <w:trPrChange w:id="228" w:author="Somu Monika - I53191" w:date="2020-09-24T17:52:00Z">
+          <w:ins w:id="297" w:author="Somu Monika - I53191" w:date="2020-09-24T17:51:00Z"/>
+          <w:trPrChange w:id="298" w:author="Somu Monika - I53191" w:date="2020-09-24T17:52:00Z">
             <w:trPr>
               <w:trHeight w:val="360"/>
             </w:trPr>
@@ -12517,7 +12688,7 @@
               <w:right w:val="single" w:sz="4" w:space="0" w:color="auto"/>
             </w:tcBorders>
             <w:vAlign w:val="center"/>
-            <w:tcPrChange w:id="229" w:author="Somu Monika - I53191" w:date="2020-09-24T17:52:00Z">
+            <w:tcPrChange w:id="299" w:author="Somu Monika - I53191" w:date="2020-09-24T17:52:00Z">
               <w:tcPr>
                 <w:tcW w:w="1980" w:type="dxa"/>
                 <w:tcBorders>
@@ -12534,7 +12705,7 @@
             <w:pPr>
               <w:pStyle w:val="Header"/>
               <w:rPr>
-                <w:ins w:id="230" w:author="Somu Monika - I53191" w:date="2020-09-24T17:51:00Z"/>
+                <w:ins w:id="300" w:author="Somu Monika - I53191" w:date="2020-09-24T17:51:00Z"/>
                 <w:b/>
                 <w:bCs/>
               </w:rPr>
@@ -12551,7 +12722,7 @@
               <w:right w:val="single" w:sz="4" w:space="0" w:color="auto"/>
             </w:tcBorders>
             <w:vAlign w:val="center"/>
-            <w:tcPrChange w:id="231" w:author="Somu Monika - I53191" w:date="2020-09-24T17:52:00Z">
+            <w:tcPrChange w:id="301" w:author="Somu Monika - I53191" w:date="2020-09-24T17:52:00Z">
               <w:tcPr>
                 <w:tcW w:w="6930" w:type="dxa"/>
                 <w:tcBorders>
@@ -12568,11 +12739,11 @@
             <w:pPr>
               <w:pStyle w:val="Header"/>
               <w:rPr>
-                <w:ins w:id="232" w:author="Somu Monika - I53191" w:date="2020-09-24T17:51:00Z"/>
+                <w:ins w:id="302" w:author="Somu Monika - I53191" w:date="2020-09-24T17:51:00Z"/>
                 <w:rFonts w:cs="Arial"/>
               </w:rPr>
             </w:pPr>
-            <w:ins w:id="233" w:author="Somu Monika - I53191" w:date="2020-09-24T17:51:00Z">
+            <w:ins w:id="303" w:author="Somu Monika - I53191" w:date="2020-09-24T17:51:00Z">
               <w:r>
                 <w:rPr>
                   <w:rFonts w:cs="Arial"/>
@@ -12586,8 +12757,8 @@
       <w:tr>
         <w:trPr>
           <w:trHeight w:val="284"/>
-          <w:ins w:id="234" w:author="Somu Monika - I53191" w:date="2020-09-24T17:51:00Z"/>
-          <w:trPrChange w:id="235" w:author="Somu Monika - I53191" w:date="2020-09-24T17:52:00Z">
+          <w:ins w:id="304" w:author="Somu Monika - I53191" w:date="2020-09-24T17:51:00Z"/>
+          <w:trPrChange w:id="305" w:author="Somu Monika - I53191" w:date="2020-09-24T17:52:00Z">
             <w:trPr>
               <w:trHeight w:val="360"/>
             </w:trPr>
@@ -12603,7 +12774,7 @@
               <w:right w:val="single" w:sz="4" w:space="0" w:color="auto"/>
             </w:tcBorders>
             <w:vAlign w:val="center"/>
-            <w:tcPrChange w:id="236" w:author="Somu Monika - I53191" w:date="2020-09-24T17:52:00Z">
+            <w:tcPrChange w:id="306" w:author="Somu Monika - I53191" w:date="2020-09-24T17:52:00Z">
               <w:tcPr>
                 <w:tcW w:w="1980" w:type="dxa"/>
                 <w:tcBorders>
@@ -12620,7 +12791,7 @@
             <w:pPr>
               <w:pStyle w:val="Header"/>
               <w:rPr>
-                <w:ins w:id="237" w:author="Somu Monika - I53191" w:date="2020-09-24T17:51:00Z"/>
+                <w:ins w:id="307" w:author="Somu Monika - I53191" w:date="2020-09-24T17:51:00Z"/>
                 <w:b/>
                 <w:bCs/>
               </w:rPr>
@@ -12637,7 +12808,7 @@
               <w:right w:val="single" w:sz="4" w:space="0" w:color="auto"/>
             </w:tcBorders>
             <w:vAlign w:val="center"/>
-            <w:tcPrChange w:id="238" w:author="Somu Monika - I53191" w:date="2020-09-24T17:52:00Z">
+            <w:tcPrChange w:id="308" w:author="Somu Monika - I53191" w:date="2020-09-24T17:52:00Z">
               <w:tcPr>
                 <w:tcW w:w="6930" w:type="dxa"/>
                 <w:tcBorders>
@@ -12654,7 +12825,7 @@
             <w:pPr>
               <w:pStyle w:val="Header"/>
               <w:rPr>
-                <w:ins w:id="239" w:author="Somu Monika - I53191" w:date="2020-09-24T17:51:00Z"/>
+                <w:ins w:id="309" w:author="Somu Monika - I53191" w:date="2020-09-24T17:51:00Z"/>
                 <w:rFonts w:cs="Arial"/>
               </w:rPr>
             </w:pPr>
@@ -12664,8 +12835,8 @@
       <w:tr>
         <w:trPr>
           <w:trHeight w:val="284"/>
-          <w:ins w:id="240" w:author="Somu Monika - I53191" w:date="2020-09-24T17:51:00Z"/>
-          <w:trPrChange w:id="241" w:author="Somu Monika - I53191" w:date="2020-09-24T17:52:00Z">
+          <w:ins w:id="310" w:author="Somu Monika - I53191" w:date="2020-09-24T17:51:00Z"/>
+          <w:trPrChange w:id="311" w:author="Somu Monika - I53191" w:date="2020-09-24T17:52:00Z">
             <w:trPr>
               <w:trHeight w:val="360"/>
             </w:trPr>
@@ -12681,7 +12852,7 @@
               <w:right w:val="single" w:sz="4" w:space="0" w:color="auto"/>
             </w:tcBorders>
             <w:vAlign w:val="center"/>
-            <w:tcPrChange w:id="242" w:author="Somu Monika - I53191" w:date="2020-09-24T17:52:00Z">
+            <w:tcPrChange w:id="312" w:author="Somu Monika - I53191" w:date="2020-09-24T17:52:00Z">
               <w:tcPr>
                 <w:tcW w:w="1980" w:type="dxa"/>
                 <w:tcBorders>
@@ -12698,7 +12869,7 @@
             <w:pPr>
               <w:pStyle w:val="Header"/>
               <w:rPr>
-                <w:ins w:id="243" w:author="Somu Monika - I53191" w:date="2020-09-24T17:51:00Z"/>
+                <w:ins w:id="313" w:author="Somu Monika - I53191" w:date="2020-09-24T17:51:00Z"/>
                 <w:b/>
                 <w:bCs/>
               </w:rPr>
@@ -12715,7 +12886,7 @@
               <w:right w:val="single" w:sz="4" w:space="0" w:color="auto"/>
             </w:tcBorders>
             <w:vAlign w:val="center"/>
-            <w:tcPrChange w:id="244" w:author="Somu Monika - I53191" w:date="2020-09-24T17:52:00Z">
+            <w:tcPrChange w:id="314" w:author="Somu Monika - I53191" w:date="2020-09-24T17:52:00Z">
               <w:tcPr>
                 <w:tcW w:w="6930" w:type="dxa"/>
                 <w:tcBorders>
@@ -12732,7 +12903,7 @@
             <w:pPr>
               <w:pStyle w:val="Header"/>
               <w:rPr>
-                <w:ins w:id="245" w:author="Somu Monika - I53191" w:date="2020-09-24T17:51:00Z"/>
+                <w:ins w:id="315" w:author="Somu Monika - I53191" w:date="2020-09-24T17:51:00Z"/>
                 <w:rFonts w:cs="Arial"/>
               </w:rPr>
             </w:pPr>
@@ -12742,8 +12913,8 @@
       <w:tr>
         <w:trPr>
           <w:trHeight w:val="284"/>
-          <w:ins w:id="246" w:author="Somu Monika - I53191" w:date="2020-09-24T17:51:00Z"/>
-          <w:trPrChange w:id="247" w:author="Somu Monika - I53191" w:date="2020-09-24T17:52:00Z">
+          <w:ins w:id="316" w:author="Somu Monika - I53191" w:date="2020-09-24T17:51:00Z"/>
+          <w:trPrChange w:id="317" w:author="Somu Monika - I53191" w:date="2020-09-24T17:52:00Z">
             <w:trPr>
               <w:trHeight w:val="360"/>
             </w:trPr>
@@ -12759,7 +12930,7 @@
               <w:right w:val="single" w:sz="4" w:space="0" w:color="auto"/>
             </w:tcBorders>
             <w:vAlign w:val="center"/>
-            <w:tcPrChange w:id="248" w:author="Somu Monika - I53191" w:date="2020-09-24T17:52:00Z">
+            <w:tcPrChange w:id="318" w:author="Somu Monika - I53191" w:date="2020-09-24T17:52:00Z">
               <w:tcPr>
                 <w:tcW w:w="1980" w:type="dxa"/>
                 <w:tcBorders>
@@ -12776,7 +12947,7 @@
             <w:pPr>
               <w:pStyle w:val="Header"/>
               <w:rPr>
-                <w:ins w:id="249" w:author="Somu Monika - I53191" w:date="2020-09-24T17:51:00Z"/>
+                <w:ins w:id="319" w:author="Somu Monika - I53191" w:date="2020-09-24T17:51:00Z"/>
                 <w:b/>
                 <w:bCs/>
               </w:rPr>
@@ -12793,7 +12964,7 @@
               <w:right w:val="single" w:sz="4" w:space="0" w:color="auto"/>
             </w:tcBorders>
             <w:vAlign w:val="center"/>
-            <w:tcPrChange w:id="250" w:author="Somu Monika - I53191" w:date="2020-09-24T17:52:00Z">
+            <w:tcPrChange w:id="320" w:author="Somu Monika - I53191" w:date="2020-09-24T17:52:00Z">
               <w:tcPr>
                 <w:tcW w:w="6930" w:type="dxa"/>
                 <w:tcBorders>
@@ -12810,7 +12981,7 @@
             <w:pPr>
               <w:pStyle w:val="Header"/>
               <w:rPr>
-                <w:ins w:id="251" w:author="Somu Monika - I53191" w:date="2020-09-24T17:51:00Z"/>
+                <w:ins w:id="321" w:author="Somu Monika - I53191" w:date="2020-09-24T17:51:00Z"/>
                 <w:rFonts w:cs="Arial"/>
               </w:rPr>
             </w:pPr>
@@ -12820,8 +12991,8 @@
       <w:tr>
         <w:trPr>
           <w:trHeight w:val="284"/>
-          <w:ins w:id="252" w:author="Somu Monika - I53191" w:date="2020-09-24T17:51:00Z"/>
-          <w:trPrChange w:id="253" w:author="Somu Monika - I53191" w:date="2020-09-24T17:52:00Z">
+          <w:ins w:id="322" w:author="Somu Monika - I53191" w:date="2020-09-24T17:51:00Z"/>
+          <w:trPrChange w:id="323" w:author="Somu Monika - I53191" w:date="2020-09-24T17:52:00Z">
             <w:trPr>
               <w:trHeight w:val="360"/>
             </w:trPr>
@@ -12837,7 +13008,7 @@
               <w:right w:val="single" w:sz="4" w:space="0" w:color="auto"/>
             </w:tcBorders>
             <w:vAlign w:val="center"/>
-            <w:tcPrChange w:id="254" w:author="Somu Monika - I53191" w:date="2020-09-24T17:52:00Z">
+            <w:tcPrChange w:id="324" w:author="Somu Monika - I53191" w:date="2020-09-24T17:52:00Z">
               <w:tcPr>
                 <w:tcW w:w="1980" w:type="dxa"/>
                 <w:tcBorders>
@@ -12854,7 +13025,7 @@
             <w:pPr>
               <w:pStyle w:val="Header"/>
               <w:rPr>
-                <w:ins w:id="255" w:author="Somu Monika - I53191" w:date="2020-09-24T17:51:00Z"/>
+                <w:ins w:id="325" w:author="Somu Monika - I53191" w:date="2020-09-24T17:51:00Z"/>
                 <w:b/>
                 <w:bCs/>
               </w:rPr>
@@ -12871,7 +13042,7 @@
               <w:right w:val="single" w:sz="4" w:space="0" w:color="auto"/>
             </w:tcBorders>
             <w:vAlign w:val="center"/>
-            <w:tcPrChange w:id="256" w:author="Somu Monika - I53191" w:date="2020-09-24T17:52:00Z">
+            <w:tcPrChange w:id="326" w:author="Somu Monika - I53191" w:date="2020-09-24T17:52:00Z">
               <w:tcPr>
                 <w:tcW w:w="6930" w:type="dxa"/>
                 <w:tcBorders>
@@ -12888,7 +13059,7 @@
             <w:pPr>
               <w:pStyle w:val="Header"/>
               <w:rPr>
-                <w:ins w:id="257" w:author="Somu Monika - I53191" w:date="2020-09-24T17:51:00Z"/>
+                <w:ins w:id="327" w:author="Somu Monika - I53191" w:date="2020-09-24T17:51:00Z"/>
                 <w:rFonts w:cs="Arial"/>
               </w:rPr>
             </w:pPr>
@@ -12899,14 +13070,14 @@
     <w:p>
       <w:pPr>
         <w:rPr>
-          <w:ins w:id="258" w:author="Somu Monika - I53191" w:date="2020-09-24T17:51:00Z"/>
-        </w:rPr>
-      </w:pPr>
-    </w:p>
-    <w:p>
-      <w:pPr>
-        <w:rPr>
-          <w:ins w:id="259" w:author="Somu Monika - I53191" w:date="2020-09-24T17:51:00Z"/>
+          <w:ins w:id="328" w:author="Somu Monika - I53191" w:date="2020-09-24T17:51:00Z"/>
+        </w:rPr>
+      </w:pPr>
+    </w:p>
+    <w:p>
+      <w:pPr>
+        <w:rPr>
+          <w:ins w:id="329" w:author="Somu Monika - I53191" w:date="2020-09-24T17:51:00Z"/>
         </w:rPr>
       </w:pPr>
     </w:p>
@@ -12930,7 +13101,7 @@
       <w:tr>
         <w:trPr>
           <w:trHeight w:val="360"/>
-          <w:ins w:id="260" w:author="Somu Monika - I53191" w:date="2020-09-24T17:51:00Z"/>
+          <w:ins w:id="330" w:author="Somu Monika - I53191" w:date="2020-09-24T17:51:00Z"/>
         </w:trPr>
         <w:tc>
           <w:tcPr>
@@ -12948,13 +13119,13 @@
             <w:pPr>
               <w:pStyle w:val="Header"/>
               <w:rPr>
-                <w:ins w:id="261" w:author="Somu Monika - I53191" w:date="2020-09-24T17:51:00Z"/>
+                <w:ins w:id="331" w:author="Somu Monika - I53191" w:date="2020-09-24T17:51:00Z"/>
                 <w:b/>
                 <w:bCs/>
                 <w:color w:val="FFFFFF"/>
               </w:rPr>
             </w:pPr>
-            <w:ins w:id="262" w:author="Somu Monika - I53191" w:date="2020-09-24T17:51:00Z">
+            <w:ins w:id="332" w:author="Somu Monika - I53191" w:date="2020-09-24T17:51:00Z">
               <w:r>
                 <w:rPr>
                   <w:b/>
@@ -12982,12 +13153,12 @@
             <w:pPr>
               <w:pStyle w:val="Header"/>
               <w:rPr>
-                <w:ins w:id="263" w:author="Somu Monika - I53191" w:date="2020-09-24T17:51:00Z"/>
+                <w:ins w:id="333" w:author="Somu Monika - I53191" w:date="2020-09-24T17:51:00Z"/>
                 <w:b/>
                 <w:bCs/>
               </w:rPr>
             </w:pPr>
-            <w:ins w:id="264" w:author="Somu Monika - I53191" w:date="2020-09-24T17:51:00Z">
+            <w:ins w:id="334" w:author="Somu Monika - I53191" w:date="2020-09-24T17:51:00Z">
               <w:r>
                 <w:rPr>
                   <w:b/>
@@ -13015,12 +13186,12 @@
               <w:pStyle w:val="Header"/>
               <w:ind w:firstLine="18"/>
               <w:rPr>
-                <w:ins w:id="265" w:author="Somu Monika - I53191" w:date="2020-09-24T17:51:00Z"/>
+                <w:ins w:id="335" w:author="Somu Monika - I53191" w:date="2020-09-24T17:51:00Z"/>
                 <w:b/>
                 <w:bCs/>
               </w:rPr>
             </w:pPr>
-            <w:ins w:id="266" w:author="Somu Monika - I53191" w:date="2020-09-24T17:51:00Z">
+            <w:ins w:id="336" w:author="Somu Monika - I53191" w:date="2020-09-24T17:51:00Z">
               <w:r>
                 <w:rPr>
                   <w:b/>
@@ -13035,7 +13206,7 @@
       <w:tr>
         <w:trPr>
           <w:trHeight w:val="360"/>
-          <w:ins w:id="267" w:author="Somu Monika - I53191" w:date="2020-09-24T17:51:00Z"/>
+          <w:ins w:id="337" w:author="Somu Monika - I53191" w:date="2020-09-24T17:51:00Z"/>
         </w:trPr>
         <w:tc>
           <w:tcPr>
@@ -13052,7 +13223,7 @@
             <w:pPr>
               <w:pStyle w:val="Header"/>
               <w:rPr>
-                <w:ins w:id="268" w:author="Somu Monika - I53191" w:date="2020-09-24T17:51:00Z"/>
+                <w:ins w:id="338" w:author="Somu Monika - I53191" w:date="2020-09-24T17:51:00Z"/>
                 <w:b/>
                 <w:bCs/>
               </w:rPr>
@@ -13074,10 +13245,10 @@
             <w:pPr>
               <w:pStyle w:val="Header"/>
               <w:rPr>
-                <w:ins w:id="269" w:author="Somu Monika - I53191" w:date="2020-09-24T17:51:00Z"/>
+                <w:ins w:id="339" w:author="Somu Monika - I53191" w:date="2020-09-24T17:51:00Z"/>
               </w:rPr>
             </w:pPr>
-            <w:ins w:id="270" w:author="Somu Monika - I53191" w:date="2020-09-24T17:51:00Z">
+            <w:ins w:id="340" w:author="Somu Monika - I53191" w:date="2020-09-24T17:51:00Z">
               <w:r>
                 <w:t>1.</w:t>
               </w:r>
@@ -13099,11 +13270,11 @@
             <w:pPr>
               <w:pStyle w:val="Header"/>
               <w:rPr>
-                <w:ins w:id="271" w:author="Somu Monika - I53191" w:date="2020-09-24T17:51:00Z"/>
+                <w:ins w:id="341" w:author="Somu Monika - I53191" w:date="2020-09-24T17:51:00Z"/>
                 <w:rFonts w:cs="Arial"/>
               </w:rPr>
             </w:pPr>
-            <w:ins w:id="272" w:author="Somu Monika - I53191" w:date="2020-09-24T17:51:00Z">
+            <w:ins w:id="342" w:author="Somu Monika - I53191" w:date="2020-09-24T17:51:00Z">
               <w:r>
                 <w:rPr>
                   <w:rFonts w:cs="Arial"/>
@@ -13131,7 +13302,7 @@
       <w:tr>
         <w:trPr>
           <w:trHeight w:val="360"/>
-          <w:ins w:id="273" w:author="Somu Monika - I53191" w:date="2020-09-24T17:51:00Z"/>
+          <w:ins w:id="343" w:author="Somu Monika - I53191" w:date="2020-09-24T17:51:00Z"/>
         </w:trPr>
         <w:tc>
           <w:tcPr>
@@ -13148,7 +13319,7 @@
             <w:pPr>
               <w:pStyle w:val="Header"/>
               <w:rPr>
-                <w:ins w:id="274" w:author="Somu Monika - I53191" w:date="2020-09-24T17:51:00Z"/>
+                <w:ins w:id="344" w:author="Somu Monika - I53191" w:date="2020-09-24T17:51:00Z"/>
                 <w:b/>
                 <w:bCs/>
               </w:rPr>
@@ -13170,10 +13341,10 @@
             <w:pPr>
               <w:pStyle w:val="Header"/>
               <w:rPr>
-                <w:ins w:id="275" w:author="Somu Monika - I53191" w:date="2020-09-24T17:51:00Z"/>
+                <w:ins w:id="345" w:author="Somu Monika - I53191" w:date="2020-09-24T17:51:00Z"/>
               </w:rPr>
             </w:pPr>
-            <w:ins w:id="276" w:author="Somu Monika - I53191" w:date="2020-09-24T17:51:00Z">
+            <w:ins w:id="346" w:author="Somu Monika - I53191" w:date="2020-09-24T17:51:00Z">
               <w:r>
                 <w:t>2.</w:t>
               </w:r>
@@ -13195,11 +13366,11 @@
             <w:pPr>
               <w:pStyle w:val="Header"/>
               <w:rPr>
-                <w:ins w:id="277" w:author="Somu Monika - I53191" w:date="2020-09-24T17:51:00Z"/>
+                <w:ins w:id="347" w:author="Somu Monika - I53191" w:date="2020-09-24T17:51:00Z"/>
                 <w:rFonts w:cs="Arial"/>
               </w:rPr>
             </w:pPr>
-            <w:ins w:id="278" w:author="Somu Monika - I53191" w:date="2020-09-24T17:51:00Z">
+            <w:ins w:id="348" w:author="Somu Monika - I53191" w:date="2020-09-24T17:51:00Z">
               <w:r>
                 <w:rPr>
                   <w:rFonts w:cs="Arial"/>
@@ -13227,7 +13398,7 @@
       <w:tr>
         <w:trPr>
           <w:trHeight w:val="360"/>
-          <w:ins w:id="279" w:author="Somu Monika - I53191" w:date="2020-09-24T17:51:00Z"/>
+          <w:ins w:id="349" w:author="Somu Monika - I53191" w:date="2020-09-24T17:51:00Z"/>
         </w:trPr>
         <w:tc>
           <w:tcPr>
@@ -13244,7 +13415,7 @@
             <w:pPr>
               <w:pStyle w:val="Header"/>
               <w:rPr>
-                <w:ins w:id="280" w:author="Somu Monika - I53191" w:date="2020-09-24T17:51:00Z"/>
+                <w:ins w:id="350" w:author="Somu Monika - I53191" w:date="2020-09-24T17:51:00Z"/>
                 <w:b/>
                 <w:bCs/>
               </w:rPr>
@@ -13266,10 +13437,10 @@
             <w:pPr>
               <w:pStyle w:val="Header"/>
               <w:rPr>
-                <w:ins w:id="281" w:author="Somu Monika - I53191" w:date="2020-09-24T17:51:00Z"/>
+                <w:ins w:id="351" w:author="Somu Monika - I53191" w:date="2020-09-24T17:51:00Z"/>
               </w:rPr>
             </w:pPr>
-            <w:ins w:id="282" w:author="Somu Monika - I53191" w:date="2020-09-24T17:52:00Z">
+            <w:ins w:id="352" w:author="Somu Monika - I53191" w:date="2020-09-24T17:52:00Z">
               <w:r>
                 <w:t>3.</w:t>
               </w:r>
@@ -13291,7 +13462,7 @@
             <w:pPr>
               <w:pStyle w:val="Header"/>
               <w:rPr>
-                <w:ins w:id="283" w:author="Somu Monika - I53191" w:date="2020-09-24T17:51:00Z"/>
+                <w:ins w:id="353" w:author="Somu Monika - I53191" w:date="2020-09-24T17:51:00Z"/>
                 <w:rFonts w:cs="Arial"/>
               </w:rPr>
             </w:pPr>
@@ -13302,14 +13473,14 @@
     <w:p>
       <w:pPr>
         <w:rPr>
-          <w:ins w:id="284" w:author="Somu Monika - I53191" w:date="2020-09-24T17:51:00Z"/>
-        </w:rPr>
-      </w:pPr>
-    </w:p>
-    <w:p>
-      <w:pPr>
-        <w:rPr>
-          <w:ins w:id="285" w:author="Somu Monika - I53191" w:date="2020-09-24T17:51:00Z"/>
+          <w:ins w:id="354" w:author="Somu Monika - I53191" w:date="2020-09-24T17:51:00Z"/>
+        </w:rPr>
+      </w:pPr>
+    </w:p>
+    <w:p>
+      <w:pPr>
+        <w:rPr>
+          <w:ins w:id="355" w:author="Somu Monika - I53191" w:date="2020-09-24T17:51:00Z"/>
         </w:rPr>
       </w:pPr>
     </w:p>
@@ -13331,7 +13502,7 @@
       <w:tr>
         <w:trPr>
           <w:trHeight w:val="374"/>
-          <w:ins w:id="286" w:author="Somu Monika - I53191" w:date="2020-09-24T17:51:00Z"/>
+          <w:ins w:id="356" w:author="Somu Monika - I53191" w:date="2020-09-24T17:51:00Z"/>
         </w:trPr>
         <w:tc>
           <w:tcPr>
@@ -13350,11 +13521,11 @@
               <w:pStyle w:val="Header"/>
               <w:ind w:firstLine="18"/>
               <w:rPr>
-                <w:ins w:id="287" w:author="Somu Monika - I53191" w:date="2020-09-24T17:51:00Z"/>
+                <w:ins w:id="357" w:author="Somu Monika - I53191" w:date="2020-09-24T17:51:00Z"/>
                 <w:color w:val="FFFFFF"/>
               </w:rPr>
             </w:pPr>
-            <w:ins w:id="288" w:author="Somu Monika - I53191" w:date="2020-09-24T17:51:00Z">
+            <w:ins w:id="358" w:author="Somu Monika - I53191" w:date="2020-09-24T17:51:00Z">
               <w:r>
                 <w:rPr>
                   <w:b/>
@@ -13370,7 +13541,7 @@
       <w:tr>
         <w:trPr>
           <w:trHeight w:val="1503"/>
-          <w:ins w:id="289" w:author="Somu Monika - I53191" w:date="2020-09-24T17:51:00Z"/>
+          <w:ins w:id="359" w:author="Somu Monika - I53191" w:date="2020-09-24T17:51:00Z"/>
         </w:trPr>
         <w:tc>
           <w:tcPr>
@@ -13386,11 +13557,11 @@
           <w:p>
             <w:pPr>
               <w:rPr>
-                <w:ins w:id="290" w:author="Somu Monika - I53191" w:date="2020-09-24T17:51:00Z"/>
+                <w:ins w:id="360" w:author="Somu Monika - I53191" w:date="2020-09-24T17:51:00Z"/>
                 <w:rFonts w:ascii="Arial" w:hAnsi="Arial" w:cs="Arial"/>
               </w:rPr>
             </w:pPr>
-            <w:ins w:id="291" w:author="Somu Monika - I53191" w:date="2020-09-24T17:51:00Z">
+            <w:ins w:id="361" w:author="Somu Monika - I53191" w:date="2020-09-24T17:51:00Z">
               <w:r>
                 <w:rPr>
                   <w:rFonts w:ascii="Arial" w:hAnsi="Arial" w:cs="Arial"/>
@@ -13426,7 +13597,7 @@
                 <w:t xml:space="preserve"> commands are to be removed from the supported commands</w:t>
               </w:r>
             </w:ins>
-            <w:ins w:id="292" w:author="Somu Monika - I53191" w:date="2020-09-24T17:52:00Z">
+            <w:ins w:id="362" w:author="Somu Monika - I53191" w:date="2020-09-24T17:52:00Z">
               <w:r>
                 <w:rPr>
                   <w:rFonts w:ascii="Arial" w:hAnsi="Arial" w:cs="Arial"/>
@@ -13434,7 +13605,7 @@
                 <w:t xml:space="preserve"> be</w:t>
               </w:r>
             </w:ins>
-            <w:ins w:id="293" w:author="Somu Monika - I53191" w:date="2020-09-24T17:53:00Z">
+            <w:ins w:id="363" w:author="Somu Monika - I53191" w:date="2020-09-24T17:53:00Z">
               <w:r>
                 <w:rPr>
                   <w:rFonts w:ascii="Arial" w:hAnsi="Arial" w:cs="Arial"/>
@@ -13442,7 +13613,7 @@
                 <w:t>cause there is no separate API for those commands and any in proper change in baud</w:t>
               </w:r>
             </w:ins>
-            <w:ins w:id="294" w:author="Somu Monika - I53191" w:date="2020-09-24T17:54:00Z">
+            <w:ins w:id="364" w:author="Somu Monika - I53191" w:date="2020-09-24T17:54:00Z">
               <w:r>
                 <w:rPr>
                   <w:rFonts w:ascii="Arial" w:hAnsi="Arial" w:cs="Arial"/>
@@ -13450,7 +13621,7 @@
                 <w:t xml:space="preserve"> </w:t>
               </w:r>
             </w:ins>
-            <w:ins w:id="295" w:author="Somu Monika - I53191" w:date="2020-09-24T17:53:00Z">
+            <w:ins w:id="365" w:author="Somu Monika - I53191" w:date="2020-09-24T17:53:00Z">
               <w:r>
                 <w:rPr>
                   <w:rFonts w:ascii="Arial" w:hAnsi="Arial" w:cs="Arial"/>
@@ -13458,7 +13629,7 @@
                 <w:t>rate might stop</w:t>
               </w:r>
             </w:ins>
-            <w:ins w:id="296" w:author="Somu Monika - I53191" w:date="2020-09-24T17:54:00Z">
+            <w:ins w:id="366" w:author="Somu Monika - I53191" w:date="2020-09-24T17:54:00Z">
               <w:r>
                 <w:rPr>
                   <w:rFonts w:ascii="Arial" w:hAnsi="Arial" w:cs="Arial"/>
@@ -13466,7 +13637,7 @@
                 <w:t xml:space="preserve"> the</w:t>
               </w:r>
             </w:ins>
-            <w:ins w:id="297" w:author="Somu Monika - I53191" w:date="2020-09-24T17:53:00Z">
+            <w:ins w:id="367" w:author="Somu Monika - I53191" w:date="2020-09-24T17:53:00Z">
               <w:r>
                 <w:rPr>
                   <w:rFonts w:ascii="Arial" w:hAnsi="Arial" w:cs="Arial"/>
@@ -13474,7 +13645,7 @@
                 <w:t xml:space="preserve"> flow of exec</w:t>
               </w:r>
             </w:ins>
-            <w:ins w:id="298" w:author="Somu Monika - I53191" w:date="2020-09-24T17:54:00Z">
+            <w:ins w:id="368" w:author="Somu Monika - I53191" w:date="2020-09-24T17:54:00Z">
               <w:r>
                 <w:rPr>
                   <w:rFonts w:ascii="Arial" w:hAnsi="Arial" w:cs="Arial"/>
@@ -13486,7 +13657,7 @@
           <w:p>
             <w:pPr>
               <w:rPr>
-                <w:ins w:id="299" w:author="Somu Monika - I53191" w:date="2020-09-24T17:51:00Z"/>
+                <w:ins w:id="369" w:author="Somu Monika - I53191" w:date="2020-09-24T17:51:00Z"/>
                 <w:rFonts w:ascii="Arial" w:hAnsi="Arial" w:cs="Arial"/>
               </w:rPr>
             </w:pPr>
@@ -13494,7 +13665,7 @@
           <w:p>
             <w:pPr>
               <w:rPr>
-                <w:ins w:id="300" w:author="Somu Monika - I53191" w:date="2020-09-24T17:51:00Z"/>
+                <w:ins w:id="370" w:author="Somu Monika - I53191" w:date="2020-09-24T17:51:00Z"/>
               </w:rPr>
             </w:pPr>
           </w:p>
@@ -13504,14 +13675,14 @@
     <w:p>
       <w:pPr>
         <w:rPr>
-          <w:ins w:id="301" w:author="Somu Monika - I53191" w:date="2020-09-24T17:51:00Z"/>
-        </w:rPr>
-      </w:pPr>
-    </w:p>
-    <w:p>
-      <w:pPr>
-        <w:rPr>
-          <w:ins w:id="302" w:author="Somu Monika - I53191" w:date="2020-09-24T17:51:00Z"/>
+          <w:ins w:id="371" w:author="Somu Monika - I53191" w:date="2020-09-24T17:51:00Z"/>
+        </w:rPr>
+      </w:pPr>
+    </w:p>
+    <w:p>
+      <w:pPr>
+        <w:rPr>
+          <w:ins w:id="372" w:author="Somu Monika - I53191" w:date="2020-09-24T17:51:00Z"/>
         </w:rPr>
       </w:pPr>
     </w:p>
@@ -13538,7 +13709,7 @@
       <w:tr>
         <w:trPr>
           <w:trHeight w:val="374"/>
-          <w:ins w:id="303" w:author="Somu Monika - I53191" w:date="2020-09-24T17:51:00Z"/>
+          <w:ins w:id="373" w:author="Somu Monika - I53191" w:date="2020-09-24T17:51:00Z"/>
         </w:trPr>
         <w:tc>
           <w:tcPr>
@@ -13557,13 +13728,13 @@
             <w:pPr>
               <w:pStyle w:val="Header"/>
               <w:rPr>
-                <w:ins w:id="304" w:author="Somu Monika - I53191" w:date="2020-09-24T17:51:00Z"/>
+                <w:ins w:id="374" w:author="Somu Monika - I53191" w:date="2020-09-24T17:51:00Z"/>
                 <w:b/>
                 <w:bCs/>
                 <w:color w:val="FFFFFF"/>
               </w:rPr>
             </w:pPr>
-            <w:ins w:id="305" w:author="Somu Monika - I53191" w:date="2020-09-24T17:51:00Z">
+            <w:ins w:id="375" w:author="Somu Monika - I53191" w:date="2020-09-24T17:51:00Z">
               <w:r>
                 <w:rPr>
                   <w:b/>
@@ -13590,7 +13761,7 @@
             <w:pPr>
               <w:pStyle w:val="Header"/>
               <w:rPr>
-                <w:ins w:id="306" w:author="Somu Monika - I53191" w:date="2020-09-24T17:51:00Z"/>
+                <w:ins w:id="376" w:author="Somu Monika - I53191" w:date="2020-09-24T17:51:00Z"/>
                 <w:b/>
                 <w:bCs/>
                 <w:color w:val="FFFFFF"/>
@@ -13613,7 +13784,7 @@
             <w:pPr>
               <w:pStyle w:val="Header"/>
               <w:rPr>
-                <w:ins w:id="307" w:author="Somu Monika - I53191" w:date="2020-09-24T17:51:00Z"/>
+                <w:ins w:id="377" w:author="Somu Monika - I53191" w:date="2020-09-24T17:51:00Z"/>
                 <w:b/>
                 <w:bCs/>
                 <w:color w:val="FFFFFF"/>
@@ -13625,7 +13796,7 @@
       <w:tr>
         <w:trPr>
           <w:trHeight w:val="374"/>
-          <w:ins w:id="308" w:author="Somu Monika - I53191" w:date="2020-09-24T17:51:00Z"/>
+          <w:ins w:id="378" w:author="Somu Monika - I53191" w:date="2020-09-24T17:51:00Z"/>
         </w:trPr>
         <w:tc>
           <w:tcPr>
@@ -13643,12 +13814,12 @@
             <w:pPr>
               <w:pStyle w:val="Header"/>
               <w:rPr>
-                <w:ins w:id="309" w:author="Somu Monika - I53191" w:date="2020-09-24T17:51:00Z"/>
+                <w:ins w:id="379" w:author="Somu Monika - I53191" w:date="2020-09-24T17:51:00Z"/>
                 <w:b/>
                 <w:bCs/>
               </w:rPr>
             </w:pPr>
-            <w:ins w:id="310" w:author="Somu Monika - I53191" w:date="2020-09-24T17:51:00Z">
+            <w:ins w:id="380" w:author="Somu Monika - I53191" w:date="2020-09-24T17:51:00Z">
               <w:r>
                 <w:rPr>
                   <w:b/>
@@ -13675,12 +13846,12 @@
             <w:pPr>
               <w:pStyle w:val="Header"/>
               <w:rPr>
-                <w:ins w:id="311" w:author="Somu Monika - I53191" w:date="2020-09-24T17:51:00Z"/>
+                <w:ins w:id="381" w:author="Somu Monika - I53191" w:date="2020-09-24T17:51:00Z"/>
                 <w:b/>
                 <w:bCs/>
               </w:rPr>
             </w:pPr>
-            <w:ins w:id="312" w:author="Somu Monika - I53191" w:date="2020-09-24T17:51:00Z">
+            <w:ins w:id="382" w:author="Somu Monika - I53191" w:date="2020-09-24T17:51:00Z">
               <w:r>
                 <w:rPr>
                   <w:b/>
@@ -13708,12 +13879,12 @@
               <w:pStyle w:val="Header"/>
               <w:ind w:firstLine="18"/>
               <w:rPr>
-                <w:ins w:id="313" w:author="Somu Monika - I53191" w:date="2020-09-24T17:51:00Z"/>
+                <w:ins w:id="383" w:author="Somu Monika - I53191" w:date="2020-09-24T17:51:00Z"/>
                 <w:b/>
                 <w:bCs/>
               </w:rPr>
             </w:pPr>
-            <w:ins w:id="314" w:author="Somu Monika - I53191" w:date="2020-09-24T17:51:00Z">
+            <w:ins w:id="384" w:author="Somu Monika - I53191" w:date="2020-09-24T17:51:00Z">
               <w:r>
                 <w:rPr>
                   <w:b/>
@@ -13741,12 +13912,12 @@
               <w:pStyle w:val="Header"/>
               <w:ind w:firstLine="18"/>
               <w:rPr>
-                <w:ins w:id="315" w:author="Somu Monika - I53191" w:date="2020-09-24T17:51:00Z"/>
+                <w:ins w:id="385" w:author="Somu Monika - I53191" w:date="2020-09-24T17:51:00Z"/>
                 <w:b/>
                 <w:bCs/>
               </w:rPr>
             </w:pPr>
-            <w:ins w:id="316" w:author="Somu Monika - I53191" w:date="2020-09-24T17:51:00Z">
+            <w:ins w:id="386" w:author="Somu Monika - I53191" w:date="2020-09-24T17:51:00Z">
               <w:r>
                 <w:rPr>
                   <w:b/>
@@ -13773,12 +13944,12 @@
               <w:pStyle w:val="Header"/>
               <w:ind w:firstLine="18"/>
               <w:rPr>
-                <w:ins w:id="317" w:author="Somu Monika - I53191" w:date="2020-09-24T17:51:00Z"/>
+                <w:ins w:id="387" w:author="Somu Monika - I53191" w:date="2020-09-24T17:51:00Z"/>
                 <w:b/>
                 <w:bCs/>
               </w:rPr>
             </w:pPr>
-            <w:ins w:id="318" w:author="Somu Monika - I53191" w:date="2020-09-24T17:51:00Z">
+            <w:ins w:id="388" w:author="Somu Monika - I53191" w:date="2020-09-24T17:51:00Z">
               <w:r>
                 <w:rPr>
                   <w:b/>
@@ -13805,12 +13976,12 @@
               <w:pStyle w:val="Header"/>
               <w:ind w:firstLine="18"/>
               <w:rPr>
-                <w:ins w:id="319" w:author="Somu Monika - I53191" w:date="2020-09-24T17:51:00Z"/>
+                <w:ins w:id="389" w:author="Somu Monika - I53191" w:date="2020-09-24T17:51:00Z"/>
                 <w:b/>
                 <w:bCs/>
               </w:rPr>
             </w:pPr>
-            <w:ins w:id="320" w:author="Somu Monika - I53191" w:date="2020-09-24T17:51:00Z">
+            <w:ins w:id="390" w:author="Somu Monika - I53191" w:date="2020-09-24T17:51:00Z">
               <w:r>
                 <w:rPr>
                   <w:b/>
@@ -13825,7 +13996,7 @@
       <w:tr>
         <w:trPr>
           <w:trHeight w:val="374"/>
-          <w:ins w:id="321" w:author="Somu Monika - I53191" w:date="2020-09-24T17:51:00Z"/>
+          <w:ins w:id="391" w:author="Somu Monika - I53191" w:date="2020-09-24T17:51:00Z"/>
         </w:trPr>
         <w:tc>
           <w:tcPr>
@@ -13842,10 +14013,10 @@
             <w:pPr>
               <w:pStyle w:val="Header"/>
               <w:rPr>
-                <w:ins w:id="322" w:author="Somu Monika - I53191" w:date="2020-09-24T17:51:00Z"/>
+                <w:ins w:id="392" w:author="Somu Monika - I53191" w:date="2020-09-24T17:51:00Z"/>
               </w:rPr>
             </w:pPr>
-            <w:ins w:id="323" w:author="Somu Monika - I53191" w:date="2020-09-24T17:51:00Z">
+            <w:ins w:id="393" w:author="Somu Monika - I53191" w:date="2020-09-24T17:51:00Z">
               <w:r>
                 <w:t>1.</w:t>
               </w:r>
@@ -13867,7 +14038,7 @@
             <w:pPr>
               <w:pStyle w:val="Header"/>
               <w:rPr>
-                <w:ins w:id="324" w:author="Somu Monika - I53191" w:date="2020-09-24T17:51:00Z"/>
+                <w:ins w:id="394" w:author="Somu Monika - I53191" w:date="2020-09-24T17:51:00Z"/>
               </w:rPr>
             </w:pPr>
           </w:p>
@@ -13888,7 +14059,7 @@
               <w:pStyle w:val="Header"/>
               <w:ind w:firstLine="18"/>
               <w:rPr>
-                <w:ins w:id="325" w:author="Somu Monika - I53191" w:date="2020-09-24T17:51:00Z"/>
+                <w:ins w:id="395" w:author="Somu Monika - I53191" w:date="2020-09-24T17:51:00Z"/>
               </w:rPr>
             </w:pPr>
           </w:p>
@@ -13909,7 +14080,7 @@
               <w:pStyle w:val="Header"/>
               <w:ind w:firstLine="18"/>
               <w:rPr>
-                <w:ins w:id="326" w:author="Somu Monika - I53191" w:date="2020-09-24T17:51:00Z"/>
+                <w:ins w:id="396" w:author="Somu Monika - I53191" w:date="2020-09-24T17:51:00Z"/>
               </w:rPr>
             </w:pPr>
           </w:p>
@@ -13929,7 +14100,7 @@
               <w:pStyle w:val="Header"/>
               <w:ind w:firstLine="18"/>
               <w:rPr>
-                <w:ins w:id="327" w:author="Somu Monika - I53191" w:date="2020-09-24T17:51:00Z"/>
+                <w:ins w:id="397" w:author="Somu Monika - I53191" w:date="2020-09-24T17:51:00Z"/>
               </w:rPr>
             </w:pPr>
           </w:p>
@@ -13949,7 +14120,7 @@
               <w:pStyle w:val="Header"/>
               <w:ind w:firstLine="18"/>
               <w:rPr>
-                <w:ins w:id="328" w:author="Somu Monika - I53191" w:date="2020-09-24T17:51:00Z"/>
+                <w:ins w:id="398" w:author="Somu Monika - I53191" w:date="2020-09-24T17:51:00Z"/>
               </w:rPr>
             </w:pPr>
           </w:p>
@@ -13958,7 +14129,7 @@
       <w:tr>
         <w:trPr>
           <w:trHeight w:val="374"/>
-          <w:ins w:id="329" w:author="Somu Monika - I53191" w:date="2020-09-24T17:51:00Z"/>
+          <w:ins w:id="399" w:author="Somu Monika - I53191" w:date="2020-09-24T17:51:00Z"/>
         </w:trPr>
         <w:tc>
           <w:tcPr>
@@ -13975,10 +14146,10 @@
             <w:pPr>
               <w:pStyle w:val="Header"/>
               <w:rPr>
-                <w:ins w:id="330" w:author="Somu Monika - I53191" w:date="2020-09-24T17:51:00Z"/>
+                <w:ins w:id="400" w:author="Somu Monika - I53191" w:date="2020-09-24T17:51:00Z"/>
               </w:rPr>
             </w:pPr>
-            <w:ins w:id="331" w:author="Somu Monika - I53191" w:date="2020-09-24T17:51:00Z">
+            <w:ins w:id="401" w:author="Somu Monika - I53191" w:date="2020-09-24T17:51:00Z">
               <w:r>
                 <w:t>2.</w:t>
               </w:r>
@@ -14000,7 +14171,7 @@
             <w:pPr>
               <w:pStyle w:val="Header"/>
               <w:rPr>
-                <w:ins w:id="332" w:author="Somu Monika - I53191" w:date="2020-09-24T17:51:00Z"/>
+                <w:ins w:id="402" w:author="Somu Monika - I53191" w:date="2020-09-24T17:51:00Z"/>
               </w:rPr>
             </w:pPr>
           </w:p>
@@ -14021,7 +14192,7 @@
               <w:pStyle w:val="Header"/>
               <w:ind w:firstLine="18"/>
               <w:rPr>
-                <w:ins w:id="333" w:author="Somu Monika - I53191" w:date="2020-09-24T17:51:00Z"/>
+                <w:ins w:id="403" w:author="Somu Monika - I53191" w:date="2020-09-24T17:51:00Z"/>
               </w:rPr>
             </w:pPr>
           </w:p>
@@ -14042,7 +14213,7 @@
               <w:pStyle w:val="Header"/>
               <w:ind w:firstLine="18"/>
               <w:rPr>
-                <w:ins w:id="334" w:author="Somu Monika - I53191" w:date="2020-09-24T17:51:00Z"/>
+                <w:ins w:id="404" w:author="Somu Monika - I53191" w:date="2020-09-24T17:51:00Z"/>
               </w:rPr>
             </w:pPr>
           </w:p>
@@ -14062,7 +14233,7 @@
               <w:pStyle w:val="Header"/>
               <w:ind w:firstLine="18"/>
               <w:rPr>
-                <w:ins w:id="335" w:author="Somu Monika - I53191" w:date="2020-09-24T17:51:00Z"/>
+                <w:ins w:id="405" w:author="Somu Monika - I53191" w:date="2020-09-24T17:51:00Z"/>
               </w:rPr>
             </w:pPr>
           </w:p>
@@ -14082,7 +14253,7 @@
               <w:pStyle w:val="Header"/>
               <w:ind w:firstLine="18"/>
               <w:rPr>
-                <w:ins w:id="336" w:author="Somu Monika - I53191" w:date="2020-09-24T17:51:00Z"/>
+                <w:ins w:id="406" w:author="Somu Monika - I53191" w:date="2020-09-24T17:51:00Z"/>
               </w:rPr>
             </w:pPr>
           </w:p>
@@ -14091,7 +14262,7 @@
       <w:tr>
         <w:trPr>
           <w:trHeight w:val="374"/>
-          <w:ins w:id="337" w:author="Somu Monika - I53191" w:date="2020-09-24T17:51:00Z"/>
+          <w:ins w:id="407" w:author="Somu Monika - I53191" w:date="2020-09-24T17:51:00Z"/>
         </w:trPr>
         <w:tc>
           <w:tcPr>
@@ -14108,10 +14279,10 @@
             <w:pPr>
               <w:pStyle w:val="Header"/>
               <w:rPr>
-                <w:ins w:id="338" w:author="Somu Monika - I53191" w:date="2020-09-24T17:51:00Z"/>
+                <w:ins w:id="408" w:author="Somu Monika - I53191" w:date="2020-09-24T17:51:00Z"/>
               </w:rPr>
             </w:pPr>
-            <w:ins w:id="339" w:author="Somu Monika - I53191" w:date="2020-09-24T17:51:00Z">
+            <w:ins w:id="409" w:author="Somu Monika - I53191" w:date="2020-09-24T17:51:00Z">
               <w:r>
                 <w:t>3.</w:t>
               </w:r>
@@ -14133,7 +14304,7 @@
             <w:pPr>
               <w:pStyle w:val="Header"/>
               <w:rPr>
-                <w:ins w:id="340" w:author="Somu Monika - I53191" w:date="2020-09-24T17:51:00Z"/>
+                <w:ins w:id="410" w:author="Somu Monika - I53191" w:date="2020-09-24T17:51:00Z"/>
               </w:rPr>
             </w:pPr>
           </w:p>
@@ -14154,7 +14325,7 @@
               <w:pStyle w:val="Header"/>
               <w:ind w:firstLine="18"/>
               <w:rPr>
-                <w:ins w:id="341" w:author="Somu Monika - I53191" w:date="2020-09-24T17:51:00Z"/>
+                <w:ins w:id="411" w:author="Somu Monika - I53191" w:date="2020-09-24T17:51:00Z"/>
               </w:rPr>
             </w:pPr>
           </w:p>
@@ -14175,7 +14346,7 @@
               <w:pStyle w:val="Header"/>
               <w:ind w:firstLine="18"/>
               <w:rPr>
-                <w:ins w:id="342" w:author="Somu Monika - I53191" w:date="2020-09-24T17:51:00Z"/>
+                <w:ins w:id="412" w:author="Somu Monika - I53191" w:date="2020-09-24T17:51:00Z"/>
               </w:rPr>
             </w:pPr>
           </w:p>
@@ -14195,7 +14366,7 @@
               <w:pStyle w:val="Header"/>
               <w:ind w:firstLine="18"/>
               <w:rPr>
-                <w:ins w:id="343" w:author="Somu Monika - I53191" w:date="2020-09-24T17:51:00Z"/>
+                <w:ins w:id="413" w:author="Somu Monika - I53191" w:date="2020-09-24T17:51:00Z"/>
               </w:rPr>
             </w:pPr>
           </w:p>
@@ -14215,7 +14386,7 @@
               <w:pStyle w:val="Header"/>
               <w:ind w:firstLine="18"/>
               <w:rPr>
-                <w:ins w:id="344" w:author="Somu Monika - I53191" w:date="2020-09-24T17:51:00Z"/>
+                <w:ins w:id="414" w:author="Somu Monika - I53191" w:date="2020-09-24T17:51:00Z"/>
               </w:rPr>
             </w:pPr>
           </w:p>
@@ -14224,7 +14395,7 @@
       <w:tr>
         <w:trPr>
           <w:trHeight w:val="374"/>
-          <w:ins w:id="345" w:author="Somu Monika - I53191" w:date="2020-09-24T17:51:00Z"/>
+          <w:ins w:id="415" w:author="Somu Monika - I53191" w:date="2020-09-24T17:51:00Z"/>
         </w:trPr>
         <w:tc>
           <w:tcPr>
@@ -14241,10 +14412,10 @@
             <w:pPr>
               <w:pStyle w:val="Header"/>
               <w:rPr>
-                <w:ins w:id="346" w:author="Somu Monika - I53191" w:date="2020-09-24T17:51:00Z"/>
+                <w:ins w:id="416" w:author="Somu Monika - I53191" w:date="2020-09-24T17:51:00Z"/>
               </w:rPr>
             </w:pPr>
-            <w:ins w:id="347" w:author="Somu Monika - I53191" w:date="2020-09-24T17:51:00Z">
+            <w:ins w:id="417" w:author="Somu Monika - I53191" w:date="2020-09-24T17:51:00Z">
               <w:r>
                 <w:t>4.</w:t>
               </w:r>
@@ -14266,7 +14437,7 @@
             <w:pPr>
               <w:pStyle w:val="Header"/>
               <w:rPr>
-                <w:ins w:id="348" w:author="Somu Monika - I53191" w:date="2020-09-24T17:51:00Z"/>
+                <w:ins w:id="418" w:author="Somu Monika - I53191" w:date="2020-09-24T17:51:00Z"/>
               </w:rPr>
             </w:pPr>
           </w:p>
@@ -14287,7 +14458,7 @@
               <w:pStyle w:val="Header"/>
               <w:ind w:firstLine="18"/>
               <w:rPr>
-                <w:ins w:id="349" w:author="Somu Monika - I53191" w:date="2020-09-24T17:51:00Z"/>
+                <w:ins w:id="419" w:author="Somu Monika - I53191" w:date="2020-09-24T17:51:00Z"/>
               </w:rPr>
             </w:pPr>
           </w:p>
@@ -14308,7 +14479,7 @@
               <w:pStyle w:val="Header"/>
               <w:ind w:firstLine="18"/>
               <w:rPr>
-                <w:ins w:id="350" w:author="Somu Monika - I53191" w:date="2020-09-24T17:51:00Z"/>
+                <w:ins w:id="420" w:author="Somu Monika - I53191" w:date="2020-09-24T17:51:00Z"/>
               </w:rPr>
             </w:pPr>
           </w:p>
@@ -14328,7 +14499,7 @@
               <w:pStyle w:val="Header"/>
               <w:ind w:firstLine="18"/>
               <w:rPr>
-                <w:ins w:id="351" w:author="Somu Monika - I53191" w:date="2020-09-24T17:51:00Z"/>
+                <w:ins w:id="421" w:author="Somu Monika - I53191" w:date="2020-09-24T17:51:00Z"/>
               </w:rPr>
             </w:pPr>
           </w:p>
@@ -14348,7 +14519,7 @@
               <w:pStyle w:val="Header"/>
               <w:ind w:firstLine="18"/>
               <w:rPr>
-                <w:ins w:id="352" w:author="Somu Monika - I53191" w:date="2020-09-24T17:51:00Z"/>
+                <w:ins w:id="422" w:author="Somu Monika - I53191" w:date="2020-09-24T17:51:00Z"/>
               </w:rPr>
             </w:pPr>
           </w:p>
@@ -14358,7 +14529,7 @@
     <w:p>
       <w:pPr>
         <w:rPr>
-          <w:ins w:id="353" w:author="Somu Monika - I53191" w:date="2020-09-24T17:51:00Z"/>
+          <w:ins w:id="423" w:author="Somu Monika - I53191" w:date="2020-09-24T17:51:00Z"/>
         </w:rPr>
       </w:pPr>
     </w:p>
@@ -14371,22 +14542,21 @@
         </w:numPr>
         <w:ind w:left="432"/>
         <w:rPr>
-          <w:ins w:id="354" w:author="Somu Monika - I53191" w:date="2020-09-24T17:51:00Z"/>
-        </w:rPr>
-      </w:pPr>
-    </w:p>
-    <w:p>
-      <w:pPr>
-        <w:rPr>
-          <w:ins w:id="355" w:author="Somu Monika - I53191" w:date="2020-09-24T17:51:00Z"/>
-          <w:lang w:val="en-GB"/>
-          <w:rPrChange w:id="356" w:author="Somu Monika - I53191" w:date="2020-09-24T17:51:00Z">
+          <w:ins w:id="424" w:author="Somu Monika - I53191" w:date="2020-09-24T17:51:00Z"/>
+        </w:rPr>
+      </w:pPr>
+    </w:p>
+    <w:p>
+      <w:pPr>
+        <w:rPr>
+          <w:ins w:id="425" w:author="Somu Monika - I53191" w:date="2020-09-24T17:51:00Z"/>
+          <w:rPrChange w:id="426" w:author="Somu Monika - I53191" w:date="2020-09-24T17:51:00Z">
             <w:rPr>
-              <w:ins w:id="357" w:author="Somu Monika - I53191" w:date="2020-09-24T17:51:00Z"/>
+              <w:ins w:id="427" w:author="Somu Monika - I53191" w:date="2020-09-24T17:51:00Z"/>
             </w:rPr>
           </w:rPrChange>
         </w:rPr>
-        <w:pPrChange w:id="358" w:author="Somu Monika - I53191" w:date="2020-09-24T17:51:00Z">
+        <w:pPrChange w:id="428" w:author="Somu Monika - I53191" w:date="2020-09-24T17:51:00Z">
           <w:pPr>
             <w:pStyle w:val="Heading1"/>
           </w:pPr>
@@ -14396,7 +14566,7 @@
     <w:p>
       <w:pPr>
         <w:rPr>
-          <w:ins w:id="359" w:author="Somu Monika - I53191" w:date="2020-09-24T17:51:00Z"/>
+          <w:ins w:id="429" w:author="Somu Monika - I53191" w:date="2020-09-24T17:51:00Z"/>
           <w:lang w:val="en-GB"/>
         </w:rPr>
       </w:pPr>
@@ -14404,7 +14574,7 @@
     <w:p>
       <w:pPr>
         <w:rPr>
-          <w:ins w:id="360" w:author="Somu Monika - I53191" w:date="2020-09-24T17:51:00Z"/>
+          <w:ins w:id="430" w:author="Somu Monika - I53191" w:date="2020-09-24T17:51:00Z"/>
           <w:lang w:val="en-GB"/>
         </w:rPr>
       </w:pPr>
@@ -14412,12 +14582,11 @@
     <w:p>
       <w:pPr>
         <w:rPr>
-          <w:lang w:val="en-GB"/>
-          <w:rPrChange w:id="361" w:author="Somu Monika - I53191" w:date="2020-09-24T17:51:00Z">
+          <w:rPrChange w:id="431" w:author="Somu Monika - I53191" w:date="2020-09-24T17:51:00Z">
             <w:rPr/>
           </w:rPrChange>
         </w:rPr>
-        <w:pPrChange w:id="362" w:author="Somu Monika - I53191" w:date="2020-09-24T17:51:00Z">
+        <w:pPrChange w:id="432" w:author="Somu Monika - I53191" w:date="2020-09-24T17:51:00Z">
           <w:pPr>
             <w:pStyle w:val="Heading1"/>
           </w:pPr>
@@ -18610,12 +18779,7 @@
 </file>
 
 <file path=customXml/item1.xml><?xml version="1.0" encoding="utf-8"?>
-<?mso-contentType ?>
-<FormTemplates xmlns="http://schemas.microsoft.com/sharepoint/v3/contenttype/forms">
-  <Display>DocumentLibraryForm</Display>
-  <Edit>DocumentLibraryForm</Edit>
-  <New>DocumentLibraryForm</New>
-</FormTemplates>
+<b:Sources xmlns:b="http://schemas.openxmlformats.org/officeDocument/2006/bibliography" xmlns="http://schemas.openxmlformats.org/officeDocument/2006/bibliography" SelectedStyle="\APASixthEditionOfficeOnline.xsl" StyleName="APA" Version="6"/>
 </file>
 
 <file path=customXml/item2.xml><?xml version="1.0" encoding="utf-8"?>
@@ -18625,7 +18789,12 @@
 </file>
 
 <file path=customXml/item3.xml><?xml version="1.0" encoding="utf-8"?>
-<b:Sources xmlns:b="http://schemas.openxmlformats.org/officeDocument/2006/bibliography" xmlns="http://schemas.openxmlformats.org/officeDocument/2006/bibliography" SelectedStyle="\APASixthEditionOfficeOnline.xsl" StyleName="APA" Version="6"/>
+<?mso-contentType ?>
+<FormTemplates xmlns="http://schemas.microsoft.com/sharepoint/v3/contenttype/forms">
+  <Display>DocumentLibraryForm</Display>
+  <Edit>DocumentLibraryForm</Edit>
+  <New>DocumentLibraryForm</New>
+</FormTemplates>
 </file>
 
 <file path=customXml/item4.xml><?xml version="1.0" encoding="utf-8"?>
@@ -18800,9 +18969,9 @@
 </file>
 
 <file path=customXml/itemProps1.xml><?xml version="1.0" encoding="utf-8"?>
-<ds:datastoreItem xmlns:ds="http://schemas.openxmlformats.org/officeDocument/2006/customXml" ds:itemID="{E452394B-2943-49C6-95D5-37164A1C1769}">
+<ds:datastoreItem xmlns:ds="http://schemas.openxmlformats.org/officeDocument/2006/customXml" ds:itemID="{C62A7286-12A3-4BEC-B69E-FC6035148213}">
   <ds:schemaRefs>
-    <ds:schemaRef ds:uri="http://schemas.microsoft.com/sharepoint/v3/contenttype/forms"/>
+    <ds:schemaRef ds:uri="http://schemas.openxmlformats.org/officeDocument/2006/bibliography"/>
   </ds:schemaRefs>
 </ds:datastoreItem>
 </file>
@@ -18817,9 +18986,9 @@
 </file>
 
 <file path=customXml/itemProps3.xml><?xml version="1.0" encoding="utf-8"?>
-<ds:datastoreItem xmlns:ds="http://schemas.openxmlformats.org/officeDocument/2006/customXml" ds:itemID="{C62A7286-12A3-4BEC-B69E-FC6035148213}">
+<ds:datastoreItem xmlns:ds="http://schemas.openxmlformats.org/officeDocument/2006/customXml" ds:itemID="{E452394B-2943-49C6-95D5-37164A1C1769}">
   <ds:schemaRefs>
-    <ds:schemaRef ds:uri="http://schemas.openxmlformats.org/officeDocument/2006/bibliography"/>
+    <ds:schemaRef ds:uri="http://schemas.microsoft.com/sharepoint/v3/contenttype/forms"/>
   </ds:schemaRefs>
 </ds:datastoreItem>
 </file>

</xml_diff>

<commit_message>
Modified INCLUDE_POWER_MANAGEMENT_CTRL bit , PCT_Init before PSF_Init and include ifdef in PCT
</commit_message>
<xml_diff>
--- a/Docs/sink demo/PSF AE_Sink  requirements.docx
+++ b/Docs/sink demo/PSF AE_Sink  requirements.docx
@@ -4213,21 +4213,7 @@
         <w:rPr>
           <w:lang w:val="en-GB"/>
         </w:rPr>
-        <w:t xml:space="preserve">PSF </w:t>
-      </w:r>
-      <w:proofErr w:type="spellStart"/>
-      <w:r>
-        <w:rPr>
-          <w:lang w:val="en-GB"/>
-        </w:rPr>
-        <w:t>AE_Sink</w:t>
-      </w:r>
-      <w:proofErr w:type="spellEnd"/>
-      <w:r>
-        <w:rPr>
-          <w:lang w:val="en-GB"/>
-        </w:rPr>
-        <w:t xml:space="preserve"> Demo</w:t>
+        <w:t>PSF AE_Sink Demo</w:t>
       </w:r>
       <w:r>
         <w:rPr>
@@ -4273,16 +4259,8 @@
         <w:rPr>
           <w:lang w:val="en-GB"/>
         </w:rPr>
-        <w:t xml:space="preserve">PSF </w:t>
-      </w:r>
-      <w:proofErr w:type="spellStart"/>
-      <w:r>
-        <w:rPr>
-          <w:lang w:val="en-GB"/>
-        </w:rPr>
-        <w:t>AE_Sink</w:t>
-      </w:r>
-      <w:proofErr w:type="spellEnd"/>
+        <w:t>PSF AE_Sink</w:t>
+      </w:r>
       <w:r>
         <w:rPr>
           <w:lang w:val="en-GB"/>
@@ -6061,96 +6039,53 @@
           <w:strike/>
           <w:lang w:val="en-GB"/>
         </w:rPr>
-        <w:t xml:space="preserve">set </w:t>
-      </w:r>
-      <w:proofErr w:type="spellStart"/>
-      <w:r>
-        <w:rPr>
-          <w:b/>
-          <w:bCs/>
+        <w:t>set br [value]</w:t>
+      </w:r>
+      <w:r>
+        <w:rPr>
           <w:strike/>
           <w:lang w:val="en-GB"/>
         </w:rPr>
-        <w:t>br</w:t>
-      </w:r>
-      <w:proofErr w:type="spellEnd"/>
-      <w:r>
-        <w:rPr>
-          <w:b/>
-          <w:bCs/>
+        <w:t xml:space="preserve"> - to set uart baud rate</w:t>
+      </w:r>
+      <w:r>
+        <w:rPr>
           <w:strike/>
           <w:lang w:val="en-GB"/>
         </w:rPr>
-        <w:t xml:space="preserve"> [value]</w:t>
+        <w:t>-</w:t>
       </w:r>
       <w:r>
         <w:rPr>
           <w:strike/>
           <w:lang w:val="en-GB"/>
         </w:rPr>
-        <w:t xml:space="preserve"> - to set </w:t>
-      </w:r>
-      <w:proofErr w:type="spellStart"/>
+        <w:t xml:space="preserve"> Decided to delete this feature; There is no </w:t>
+      </w:r>
+      <w:del w:id="102" w:author="Somu Monika - I53191" w:date="2020-09-29T15:49:00Z">
+        <w:r>
+          <w:rPr>
+            <w:strike/>
+            <w:lang w:val="en-GB"/>
+          </w:rPr>
+          <w:delText>in built</w:delText>
+        </w:r>
+      </w:del>
+      <w:ins w:id="103" w:author="Somu Monika - I53191" w:date="2020-09-29T15:49:00Z">
+        <w:r>
+          <w:rPr>
+            <w:strike/>
+            <w:lang w:val="en-GB"/>
+          </w:rPr>
+          <w:t>in-built</w:t>
+        </w:r>
+      </w:ins>
       <w:r>
         <w:rPr>
           <w:strike/>
           <w:lang w:val="en-GB"/>
         </w:rPr>
-        <w:t>uart</w:t>
-      </w:r>
-      <w:proofErr w:type="spellEnd"/>
-      <w:r>
-        <w:rPr>
-          <w:strike/>
-          <w:lang w:val="en-GB"/>
-        </w:rPr>
-        <w:t xml:space="preserve"> baud rate</w:t>
-      </w:r>
-      <w:r>
-        <w:rPr>
-          <w:strike/>
-          <w:lang w:val="en-GB"/>
-        </w:rPr>
-        <w:t>-</w:t>
-      </w:r>
-      <w:r>
-        <w:rPr>
-          <w:strike/>
-          <w:lang w:val="en-GB"/>
-        </w:rPr>
-        <w:t xml:space="preserve"> Decided to delete this feature; There is no </w:t>
-      </w:r>
-      <w:proofErr w:type="gramStart"/>
-      <w:r>
-        <w:rPr>
-          <w:strike/>
-          <w:lang w:val="en-GB"/>
-        </w:rPr>
-        <w:t>in built</w:t>
-      </w:r>
-      <w:proofErr w:type="gramEnd"/>
-      <w:r>
-        <w:rPr>
-          <w:strike/>
-          <w:lang w:val="en-GB"/>
-        </w:rPr>
-        <w:t xml:space="preserve"> API for set and get </w:t>
-      </w:r>
-      <w:proofErr w:type="spellStart"/>
-      <w:r>
-        <w:rPr>
-          <w:strike/>
-          <w:lang w:val="en-GB"/>
-        </w:rPr>
-        <w:t>baudrare</w:t>
-      </w:r>
-      <w:proofErr w:type="spellEnd"/>
-      <w:r>
-        <w:rPr>
-          <w:strike/>
-          <w:lang w:val="en-GB"/>
-        </w:rPr>
-        <w:t xml:space="preserve">; </w:t>
+        <w:t xml:space="preserve"> API for set and get baudrare; </w:t>
       </w:r>
       <w:commentRangeEnd w:id="101"/>
       <w:r>
@@ -6176,25 +6111,7 @@
           <w:bCs/>
           <w:lang w:val="en-GB"/>
         </w:rPr>
-        <w:t>set mem [</w:t>
-      </w:r>
-      <w:proofErr w:type="spellStart"/>
-      <w:r>
-        <w:rPr>
-          <w:b/>
-          <w:bCs/>
-          <w:lang w:val="en-GB"/>
-        </w:rPr>
-        <w:t>memory_address</w:t>
-      </w:r>
-      <w:proofErr w:type="spellEnd"/>
-      <w:r>
-        <w:rPr>
-          <w:b/>
-          <w:bCs/>
-          <w:lang w:val="en-GB"/>
-        </w:rPr>
-        <w:t>] [byte value]</w:t>
+        <w:t>set mem [memory_address] [byte value]</w:t>
       </w:r>
       <w:r>
         <w:rPr>
@@ -6253,7 +6170,7 @@
           <w:numId w:val="14"/>
         </w:numPr>
       </w:pPr>
-      <w:commentRangeStart w:id="102"/>
+      <w:commentRangeStart w:id="104"/>
       <w:r>
         <w:rPr>
           <w:b/>
@@ -6261,12 +6178,12 @@
         </w:rPr>
         <w:t>get version</w:t>
       </w:r>
-      <w:commentRangeEnd w:id="102"/>
+      <w:commentRangeEnd w:id="104"/>
       <w:r>
         <w:rPr>
           <w:rStyle w:val="CommentReference"/>
         </w:rPr>
-        <w:commentReference w:id="102"/>
+        <w:commentReference w:id="104"/>
       </w:r>
     </w:p>
     <w:p>
@@ -6277,42 +6194,12 @@
         </w:numPr>
         <w:rPr>
           <w:strike/>
-          <w:rPrChange w:id="103" w:author="Somu Monika - I53191" w:date="2020-09-24T17:50:00Z">
+          <w:rPrChange w:id="105" w:author="Somu Monika - I53191" w:date="2020-09-24T17:50:00Z">
             <w:rPr/>
           </w:rPrChange>
         </w:rPr>
       </w:pPr>
-      <w:commentRangeStart w:id="104"/>
-      <w:r>
-        <w:rPr>
-          <w:b/>
-          <w:bCs/>
-          <w:strike/>
-          <w:rPrChange w:id="105" w:author="Somu Monika - I53191" w:date="2020-09-24T17:50:00Z">
-            <w:rPr>
-              <w:b/>
-              <w:bCs/>
-            </w:rPr>
-          </w:rPrChange>
-        </w:rPr>
-        <w:t xml:space="preserve">get </w:t>
-      </w:r>
-      <w:proofErr w:type="spellStart"/>
-      <w:r>
-        <w:rPr>
-          <w:b/>
-          <w:bCs/>
-          <w:strike/>
-          <w:rPrChange w:id="106" w:author="Somu Monika - I53191" w:date="2020-09-24T17:50:00Z">
-            <w:rPr>
-              <w:b/>
-              <w:bCs/>
-            </w:rPr>
-          </w:rPrChange>
-        </w:rPr>
-        <w:t>br</w:t>
-      </w:r>
-      <w:proofErr w:type="spellEnd"/>
+      <w:commentRangeStart w:id="106"/>
       <w:r>
         <w:rPr>
           <w:b/>
@@ -6325,7 +6212,7 @@
             </w:rPr>
           </w:rPrChange>
         </w:rPr>
-        <w:t xml:space="preserve"> </w:t>
+        <w:t xml:space="preserve">get br </w:t>
       </w:r>
       <w:r>
         <w:rPr>
@@ -6336,12 +6223,12 @@
         </w:rPr>
         <w:t>- Get baud rate</w:t>
       </w:r>
-      <w:commentRangeEnd w:id="104"/>
+      <w:commentRangeEnd w:id="106"/>
       <w:r>
         <w:rPr>
           <w:rStyle w:val="CommentReference"/>
         </w:rPr>
-        <w:commentReference w:id="104"/>
+        <w:commentReference w:id="106"/>
       </w:r>
     </w:p>
     <w:p>
@@ -6356,17 +6243,8 @@
           <w:b/>
           <w:bCs/>
         </w:rPr>
-        <w:t xml:space="preserve">get </w:t>
-      </w:r>
-      <w:proofErr w:type="spellStart"/>
-      <w:r>
-        <w:rPr>
-          <w:b/>
-          <w:bCs/>
-        </w:rPr>
-        <w:t>pdo</w:t>
-      </w:r>
-      <w:proofErr w:type="spellEnd"/>
+        <w:t>get pdo</w:t>
+      </w:r>
       <w:r>
         <w:t xml:space="preserve"> - </w:t>
       </w:r>
@@ -6386,23 +6264,7 @@
           <w:b/>
           <w:bCs/>
         </w:rPr>
-        <w:t xml:space="preserve">get </w:t>
-      </w:r>
-      <w:proofErr w:type="spellStart"/>
-      <w:r>
-        <w:rPr>
-          <w:b/>
-          <w:bCs/>
-        </w:rPr>
-        <w:t>sr</w:t>
-      </w:r>
-      <w:proofErr w:type="spellEnd"/>
-      <w:r>
-        <w:rPr>
-          <w:b/>
-          <w:bCs/>
-        </w:rPr>
-        <w:t xml:space="preserve"> [Name]</w:t>
+        <w:t>get sr [Name]</w:t>
       </w:r>
       <w:r>
         <w:t xml:space="preserve"> - </w:t>
@@ -6439,11 +6301,9 @@
           <w:numId w:val="14"/>
         </w:numPr>
       </w:pPr>
-      <w:proofErr w:type="spellStart"/>
       <w:r>
         <w:t>GlobalCfgStatusData</w:t>
       </w:r>
-      <w:proofErr w:type="spellEnd"/>
     </w:p>
     <w:p>
       <w:pPr>
@@ -6452,11 +6312,9 @@
           <w:numId w:val="14"/>
         </w:numPr>
       </w:pPr>
-      <w:proofErr w:type="spellStart"/>
       <w:r>
         <w:t>PortCfgStatus</w:t>
       </w:r>
-      <w:proofErr w:type="spellEnd"/>
     </w:p>
     <w:p>
       <w:pPr>
@@ -6470,23 +6328,7 @@
           <w:b/>
           <w:bCs/>
         </w:rPr>
-        <w:t>get mem [</w:t>
-      </w:r>
-      <w:proofErr w:type="spellStart"/>
-      <w:r>
-        <w:rPr>
-          <w:b/>
-          <w:bCs/>
-        </w:rPr>
-        <w:t>memory_address</w:t>
-      </w:r>
-      <w:proofErr w:type="spellEnd"/>
-      <w:r>
-        <w:rPr>
-          <w:b/>
-          <w:bCs/>
-        </w:rPr>
-        <w:t>] [length]</w:t>
+        <w:t>get mem [memory_address] [length]</w:t>
       </w:r>
       <w:r>
         <w:t xml:space="preserve"> - </w:t>
@@ -7838,7 +7680,6 @@
           <w:szCs w:val="36"/>
         </w:rPr>
       </w:pPr>
-      <w:proofErr w:type="spellStart"/>
       <w:r>
         <w:rPr>
           <w:rFonts w:ascii="Arial" w:eastAsiaTheme="minorHAnsi" w:hAnsi="Arial" w:cs="Arial"/>
@@ -7849,7 +7690,6 @@
         </w:rPr>
         <w:t>GlobalCfgStatusData</w:t>
       </w:r>
-      <w:proofErr w:type="spellEnd"/>
     </w:p>
     <w:tbl>
       <w:tblPr>
@@ -7944,9 +7784,16 @@
             <w:hideMark/>
           </w:tcPr>
           <w:p>
-            <w:r>
-              <w:t>0</w:t>
-            </w:r>
+            <w:ins w:id="157" w:author="Somu Monika - I53191" w:date="2020-09-29T18:53:00Z">
+              <w:r>
+                <w:t>2</w:t>
+              </w:r>
+            </w:ins>
+            <w:del w:id="158" w:author="Somu Monika - I53191" w:date="2020-09-29T18:53:00Z">
+              <w:r>
+                <w:delText>0</w:delText>
+              </w:r>
+            </w:del>
           </w:p>
         </w:tc>
       </w:tr>
@@ -8112,12 +7959,12 @@
               <w:t>aManfString[</w:t>
             </w:r>
             <w:proofErr w:type="gramEnd"/>
-            <w:ins w:id="157" w:author="Somu Monika - I53191" w:date="2020-09-25T20:07:00Z">
+            <w:ins w:id="159" w:author="Somu Monika - I53191" w:date="2020-09-25T20:07:00Z">
               <w:r>
                 <w:t>21</w:t>
               </w:r>
             </w:ins>
-            <w:del w:id="158" w:author="Somu Monika - I53191" w:date="2020-09-25T20:07:00Z">
+            <w:del w:id="160" w:author="Somu Monika - I53191" w:date="2020-09-25T20:07:00Z">
               <w:r>
                 <w:delText>8</w:delText>
               </w:r>
@@ -8142,12 +7989,12 @@
             <w:hideMark/>
           </w:tcPr>
           <w:p>
-            <w:del w:id="159" w:author="Somu Monika - I53191" w:date="2020-09-25T20:08:00Z">
+            <w:del w:id="161" w:author="Somu Monika - I53191" w:date="2020-09-25T20:08:00Z">
               <w:r>
                 <w:delText>null</w:delText>
               </w:r>
             </w:del>
-            <w:ins w:id="160" w:author="Somu Monika - I53191" w:date="2020-09-25T20:08:00Z">
+            <w:ins w:id="162" w:author="Somu Monika - I53191" w:date="2020-09-25T20:08:00Z">
               <w:r>
                 <w:t>Microchip Technology</w:t>
               </w:r>
@@ -8176,58 +8023,6 @@
           <w:p>
             <w:r>
               <w:t>u8PSFMajorVersion</w:t>
-            </w:r>
-          </w:p>
-        </w:tc>
-        <w:tc>
-          <w:tcPr>
-            <w:tcW w:w="960" w:type="dxa"/>
-            <w:tcBorders>
-              <w:top w:val="nil"/>
-              <w:left w:val="nil"/>
-              <w:bottom w:val="single" w:sz="4" w:space="0" w:color="auto"/>
-              <w:right w:val="single" w:sz="4" w:space="0" w:color="auto"/>
-            </w:tcBorders>
-            <w:shd w:val="clear" w:color="auto" w:fill="auto"/>
-            <w:noWrap/>
-            <w:vAlign w:val="bottom"/>
-            <w:hideMark/>
-          </w:tcPr>
-          <w:p>
-            <w:del w:id="161" w:author="Somu Monika - I53191" w:date="2020-09-25T20:08:00Z">
-              <w:r>
-                <w:delText>PD stack</w:delText>
-              </w:r>
-            </w:del>
-            <w:ins w:id="162" w:author="Somu Monika - I53191" w:date="2020-09-25T20:08:00Z">
-              <w:r>
-                <w:t>1</w:t>
-              </w:r>
-            </w:ins>
-          </w:p>
-        </w:tc>
-      </w:tr>
-      <w:tr>
-        <w:trPr>
-          <w:trHeight w:val="300"/>
-        </w:trPr>
-        <w:tc>
-          <w:tcPr>
-            <w:tcW w:w="4500" w:type="dxa"/>
-            <w:tcBorders>
-              <w:top w:val="nil"/>
-              <w:left w:val="single" w:sz="4" w:space="0" w:color="auto"/>
-              <w:bottom w:val="single" w:sz="4" w:space="0" w:color="auto"/>
-              <w:right w:val="single" w:sz="4" w:space="0" w:color="auto"/>
-            </w:tcBorders>
-            <w:shd w:val="clear" w:color="auto" w:fill="auto"/>
-            <w:noWrap/>
-            <w:vAlign w:val="bottom"/>
-            <w:hideMark/>
-          </w:tcPr>
-          <w:p>
-            <w:r>
-              <w:t>u8PSFMinorVersion</w:t>
             </w:r>
           </w:p>
         </w:tc>
@@ -8253,7 +8048,7 @@
             </w:del>
             <w:ins w:id="164" w:author="Somu Monika - I53191" w:date="2020-09-25T20:08:00Z">
               <w:r>
-                <w:t>7</w:t>
+                <w:t>1</w:t>
               </w:r>
             </w:ins>
           </w:p>
@@ -8279,7 +8074,7 @@
           </w:tcPr>
           <w:p>
             <w:r>
-              <w:t>u8PwrThrottleCfg</w:t>
+              <w:t>u8PSFMinorVersion</w:t>
             </w:r>
           </w:p>
         </w:tc>
@@ -8298,9 +8093,16 @@
             <w:hideMark/>
           </w:tcPr>
           <w:p>
-            <w:r>
-              <w:t>0</w:t>
-            </w:r>
+            <w:del w:id="165" w:author="Somu Monika - I53191" w:date="2020-09-25T20:08:00Z">
+              <w:r>
+                <w:delText>PD stack</w:delText>
+              </w:r>
+            </w:del>
+            <w:ins w:id="166" w:author="Somu Monika - I53191" w:date="2020-09-25T20:08:00Z">
+              <w:r>
+                <w:t>7</w:t>
+              </w:r>
+            </w:ins>
           </w:p>
         </w:tc>
       </w:tr>
@@ -8324,7 +8126,7 @@
           </w:tcPr>
           <w:p>
             <w:r>
-              <w:t>u8aReserved3</w:t>
+              <w:t>u8PwrThrottleCfg</w:t>
             </w:r>
           </w:p>
         </w:tc>
@@ -8369,7 +8171,7 @@
           </w:tcPr>
           <w:p>
             <w:r>
-              <w:t>u16ProducdID</w:t>
+              <w:t>u8aReserved3</w:t>
             </w:r>
           </w:p>
         </w:tc>
@@ -8388,12 +8190,57 @@
             <w:hideMark/>
           </w:tcPr>
           <w:p>
-            <w:del w:id="165" w:author="Somu Monika - I53191" w:date="2020-09-24T17:54:00Z">
+            <w:r>
+              <w:t>0</w:t>
+            </w:r>
+          </w:p>
+        </w:tc>
+      </w:tr>
+      <w:tr>
+        <w:trPr>
+          <w:trHeight w:val="300"/>
+        </w:trPr>
+        <w:tc>
+          <w:tcPr>
+            <w:tcW w:w="4500" w:type="dxa"/>
+            <w:tcBorders>
+              <w:top w:val="nil"/>
+              <w:left w:val="single" w:sz="4" w:space="0" w:color="auto"/>
+              <w:bottom w:val="single" w:sz="4" w:space="0" w:color="auto"/>
+              <w:right w:val="single" w:sz="4" w:space="0" w:color="auto"/>
+            </w:tcBorders>
+            <w:shd w:val="clear" w:color="auto" w:fill="auto"/>
+            <w:noWrap/>
+            <w:vAlign w:val="bottom"/>
+            <w:hideMark/>
+          </w:tcPr>
+          <w:p>
+            <w:r>
+              <w:t>u16ProducdID</w:t>
+            </w:r>
+          </w:p>
+        </w:tc>
+        <w:tc>
+          <w:tcPr>
+            <w:tcW w:w="960" w:type="dxa"/>
+            <w:tcBorders>
+              <w:top w:val="nil"/>
+              <w:left w:val="nil"/>
+              <w:bottom w:val="single" w:sz="4" w:space="0" w:color="auto"/>
+              <w:right w:val="single" w:sz="4" w:space="0" w:color="auto"/>
+            </w:tcBorders>
+            <w:shd w:val="clear" w:color="auto" w:fill="auto"/>
+            <w:noWrap/>
+            <w:vAlign w:val="bottom"/>
+            <w:hideMark/>
+          </w:tcPr>
+          <w:p>
+            <w:del w:id="167" w:author="Somu Monika - I53191" w:date="2020-09-24T17:54:00Z">
               <w:r>
                 <w:delText>0x301c</w:delText>
               </w:r>
             </w:del>
-            <w:ins w:id="166" w:author="Somu Monika - I53191" w:date="2020-09-24T17:54:00Z">
+            <w:ins w:id="168" w:author="Somu Monika - I53191" w:date="2020-09-24T17:54:00Z">
               <w:r>
                 <w:t>0x3</w:t>
               </w:r>
@@ -8669,11 +8516,9 @@
             <w:hideMark/>
           </w:tcPr>
           <w:p>
-            <w:proofErr w:type="spellStart"/>
             <w:r>
               <w:t>nc</w:t>
             </w:r>
-            <w:proofErr w:type="spellEnd"/>
           </w:p>
         </w:tc>
       </w:tr>
@@ -8716,11 +8561,9 @@
             <w:hideMark/>
           </w:tcPr>
           <w:p>
-            <w:proofErr w:type="spellStart"/>
             <w:r>
               <w:t>nc</w:t>
             </w:r>
-            <w:proofErr w:type="spellEnd"/>
           </w:p>
         </w:tc>
       </w:tr>
@@ -8763,11 +8606,9 @@
             <w:hideMark/>
           </w:tcPr>
           <w:p>
-            <w:proofErr w:type="spellStart"/>
             <w:r>
               <w:t>nc</w:t>
             </w:r>
-            <w:proofErr w:type="spellEnd"/>
           </w:p>
         </w:tc>
       </w:tr>
@@ -8810,11 +8651,9 @@
             <w:hideMark/>
           </w:tcPr>
           <w:p>
-            <w:proofErr w:type="spellStart"/>
             <w:r>
               <w:t>nc</w:t>
             </w:r>
-            <w:proofErr w:type="spellEnd"/>
           </w:p>
         </w:tc>
       </w:tr>
@@ -8857,11 +8696,9 @@
             <w:hideMark/>
           </w:tcPr>
           <w:p>
-            <w:proofErr w:type="spellStart"/>
             <w:r>
               <w:t>nc</w:t>
             </w:r>
-            <w:proofErr w:type="spellEnd"/>
           </w:p>
         </w:tc>
       </w:tr>
@@ -8904,11 +8741,9 @@
             <w:hideMark/>
           </w:tcPr>
           <w:p>
-            <w:proofErr w:type="spellStart"/>
             <w:r>
               <w:t>nc</w:t>
             </w:r>
-            <w:proofErr w:type="spellEnd"/>
           </w:p>
         </w:tc>
       </w:tr>
@@ -8951,11 +8786,9 @@
             <w:hideMark/>
           </w:tcPr>
           <w:p>
-            <w:proofErr w:type="spellStart"/>
             <w:r>
               <w:t>nc</w:t>
             </w:r>
-            <w:proofErr w:type="spellEnd"/>
           </w:p>
         </w:tc>
       </w:tr>
@@ -8998,11 +8831,9 @@
             <w:hideMark/>
           </w:tcPr>
           <w:p>
-            <w:proofErr w:type="spellStart"/>
             <w:r>
               <w:t>nc</w:t>
             </w:r>
-            <w:proofErr w:type="spellEnd"/>
           </w:p>
         </w:tc>
       </w:tr>
@@ -9027,7 +8858,6 @@
           <w:lang w:val="en-GB"/>
         </w:rPr>
       </w:pPr>
-      <w:proofErr w:type="spellStart"/>
       <w:r>
         <w:rPr>
           <w:rFonts w:ascii="Arial" w:eastAsiaTheme="minorHAnsi" w:hAnsi="Arial" w:cs="Arial"/>
@@ -9038,7 +8868,6 @@
         </w:rPr>
         <w:t>PortCfgStatus</w:t>
       </w:r>
-      <w:proofErr w:type="spellEnd"/>
     </w:p>
     <w:tbl>
       <w:tblPr>
@@ -9133,12 +8962,12 @@
             <w:hideMark/>
           </w:tcPr>
           <w:p>
-            <w:ins w:id="167" w:author="Somu Monika - I53191" w:date="2020-09-29T11:43:00Z">
+            <w:ins w:id="169" w:author="Somu Monika - I53191" w:date="2020-09-29T11:43:00Z">
               <w:r>
                 <w:t>568</w:t>
               </w:r>
             </w:ins>
-            <w:del w:id="168" w:author="Somu Monika - I53191" w:date="2020-09-29T11:11:00Z">
+            <w:del w:id="170" w:author="Somu Monika - I53191" w:date="2020-09-29T11:11:00Z">
               <w:r>
                 <w:delText>(CFG_VCONN_OCS_ENABLE) | (CFG_PORT_ENABLE) | (CFG_PORT_RP_CURRENT_VALUE)| (CFG_PORT_POWER_ROLE))</w:delText>
               </w:r>
@@ -9249,12 +9078,12 @@
             <w:r>
               <w:t>{[5V, 3A],[9V, A],[15V, A],[20V, 3A</w:t>
             </w:r>
-            <w:ins w:id="169" w:author="Somu Monika - I53191" w:date="2020-09-28T23:37:00Z">
+            <w:ins w:id="171" w:author="Somu Monika - I53191" w:date="2020-09-28T23:37:00Z">
               <w:r>
                 <w:t>]}</w:t>
               </w:r>
             </w:ins>
-            <w:del w:id="170" w:author="Somu Monika - I53191" w:date="2020-09-28T23:37:00Z">
+            <w:del w:id="172" w:author="Somu Monika - I53191" w:date="2020-09-28T23:37:00Z">
               <w:r>
                 <w:delText>],[20V, 3A],[20V, 3A],[20V, 3A],</w:delText>
               </w:r>
@@ -9309,69 +9138,9 @@
             <w:hideMark/>
           </w:tcPr>
           <w:p>
-            <w:ins w:id="171" w:author="Somu Monika - I53191" w:date="2020-09-29T13:11:00Z">
+            <w:ins w:id="173" w:author="Somu Monika - I53191" w:date="2020-09-29T13:11:00Z">
               <w:r>
                 <w:t>User input</w:t>
-              </w:r>
-            </w:ins>
-            <w:del w:id="172" w:author="Somu Monika - I53191" w:date="2020-09-29T11:44:00Z">
-              <w:r>
-                <w:delText>na</w:delText>
-              </w:r>
-            </w:del>
-          </w:p>
-        </w:tc>
-      </w:tr>
-      <w:tr>
-        <w:trPr>
-          <w:trHeight w:val="300"/>
-        </w:trPr>
-        <w:tc>
-          <w:tcPr>
-            <w:tcW w:w="2784" w:type="dxa"/>
-            <w:tcBorders>
-              <w:top w:val="nil"/>
-              <w:left w:val="single" w:sz="4" w:space="0" w:color="auto"/>
-              <w:bottom w:val="single" w:sz="4" w:space="0" w:color="auto"/>
-              <w:right w:val="single" w:sz="4" w:space="0" w:color="auto"/>
-            </w:tcBorders>
-            <w:shd w:val="clear" w:color="auto" w:fill="auto"/>
-            <w:noWrap/>
-            <w:vAlign w:val="bottom"/>
-            <w:hideMark/>
-          </w:tcPr>
-          <w:p>
-            <w:r>
-              <w:t>u32</w:t>
-            </w:r>
-            <w:proofErr w:type="gramStart"/>
-            <w:r>
-              <w:t>aAdvertisedPDO[</w:t>
-            </w:r>
-            <w:proofErr w:type="gramEnd"/>
-            <w:r>
-              <w:t>7];</w:t>
-            </w:r>
-          </w:p>
-        </w:tc>
-        <w:tc>
-          <w:tcPr>
-            <w:tcW w:w="6566" w:type="dxa"/>
-            <w:tcBorders>
-              <w:top w:val="nil"/>
-              <w:left w:val="nil"/>
-              <w:bottom w:val="single" w:sz="4" w:space="0" w:color="auto"/>
-              <w:right w:val="single" w:sz="4" w:space="0" w:color="auto"/>
-            </w:tcBorders>
-            <w:shd w:val="clear" w:color="auto" w:fill="auto"/>
-            <w:noWrap/>
-            <w:vAlign w:val="bottom"/>
-            <w:hideMark/>
-          </w:tcPr>
-          <w:p>
-            <w:ins w:id="173" w:author="Somu Monika - I53191" w:date="2020-09-29T13:11:00Z">
-              <w:r>
-                <w:t>As per negotiated contract</w:t>
               </w:r>
             </w:ins>
             <w:del w:id="174" w:author="Somu Monika - I53191" w:date="2020-09-29T11:44:00Z">
@@ -9406,7 +9175,7 @@
             </w:r>
             <w:proofErr w:type="gramStart"/>
             <w:r>
-              <w:t>aPartnerPDO[</w:t>
+              <w:t>aAdvertisedPDO[</w:t>
             </w:r>
             <w:proofErr w:type="gramEnd"/>
             <w:r>
@@ -9431,7 +9200,7 @@
           <w:p>
             <w:ins w:id="175" w:author="Somu Monika - I53191" w:date="2020-09-29T13:11:00Z">
               <w:r>
-                <w:t>0</w:t>
+                <w:t>As per negotiated contract</w:t>
               </w:r>
             </w:ins>
             <w:del w:id="176" w:author="Somu Monika - I53191" w:date="2020-09-29T11:44:00Z">
@@ -9462,7 +9231,15 @@
           </w:tcPr>
           <w:p>
             <w:r>
-              <w:t>u32RDO;</w:t>
+              <w:t>u32</w:t>
+            </w:r>
+            <w:proofErr w:type="gramStart"/>
+            <w:r>
+              <w:t>aPartnerPDO[</w:t>
+            </w:r>
+            <w:proofErr w:type="gramEnd"/>
+            <w:r>
+              <w:t>7];</w:t>
             </w:r>
           </w:p>
         </w:tc>
@@ -9481,16 +9258,16 @@
             <w:hideMark/>
           </w:tcPr>
           <w:p>
-            <w:del w:id="177" w:author="Somu Monika - I53191" w:date="2020-09-29T11:44:00Z">
+            <w:ins w:id="177" w:author="Somu Monika - I53191" w:date="2020-09-29T13:11:00Z">
+              <w:r>
+                <w:t>0</w:t>
+              </w:r>
+            </w:ins>
+            <w:del w:id="178" w:author="Somu Monika - I53191" w:date="2020-09-29T11:44:00Z">
               <w:r>
                 <w:delText>na</w:delText>
               </w:r>
             </w:del>
-            <w:ins w:id="178" w:author="Somu Monika - I53191" w:date="2020-09-29T11:44:00Z">
-              <w:r>
-                <w:t>0</w:t>
-              </w:r>
-            </w:ins>
           </w:p>
         </w:tc>
       </w:tr>
@@ -9514,7 +9291,7 @@
           </w:tcPr>
           <w:p>
             <w:r>
-              <w:t>u32PortConnectStatus;</w:t>
+              <w:t>u32RDO;</w:t>
             </w:r>
           </w:p>
         </w:tc>
@@ -9533,12 +9310,12 @@
             <w:hideMark/>
           </w:tcPr>
           <w:p>
-            <w:del w:id="179" w:author="Somu Monika - I53191" w:date="2020-09-29T11:45:00Z">
+            <w:del w:id="179" w:author="Somu Monika - I53191" w:date="2020-09-29T11:44:00Z">
               <w:r>
                 <w:delText>na</w:delText>
               </w:r>
             </w:del>
-            <w:ins w:id="180" w:author="Somu Monika - I53191" w:date="2020-09-29T11:45:00Z">
+            <w:ins w:id="180" w:author="Somu Monika - I53191" w:date="2020-09-29T11:44:00Z">
               <w:r>
                 <w:t>0</w:t>
               </w:r>
@@ -9566,7 +9343,7 @@
           </w:tcPr>
           <w:p>
             <w:r>
-              <w:t>u32PortStatusChange;</w:t>
+              <w:t>u32PortConnectStatus;</w:t>
             </w:r>
           </w:p>
         </w:tc>
@@ -9618,7 +9395,7 @@
           </w:tcPr>
           <w:p>
             <w:r>
-              <w:t>u32PortIOStatus;</w:t>
+              <w:t>u32PortStatusChange;</w:t>
             </w:r>
           </w:p>
         </w:tc>
@@ -9670,7 +9447,7 @@
           </w:tcPr>
           <w:p>
             <w:r>
-              <w:t>u32ClientRequest;</w:t>
+              <w:t>u32PortIOStatus;</w:t>
             </w:r>
           </w:p>
         </w:tc>
@@ -9722,7 +9499,7 @@
           </w:tcPr>
           <w:p>
             <w:r>
-              <w:t>u16AllocatedPowerIn250mW;</w:t>
+              <w:t>u32ClientRequest;</w:t>
             </w:r>
           </w:p>
         </w:tc>
@@ -9774,7 +9551,7 @@
           </w:tcPr>
           <w:p>
             <w:r>
-              <w:t>u16NegoVoltageInmV;</w:t>
+              <w:t>u16AllocatedPowerIn250mW;</w:t>
             </w:r>
           </w:p>
         </w:tc>
@@ -9826,7 +9603,7 @@
           </w:tcPr>
           <w:p>
             <w:r>
-              <w:t>u16NegoCurrentInmA;</w:t>
+              <w:t>u16NegoVoltageInmV;</w:t>
             </w:r>
           </w:p>
         </w:tc>
@@ -9878,7 +9655,7 @@
           </w:tcPr>
           <w:p>
             <w:r>
-              <w:t>u16MaxSrcPrtCurrentIn10mA;</w:t>
+              <w:t>u16NegoCurrentInmA;</w:t>
             </w:r>
           </w:p>
         </w:tc>
@@ -9897,14 +9674,14 @@
             <w:hideMark/>
           </w:tcPr>
           <w:p>
-            <w:del w:id="193" w:author="Somu Monika - I53191" w:date="2020-09-29T11:46:00Z">
+            <w:del w:id="193" w:author="Somu Monika - I53191" w:date="2020-09-29T11:45:00Z">
               <w:r>
                 <w:delText>na</w:delText>
               </w:r>
             </w:del>
-            <w:ins w:id="194" w:author="Somu Monika - I53191" w:date="2020-09-29T11:46:00Z">
+            <w:ins w:id="194" w:author="Somu Monika - I53191" w:date="2020-09-29T11:45:00Z">
               <w:r>
-                <w:t>300</w:t>
+                <w:t>0</w:t>
               </w:r>
             </w:ins>
           </w:p>
@@ -9930,7 +9707,7 @@
           </w:tcPr>
           <w:p>
             <w:r>
-              <w:t>u16PortIntrMask;</w:t>
+              <w:t>u16MaxSrcPrtCurrentIn10mA;</w:t>
             </w:r>
           </w:p>
         </w:tc>
@@ -9956,7 +9733,7 @@
             </w:del>
             <w:ins w:id="196" w:author="Somu Monika - I53191" w:date="2020-09-29T11:46:00Z">
               <w:r>
-                <w:t>0</w:t>
+                <w:t>300</w:t>
               </w:r>
             </w:ins>
           </w:p>
@@ -9982,7 +9759,7 @@
           </w:tcPr>
           <w:p>
             <w:r>
-              <w:t>u16PowerGoodTimerInms;</w:t>
+              <w:t>u16PortIntrMask;</w:t>
             </w:r>
           </w:p>
         </w:tc>
@@ -10001,9 +9778,16 @@
             <w:hideMark/>
           </w:tcPr>
           <w:p>
-            <w:r>
-              <w:t>10S</w:t>
-            </w:r>
+            <w:del w:id="197" w:author="Somu Monika - I53191" w:date="2020-09-29T11:46:00Z">
+              <w:r>
+                <w:delText>na</w:delText>
+              </w:r>
+            </w:del>
+            <w:ins w:id="198" w:author="Somu Monika - I53191" w:date="2020-09-29T11:46:00Z">
+              <w:r>
+                <w:t>0</w:t>
+              </w:r>
+            </w:ins>
           </w:p>
         </w:tc>
       </w:tr>
@@ -10027,7 +9811,7 @@
           </w:tcPr>
           <w:p>
             <w:r>
-              <w:t>u16FeatureSelect;</w:t>
+              <w:t>u16PowerGoodTimerInms;</w:t>
             </w:r>
           </w:p>
         </w:tc>
@@ -10046,12 +9830,57 @@
             <w:hideMark/>
           </w:tcPr>
           <w:p>
-            <w:del w:id="197" w:author="Somu Monika - I53191" w:date="2020-09-29T11:51:00Z">
+            <w:r>
+              <w:t>10S</w:t>
+            </w:r>
+          </w:p>
+        </w:tc>
+      </w:tr>
+      <w:tr>
+        <w:trPr>
+          <w:trHeight w:val="300"/>
+        </w:trPr>
+        <w:tc>
+          <w:tcPr>
+            <w:tcW w:w="2784" w:type="dxa"/>
+            <w:tcBorders>
+              <w:top w:val="nil"/>
+              <w:left w:val="single" w:sz="4" w:space="0" w:color="auto"/>
+              <w:bottom w:val="single" w:sz="4" w:space="0" w:color="auto"/>
+              <w:right w:val="single" w:sz="4" w:space="0" w:color="auto"/>
+            </w:tcBorders>
+            <w:shd w:val="clear" w:color="auto" w:fill="auto"/>
+            <w:noWrap/>
+            <w:vAlign w:val="bottom"/>
+            <w:hideMark/>
+          </w:tcPr>
+          <w:p>
+            <w:r>
+              <w:t>u16FeatureSelect;</w:t>
+            </w:r>
+          </w:p>
+        </w:tc>
+        <w:tc>
+          <w:tcPr>
+            <w:tcW w:w="6566" w:type="dxa"/>
+            <w:tcBorders>
+              <w:top w:val="nil"/>
+              <w:left w:val="nil"/>
+              <w:bottom w:val="single" w:sz="4" w:space="0" w:color="auto"/>
+              <w:right w:val="single" w:sz="4" w:space="0" w:color="auto"/>
+            </w:tcBorders>
+            <w:shd w:val="clear" w:color="auto" w:fill="auto"/>
+            <w:noWrap/>
+            <w:vAlign w:val="bottom"/>
+            <w:hideMark/>
+          </w:tcPr>
+          <w:p>
+            <w:del w:id="199" w:author="Somu Monika - I53191" w:date="2020-09-29T11:51:00Z">
               <w:r>
                 <w:delText>na</w:delText>
               </w:r>
             </w:del>
-            <w:ins w:id="198" w:author="Somu Monika - I53191" w:date="2020-09-29T11:51:00Z">
+            <w:ins w:id="200" w:author="Somu Monika - I53191" w:date="2020-09-29T11:51:00Z">
               <w:r>
                 <w:t>0</w:t>
               </w:r>
@@ -10062,7 +9891,7 @@
       <w:tr>
         <w:trPr>
           <w:trHeight w:val="300"/>
-          <w:ins w:id="199" w:author="Somu Monika - I53191" w:date="2020-09-29T11:52:00Z"/>
+          <w:ins w:id="201" w:author="Somu Monika - I53191" w:date="2020-09-29T11:52:00Z"/>
         </w:trPr>
         <w:tc>
           <w:tcPr>
@@ -10070,32 +9899,6 @@
             <w:tcBorders>
               <w:top w:val="nil"/>
               <w:left w:val="single" w:sz="4" w:space="0" w:color="auto"/>
-              <w:bottom w:val="single" w:sz="4" w:space="0" w:color="auto"/>
-              <w:right w:val="single" w:sz="4" w:space="0" w:color="auto"/>
-            </w:tcBorders>
-            <w:shd w:val="clear" w:color="auto" w:fill="auto"/>
-            <w:noWrap/>
-            <w:vAlign w:val="bottom"/>
-          </w:tcPr>
-          <w:p>
-            <w:pPr>
-              <w:rPr>
-                <w:ins w:id="200" w:author="Somu Monika - I53191" w:date="2020-09-29T11:52:00Z"/>
-              </w:rPr>
-            </w:pPr>
-            <w:ins w:id="201" w:author="Somu Monika - I53191" w:date="2020-09-29T11:52:00Z">
-              <w:r>
-                <w:t>u16SwapPolicy</w:t>
-              </w:r>
-            </w:ins>
-          </w:p>
-        </w:tc>
-        <w:tc>
-          <w:tcPr>
-            <w:tcW w:w="6566" w:type="dxa"/>
-            <w:tcBorders>
-              <w:top w:val="nil"/>
-              <w:left w:val="nil"/>
               <w:bottom w:val="single" w:sz="4" w:space="0" w:color="auto"/>
               <w:right w:val="single" w:sz="4" w:space="0" w:color="auto"/>
             </w:tcBorders>
@@ -10111,6 +9914,32 @@
             </w:pPr>
             <w:ins w:id="203" w:author="Somu Monika - I53191" w:date="2020-09-29T11:52:00Z">
               <w:r>
+                <w:t>u16SwapPolicy</w:t>
+              </w:r>
+            </w:ins>
+          </w:p>
+        </w:tc>
+        <w:tc>
+          <w:tcPr>
+            <w:tcW w:w="6566" w:type="dxa"/>
+            <w:tcBorders>
+              <w:top w:val="nil"/>
+              <w:left w:val="nil"/>
+              <w:bottom w:val="single" w:sz="4" w:space="0" w:color="auto"/>
+              <w:right w:val="single" w:sz="4" w:space="0" w:color="auto"/>
+            </w:tcBorders>
+            <w:shd w:val="clear" w:color="auto" w:fill="auto"/>
+            <w:noWrap/>
+            <w:vAlign w:val="bottom"/>
+          </w:tcPr>
+          <w:p>
+            <w:pPr>
+              <w:rPr>
+                <w:ins w:id="204" w:author="Somu Monika - I53191" w:date="2020-09-29T11:52:00Z"/>
+              </w:rPr>
+            </w:pPr>
+            <w:ins w:id="205" w:author="Somu Monika - I53191" w:date="2020-09-29T11:52:00Z">
+              <w:r>
                 <w:t>0x</w:t>
               </w:r>
               <w:r>
@@ -10159,11 +9988,9 @@
             <w:hideMark/>
           </w:tcPr>
           <w:p>
-            <w:proofErr w:type="spellStart"/>
             <w:r>
               <w:t>na</w:t>
             </w:r>
-            <w:proofErr w:type="spellEnd"/>
           </w:p>
         </w:tc>
       </w:tr>
@@ -10189,12 +10016,12 @@
             <w:r>
               <w:t>u16</w:t>
             </w:r>
-            <w:del w:id="204" w:author="Somu Monika - I53191" w:date="2020-09-29T11:47:00Z">
+            <w:del w:id="206" w:author="Somu Monika - I53191" w:date="2020-09-29T11:47:00Z">
               <w:r>
                 <w:delText>aMinPDOPreferredCurInmA[</w:delText>
               </w:r>
             </w:del>
-            <w:ins w:id="205" w:author="Somu Monika - I53191" w:date="2020-09-29T11:47:00Z">
+            <w:ins w:id="207" w:author="Somu Monika - I53191" w:date="2020-09-29T11:47:00Z">
               <w:r>
                 <w:t>aMinPDOPreferredCurInmA [</w:t>
               </w:r>
@@ -10222,12 +10049,12 @@
             <w:r>
               <w:t>{2A,2A,2A,2A,</w:t>
             </w:r>
-            <w:del w:id="206" w:author="Somu Monika - I53191" w:date="2020-09-29T11:47:00Z">
+            <w:del w:id="208" w:author="Somu Monika - I53191" w:date="2020-09-29T11:47:00Z">
               <w:r>
                 <w:delText>2A,2A,2A</w:delText>
               </w:r>
             </w:del>
-            <w:ins w:id="207" w:author="Somu Monika - I53191" w:date="2020-09-29T11:47:00Z">
+            <w:ins w:id="209" w:author="Somu Monika - I53191" w:date="2020-09-29T11:47:00Z">
               <w:r>
                 <w:t>0,0,0</w:t>
               </w:r>
@@ -10548,12 +10375,12 @@
             <w:hideMark/>
           </w:tcPr>
           <w:p>
-            <w:ins w:id="208" w:author="Somu Monika - I53191" w:date="2020-09-29T11:49:00Z">
+            <w:ins w:id="210" w:author="Somu Monika - I53191" w:date="2020-09-29T11:49:00Z">
               <w:r>
                 <w:t>4</w:t>
               </w:r>
             </w:ins>
-            <w:del w:id="209" w:author="Somu Monika - I53191" w:date="2020-09-29T11:49:00Z">
+            <w:del w:id="211" w:author="Somu Monika - I53191" w:date="2020-09-29T11:49:00Z">
               <w:r>
                 <w:delText>7</w:delText>
               </w:r>
@@ -10600,66 +10427,14 @@
             <w:hideMark/>
           </w:tcPr>
           <w:p>
-            <w:ins w:id="210" w:author="Somu Monika - I53191" w:date="2020-09-29T13:11:00Z">
+            <w:ins w:id="212" w:author="Somu Monika - I53191" w:date="2020-09-29T13:11:00Z">
               <w:r>
                 <w:t>As p</w:t>
               </w:r>
             </w:ins>
-            <w:ins w:id="211" w:author="Somu Monika - I53191" w:date="2020-09-29T13:12:00Z">
+            <w:ins w:id="213" w:author="Somu Monika - I53191" w:date="2020-09-29T13:12:00Z">
               <w:r>
                 <w:t>er user input</w:t>
-              </w:r>
-            </w:ins>
-            <w:del w:id="212" w:author="Somu Monika - I53191" w:date="2020-09-29T11:49:00Z">
-              <w:r>
-                <w:delText>NC</w:delText>
-              </w:r>
-            </w:del>
-          </w:p>
-        </w:tc>
-      </w:tr>
-      <w:tr>
-        <w:trPr>
-          <w:trHeight w:val="300"/>
-        </w:trPr>
-        <w:tc>
-          <w:tcPr>
-            <w:tcW w:w="2784" w:type="dxa"/>
-            <w:tcBorders>
-              <w:top w:val="nil"/>
-              <w:left w:val="single" w:sz="4" w:space="0" w:color="auto"/>
-              <w:bottom w:val="single" w:sz="4" w:space="0" w:color="auto"/>
-              <w:right w:val="single" w:sz="4" w:space="0" w:color="auto"/>
-            </w:tcBorders>
-            <w:shd w:val="clear" w:color="auto" w:fill="auto"/>
-            <w:noWrap/>
-            <w:vAlign w:val="bottom"/>
-            <w:hideMark/>
-          </w:tcPr>
-          <w:p>
-            <w:r>
-              <w:t>u8AdvertisedPDOCnt;</w:t>
-            </w:r>
-          </w:p>
-        </w:tc>
-        <w:tc>
-          <w:tcPr>
-            <w:tcW w:w="6566" w:type="dxa"/>
-            <w:tcBorders>
-              <w:top w:val="nil"/>
-              <w:left w:val="nil"/>
-              <w:bottom w:val="single" w:sz="4" w:space="0" w:color="auto"/>
-              <w:right w:val="single" w:sz="4" w:space="0" w:color="auto"/>
-            </w:tcBorders>
-            <w:shd w:val="clear" w:color="auto" w:fill="auto"/>
-            <w:noWrap/>
-            <w:vAlign w:val="bottom"/>
-            <w:hideMark/>
-          </w:tcPr>
-          <w:p>
-            <w:ins w:id="213" w:author="Somu Monika - I53191" w:date="2020-09-29T13:13:00Z">
-              <w:r>
-                <w:t>As per negotiated contract</w:t>
               </w:r>
             </w:ins>
             <w:del w:id="214" w:author="Somu Monika - I53191" w:date="2020-09-29T11:49:00Z">
@@ -10690,7 +10465,7 @@
           </w:tcPr>
           <w:p>
             <w:r>
-              <w:t>u8PartnerPDOCnt;</w:t>
+              <w:t>u8AdvertisedPDOCnt;</w:t>
             </w:r>
           </w:p>
         </w:tc>
@@ -10709,16 +10484,16 @@
             <w:hideMark/>
           </w:tcPr>
           <w:p>
-            <w:del w:id="215" w:author="Somu Monika - I53191" w:date="2020-09-29T11:49:00Z">
+            <w:ins w:id="215" w:author="Somu Monika - I53191" w:date="2020-09-29T13:13:00Z">
+              <w:r>
+                <w:t>As per negotiated contract</w:t>
+              </w:r>
+            </w:ins>
+            <w:del w:id="216" w:author="Somu Monika - I53191" w:date="2020-09-29T11:49:00Z">
               <w:r>
                 <w:delText>NC</w:delText>
               </w:r>
             </w:del>
-            <w:ins w:id="216" w:author="Somu Monika - I53191" w:date="2020-09-29T11:49:00Z">
-              <w:r>
-                <w:t>0</w:t>
-              </w:r>
-            </w:ins>
           </w:p>
         </w:tc>
       </w:tr>
@@ -10742,7 +10517,7 @@
           </w:tcPr>
           <w:p>
             <w:r>
-              <w:t>u8SinkConfigSel;</w:t>
+              <w:t>u8PartnerPDOCnt;</w:t>
             </w:r>
           </w:p>
         </w:tc>
@@ -10761,16 +10536,16 @@
             <w:hideMark/>
           </w:tcPr>
           <w:p>
-            <w:ins w:id="217" w:author="Somu Monika - I53191" w:date="2020-09-29T11:49:00Z">
+            <w:del w:id="217" w:author="Somu Monika - I53191" w:date="2020-09-29T11:49:00Z">
+              <w:r>
+                <w:delText>NC</w:delText>
+              </w:r>
+            </w:del>
+            <w:ins w:id="218" w:author="Somu Monika - I53191" w:date="2020-09-29T11:49:00Z">
               <w:r>
                 <w:t>0</w:t>
               </w:r>
             </w:ins>
-            <w:del w:id="218" w:author="Somu Monika - I53191" w:date="2020-09-29T11:49:00Z">
-              <w:r>
-                <w:delText>(CFG_PORT_SINK_MODE_A)| (CFG_PORT_SINK_USB_SUSP  | (CFG_PORT_SINK_GIVE_BACK_FLAG)</w:delText>
-              </w:r>
-            </w:del>
           </w:p>
         </w:tc>
       </w:tr>
@@ -10794,7 +10569,7 @@
           </w:tcPr>
           <w:p>
             <w:r>
-              <w:t>u8FaultInDebounceInms;</w:t>
+              <w:t>u8SinkConfigSel;</w:t>
             </w:r>
           </w:p>
         </w:tc>
@@ -10813,9 +10588,16 @@
             <w:hideMark/>
           </w:tcPr>
           <w:p>
-            <w:r>
-              <w:t>5mS</w:t>
-            </w:r>
+            <w:ins w:id="219" w:author="Somu Monika - I53191" w:date="2020-09-29T11:49:00Z">
+              <w:r>
+                <w:t>0</w:t>
+              </w:r>
+            </w:ins>
+            <w:del w:id="220" w:author="Somu Monika - I53191" w:date="2020-09-29T11:49:00Z">
+              <w:r>
+                <w:delText>(CFG_PORT_SINK_MODE_A)| (CFG_PORT_SINK_USB_SUSP  | (CFG_PORT_SINK_GIVE_BACK_FLAG)</w:delText>
+              </w:r>
+            </w:del>
           </w:p>
         </w:tc>
       </w:tr>
@@ -10839,7 +10621,7 @@
           </w:tcPr>
           <w:p>
             <w:r>
-              <w:t>u8OCSThresholdPercentage;</w:t>
+              <w:t>u8FaultInDebounceInms;</w:t>
             </w:r>
           </w:p>
         </w:tc>
@@ -10859,7 +10641,7 @@
           </w:tcPr>
           <w:p>
             <w:r>
-              <w:t>0</w:t>
+              <w:t>5mS</w:t>
             </w:r>
           </w:p>
         </w:tc>
@@ -10884,7 +10666,7 @@
           </w:tcPr>
           <w:p>
             <w:r>
-              <w:t>u8OVThresholdPercentage;</w:t>
+              <w:t>u8OCSThresholdPercentage;</w:t>
             </w:r>
           </w:p>
         </w:tc>
@@ -10904,7 +10686,7 @@
           </w:tcPr>
           <w:p>
             <w:r>
-              <w:t>115</w:t>
+              <w:t>0</w:t>
             </w:r>
           </w:p>
         </w:tc>
@@ -10929,7 +10711,7 @@
           </w:tcPr>
           <w:p>
             <w:r>
-              <w:t>u8UVThresholdPercentage;</w:t>
+              <w:t>u8OVThresholdPercentage;</w:t>
             </w:r>
           </w:p>
         </w:tc>
@@ -10949,7 +10731,7 @@
           </w:tcPr>
           <w:p>
             <w:r>
-              <w:t>85</w:t>
+              <w:t>115</w:t>
             </w:r>
           </w:p>
         </w:tc>
@@ -10974,7 +10756,7 @@
           </w:tcPr>
           <w:p>
             <w:r>
-              <w:t>u8VCONNOCSDebounceInms;</w:t>
+              <w:t>u8UVThresholdPercentage;</w:t>
             </w:r>
           </w:p>
         </w:tc>
@@ -10994,7 +10776,7 @@
           </w:tcPr>
           <w:p>
             <w:r>
-              <w:t>2mS</w:t>
+              <w:t>85</w:t>
             </w:r>
           </w:p>
         </w:tc>
@@ -11019,7 +10801,7 @@
           </w:tcPr>
           <w:p>
             <w:r>
-              <w:t>u8VBUSMaxFaultCnt;</w:t>
+              <w:t>u8VCONNOCSDebounceInms;</w:t>
             </w:r>
           </w:p>
         </w:tc>
@@ -11039,7 +10821,7 @@
           </w:tcPr>
           <w:p>
             <w:r>
-              <w:t>3</w:t>
+              <w:t>2mS</w:t>
             </w:r>
           </w:p>
         </w:tc>
@@ -11064,7 +10846,7 @@
           </w:tcPr>
           <w:p>
             <w:r>
-              <w:t>u8VCONNMaxFaultCnt;</w:t>
+              <w:t>u8VBUSMaxFaultCnt;</w:t>
             </w:r>
           </w:p>
         </w:tc>
@@ -11109,7 +10891,7 @@
           </w:tcPr>
           <w:p>
             <w:r>
-              <w:t>u8Pio_FAULT_IN;</w:t>
+              <w:t>u8VCONNMaxFaultCnt;</w:t>
             </w:r>
           </w:p>
         </w:tc>
@@ -11129,13 +10911,8 @@
           </w:tcPr>
           <w:p>
             <w:r>
-              <w:t>eUPD_PIO5</w:t>
-            </w:r>
-            <w:ins w:id="219" w:author="Somu Monika - I53191" w:date="2020-09-29T11:50:00Z">
-              <w:r>
-                <w:t>(9)</w:t>
-              </w:r>
-            </w:ins>
+              <w:t>3</w:t>
+            </w:r>
           </w:p>
         </w:tc>
       </w:tr>
@@ -11159,7 +10936,7 @@
           </w:tcPr>
           <w:p>
             <w:r>
-              <w:t>u8Mode_FAULT_IN;</w:t>
+              <w:t>u8Pio_FAULT_IN;</w:t>
             </w:r>
           </w:p>
         </w:tc>
@@ -11179,14 +10956,64 @@
           </w:tcPr>
           <w:p>
             <w:r>
+              <w:t>eUPD_PIO5</w:t>
+            </w:r>
+            <w:ins w:id="221" w:author="Somu Monika - I53191" w:date="2020-09-29T11:50:00Z">
+              <w:r>
+                <w:t>(9)</w:t>
+              </w:r>
+            </w:ins>
+          </w:p>
+        </w:tc>
+      </w:tr>
+      <w:tr>
+        <w:trPr>
+          <w:trHeight w:val="300"/>
+        </w:trPr>
+        <w:tc>
+          <w:tcPr>
+            <w:tcW w:w="2784" w:type="dxa"/>
+            <w:tcBorders>
+              <w:top w:val="nil"/>
+              <w:left w:val="single" w:sz="4" w:space="0" w:color="auto"/>
+              <w:bottom w:val="single" w:sz="4" w:space="0" w:color="auto"/>
+              <w:right w:val="single" w:sz="4" w:space="0" w:color="auto"/>
+            </w:tcBorders>
+            <w:shd w:val="clear" w:color="auto" w:fill="auto"/>
+            <w:noWrap/>
+            <w:vAlign w:val="bottom"/>
+            <w:hideMark/>
+          </w:tcPr>
+          <w:p>
+            <w:r>
+              <w:t>u8Mode_FAULT_IN;</w:t>
+            </w:r>
+          </w:p>
+        </w:tc>
+        <w:tc>
+          <w:tcPr>
+            <w:tcW w:w="6566" w:type="dxa"/>
+            <w:tcBorders>
+              <w:top w:val="nil"/>
+              <w:left w:val="nil"/>
+              <w:bottom w:val="single" w:sz="4" w:space="0" w:color="auto"/>
+              <w:right w:val="single" w:sz="4" w:space="0" w:color="auto"/>
+            </w:tcBorders>
+            <w:shd w:val="clear" w:color="auto" w:fill="auto"/>
+            <w:noWrap/>
+            <w:vAlign w:val="bottom"/>
+            <w:hideMark/>
+          </w:tcPr>
+          <w:p>
+            <w:r>
               <w:t>ACTIVE_</w:t>
             </w:r>
-            <w:del w:id="220" w:author="Somu Monika - I53191" w:date="2020-09-29T11:51:00Z">
+            <w:del w:id="222" w:author="Somu Monika - I53191" w:date="2020-09-29T11:51:00Z">
               <w:r>
                 <w:delText>LOW</w:delText>
               </w:r>
             </w:del>
-            <w:ins w:id="221" w:author="Somu Monika - I53191" w:date="2020-09-29T11:51:00Z">
+            <w:ins w:id="223" w:author="Somu Monika - I53191" w:date="2020-09-29T11:51:00Z">
               <w:r>
                 <w:t>LOW</w:t>
               </w:r>
@@ -11194,7 +11021,7 @@
                 <w:t xml:space="preserve"> (</w:t>
               </w:r>
             </w:ins>
-            <w:ins w:id="222" w:author="Somu Monika - I53191" w:date="2020-09-29T11:50:00Z">
+            <w:ins w:id="224" w:author="Somu Monika - I53191" w:date="2020-09-29T11:50:00Z">
               <w:r>
                 <w:t>20)</w:t>
               </w:r>
@@ -11424,12 +11251,12 @@
             <w:r>
               <w:t>eUPD_PIO6</w:t>
             </w:r>
-            <w:ins w:id="223" w:author="Somu Monika - I53191" w:date="2020-09-29T11:50:00Z">
+            <w:ins w:id="225" w:author="Somu Monika - I53191" w:date="2020-09-29T11:50:00Z">
               <w:r>
                 <w:t>(6</w:t>
               </w:r>
             </w:ins>
-            <w:ins w:id="224" w:author="Somu Monika - I53191" w:date="2020-09-29T11:51:00Z">
+            <w:ins w:id="226" w:author="Somu Monika - I53191" w:date="2020-09-29T11:51:00Z">
               <w:r>
                 <w:t>)</w:t>
               </w:r>
@@ -11479,7 +11306,7 @@
             <w:r>
               <w:t>ACTIVE_HIGH</w:t>
             </w:r>
-            <w:ins w:id="225" w:author="Somu Monika - I53191" w:date="2020-09-29T11:51:00Z">
+            <w:ins w:id="227" w:author="Somu Monika - I53191" w:date="2020-09-29T11:51:00Z">
               <w:r>
                 <w:t>(c)</w:t>
               </w:r>
@@ -11634,7 +11461,7 @@
     <w:p>
       <w:pPr>
         <w:rPr>
-          <w:ins w:id="226" w:author="Somu Monika - I53191" w:date="2020-09-24T17:47:00Z"/>
+          <w:ins w:id="228" w:author="Somu Monika - I53191" w:date="2020-09-24T17:47:00Z"/>
           <w:lang w:val="en-GB"/>
         </w:rPr>
       </w:pPr>
@@ -11642,14 +11469,14 @@
     <w:p>
       <w:pPr>
         <w:rPr>
-          <w:ins w:id="227" w:author="Somu Monika - I53191" w:date="2020-09-24T17:47:00Z"/>
+          <w:ins w:id="229" w:author="Somu Monika - I53191" w:date="2020-09-24T17:47:00Z"/>
           <w:rFonts w:ascii="Arial" w:hAnsi="Arial" w:cs="Arial"/>
           <w:sz w:val="36"/>
           <w:szCs w:val="36"/>
           <w:lang w:val="en-GB"/>
         </w:rPr>
       </w:pPr>
-      <w:ins w:id="228" w:author="Somu Monika - I53191" w:date="2020-09-24T17:47:00Z">
+      <w:ins w:id="230" w:author="Somu Monika - I53191" w:date="2020-09-24T17:47:00Z">
         <w:r>
           <w:rPr>
             <w:rFonts w:ascii="Arial" w:hAnsi="Arial" w:cs="Arial"/>
@@ -11675,11 +11502,11 @@
     <w:p>
       <w:pPr>
         <w:rPr>
-          <w:ins w:id="229" w:author="Somu Monika - I53191" w:date="2020-09-24T17:47:00Z"/>
+          <w:ins w:id="231" w:author="Somu Monika - I53191" w:date="2020-09-24T17:47:00Z"/>
           <w:lang w:val="en-GB"/>
         </w:rPr>
       </w:pPr>
-      <w:ins w:id="230" w:author="Somu Monika - I53191" w:date="2020-09-24T17:47:00Z">
+      <w:ins w:id="232" w:author="Somu Monika - I53191" w:date="2020-09-24T17:47:00Z">
         <w:r>
           <w:rPr>
             <w:lang w:val="en-GB"/>
@@ -11703,30 +11530,16 @@
     <w:p>
       <w:pPr>
         <w:rPr>
-          <w:ins w:id="231" w:author="Somu Monika - I53191" w:date="2020-09-24T17:45:00Z"/>
+          <w:ins w:id="233" w:author="Somu Monika - I53191" w:date="2020-09-24T17:45:00Z"/>
           <w:lang w:val="en-GB"/>
         </w:rPr>
       </w:pPr>
-      <w:ins w:id="232" w:author="Somu Monika - I53191" w:date="2020-09-24T17:47:00Z">
+      <w:ins w:id="234" w:author="Somu Monika - I53191" w:date="2020-09-24T17:47:00Z">
         <w:r>
           <w:rPr>
             <w:lang w:val="en-GB"/>
           </w:rPr>
-          <w:t xml:space="preserve">For </w:t>
-        </w:r>
-        <w:proofErr w:type="spellStart"/>
-        <w:r>
-          <w:rPr>
-            <w:lang w:val="en-GB"/>
-          </w:rPr>
-          <w:t>eg</w:t>
-        </w:r>
-        <w:proofErr w:type="spellEnd"/>
-        <w:r>
-          <w:rPr>
-            <w:lang w:val="en-GB"/>
-          </w:rPr>
-          <w:t>: For the PDO (15000U,3000U), the pdo value to be given is 4B12C.</w:t>
+          <w:t>For eg: For the PDO (15000U,3000U), the pdo value to be given is 4B12C.</w:t>
         </w:r>
       </w:ins>
     </w:p>
@@ -11749,7 +11562,7 @@
         </w:rPr>
         <w:br w:type="page"/>
       </w:r>
-      <w:ins w:id="233" w:author="Somu Monika - I53191" w:date="2020-09-24T17:45:00Z">
+      <w:ins w:id="235" w:author="Somu Monika - I53191" w:date="2020-09-24T17:45:00Z">
         <w:r>
           <w:rPr>
             <w:lang w:val="en-GB"/>
@@ -11763,11 +11576,11 @@
       <w:pPr>
         <w:pStyle w:val="Heading1"/>
       </w:pPr>
-      <w:bookmarkStart w:id="234" w:name="_Toc47594212"/>
+      <w:bookmarkStart w:id="236" w:name="_Toc47594212"/>
       <w:r>
         <w:t>Project Deliverables</w:t>
       </w:r>
-      <w:bookmarkEnd w:id="234"/>
+      <w:bookmarkEnd w:id="236"/>
     </w:p>
     <w:p>
       <w:pPr>
@@ -11895,11 +11708,11 @@
       <w:pPr>
         <w:pStyle w:val="Heading1"/>
       </w:pPr>
-      <w:bookmarkStart w:id="235" w:name="_Toc47594213"/>
+      <w:bookmarkStart w:id="237" w:name="_Toc47594213"/>
       <w:r>
         <w:t>Prerequisites</w:t>
       </w:r>
-      <w:bookmarkEnd w:id="235"/>
+      <w:bookmarkEnd w:id="237"/>
     </w:p>
     <w:p>
       <w:pPr>
@@ -11938,11 +11751,11 @@
       <w:pPr>
         <w:pStyle w:val="Heading1"/>
       </w:pPr>
-      <w:bookmarkStart w:id="236" w:name="_Toc47594214"/>
+      <w:bookmarkStart w:id="238" w:name="_Toc47594214"/>
       <w:r>
         <w:t>Assumptions</w:t>
       </w:r>
-      <w:bookmarkEnd w:id="236"/>
+      <w:bookmarkEnd w:id="238"/>
       <w:r>
         <w:t xml:space="preserve"> </w:t>
       </w:r>
@@ -11958,11 +11771,11 @@
       <w:pPr>
         <w:pStyle w:val="Heading1"/>
       </w:pPr>
-      <w:bookmarkStart w:id="237" w:name="_Toc47594215"/>
+      <w:bookmarkStart w:id="239" w:name="_Toc47594215"/>
       <w:r>
         <w:t>Dependencies</w:t>
       </w:r>
-      <w:bookmarkEnd w:id="237"/>
+      <w:bookmarkEnd w:id="239"/>
     </w:p>
     <w:p>
       <w:pPr>
@@ -11975,29 +11788,29 @@
       <w:pPr>
         <w:pStyle w:val="Heading1"/>
         <w:rPr>
-          <w:ins w:id="238" w:author="Somu Monika - I53191" w:date="2020-09-24T17:51:00Z"/>
-        </w:rPr>
-      </w:pPr>
-      <w:bookmarkStart w:id="239" w:name="_Toc47594216"/>
+          <w:ins w:id="240" w:author="Somu Monika - I53191" w:date="2020-09-24T17:51:00Z"/>
+        </w:rPr>
+      </w:pPr>
+      <w:bookmarkStart w:id="241" w:name="_Toc47594216"/>
       <w:r>
         <w:t>Known Limitation</w:t>
       </w:r>
-      <w:ins w:id="240" w:author="Somu Monika - I53191" w:date="2020-09-24T17:51:00Z">
+      <w:ins w:id="242" w:author="Somu Monika - I53191" w:date="2020-09-24T17:51:00Z">
         <w:r>
           <w:t>s</w:t>
         </w:r>
       </w:ins>
-      <w:del w:id="241" w:author="Somu Monika - I53191" w:date="2020-09-24T17:51:00Z">
+      <w:del w:id="243" w:author="Somu Monika - I53191" w:date="2020-09-24T17:51:00Z">
         <w:r>
           <w:delText>s</w:delText>
         </w:r>
       </w:del>
-      <w:bookmarkEnd w:id="239"/>
-    </w:p>
-    <w:p>
-      <w:pPr>
-        <w:rPr>
-          <w:ins w:id="242" w:author="Somu Monika - I53191" w:date="2020-09-24T17:51:00Z"/>
+      <w:bookmarkEnd w:id="241"/>
+    </w:p>
+    <w:p>
+      <w:pPr>
+        <w:rPr>
+          <w:ins w:id="244" w:author="Somu Monika - I53191" w:date="2020-09-24T17:51:00Z"/>
           <w:lang w:val="en-GB"/>
         </w:rPr>
       </w:pPr>
@@ -12005,7 +11818,7 @@
     <w:p>
       <w:pPr>
         <w:rPr>
-          <w:ins w:id="243" w:author="Somu Monika - I53191" w:date="2020-09-24T17:51:00Z"/>
+          <w:ins w:id="245" w:author="Somu Monika - I53191" w:date="2020-09-24T17:51:00Z"/>
           <w:lang w:val="en-GB"/>
         </w:rPr>
       </w:pPr>
@@ -12014,10 +11827,10 @@
       <w:pPr>
         <w:pStyle w:val="Heading1"/>
         <w:rPr>
-          <w:ins w:id="244" w:author="Somu Monika - I53191" w:date="2020-09-24T17:51:00Z"/>
-        </w:rPr>
-      </w:pPr>
-      <w:ins w:id="245" w:author="Somu Monika - I53191" w:date="2020-09-24T17:51:00Z">
+          <w:ins w:id="246" w:author="Somu Monika - I53191" w:date="2020-09-24T17:51:00Z"/>
+        </w:rPr>
+      </w:pPr>
+      <w:ins w:id="247" w:author="Somu Monika - I53191" w:date="2020-09-24T17:51:00Z">
         <w:r>
           <w:t>Meeting</w:t>
         </w:r>
@@ -12029,7 +11842,7 @@
     <w:p>
       <w:pPr>
         <w:rPr>
-          <w:ins w:id="246" w:author="Somu Monika - I53191" w:date="2020-09-24T17:51:00Z"/>
+          <w:ins w:id="248" w:author="Somu Monika - I53191" w:date="2020-09-24T17:51:00Z"/>
         </w:rPr>
       </w:pPr>
     </w:p>
@@ -12053,7 +11866,7 @@
       <w:tr>
         <w:trPr>
           <w:trHeight w:val="360"/>
-          <w:ins w:id="247" w:author="Somu Monika - I53191" w:date="2020-09-24T17:51:00Z"/>
+          <w:ins w:id="249" w:author="Somu Monika - I53191" w:date="2020-09-24T17:51:00Z"/>
         </w:trPr>
         <w:tc>
           <w:tcPr>
@@ -12071,14 +11884,14 @@
             <w:pPr>
               <w:pStyle w:val="Header"/>
               <w:rPr>
-                <w:ins w:id="248" w:author="Somu Monika - I53191" w:date="2020-09-24T17:51:00Z"/>
+                <w:ins w:id="250" w:author="Somu Monika - I53191" w:date="2020-09-24T17:51:00Z"/>
                 <w:b/>
                 <w:bCs/>
                 <w:color w:val="FFFFFF"/>
                 <w:lang w:val="en-IE"/>
               </w:rPr>
             </w:pPr>
-            <w:ins w:id="249" w:author="Somu Monika - I53191" w:date="2020-09-24T17:51:00Z">
+            <w:ins w:id="251" w:author="Somu Monika - I53191" w:date="2020-09-24T17:51:00Z">
               <w:r>
                 <w:rPr>
                   <w:b/>
@@ -12107,11 +11920,11 @@
             <w:pPr>
               <w:pStyle w:val="Header"/>
               <w:rPr>
-                <w:ins w:id="250" w:author="Somu Monika - I53191" w:date="2020-09-24T17:51:00Z"/>
+                <w:ins w:id="252" w:author="Somu Monika - I53191" w:date="2020-09-24T17:51:00Z"/>
                 <w:lang w:val="en-IE"/>
               </w:rPr>
             </w:pPr>
-            <w:ins w:id="251" w:author="Somu Monika - I53191" w:date="2020-09-24T17:51:00Z">
+            <w:ins w:id="253" w:author="Somu Monika - I53191" w:date="2020-09-24T17:51:00Z">
               <w:r>
                 <w:rPr>
                   <w:lang w:val="en-IE"/>
@@ -12136,10 +11949,10 @@
             <w:pPr>
               <w:pStyle w:val="Header"/>
               <w:rPr>
-                <w:ins w:id="252" w:author="Somu Monika - I53191" w:date="2020-09-24T17:51:00Z"/>
+                <w:ins w:id="254" w:author="Somu Monika - I53191" w:date="2020-09-24T17:51:00Z"/>
               </w:rPr>
             </w:pPr>
-            <w:ins w:id="253" w:author="Somu Monika - I53191" w:date="2020-09-24T17:51:00Z">
+            <w:ins w:id="255" w:author="Somu Monika - I53191" w:date="2020-09-24T17:51:00Z">
               <w:r>
                 <w:t>PSF AE Sink Demo</w:t>
               </w:r>
@@ -12150,7 +11963,7 @@
       <w:tr>
         <w:trPr>
           <w:trHeight w:val="360"/>
-          <w:ins w:id="254" w:author="Somu Monika - I53191" w:date="2020-09-24T17:51:00Z"/>
+          <w:ins w:id="256" w:author="Somu Monika - I53191" w:date="2020-09-24T17:51:00Z"/>
         </w:trPr>
         <w:tc>
           <w:tcPr>
@@ -12167,7 +11980,7 @@
             <w:pPr>
               <w:pStyle w:val="Header"/>
               <w:rPr>
-                <w:ins w:id="255" w:author="Somu Monika - I53191" w:date="2020-09-24T17:51:00Z"/>
+                <w:ins w:id="257" w:author="Somu Monika - I53191" w:date="2020-09-24T17:51:00Z"/>
                 <w:b/>
                 <w:bCs/>
               </w:rPr>
@@ -12190,11 +12003,11 @@
             <w:pPr>
               <w:pStyle w:val="Header"/>
               <w:rPr>
-                <w:ins w:id="256" w:author="Somu Monika - I53191" w:date="2020-09-24T17:51:00Z"/>
+                <w:ins w:id="258" w:author="Somu Monika - I53191" w:date="2020-09-24T17:51:00Z"/>
                 <w:lang w:val="en-IE"/>
               </w:rPr>
             </w:pPr>
-            <w:ins w:id="257" w:author="Somu Monika - I53191" w:date="2020-09-24T17:51:00Z">
+            <w:ins w:id="259" w:author="Somu Monika - I53191" w:date="2020-09-24T17:51:00Z">
               <w:r>
                 <w:t>Date</w:t>
               </w:r>
@@ -12216,10 +12029,10 @@
             <w:pPr>
               <w:pStyle w:val="Header"/>
               <w:rPr>
-                <w:ins w:id="258" w:author="Somu Monika - I53191" w:date="2020-09-24T17:51:00Z"/>
+                <w:ins w:id="260" w:author="Somu Monika - I53191" w:date="2020-09-24T17:51:00Z"/>
               </w:rPr>
             </w:pPr>
-            <w:ins w:id="259" w:author="Somu Monika - I53191" w:date="2020-09-24T17:51:00Z">
+            <w:ins w:id="261" w:author="Somu Monika - I53191" w:date="2020-09-24T17:51:00Z">
               <w:r>
                 <w:t>Sep 15 2020</w:t>
               </w:r>
@@ -12230,7 +12043,7 @@
       <w:tr>
         <w:trPr>
           <w:trHeight w:val="360"/>
-          <w:ins w:id="260" w:author="Somu Monika - I53191" w:date="2020-09-24T17:51:00Z"/>
+          <w:ins w:id="262" w:author="Somu Monika - I53191" w:date="2020-09-24T17:51:00Z"/>
         </w:trPr>
         <w:tc>
           <w:tcPr>
@@ -12247,7 +12060,7 @@
             <w:pPr>
               <w:pStyle w:val="Header"/>
               <w:rPr>
-                <w:ins w:id="261" w:author="Somu Monika - I53191" w:date="2020-09-24T17:51:00Z"/>
+                <w:ins w:id="263" w:author="Somu Monika - I53191" w:date="2020-09-24T17:51:00Z"/>
                 <w:b/>
                 <w:bCs/>
               </w:rPr>
@@ -12264,31 +12077,6 @@
               <w:right w:val="single" w:sz="4" w:space="0" w:color="auto"/>
             </w:tcBorders>
             <w:shd w:val="clear" w:color="auto" w:fill="C0C0C0"/>
-            <w:vAlign w:val="center"/>
-          </w:tcPr>
-          <w:p>
-            <w:pPr>
-              <w:pStyle w:val="Header"/>
-              <w:rPr>
-                <w:ins w:id="262" w:author="Somu Monika - I53191" w:date="2020-09-24T17:51:00Z"/>
-              </w:rPr>
-            </w:pPr>
-            <w:ins w:id="263" w:author="Somu Monika - I53191" w:date="2020-09-24T17:51:00Z">
-              <w:r>
-                <w:t>Minutes Taken By</w:t>
-              </w:r>
-            </w:ins>
-          </w:p>
-        </w:tc>
-        <w:tc>
-          <w:tcPr>
-            <w:tcW w:w="4590" w:type="dxa"/>
-            <w:tcBorders>
-              <w:top w:val="single" w:sz="4" w:space="0" w:color="auto"/>
-              <w:left w:val="single" w:sz="4" w:space="0" w:color="auto"/>
-              <w:bottom w:val="single" w:sz="4" w:space="0" w:color="auto"/>
-              <w:right w:val="single" w:sz="4" w:space="0" w:color="auto"/>
-            </w:tcBorders>
             <w:vAlign w:val="center"/>
           </w:tcPr>
           <w:p>
@@ -12298,7 +12086,32 @@
                 <w:ins w:id="264" w:author="Somu Monika - I53191" w:date="2020-09-24T17:51:00Z"/>
               </w:rPr>
             </w:pPr>
-            <w:ins w:id="265" w:author="Somu Monika - I53191" w:date="2020-09-24T17:52:00Z">
+            <w:ins w:id="265" w:author="Somu Monika - I53191" w:date="2020-09-24T17:51:00Z">
+              <w:r>
+                <w:t>Minutes Taken By</w:t>
+              </w:r>
+            </w:ins>
+          </w:p>
+        </w:tc>
+        <w:tc>
+          <w:tcPr>
+            <w:tcW w:w="4590" w:type="dxa"/>
+            <w:tcBorders>
+              <w:top w:val="single" w:sz="4" w:space="0" w:color="auto"/>
+              <w:left w:val="single" w:sz="4" w:space="0" w:color="auto"/>
+              <w:bottom w:val="single" w:sz="4" w:space="0" w:color="auto"/>
+              <w:right w:val="single" w:sz="4" w:space="0" w:color="auto"/>
+            </w:tcBorders>
+            <w:vAlign w:val="center"/>
+          </w:tcPr>
+          <w:p>
+            <w:pPr>
+              <w:pStyle w:val="Header"/>
+              <w:rPr>
+                <w:ins w:id="266" w:author="Somu Monika - I53191" w:date="2020-09-24T17:51:00Z"/>
+              </w:rPr>
+            </w:pPr>
+            <w:ins w:id="267" w:author="Somu Monika - I53191" w:date="2020-09-24T17:52:00Z">
               <w:r>
                 <w:t>Somu Monika</w:t>
               </w:r>
@@ -12310,7 +12123,7 @@
     <w:p>
       <w:pPr>
         <w:rPr>
-          <w:ins w:id="266" w:author="Somu Monika - I53191" w:date="2020-09-24T17:51:00Z"/>
+          <w:ins w:id="268" w:author="Somu Monika - I53191" w:date="2020-09-24T17:51:00Z"/>
         </w:rPr>
       </w:pPr>
     </w:p>
@@ -12318,7 +12131,7 @@
       <w:pPr>
         <w:pStyle w:val="Header"/>
         <w:rPr>
-          <w:ins w:id="267" w:author="Somu Monika - I53191" w:date="2020-09-24T17:51:00Z"/>
+          <w:ins w:id="269" w:author="Somu Monika - I53191" w:date="2020-09-24T17:51:00Z"/>
           <w:rFonts w:cs="Arial"/>
         </w:rPr>
       </w:pPr>
@@ -12334,7 +12147,7 @@
           <w:right w:val="single" w:sz="4" w:space="0" w:color="auto"/>
         </w:tblBorders>
         <w:tblLook w:val="0000" w:firstRow="0" w:lastRow="0" w:firstColumn="0" w:lastColumn="0" w:noHBand="0" w:noVBand="0"/>
-        <w:tblPrChange w:id="268" w:author="Somu Monika - I53191" w:date="2020-09-24T17:52:00Z">
+        <w:tblPrChange w:id="270" w:author="Somu Monika - I53191" w:date="2020-09-24T17:52:00Z">
           <w:tblPr>
             <w:tblW w:w="8910" w:type="dxa"/>
             <w:tblInd w:w="108" w:type="dxa"/>
@@ -12351,7 +12164,7 @@
       <w:tblGrid>
         <w:gridCol w:w="2028"/>
         <w:gridCol w:w="7100"/>
-        <w:tblGridChange w:id="269">
+        <w:tblGridChange w:id="271">
           <w:tblGrid>
             <w:gridCol w:w="1980"/>
             <w:gridCol w:w="6930"/>
@@ -12361,8 +12174,8 @@
       <w:tr>
         <w:trPr>
           <w:trHeight w:val="284"/>
-          <w:ins w:id="270" w:author="Somu Monika - I53191" w:date="2020-09-24T17:51:00Z"/>
-          <w:trPrChange w:id="271" w:author="Somu Monika - I53191" w:date="2020-09-24T17:52:00Z">
+          <w:ins w:id="272" w:author="Somu Monika - I53191" w:date="2020-09-24T17:51:00Z"/>
+          <w:trPrChange w:id="273" w:author="Somu Monika - I53191" w:date="2020-09-24T17:52:00Z">
             <w:trPr>
               <w:trHeight w:val="360"/>
             </w:trPr>
@@ -12379,7 +12192,7 @@
             </w:tcBorders>
             <w:shd w:val="clear" w:color="auto" w:fill="333399"/>
             <w:vAlign w:val="center"/>
-            <w:tcPrChange w:id="272" w:author="Somu Monika - I53191" w:date="2020-09-24T17:52:00Z">
+            <w:tcPrChange w:id="274" w:author="Somu Monika - I53191" w:date="2020-09-24T17:52:00Z">
               <w:tcPr>
                 <w:tcW w:w="1980" w:type="dxa"/>
                 <w:tcBorders>
@@ -12397,11 +12210,11 @@
             <w:pPr>
               <w:pStyle w:val="Header"/>
               <w:rPr>
-                <w:ins w:id="273" w:author="Somu Monika - I53191" w:date="2020-09-24T17:51:00Z"/>
+                <w:ins w:id="275" w:author="Somu Monika - I53191" w:date="2020-09-24T17:51:00Z"/>
                 <w:rFonts w:cs="Arial"/>
               </w:rPr>
             </w:pPr>
-            <w:ins w:id="274" w:author="Somu Monika - I53191" w:date="2020-09-24T17:51:00Z">
+            <w:ins w:id="276" w:author="Somu Monika - I53191" w:date="2020-09-24T17:51:00Z">
               <w:r>
                 <w:rPr>
                   <w:b/>
@@ -12425,7 +12238,7 @@
             </w:tcBorders>
             <w:shd w:val="clear" w:color="auto" w:fill="C0C0C0"/>
             <w:vAlign w:val="center"/>
-            <w:tcPrChange w:id="275" w:author="Somu Monika - I53191" w:date="2020-09-24T17:52:00Z">
+            <w:tcPrChange w:id="277" w:author="Somu Monika - I53191" w:date="2020-09-24T17:52:00Z">
               <w:tcPr>
                 <w:tcW w:w="6930" w:type="dxa"/>
                 <w:tcBorders>
@@ -12443,13 +12256,13 @@
             <w:pPr>
               <w:pStyle w:val="Header"/>
               <w:rPr>
-                <w:ins w:id="276" w:author="Somu Monika - I53191" w:date="2020-09-24T17:51:00Z"/>
+                <w:ins w:id="278" w:author="Somu Monika - I53191" w:date="2020-09-24T17:51:00Z"/>
                 <w:rFonts w:cs="Arial"/>
                 <w:b/>
                 <w:bCs/>
               </w:rPr>
             </w:pPr>
-            <w:ins w:id="277" w:author="Somu Monika - I53191" w:date="2020-09-24T17:51:00Z">
+            <w:ins w:id="279" w:author="Somu Monika - I53191" w:date="2020-09-24T17:51:00Z">
               <w:r>
                 <w:rPr>
                   <w:rFonts w:cs="Arial"/>
@@ -12465,8 +12278,8 @@
       <w:tr>
         <w:trPr>
           <w:trHeight w:val="284"/>
-          <w:ins w:id="278" w:author="Somu Monika - I53191" w:date="2020-09-24T17:51:00Z"/>
-          <w:trPrChange w:id="279" w:author="Somu Monika - I53191" w:date="2020-09-24T17:52:00Z">
+          <w:ins w:id="280" w:author="Somu Monika - I53191" w:date="2020-09-24T17:51:00Z"/>
+          <w:trPrChange w:id="281" w:author="Somu Monika - I53191" w:date="2020-09-24T17:52:00Z">
             <w:trPr>
               <w:trHeight w:val="360"/>
             </w:trPr>
@@ -12482,7 +12295,7 @@
               <w:right w:val="single" w:sz="4" w:space="0" w:color="auto"/>
             </w:tcBorders>
             <w:vAlign w:val="center"/>
-            <w:tcPrChange w:id="280" w:author="Somu Monika - I53191" w:date="2020-09-24T17:52:00Z">
+            <w:tcPrChange w:id="282" w:author="Somu Monika - I53191" w:date="2020-09-24T17:52:00Z">
               <w:tcPr>
                 <w:tcW w:w="1980" w:type="dxa"/>
                 <w:tcBorders>
@@ -12499,7 +12312,7 @@
             <w:pPr>
               <w:pStyle w:val="Header"/>
               <w:rPr>
-                <w:ins w:id="281" w:author="Somu Monika - I53191" w:date="2020-09-24T17:51:00Z"/>
+                <w:ins w:id="283" w:author="Somu Monika - I53191" w:date="2020-09-24T17:51:00Z"/>
                 <w:b/>
                 <w:bCs/>
               </w:rPr>
@@ -12516,7 +12329,7 @@
               <w:right w:val="single" w:sz="4" w:space="0" w:color="auto"/>
             </w:tcBorders>
             <w:vAlign w:val="center"/>
-            <w:tcPrChange w:id="282" w:author="Somu Monika - I53191" w:date="2020-09-24T17:52:00Z">
+            <w:tcPrChange w:id="284" w:author="Somu Monika - I53191" w:date="2020-09-24T17:52:00Z">
               <w:tcPr>
                 <w:tcW w:w="6930" w:type="dxa"/>
                 <w:tcBorders>
@@ -12533,13 +12346,13 @@
             <w:pPr>
               <w:pStyle w:val="Header"/>
               <w:rPr>
-                <w:ins w:id="283" w:author="Somu Monika - I53191" w:date="2020-09-24T17:51:00Z"/>
+                <w:ins w:id="285" w:author="Somu Monika - I53191" w:date="2020-09-24T17:51:00Z"/>
                 <w:rFonts w:cs="Arial"/>
                 <w:bCs/>
                 <w:highlight w:val="yellow"/>
-                <w:rPrChange w:id="284" w:author="Somu Monika - I53191" w:date="2020-09-29T13:13:00Z">
+                <w:rPrChange w:id="286" w:author="Somu Monika - I53191" w:date="2020-09-29T13:13:00Z">
                   <w:rPr>
-                    <w:ins w:id="285" w:author="Somu Monika - I53191" w:date="2020-09-24T17:51:00Z"/>
+                    <w:ins w:id="287" w:author="Somu Monika - I53191" w:date="2020-09-24T17:51:00Z"/>
                     <w:rFonts w:cs="Arial"/>
                     <w:b/>
                     <w:highlight w:val="yellow"/>
@@ -12547,12 +12360,12 @@
                 </w:rPrChange>
               </w:rPr>
             </w:pPr>
-            <w:ins w:id="286" w:author="Somu Monika - I53191" w:date="2020-09-24T17:52:00Z">
+            <w:ins w:id="288" w:author="Somu Monika - I53191" w:date="2020-09-24T17:52:00Z">
               <w:r>
                 <w:rPr>
                   <w:rFonts w:cs="Arial"/>
                   <w:bCs/>
-                  <w:rPrChange w:id="287" w:author="Somu Monika - I53191" w:date="2020-09-29T13:13:00Z">
+                  <w:rPrChange w:id="289" w:author="Somu Monika - I53191" w:date="2020-09-29T13:13:00Z">
                     <w:rPr>
                       <w:rFonts w:cs="Arial"/>
                       <w:b/>
@@ -12569,8 +12382,8 @@
       <w:tr>
         <w:trPr>
           <w:trHeight w:val="284"/>
-          <w:ins w:id="288" w:author="Somu Monika - I53191" w:date="2020-09-24T17:51:00Z"/>
-          <w:trPrChange w:id="289" w:author="Somu Monika - I53191" w:date="2020-09-24T17:52:00Z">
+          <w:ins w:id="290" w:author="Somu Monika - I53191" w:date="2020-09-24T17:51:00Z"/>
+          <w:trPrChange w:id="291" w:author="Somu Monika - I53191" w:date="2020-09-24T17:52:00Z">
             <w:trPr>
               <w:trHeight w:val="360"/>
             </w:trPr>
@@ -12586,7 +12399,7 @@
               <w:right w:val="single" w:sz="4" w:space="0" w:color="auto"/>
             </w:tcBorders>
             <w:vAlign w:val="center"/>
-            <w:tcPrChange w:id="290" w:author="Somu Monika - I53191" w:date="2020-09-24T17:52:00Z">
+            <w:tcPrChange w:id="292" w:author="Somu Monika - I53191" w:date="2020-09-24T17:52:00Z">
               <w:tcPr>
                 <w:tcW w:w="1980" w:type="dxa"/>
                 <w:tcBorders>
@@ -12603,7 +12416,7 @@
             <w:pPr>
               <w:pStyle w:val="Header"/>
               <w:rPr>
-                <w:ins w:id="291" w:author="Somu Monika - I53191" w:date="2020-09-24T17:51:00Z"/>
+                <w:ins w:id="293" w:author="Somu Monika - I53191" w:date="2020-09-24T17:51:00Z"/>
                 <w:b/>
                 <w:bCs/>
               </w:rPr>
@@ -12620,7 +12433,7 @@
               <w:right w:val="single" w:sz="4" w:space="0" w:color="auto"/>
             </w:tcBorders>
             <w:vAlign w:val="center"/>
-            <w:tcPrChange w:id="292" w:author="Somu Monika - I53191" w:date="2020-09-24T17:52:00Z">
+            <w:tcPrChange w:id="294" w:author="Somu Monika - I53191" w:date="2020-09-24T17:52:00Z">
               <w:tcPr>
                 <w:tcW w:w="6930" w:type="dxa"/>
                 <w:tcBorders>
@@ -12637,11 +12450,11 @@
             <w:pPr>
               <w:pStyle w:val="Header"/>
               <w:rPr>
-                <w:ins w:id="293" w:author="Somu Monika - I53191" w:date="2020-09-24T17:51:00Z"/>
+                <w:ins w:id="295" w:author="Somu Monika - I53191" w:date="2020-09-24T17:51:00Z"/>
                 <w:rFonts w:cs="Arial"/>
               </w:rPr>
             </w:pPr>
-            <w:ins w:id="294" w:author="Somu Monika - I53191" w:date="2020-09-24T17:51:00Z">
+            <w:ins w:id="296" w:author="Somu Monika - I53191" w:date="2020-09-24T17:51:00Z">
               <w:r>
                 <w:rPr>
                   <w:rFonts w:cs="Arial"/>
@@ -12649,7 +12462,7 @@
                 <w:t xml:space="preserve">Riyas </w:t>
               </w:r>
             </w:ins>
-            <w:ins w:id="295" w:author="Somu Monika - I53191" w:date="2020-09-24T18:16:00Z">
+            <w:ins w:id="297" w:author="Somu Monika - I53191" w:date="2020-09-24T18:16:00Z">
               <w:r>
                 <w:rPr>
                   <w:rFonts w:cs="Arial"/>
@@ -12657,7 +12470,7 @@
                 <w:t>K</w:t>
               </w:r>
             </w:ins>
-            <w:ins w:id="296" w:author="Somu Monika - I53191" w:date="2020-09-24T17:51:00Z">
+            <w:ins w:id="298" w:author="Somu Monika - I53191" w:date="2020-09-24T17:51:00Z">
               <w:r>
                 <w:rPr>
                   <w:rFonts w:cs="Arial"/>
@@ -12671,8 +12484,8 @@
       <w:tr>
         <w:trPr>
           <w:trHeight w:val="284"/>
-          <w:ins w:id="297" w:author="Somu Monika - I53191" w:date="2020-09-24T17:51:00Z"/>
-          <w:trPrChange w:id="298" w:author="Somu Monika - I53191" w:date="2020-09-24T17:52:00Z">
+          <w:ins w:id="299" w:author="Somu Monika - I53191" w:date="2020-09-24T17:51:00Z"/>
+          <w:trPrChange w:id="300" w:author="Somu Monika - I53191" w:date="2020-09-24T17:52:00Z">
             <w:trPr>
               <w:trHeight w:val="360"/>
             </w:trPr>
@@ -12688,7 +12501,7 @@
               <w:right w:val="single" w:sz="4" w:space="0" w:color="auto"/>
             </w:tcBorders>
             <w:vAlign w:val="center"/>
-            <w:tcPrChange w:id="299" w:author="Somu Monika - I53191" w:date="2020-09-24T17:52:00Z">
+            <w:tcPrChange w:id="301" w:author="Somu Monika - I53191" w:date="2020-09-24T17:52:00Z">
               <w:tcPr>
                 <w:tcW w:w="1980" w:type="dxa"/>
                 <w:tcBorders>
@@ -12705,7 +12518,7 @@
             <w:pPr>
               <w:pStyle w:val="Header"/>
               <w:rPr>
-                <w:ins w:id="300" w:author="Somu Monika - I53191" w:date="2020-09-24T17:51:00Z"/>
+                <w:ins w:id="302" w:author="Somu Monika - I53191" w:date="2020-09-24T17:51:00Z"/>
                 <w:b/>
                 <w:bCs/>
               </w:rPr>
@@ -12722,7 +12535,7 @@
               <w:right w:val="single" w:sz="4" w:space="0" w:color="auto"/>
             </w:tcBorders>
             <w:vAlign w:val="center"/>
-            <w:tcPrChange w:id="301" w:author="Somu Monika - I53191" w:date="2020-09-24T17:52:00Z">
+            <w:tcPrChange w:id="303" w:author="Somu Monika - I53191" w:date="2020-09-24T17:52:00Z">
               <w:tcPr>
                 <w:tcW w:w="6930" w:type="dxa"/>
                 <w:tcBorders>
@@ -12739,11 +12552,11 @@
             <w:pPr>
               <w:pStyle w:val="Header"/>
               <w:rPr>
-                <w:ins w:id="302" w:author="Somu Monika - I53191" w:date="2020-09-24T17:51:00Z"/>
+                <w:ins w:id="304" w:author="Somu Monika - I53191" w:date="2020-09-24T17:51:00Z"/>
                 <w:rFonts w:cs="Arial"/>
               </w:rPr>
             </w:pPr>
-            <w:ins w:id="303" w:author="Somu Monika - I53191" w:date="2020-09-24T17:51:00Z">
+            <w:ins w:id="305" w:author="Somu Monika - I53191" w:date="2020-09-24T17:51:00Z">
               <w:r>
                 <w:rPr>
                   <w:rFonts w:cs="Arial"/>
@@ -12757,8 +12570,8 @@
       <w:tr>
         <w:trPr>
           <w:trHeight w:val="284"/>
-          <w:ins w:id="304" w:author="Somu Monika - I53191" w:date="2020-09-24T17:51:00Z"/>
-          <w:trPrChange w:id="305" w:author="Somu Monika - I53191" w:date="2020-09-24T17:52:00Z">
+          <w:ins w:id="306" w:author="Somu Monika - I53191" w:date="2020-09-24T17:51:00Z"/>
+          <w:trPrChange w:id="307" w:author="Somu Monika - I53191" w:date="2020-09-24T17:52:00Z">
             <w:trPr>
               <w:trHeight w:val="360"/>
             </w:trPr>
@@ -12774,7 +12587,7 @@
               <w:right w:val="single" w:sz="4" w:space="0" w:color="auto"/>
             </w:tcBorders>
             <w:vAlign w:val="center"/>
-            <w:tcPrChange w:id="306" w:author="Somu Monika - I53191" w:date="2020-09-24T17:52:00Z">
+            <w:tcPrChange w:id="308" w:author="Somu Monika - I53191" w:date="2020-09-24T17:52:00Z">
               <w:tcPr>
                 <w:tcW w:w="1980" w:type="dxa"/>
                 <w:tcBorders>
@@ -12791,7 +12604,7 @@
             <w:pPr>
               <w:pStyle w:val="Header"/>
               <w:rPr>
-                <w:ins w:id="307" w:author="Somu Monika - I53191" w:date="2020-09-24T17:51:00Z"/>
+                <w:ins w:id="309" w:author="Somu Monika - I53191" w:date="2020-09-24T17:51:00Z"/>
                 <w:b/>
                 <w:bCs/>
               </w:rPr>
@@ -12808,7 +12621,7 @@
               <w:right w:val="single" w:sz="4" w:space="0" w:color="auto"/>
             </w:tcBorders>
             <w:vAlign w:val="center"/>
-            <w:tcPrChange w:id="308" w:author="Somu Monika - I53191" w:date="2020-09-24T17:52:00Z">
+            <w:tcPrChange w:id="310" w:author="Somu Monika - I53191" w:date="2020-09-24T17:52:00Z">
               <w:tcPr>
                 <w:tcW w:w="6930" w:type="dxa"/>
                 <w:tcBorders>
@@ -12825,7 +12638,7 @@
             <w:pPr>
               <w:pStyle w:val="Header"/>
               <w:rPr>
-                <w:ins w:id="309" w:author="Somu Monika - I53191" w:date="2020-09-24T17:51:00Z"/>
+                <w:ins w:id="311" w:author="Somu Monika - I53191" w:date="2020-09-24T17:51:00Z"/>
                 <w:rFonts w:cs="Arial"/>
               </w:rPr>
             </w:pPr>
@@ -12835,8 +12648,8 @@
       <w:tr>
         <w:trPr>
           <w:trHeight w:val="284"/>
-          <w:ins w:id="310" w:author="Somu Monika - I53191" w:date="2020-09-24T17:51:00Z"/>
-          <w:trPrChange w:id="311" w:author="Somu Monika - I53191" w:date="2020-09-24T17:52:00Z">
+          <w:ins w:id="312" w:author="Somu Monika - I53191" w:date="2020-09-24T17:51:00Z"/>
+          <w:trPrChange w:id="313" w:author="Somu Monika - I53191" w:date="2020-09-24T17:52:00Z">
             <w:trPr>
               <w:trHeight w:val="360"/>
             </w:trPr>
@@ -12852,7 +12665,7 @@
               <w:right w:val="single" w:sz="4" w:space="0" w:color="auto"/>
             </w:tcBorders>
             <w:vAlign w:val="center"/>
-            <w:tcPrChange w:id="312" w:author="Somu Monika - I53191" w:date="2020-09-24T17:52:00Z">
+            <w:tcPrChange w:id="314" w:author="Somu Monika - I53191" w:date="2020-09-24T17:52:00Z">
               <w:tcPr>
                 <w:tcW w:w="1980" w:type="dxa"/>
                 <w:tcBorders>
@@ -12869,7 +12682,7 @@
             <w:pPr>
               <w:pStyle w:val="Header"/>
               <w:rPr>
-                <w:ins w:id="313" w:author="Somu Monika - I53191" w:date="2020-09-24T17:51:00Z"/>
+                <w:ins w:id="315" w:author="Somu Monika - I53191" w:date="2020-09-24T17:51:00Z"/>
                 <w:b/>
                 <w:bCs/>
               </w:rPr>
@@ -12886,7 +12699,7 @@
               <w:right w:val="single" w:sz="4" w:space="0" w:color="auto"/>
             </w:tcBorders>
             <w:vAlign w:val="center"/>
-            <w:tcPrChange w:id="314" w:author="Somu Monika - I53191" w:date="2020-09-24T17:52:00Z">
+            <w:tcPrChange w:id="316" w:author="Somu Monika - I53191" w:date="2020-09-24T17:52:00Z">
               <w:tcPr>
                 <w:tcW w:w="6930" w:type="dxa"/>
                 <w:tcBorders>
@@ -12903,7 +12716,7 @@
             <w:pPr>
               <w:pStyle w:val="Header"/>
               <w:rPr>
-                <w:ins w:id="315" w:author="Somu Monika - I53191" w:date="2020-09-24T17:51:00Z"/>
+                <w:ins w:id="317" w:author="Somu Monika - I53191" w:date="2020-09-24T17:51:00Z"/>
                 <w:rFonts w:cs="Arial"/>
               </w:rPr>
             </w:pPr>
@@ -12913,8 +12726,8 @@
       <w:tr>
         <w:trPr>
           <w:trHeight w:val="284"/>
-          <w:ins w:id="316" w:author="Somu Monika - I53191" w:date="2020-09-24T17:51:00Z"/>
-          <w:trPrChange w:id="317" w:author="Somu Monika - I53191" w:date="2020-09-24T17:52:00Z">
+          <w:ins w:id="318" w:author="Somu Monika - I53191" w:date="2020-09-24T17:51:00Z"/>
+          <w:trPrChange w:id="319" w:author="Somu Monika - I53191" w:date="2020-09-24T17:52:00Z">
             <w:trPr>
               <w:trHeight w:val="360"/>
             </w:trPr>
@@ -12930,7 +12743,7 @@
               <w:right w:val="single" w:sz="4" w:space="0" w:color="auto"/>
             </w:tcBorders>
             <w:vAlign w:val="center"/>
-            <w:tcPrChange w:id="318" w:author="Somu Monika - I53191" w:date="2020-09-24T17:52:00Z">
+            <w:tcPrChange w:id="320" w:author="Somu Monika - I53191" w:date="2020-09-24T17:52:00Z">
               <w:tcPr>
                 <w:tcW w:w="1980" w:type="dxa"/>
                 <w:tcBorders>
@@ -12947,7 +12760,7 @@
             <w:pPr>
               <w:pStyle w:val="Header"/>
               <w:rPr>
-                <w:ins w:id="319" w:author="Somu Monika - I53191" w:date="2020-09-24T17:51:00Z"/>
+                <w:ins w:id="321" w:author="Somu Monika - I53191" w:date="2020-09-24T17:51:00Z"/>
                 <w:b/>
                 <w:bCs/>
               </w:rPr>
@@ -12964,7 +12777,7 @@
               <w:right w:val="single" w:sz="4" w:space="0" w:color="auto"/>
             </w:tcBorders>
             <w:vAlign w:val="center"/>
-            <w:tcPrChange w:id="320" w:author="Somu Monika - I53191" w:date="2020-09-24T17:52:00Z">
+            <w:tcPrChange w:id="322" w:author="Somu Monika - I53191" w:date="2020-09-24T17:52:00Z">
               <w:tcPr>
                 <w:tcW w:w="6930" w:type="dxa"/>
                 <w:tcBorders>
@@ -12981,7 +12794,7 @@
             <w:pPr>
               <w:pStyle w:val="Header"/>
               <w:rPr>
-                <w:ins w:id="321" w:author="Somu Monika - I53191" w:date="2020-09-24T17:51:00Z"/>
+                <w:ins w:id="323" w:author="Somu Monika - I53191" w:date="2020-09-24T17:51:00Z"/>
                 <w:rFonts w:cs="Arial"/>
               </w:rPr>
             </w:pPr>
@@ -12991,8 +12804,8 @@
       <w:tr>
         <w:trPr>
           <w:trHeight w:val="284"/>
-          <w:ins w:id="322" w:author="Somu Monika - I53191" w:date="2020-09-24T17:51:00Z"/>
-          <w:trPrChange w:id="323" w:author="Somu Monika - I53191" w:date="2020-09-24T17:52:00Z">
+          <w:ins w:id="324" w:author="Somu Monika - I53191" w:date="2020-09-24T17:51:00Z"/>
+          <w:trPrChange w:id="325" w:author="Somu Monika - I53191" w:date="2020-09-24T17:52:00Z">
             <w:trPr>
               <w:trHeight w:val="360"/>
             </w:trPr>
@@ -13008,7 +12821,7 @@
               <w:right w:val="single" w:sz="4" w:space="0" w:color="auto"/>
             </w:tcBorders>
             <w:vAlign w:val="center"/>
-            <w:tcPrChange w:id="324" w:author="Somu Monika - I53191" w:date="2020-09-24T17:52:00Z">
+            <w:tcPrChange w:id="326" w:author="Somu Monika - I53191" w:date="2020-09-24T17:52:00Z">
               <w:tcPr>
                 <w:tcW w:w="1980" w:type="dxa"/>
                 <w:tcBorders>
@@ -13025,7 +12838,7 @@
             <w:pPr>
               <w:pStyle w:val="Header"/>
               <w:rPr>
-                <w:ins w:id="325" w:author="Somu Monika - I53191" w:date="2020-09-24T17:51:00Z"/>
+                <w:ins w:id="327" w:author="Somu Monika - I53191" w:date="2020-09-24T17:51:00Z"/>
                 <w:b/>
                 <w:bCs/>
               </w:rPr>
@@ -13042,7 +12855,7 @@
               <w:right w:val="single" w:sz="4" w:space="0" w:color="auto"/>
             </w:tcBorders>
             <w:vAlign w:val="center"/>
-            <w:tcPrChange w:id="326" w:author="Somu Monika - I53191" w:date="2020-09-24T17:52:00Z">
+            <w:tcPrChange w:id="328" w:author="Somu Monika - I53191" w:date="2020-09-24T17:52:00Z">
               <w:tcPr>
                 <w:tcW w:w="6930" w:type="dxa"/>
                 <w:tcBorders>
@@ -13059,7 +12872,7 @@
             <w:pPr>
               <w:pStyle w:val="Header"/>
               <w:rPr>
-                <w:ins w:id="327" w:author="Somu Monika - I53191" w:date="2020-09-24T17:51:00Z"/>
+                <w:ins w:id="329" w:author="Somu Monika - I53191" w:date="2020-09-24T17:51:00Z"/>
                 <w:rFonts w:cs="Arial"/>
               </w:rPr>
             </w:pPr>
@@ -13070,14 +12883,14 @@
     <w:p>
       <w:pPr>
         <w:rPr>
-          <w:ins w:id="328" w:author="Somu Monika - I53191" w:date="2020-09-24T17:51:00Z"/>
-        </w:rPr>
-      </w:pPr>
-    </w:p>
-    <w:p>
-      <w:pPr>
-        <w:rPr>
-          <w:ins w:id="329" w:author="Somu Monika - I53191" w:date="2020-09-24T17:51:00Z"/>
+          <w:ins w:id="330" w:author="Somu Monika - I53191" w:date="2020-09-24T17:51:00Z"/>
+        </w:rPr>
+      </w:pPr>
+    </w:p>
+    <w:p>
+      <w:pPr>
+        <w:rPr>
+          <w:ins w:id="331" w:author="Somu Monika - I53191" w:date="2020-09-24T17:51:00Z"/>
         </w:rPr>
       </w:pPr>
     </w:p>
@@ -13101,7 +12914,7 @@
       <w:tr>
         <w:trPr>
           <w:trHeight w:val="360"/>
-          <w:ins w:id="330" w:author="Somu Monika - I53191" w:date="2020-09-24T17:51:00Z"/>
+          <w:ins w:id="332" w:author="Somu Monika - I53191" w:date="2020-09-24T17:51:00Z"/>
         </w:trPr>
         <w:tc>
           <w:tcPr>
@@ -13119,13 +12932,13 @@
             <w:pPr>
               <w:pStyle w:val="Header"/>
               <w:rPr>
-                <w:ins w:id="331" w:author="Somu Monika - I53191" w:date="2020-09-24T17:51:00Z"/>
+                <w:ins w:id="333" w:author="Somu Monika - I53191" w:date="2020-09-24T17:51:00Z"/>
                 <w:b/>
                 <w:bCs/>
                 <w:color w:val="FFFFFF"/>
               </w:rPr>
             </w:pPr>
-            <w:ins w:id="332" w:author="Somu Monika - I53191" w:date="2020-09-24T17:51:00Z">
+            <w:ins w:id="334" w:author="Somu Monika - I53191" w:date="2020-09-24T17:51:00Z">
               <w:r>
                 <w:rPr>
                   <w:b/>
@@ -13152,39 +12965,6 @@
           <w:p>
             <w:pPr>
               <w:pStyle w:val="Header"/>
-              <w:rPr>
-                <w:ins w:id="333" w:author="Somu Monika - I53191" w:date="2020-09-24T17:51:00Z"/>
-                <w:b/>
-                <w:bCs/>
-              </w:rPr>
-            </w:pPr>
-            <w:ins w:id="334" w:author="Somu Monika - I53191" w:date="2020-09-24T17:51:00Z">
-              <w:r>
-                <w:rPr>
-                  <w:b/>
-                  <w:bCs/>
-                </w:rPr>
-                <w:t>No.</w:t>
-              </w:r>
-            </w:ins>
-          </w:p>
-        </w:tc>
-        <w:tc>
-          <w:tcPr>
-            <w:tcW w:w="6346" w:type="dxa"/>
-            <w:tcBorders>
-              <w:top w:val="single" w:sz="4" w:space="0" w:color="auto"/>
-              <w:left w:val="single" w:sz="4" w:space="0" w:color="auto"/>
-              <w:bottom w:val="single" w:sz="2" w:space="0" w:color="auto"/>
-              <w:right w:val="single" w:sz="4" w:space="0" w:color="auto"/>
-            </w:tcBorders>
-            <w:shd w:val="clear" w:color="auto" w:fill="C0C0C0"/>
-            <w:vAlign w:val="center"/>
-          </w:tcPr>
-          <w:p>
-            <w:pPr>
-              <w:pStyle w:val="Header"/>
-              <w:ind w:firstLine="18"/>
               <w:rPr>
                 <w:ins w:id="335" w:author="Somu Monika - I53191" w:date="2020-09-24T17:51:00Z"/>
                 <w:b/>
@@ -13197,6 +12977,39 @@
                   <w:b/>
                   <w:bCs/>
                 </w:rPr>
+                <w:t>No.</w:t>
+              </w:r>
+            </w:ins>
+          </w:p>
+        </w:tc>
+        <w:tc>
+          <w:tcPr>
+            <w:tcW w:w="6346" w:type="dxa"/>
+            <w:tcBorders>
+              <w:top w:val="single" w:sz="4" w:space="0" w:color="auto"/>
+              <w:left w:val="single" w:sz="4" w:space="0" w:color="auto"/>
+              <w:bottom w:val="single" w:sz="2" w:space="0" w:color="auto"/>
+              <w:right w:val="single" w:sz="4" w:space="0" w:color="auto"/>
+            </w:tcBorders>
+            <w:shd w:val="clear" w:color="auto" w:fill="C0C0C0"/>
+            <w:vAlign w:val="center"/>
+          </w:tcPr>
+          <w:p>
+            <w:pPr>
+              <w:pStyle w:val="Header"/>
+              <w:ind w:firstLine="18"/>
+              <w:rPr>
+                <w:ins w:id="337" w:author="Somu Monika - I53191" w:date="2020-09-24T17:51:00Z"/>
+                <w:b/>
+                <w:bCs/>
+              </w:rPr>
+            </w:pPr>
+            <w:ins w:id="338" w:author="Somu Monika - I53191" w:date="2020-09-24T17:51:00Z">
+              <w:r>
+                <w:rPr>
+                  <w:b/>
+                  <w:bCs/>
+                </w:rPr>
                 <w:t>Meeting Topics</w:t>
               </w:r>
             </w:ins>
@@ -13206,7 +13019,7 @@
       <w:tr>
         <w:trPr>
           <w:trHeight w:val="360"/>
-          <w:ins w:id="337" w:author="Somu Monika - I53191" w:date="2020-09-24T17:51:00Z"/>
+          <w:ins w:id="339" w:author="Somu Monika - I53191" w:date="2020-09-24T17:51:00Z"/>
         </w:trPr>
         <w:tc>
           <w:tcPr>
@@ -13223,7 +13036,7 @@
             <w:pPr>
               <w:pStyle w:val="Header"/>
               <w:rPr>
-                <w:ins w:id="338" w:author="Somu Monika - I53191" w:date="2020-09-24T17:51:00Z"/>
+                <w:ins w:id="340" w:author="Somu Monika - I53191" w:date="2020-09-24T17:51:00Z"/>
                 <w:b/>
                 <w:bCs/>
               </w:rPr>
@@ -13245,10 +13058,10 @@
             <w:pPr>
               <w:pStyle w:val="Header"/>
               <w:rPr>
-                <w:ins w:id="339" w:author="Somu Monika - I53191" w:date="2020-09-24T17:51:00Z"/>
+                <w:ins w:id="341" w:author="Somu Monika - I53191" w:date="2020-09-24T17:51:00Z"/>
               </w:rPr>
             </w:pPr>
-            <w:ins w:id="340" w:author="Somu Monika - I53191" w:date="2020-09-24T17:51:00Z">
+            <w:ins w:id="342" w:author="Somu Monika - I53191" w:date="2020-09-24T17:51:00Z">
               <w:r>
                 <w:t>1.</w:t>
               </w:r>
@@ -13270,30 +13083,98 @@
             <w:pPr>
               <w:pStyle w:val="Header"/>
               <w:rPr>
-                <w:ins w:id="341" w:author="Somu Monika - I53191" w:date="2020-09-24T17:51:00Z"/>
+                <w:ins w:id="343" w:author="Somu Monika - I53191" w:date="2020-09-24T17:51:00Z"/>
                 <w:rFonts w:cs="Arial"/>
               </w:rPr>
             </w:pPr>
-            <w:ins w:id="342" w:author="Somu Monika - I53191" w:date="2020-09-24T17:51:00Z">
+            <w:ins w:id="344" w:author="Somu Monika - I53191" w:date="2020-09-24T17:51:00Z">
               <w:r>
                 <w:rPr>
                   <w:rFonts w:cs="Arial"/>
                 </w:rPr>
-                <w:t xml:space="preserve">Command-set </w:t>
+                <w:t>Command-set br[value]</w:t>
               </w:r>
-              <w:proofErr w:type="spellStart"/>
+            </w:ins>
+          </w:p>
+        </w:tc>
+      </w:tr>
+      <w:tr>
+        <w:trPr>
+          <w:trHeight w:val="360"/>
+          <w:ins w:id="345" w:author="Somu Monika - I53191" w:date="2020-09-24T17:51:00Z"/>
+        </w:trPr>
+        <w:tc>
+          <w:tcPr>
+            <w:tcW w:w="1980" w:type="dxa"/>
+            <w:tcBorders>
+              <w:top w:val="nil"/>
+              <w:left w:val="nil"/>
+              <w:bottom w:val="nil"/>
+              <w:right w:val="single" w:sz="2" w:space="0" w:color="auto"/>
+            </w:tcBorders>
+            <w:vAlign w:val="center"/>
+          </w:tcPr>
+          <w:p>
+            <w:pPr>
+              <w:pStyle w:val="Header"/>
+              <w:rPr>
+                <w:ins w:id="346" w:author="Somu Monika - I53191" w:date="2020-09-24T17:51:00Z"/>
+                <w:b/>
+                <w:bCs/>
+              </w:rPr>
+            </w:pPr>
+          </w:p>
+        </w:tc>
+        <w:tc>
+          <w:tcPr>
+            <w:tcW w:w="584" w:type="dxa"/>
+            <w:tcBorders>
+              <w:top w:val="single" w:sz="2" w:space="0" w:color="auto"/>
+              <w:left w:val="single" w:sz="2" w:space="0" w:color="auto"/>
+              <w:bottom w:val="single" w:sz="2" w:space="0" w:color="auto"/>
+              <w:right w:val="single" w:sz="2" w:space="0" w:color="auto"/>
+            </w:tcBorders>
+            <w:vAlign w:val="center"/>
+          </w:tcPr>
+          <w:p>
+            <w:pPr>
+              <w:pStyle w:val="Header"/>
+              <w:rPr>
+                <w:ins w:id="347" w:author="Somu Monika - I53191" w:date="2020-09-24T17:51:00Z"/>
+              </w:rPr>
+            </w:pPr>
+            <w:ins w:id="348" w:author="Somu Monika - I53191" w:date="2020-09-24T17:51:00Z">
+              <w:r>
+                <w:t>2.</w:t>
+              </w:r>
+            </w:ins>
+          </w:p>
+        </w:tc>
+        <w:tc>
+          <w:tcPr>
+            <w:tcW w:w="6346" w:type="dxa"/>
+            <w:tcBorders>
+              <w:top w:val="single" w:sz="2" w:space="0" w:color="auto"/>
+              <w:left w:val="single" w:sz="2" w:space="0" w:color="auto"/>
+              <w:bottom w:val="single" w:sz="4" w:space="0" w:color="auto"/>
+              <w:right w:val="single" w:sz="4" w:space="0" w:color="auto"/>
+            </w:tcBorders>
+            <w:vAlign w:val="center"/>
+          </w:tcPr>
+          <w:p>
+            <w:pPr>
+              <w:pStyle w:val="Header"/>
+              <w:rPr>
+                <w:ins w:id="349" w:author="Somu Monika - I53191" w:date="2020-09-24T17:51:00Z"/>
+                <w:rFonts w:cs="Arial"/>
+              </w:rPr>
+            </w:pPr>
+            <w:ins w:id="350" w:author="Somu Monika - I53191" w:date="2020-09-24T17:51:00Z">
               <w:r>
                 <w:rPr>
                   <w:rFonts w:cs="Arial"/>
                 </w:rPr>
-                <w:t>br</w:t>
-              </w:r>
-              <w:proofErr w:type="spellEnd"/>
-              <w:r>
-                <w:rPr>
-                  <w:rFonts w:cs="Arial"/>
-                </w:rPr>
-                <w:t>[value]</w:t>
+                <w:t>Command-set pdo[position][value]</w:t>
               </w:r>
             </w:ins>
           </w:p>
@@ -13302,7 +13183,7 @@
       <w:tr>
         <w:trPr>
           <w:trHeight w:val="360"/>
-          <w:ins w:id="343" w:author="Somu Monika - I53191" w:date="2020-09-24T17:51:00Z"/>
+          <w:ins w:id="351" w:author="Somu Monika - I53191" w:date="2020-09-24T17:51:00Z"/>
         </w:trPr>
         <w:tc>
           <w:tcPr>
@@ -13319,7 +13200,7 @@
             <w:pPr>
               <w:pStyle w:val="Header"/>
               <w:rPr>
-                <w:ins w:id="344" w:author="Somu Monika - I53191" w:date="2020-09-24T17:51:00Z"/>
+                <w:ins w:id="352" w:author="Somu Monika - I53191" w:date="2020-09-24T17:51:00Z"/>
                 <w:b/>
                 <w:bCs/>
               </w:rPr>
@@ -13341,106 +13222,10 @@
             <w:pPr>
               <w:pStyle w:val="Header"/>
               <w:rPr>
-                <w:ins w:id="345" w:author="Somu Monika - I53191" w:date="2020-09-24T17:51:00Z"/>
+                <w:ins w:id="353" w:author="Somu Monika - I53191" w:date="2020-09-24T17:51:00Z"/>
               </w:rPr>
             </w:pPr>
-            <w:ins w:id="346" w:author="Somu Monika - I53191" w:date="2020-09-24T17:51:00Z">
-              <w:r>
-                <w:t>2.</w:t>
-              </w:r>
-            </w:ins>
-          </w:p>
-        </w:tc>
-        <w:tc>
-          <w:tcPr>
-            <w:tcW w:w="6346" w:type="dxa"/>
-            <w:tcBorders>
-              <w:top w:val="single" w:sz="2" w:space="0" w:color="auto"/>
-              <w:left w:val="single" w:sz="2" w:space="0" w:color="auto"/>
-              <w:bottom w:val="single" w:sz="4" w:space="0" w:color="auto"/>
-              <w:right w:val="single" w:sz="4" w:space="0" w:color="auto"/>
-            </w:tcBorders>
-            <w:vAlign w:val="center"/>
-          </w:tcPr>
-          <w:p>
-            <w:pPr>
-              <w:pStyle w:val="Header"/>
-              <w:rPr>
-                <w:ins w:id="347" w:author="Somu Monika - I53191" w:date="2020-09-24T17:51:00Z"/>
-                <w:rFonts w:cs="Arial"/>
-              </w:rPr>
-            </w:pPr>
-            <w:ins w:id="348" w:author="Somu Monika - I53191" w:date="2020-09-24T17:51:00Z">
-              <w:r>
-                <w:rPr>
-                  <w:rFonts w:cs="Arial"/>
-                </w:rPr>
-                <w:t xml:space="preserve">Command-set </w:t>
-              </w:r>
-              <w:proofErr w:type="spellStart"/>
-              <w:r>
-                <w:rPr>
-                  <w:rFonts w:cs="Arial"/>
-                </w:rPr>
-                <w:t>pdo</w:t>
-              </w:r>
-              <w:proofErr w:type="spellEnd"/>
-              <w:r>
-                <w:rPr>
-                  <w:rFonts w:cs="Arial"/>
-                </w:rPr>
-                <w:t>[position][value]</w:t>
-              </w:r>
-            </w:ins>
-          </w:p>
-        </w:tc>
-      </w:tr>
-      <w:tr>
-        <w:trPr>
-          <w:trHeight w:val="360"/>
-          <w:ins w:id="349" w:author="Somu Monika - I53191" w:date="2020-09-24T17:51:00Z"/>
-        </w:trPr>
-        <w:tc>
-          <w:tcPr>
-            <w:tcW w:w="1980" w:type="dxa"/>
-            <w:tcBorders>
-              <w:top w:val="nil"/>
-              <w:left w:val="nil"/>
-              <w:bottom w:val="nil"/>
-              <w:right w:val="single" w:sz="2" w:space="0" w:color="auto"/>
-            </w:tcBorders>
-            <w:vAlign w:val="center"/>
-          </w:tcPr>
-          <w:p>
-            <w:pPr>
-              <w:pStyle w:val="Header"/>
-              <w:rPr>
-                <w:ins w:id="350" w:author="Somu Monika - I53191" w:date="2020-09-24T17:51:00Z"/>
-                <w:b/>
-                <w:bCs/>
-              </w:rPr>
-            </w:pPr>
-          </w:p>
-        </w:tc>
-        <w:tc>
-          <w:tcPr>
-            <w:tcW w:w="584" w:type="dxa"/>
-            <w:tcBorders>
-              <w:top w:val="single" w:sz="2" w:space="0" w:color="auto"/>
-              <w:left w:val="single" w:sz="2" w:space="0" w:color="auto"/>
-              <w:bottom w:val="single" w:sz="2" w:space="0" w:color="auto"/>
-              <w:right w:val="single" w:sz="2" w:space="0" w:color="auto"/>
-            </w:tcBorders>
-            <w:vAlign w:val="center"/>
-          </w:tcPr>
-          <w:p>
-            <w:pPr>
-              <w:pStyle w:val="Header"/>
-              <w:rPr>
-                <w:ins w:id="351" w:author="Somu Monika - I53191" w:date="2020-09-24T17:51:00Z"/>
-              </w:rPr>
-            </w:pPr>
-            <w:ins w:id="352" w:author="Somu Monika - I53191" w:date="2020-09-24T17:52:00Z">
+            <w:ins w:id="354" w:author="Somu Monika - I53191" w:date="2020-09-24T17:52:00Z">
               <w:r>
                 <w:t>3.</w:t>
               </w:r>
@@ -13462,7 +13247,7 @@
             <w:pPr>
               <w:pStyle w:val="Header"/>
               <w:rPr>
-                <w:ins w:id="353" w:author="Somu Monika - I53191" w:date="2020-09-24T17:51:00Z"/>
+                <w:ins w:id="355" w:author="Somu Monika - I53191" w:date="2020-09-24T17:51:00Z"/>
                 <w:rFonts w:cs="Arial"/>
               </w:rPr>
             </w:pPr>
@@ -13473,14 +13258,14 @@
     <w:p>
       <w:pPr>
         <w:rPr>
-          <w:ins w:id="354" w:author="Somu Monika - I53191" w:date="2020-09-24T17:51:00Z"/>
-        </w:rPr>
-      </w:pPr>
-    </w:p>
-    <w:p>
-      <w:pPr>
-        <w:rPr>
-          <w:ins w:id="355" w:author="Somu Monika - I53191" w:date="2020-09-24T17:51:00Z"/>
+          <w:ins w:id="356" w:author="Somu Monika - I53191" w:date="2020-09-24T17:51:00Z"/>
+        </w:rPr>
+      </w:pPr>
+    </w:p>
+    <w:p>
+      <w:pPr>
+        <w:rPr>
+          <w:ins w:id="357" w:author="Somu Monika - I53191" w:date="2020-09-24T17:51:00Z"/>
         </w:rPr>
       </w:pPr>
     </w:p>
@@ -13502,7 +13287,7 @@
       <w:tr>
         <w:trPr>
           <w:trHeight w:val="374"/>
-          <w:ins w:id="356" w:author="Somu Monika - I53191" w:date="2020-09-24T17:51:00Z"/>
+          <w:ins w:id="358" w:author="Somu Monika - I53191" w:date="2020-09-24T17:51:00Z"/>
         </w:trPr>
         <w:tc>
           <w:tcPr>
@@ -13521,11 +13306,11 @@
               <w:pStyle w:val="Header"/>
               <w:ind w:firstLine="18"/>
               <w:rPr>
-                <w:ins w:id="357" w:author="Somu Monika - I53191" w:date="2020-09-24T17:51:00Z"/>
+                <w:ins w:id="359" w:author="Somu Monika - I53191" w:date="2020-09-24T17:51:00Z"/>
                 <w:color w:val="FFFFFF"/>
               </w:rPr>
             </w:pPr>
-            <w:ins w:id="358" w:author="Somu Monika - I53191" w:date="2020-09-24T17:51:00Z">
+            <w:ins w:id="360" w:author="Somu Monika - I53191" w:date="2020-09-24T17:51:00Z">
               <w:r>
                 <w:rPr>
                   <w:b/>
@@ -13541,7 +13326,7 @@
       <w:tr>
         <w:trPr>
           <w:trHeight w:val="1503"/>
-          <w:ins w:id="359" w:author="Somu Monika - I53191" w:date="2020-09-24T17:51:00Z"/>
+          <w:ins w:id="361" w:author="Somu Monika - I53191" w:date="2020-09-24T17:51:00Z"/>
         </w:trPr>
         <w:tc>
           <w:tcPr>
@@ -13557,47 +13342,19 @@
           <w:p>
             <w:pPr>
               <w:rPr>
-                <w:ins w:id="360" w:author="Somu Monika - I53191" w:date="2020-09-24T17:51:00Z"/>
+                <w:ins w:id="362" w:author="Somu Monika - I53191" w:date="2020-09-24T17:51:00Z"/>
                 <w:rFonts w:ascii="Arial" w:hAnsi="Arial" w:cs="Arial"/>
               </w:rPr>
             </w:pPr>
-            <w:ins w:id="361" w:author="Somu Monika - I53191" w:date="2020-09-24T17:51:00Z">
+            <w:ins w:id="363" w:author="Somu Monika - I53191" w:date="2020-09-24T17:51:00Z">
               <w:r>
                 <w:rPr>
                   <w:rFonts w:ascii="Arial" w:hAnsi="Arial" w:cs="Arial"/>
                 </w:rPr>
-                <w:t xml:space="preserve">Set </w:t>
-              </w:r>
-              <w:proofErr w:type="spellStart"/>
-              <w:r>
-                <w:rPr>
-                  <w:rFonts w:ascii="Arial" w:hAnsi="Arial" w:cs="Arial"/>
-                </w:rPr>
-                <w:t>br</w:t>
-              </w:r>
-              <w:proofErr w:type="spellEnd"/>
-              <w:r>
-                <w:rPr>
-                  <w:rFonts w:ascii="Arial" w:hAnsi="Arial" w:cs="Arial"/>
-                </w:rPr>
-                <w:t xml:space="preserve">[value] and get </w:t>
-              </w:r>
-              <w:proofErr w:type="spellStart"/>
-              <w:r>
-                <w:rPr>
-                  <w:rFonts w:ascii="Arial" w:hAnsi="Arial" w:cs="Arial"/>
-                </w:rPr>
-                <w:t>br</w:t>
-              </w:r>
-              <w:proofErr w:type="spellEnd"/>
-              <w:r>
-                <w:rPr>
-                  <w:rFonts w:ascii="Arial" w:hAnsi="Arial" w:cs="Arial"/>
-                </w:rPr>
-                <w:t xml:space="preserve"> commands are to be removed from the supported commands</w:t>
+                <w:t>Set br[value] and get br commands are to be removed from the supported commands</w:t>
               </w:r>
             </w:ins>
-            <w:ins w:id="362" w:author="Somu Monika - I53191" w:date="2020-09-24T17:52:00Z">
+            <w:ins w:id="364" w:author="Somu Monika - I53191" w:date="2020-09-24T17:52:00Z">
               <w:r>
                 <w:rPr>
                   <w:rFonts w:ascii="Arial" w:hAnsi="Arial" w:cs="Arial"/>
@@ -13605,7 +13362,7 @@
                 <w:t xml:space="preserve"> be</w:t>
               </w:r>
             </w:ins>
-            <w:ins w:id="363" w:author="Somu Monika - I53191" w:date="2020-09-24T17:53:00Z">
+            <w:ins w:id="365" w:author="Somu Monika - I53191" w:date="2020-09-24T17:53:00Z">
               <w:r>
                 <w:rPr>
                   <w:rFonts w:ascii="Arial" w:hAnsi="Arial" w:cs="Arial"/>
@@ -13613,7 +13370,7 @@
                 <w:t>cause there is no separate API for those commands and any in proper change in baud</w:t>
               </w:r>
             </w:ins>
-            <w:ins w:id="364" w:author="Somu Monika - I53191" w:date="2020-09-24T17:54:00Z">
+            <w:ins w:id="366" w:author="Somu Monika - I53191" w:date="2020-09-24T17:54:00Z">
               <w:r>
                 <w:rPr>
                   <w:rFonts w:ascii="Arial" w:hAnsi="Arial" w:cs="Arial"/>
@@ -13621,7 +13378,7 @@
                 <w:t xml:space="preserve"> </w:t>
               </w:r>
             </w:ins>
-            <w:ins w:id="365" w:author="Somu Monika - I53191" w:date="2020-09-24T17:53:00Z">
+            <w:ins w:id="367" w:author="Somu Monika - I53191" w:date="2020-09-24T17:53:00Z">
               <w:r>
                 <w:rPr>
                   <w:rFonts w:ascii="Arial" w:hAnsi="Arial" w:cs="Arial"/>
@@ -13629,7 +13386,7 @@
                 <w:t>rate might stop</w:t>
               </w:r>
             </w:ins>
-            <w:ins w:id="366" w:author="Somu Monika - I53191" w:date="2020-09-24T17:54:00Z">
+            <w:ins w:id="368" w:author="Somu Monika - I53191" w:date="2020-09-24T17:54:00Z">
               <w:r>
                 <w:rPr>
                   <w:rFonts w:ascii="Arial" w:hAnsi="Arial" w:cs="Arial"/>
@@ -13637,7 +13394,7 @@
                 <w:t xml:space="preserve"> the</w:t>
               </w:r>
             </w:ins>
-            <w:ins w:id="367" w:author="Somu Monika - I53191" w:date="2020-09-24T17:53:00Z">
+            <w:ins w:id="369" w:author="Somu Monika - I53191" w:date="2020-09-24T17:53:00Z">
               <w:r>
                 <w:rPr>
                   <w:rFonts w:ascii="Arial" w:hAnsi="Arial" w:cs="Arial"/>
@@ -13645,7 +13402,7 @@
                 <w:t xml:space="preserve"> flow of exec</w:t>
               </w:r>
             </w:ins>
-            <w:ins w:id="368" w:author="Somu Monika - I53191" w:date="2020-09-24T17:54:00Z">
+            <w:ins w:id="370" w:author="Somu Monika - I53191" w:date="2020-09-24T17:54:00Z">
               <w:r>
                 <w:rPr>
                   <w:rFonts w:ascii="Arial" w:hAnsi="Arial" w:cs="Arial"/>
@@ -13657,7 +13414,7 @@
           <w:p>
             <w:pPr>
               <w:rPr>
-                <w:ins w:id="369" w:author="Somu Monika - I53191" w:date="2020-09-24T17:51:00Z"/>
+                <w:ins w:id="371" w:author="Somu Monika - I53191" w:date="2020-09-24T17:51:00Z"/>
                 <w:rFonts w:ascii="Arial" w:hAnsi="Arial" w:cs="Arial"/>
               </w:rPr>
             </w:pPr>
@@ -13665,7 +13422,7 @@
           <w:p>
             <w:pPr>
               <w:rPr>
-                <w:ins w:id="370" w:author="Somu Monika - I53191" w:date="2020-09-24T17:51:00Z"/>
+                <w:ins w:id="372" w:author="Somu Monika - I53191" w:date="2020-09-24T17:51:00Z"/>
               </w:rPr>
             </w:pPr>
           </w:p>
@@ -13675,14 +13432,14 @@
     <w:p>
       <w:pPr>
         <w:rPr>
-          <w:ins w:id="371" w:author="Somu Monika - I53191" w:date="2020-09-24T17:51:00Z"/>
-        </w:rPr>
-      </w:pPr>
-    </w:p>
-    <w:p>
-      <w:pPr>
-        <w:rPr>
-          <w:ins w:id="372" w:author="Somu Monika - I53191" w:date="2020-09-24T17:51:00Z"/>
+          <w:ins w:id="373" w:author="Somu Monika - I53191" w:date="2020-09-24T17:51:00Z"/>
+        </w:rPr>
+      </w:pPr>
+    </w:p>
+    <w:p>
+      <w:pPr>
+        <w:rPr>
+          <w:ins w:id="374" w:author="Somu Monika - I53191" w:date="2020-09-24T17:51:00Z"/>
         </w:rPr>
       </w:pPr>
     </w:p>
@@ -13709,7 +13466,7 @@
       <w:tr>
         <w:trPr>
           <w:trHeight w:val="374"/>
-          <w:ins w:id="373" w:author="Somu Monika - I53191" w:date="2020-09-24T17:51:00Z"/>
+          <w:ins w:id="375" w:author="Somu Monika - I53191" w:date="2020-09-24T17:51:00Z"/>
         </w:trPr>
         <w:tc>
           <w:tcPr>
@@ -13728,13 +13485,13 @@
             <w:pPr>
               <w:pStyle w:val="Header"/>
               <w:rPr>
-                <w:ins w:id="374" w:author="Somu Monika - I53191" w:date="2020-09-24T17:51:00Z"/>
+                <w:ins w:id="376" w:author="Somu Monika - I53191" w:date="2020-09-24T17:51:00Z"/>
                 <w:b/>
                 <w:bCs/>
                 <w:color w:val="FFFFFF"/>
               </w:rPr>
             </w:pPr>
-            <w:ins w:id="375" w:author="Somu Monika - I53191" w:date="2020-09-24T17:51:00Z">
+            <w:ins w:id="377" w:author="Somu Monika - I53191" w:date="2020-09-24T17:51:00Z">
               <w:r>
                 <w:rPr>
                   <w:b/>
@@ -13761,7 +13518,7 @@
             <w:pPr>
               <w:pStyle w:val="Header"/>
               <w:rPr>
-                <w:ins w:id="376" w:author="Somu Monika - I53191" w:date="2020-09-24T17:51:00Z"/>
+                <w:ins w:id="378" w:author="Somu Monika - I53191" w:date="2020-09-24T17:51:00Z"/>
                 <w:b/>
                 <w:bCs/>
                 <w:color w:val="FFFFFF"/>
@@ -13779,36 +13536,6 @@
               <w:right w:val="single" w:sz="4" w:space="0" w:color="auto"/>
             </w:tcBorders>
             <w:shd w:val="clear" w:color="auto" w:fill="333399"/>
-          </w:tcPr>
-          <w:p>
-            <w:pPr>
-              <w:pStyle w:val="Header"/>
-              <w:rPr>
-                <w:ins w:id="377" w:author="Somu Monika - I53191" w:date="2020-09-24T17:51:00Z"/>
-                <w:b/>
-                <w:bCs/>
-                <w:color w:val="FFFFFF"/>
-              </w:rPr>
-            </w:pPr>
-          </w:p>
-        </w:tc>
-      </w:tr>
-      <w:tr>
-        <w:trPr>
-          <w:trHeight w:val="374"/>
-          <w:ins w:id="378" w:author="Somu Monika - I53191" w:date="2020-09-24T17:51:00Z"/>
-        </w:trPr>
-        <w:tc>
-          <w:tcPr>
-            <w:tcW w:w="540" w:type="dxa"/>
-            <w:tcBorders>
-              <w:top w:val="single" w:sz="2" w:space="0" w:color="auto"/>
-              <w:left w:val="single" w:sz="2" w:space="0" w:color="auto"/>
-              <w:bottom w:val="single" w:sz="2" w:space="0" w:color="auto"/>
-              <w:right w:val="single" w:sz="2" w:space="0" w:color="auto"/>
-            </w:tcBorders>
-            <w:shd w:val="clear" w:color="auto" w:fill="C0C0C0"/>
-            <w:vAlign w:val="center"/>
           </w:tcPr>
           <w:p>
             <w:pPr>
@@ -13817,22 +13544,20 @@
                 <w:ins w:id="379" w:author="Somu Monika - I53191" w:date="2020-09-24T17:51:00Z"/>
                 <w:b/>
                 <w:bCs/>
+                <w:color w:val="FFFFFF"/>
               </w:rPr>
             </w:pPr>
-            <w:ins w:id="380" w:author="Somu Monika - I53191" w:date="2020-09-24T17:51:00Z">
-              <w:r>
-                <w:rPr>
-                  <w:b/>
-                  <w:bCs/>
-                </w:rPr>
-                <w:t>No.</w:t>
-              </w:r>
-            </w:ins>
-          </w:p>
-        </w:tc>
-        <w:tc>
-          <w:tcPr>
-            <w:tcW w:w="4979" w:type="dxa"/>
+          </w:p>
+        </w:tc>
+      </w:tr>
+      <w:tr>
+        <w:trPr>
+          <w:trHeight w:val="374"/>
+          <w:ins w:id="380" w:author="Somu Monika - I53191" w:date="2020-09-24T17:51:00Z"/>
+        </w:trPr>
+        <w:tc>
+          <w:tcPr>
+            <w:tcW w:w="540" w:type="dxa"/>
             <w:tcBorders>
               <w:top w:val="single" w:sz="2" w:space="0" w:color="auto"/>
               <w:left w:val="single" w:sz="2" w:space="0" w:color="auto"/>
@@ -13857,14 +13582,14 @@
                   <w:b/>
                   <w:bCs/>
                 </w:rPr>
-                <w:t>New Actions</w:t>
+                <w:t>No.</w:t>
               </w:r>
             </w:ins>
           </w:p>
         </w:tc>
         <w:tc>
           <w:tcPr>
-            <w:tcW w:w="1168" w:type="dxa"/>
+            <w:tcW w:w="4979" w:type="dxa"/>
             <w:tcBorders>
               <w:top w:val="single" w:sz="2" w:space="0" w:color="auto"/>
               <w:left w:val="single" w:sz="2" w:space="0" w:color="auto"/>
@@ -13877,7 +13602,6 @@
           <w:p>
             <w:pPr>
               <w:pStyle w:val="Header"/>
-              <w:ind w:firstLine="18"/>
               <w:rPr>
                 <w:ins w:id="383" w:author="Somu Monika - I53191" w:date="2020-09-24T17:51:00Z"/>
                 <w:b/>
@@ -13890,7 +13614,7 @@
                   <w:b/>
                   <w:bCs/>
                 </w:rPr>
-                <w:t>By Whom</w:t>
+                <w:t>New Actions</w:t>
               </w:r>
             </w:ins>
           </w:p>
@@ -13923,14 +13647,14 @@
                   <w:b/>
                   <w:bCs/>
                 </w:rPr>
-                <w:t>Deadline</w:t>
+                <w:t>By Whom</w:t>
               </w:r>
             </w:ins>
           </w:p>
         </w:tc>
         <w:tc>
           <w:tcPr>
-            <w:tcW w:w="1078" w:type="dxa"/>
+            <w:tcW w:w="1168" w:type="dxa"/>
             <w:tcBorders>
               <w:top w:val="single" w:sz="2" w:space="0" w:color="auto"/>
               <w:left w:val="single" w:sz="2" w:space="0" w:color="auto"/>
@@ -13938,6 +13662,7 @@
               <w:right w:val="single" w:sz="2" w:space="0" w:color="auto"/>
             </w:tcBorders>
             <w:shd w:val="clear" w:color="auto" w:fill="C0C0C0"/>
+            <w:vAlign w:val="center"/>
           </w:tcPr>
           <w:p>
             <w:pPr>
@@ -13955,14 +13680,14 @@
                   <w:b/>
                   <w:bCs/>
                 </w:rPr>
-                <w:t>Current Status</w:t>
+                <w:t>Deadline</w:t>
               </w:r>
             </w:ins>
           </w:p>
         </w:tc>
         <w:tc>
           <w:tcPr>
-            <w:tcW w:w="1139" w:type="dxa"/>
+            <w:tcW w:w="1078" w:type="dxa"/>
             <w:tcBorders>
               <w:top w:val="single" w:sz="2" w:space="0" w:color="auto"/>
               <w:left w:val="single" w:sz="2" w:space="0" w:color="auto"/>
@@ -13987,6 +13712,38 @@
                   <w:b/>
                   <w:bCs/>
                 </w:rPr>
+                <w:t>Current Status</w:t>
+              </w:r>
+            </w:ins>
+          </w:p>
+        </w:tc>
+        <w:tc>
+          <w:tcPr>
+            <w:tcW w:w="1139" w:type="dxa"/>
+            <w:tcBorders>
+              <w:top w:val="single" w:sz="2" w:space="0" w:color="auto"/>
+              <w:left w:val="single" w:sz="2" w:space="0" w:color="auto"/>
+              <w:bottom w:val="single" w:sz="2" w:space="0" w:color="auto"/>
+              <w:right w:val="single" w:sz="2" w:space="0" w:color="auto"/>
+            </w:tcBorders>
+            <w:shd w:val="clear" w:color="auto" w:fill="C0C0C0"/>
+          </w:tcPr>
+          <w:p>
+            <w:pPr>
+              <w:pStyle w:val="Header"/>
+              <w:ind w:firstLine="18"/>
+              <w:rPr>
+                <w:ins w:id="391" w:author="Somu Monika - I53191" w:date="2020-09-24T17:51:00Z"/>
+                <w:b/>
+                <w:bCs/>
+              </w:rPr>
+            </w:pPr>
+            <w:ins w:id="392" w:author="Somu Monika - I53191" w:date="2020-09-24T17:51:00Z">
+              <w:r>
+                <w:rPr>
+                  <w:b/>
+                  <w:bCs/>
+                </w:rPr>
                 <w:t>Closed on</w:t>
               </w:r>
             </w:ins>
@@ -13996,36 +13753,11 @@
       <w:tr>
         <w:trPr>
           <w:trHeight w:val="374"/>
-          <w:ins w:id="391" w:author="Somu Monika - I53191" w:date="2020-09-24T17:51:00Z"/>
+          <w:ins w:id="393" w:author="Somu Monika - I53191" w:date="2020-09-24T17:51:00Z"/>
         </w:trPr>
         <w:tc>
           <w:tcPr>
             <w:tcW w:w="540" w:type="dxa"/>
-            <w:tcBorders>
-              <w:top w:val="single" w:sz="2" w:space="0" w:color="auto"/>
-              <w:left w:val="single" w:sz="2" w:space="0" w:color="auto"/>
-              <w:bottom w:val="single" w:sz="2" w:space="0" w:color="auto"/>
-              <w:right w:val="single" w:sz="2" w:space="0" w:color="auto"/>
-            </w:tcBorders>
-            <w:vAlign w:val="center"/>
-          </w:tcPr>
-          <w:p>
-            <w:pPr>
-              <w:pStyle w:val="Header"/>
-              <w:rPr>
-                <w:ins w:id="392" w:author="Somu Monika - I53191" w:date="2020-09-24T17:51:00Z"/>
-              </w:rPr>
-            </w:pPr>
-            <w:ins w:id="393" w:author="Somu Monika - I53191" w:date="2020-09-24T17:51:00Z">
-              <w:r>
-                <w:t>1.</w:t>
-              </w:r>
-            </w:ins>
-          </w:p>
-        </w:tc>
-        <w:tc>
-          <w:tcPr>
-            <w:tcW w:w="4979" w:type="dxa"/>
             <w:tcBorders>
               <w:top w:val="single" w:sz="2" w:space="0" w:color="auto"/>
               <w:left w:val="single" w:sz="2" w:space="0" w:color="auto"/>
@@ -14041,11 +13773,16 @@
                 <w:ins w:id="394" w:author="Somu Monika - I53191" w:date="2020-09-24T17:51:00Z"/>
               </w:rPr>
             </w:pPr>
-          </w:p>
-        </w:tc>
-        <w:tc>
-          <w:tcPr>
-            <w:tcW w:w="1168" w:type="dxa"/>
+            <w:ins w:id="395" w:author="Somu Monika - I53191" w:date="2020-09-24T17:51:00Z">
+              <w:r>
+                <w:t>1.</w:t>
+              </w:r>
+            </w:ins>
+          </w:p>
+        </w:tc>
+        <w:tc>
+          <w:tcPr>
+            <w:tcW w:w="4979" w:type="dxa"/>
             <w:tcBorders>
               <w:top w:val="single" w:sz="2" w:space="0" w:color="auto"/>
               <w:left w:val="single" w:sz="2" w:space="0" w:color="auto"/>
@@ -14057,9 +13794,8 @@
           <w:p>
             <w:pPr>
               <w:pStyle w:val="Header"/>
-              <w:ind w:firstLine="18"/>
               <w:rPr>
-                <w:ins w:id="395" w:author="Somu Monika - I53191" w:date="2020-09-24T17:51:00Z"/>
+                <w:ins w:id="396" w:author="Somu Monika - I53191" w:date="2020-09-24T17:51:00Z"/>
               </w:rPr>
             </w:pPr>
           </w:p>
@@ -14074,26 +13810,6 @@
               <w:right w:val="single" w:sz="2" w:space="0" w:color="auto"/>
             </w:tcBorders>
             <w:vAlign w:val="center"/>
-          </w:tcPr>
-          <w:p>
-            <w:pPr>
-              <w:pStyle w:val="Header"/>
-              <w:ind w:firstLine="18"/>
-              <w:rPr>
-                <w:ins w:id="396" w:author="Somu Monika - I53191" w:date="2020-09-24T17:51:00Z"/>
-              </w:rPr>
-            </w:pPr>
-          </w:p>
-        </w:tc>
-        <w:tc>
-          <w:tcPr>
-            <w:tcW w:w="1078" w:type="dxa"/>
-            <w:tcBorders>
-              <w:top w:val="single" w:sz="2" w:space="0" w:color="auto"/>
-              <w:left w:val="single" w:sz="2" w:space="0" w:color="auto"/>
-              <w:bottom w:val="single" w:sz="2" w:space="0" w:color="auto"/>
-              <w:right w:val="single" w:sz="2" w:space="0" w:color="auto"/>
-            </w:tcBorders>
           </w:tcPr>
           <w:p>
             <w:pPr>
@@ -14107,13 +13823,14 @@
         </w:tc>
         <w:tc>
           <w:tcPr>
-            <w:tcW w:w="1139" w:type="dxa"/>
+            <w:tcW w:w="1168" w:type="dxa"/>
             <w:tcBorders>
               <w:top w:val="single" w:sz="2" w:space="0" w:color="auto"/>
               <w:left w:val="single" w:sz="2" w:space="0" w:color="auto"/>
               <w:bottom w:val="single" w:sz="2" w:space="0" w:color="auto"/>
               <w:right w:val="single" w:sz="2" w:space="0" w:color="auto"/>
             </w:tcBorders>
+            <w:vAlign w:val="center"/>
           </w:tcPr>
           <w:p>
             <w:pPr>
@@ -14125,40 +13842,55 @@
             </w:pPr>
           </w:p>
         </w:tc>
+        <w:tc>
+          <w:tcPr>
+            <w:tcW w:w="1078" w:type="dxa"/>
+            <w:tcBorders>
+              <w:top w:val="single" w:sz="2" w:space="0" w:color="auto"/>
+              <w:left w:val="single" w:sz="2" w:space="0" w:color="auto"/>
+              <w:bottom w:val="single" w:sz="2" w:space="0" w:color="auto"/>
+              <w:right w:val="single" w:sz="2" w:space="0" w:color="auto"/>
+            </w:tcBorders>
+          </w:tcPr>
+          <w:p>
+            <w:pPr>
+              <w:pStyle w:val="Header"/>
+              <w:ind w:firstLine="18"/>
+              <w:rPr>
+                <w:ins w:id="399" w:author="Somu Monika - I53191" w:date="2020-09-24T17:51:00Z"/>
+              </w:rPr>
+            </w:pPr>
+          </w:p>
+        </w:tc>
+        <w:tc>
+          <w:tcPr>
+            <w:tcW w:w="1139" w:type="dxa"/>
+            <w:tcBorders>
+              <w:top w:val="single" w:sz="2" w:space="0" w:color="auto"/>
+              <w:left w:val="single" w:sz="2" w:space="0" w:color="auto"/>
+              <w:bottom w:val="single" w:sz="2" w:space="0" w:color="auto"/>
+              <w:right w:val="single" w:sz="2" w:space="0" w:color="auto"/>
+            </w:tcBorders>
+          </w:tcPr>
+          <w:p>
+            <w:pPr>
+              <w:pStyle w:val="Header"/>
+              <w:ind w:firstLine="18"/>
+              <w:rPr>
+                <w:ins w:id="400" w:author="Somu Monika - I53191" w:date="2020-09-24T17:51:00Z"/>
+              </w:rPr>
+            </w:pPr>
+          </w:p>
+        </w:tc>
       </w:tr>
       <w:tr>
         <w:trPr>
           <w:trHeight w:val="374"/>
-          <w:ins w:id="399" w:author="Somu Monika - I53191" w:date="2020-09-24T17:51:00Z"/>
+          <w:ins w:id="401" w:author="Somu Monika - I53191" w:date="2020-09-24T17:51:00Z"/>
         </w:trPr>
         <w:tc>
           <w:tcPr>
             <w:tcW w:w="540" w:type="dxa"/>
-            <w:tcBorders>
-              <w:top w:val="single" w:sz="2" w:space="0" w:color="auto"/>
-              <w:left w:val="single" w:sz="2" w:space="0" w:color="auto"/>
-              <w:bottom w:val="single" w:sz="2" w:space="0" w:color="auto"/>
-              <w:right w:val="single" w:sz="2" w:space="0" w:color="auto"/>
-            </w:tcBorders>
-            <w:vAlign w:val="center"/>
-          </w:tcPr>
-          <w:p>
-            <w:pPr>
-              <w:pStyle w:val="Header"/>
-              <w:rPr>
-                <w:ins w:id="400" w:author="Somu Monika - I53191" w:date="2020-09-24T17:51:00Z"/>
-              </w:rPr>
-            </w:pPr>
-            <w:ins w:id="401" w:author="Somu Monika - I53191" w:date="2020-09-24T17:51:00Z">
-              <w:r>
-                <w:t>2.</w:t>
-              </w:r>
-            </w:ins>
-          </w:p>
-        </w:tc>
-        <w:tc>
-          <w:tcPr>
-            <w:tcW w:w="4979" w:type="dxa"/>
             <w:tcBorders>
               <w:top w:val="single" w:sz="2" w:space="0" w:color="auto"/>
               <w:left w:val="single" w:sz="2" w:space="0" w:color="auto"/>
@@ -14174,11 +13906,16 @@
                 <w:ins w:id="402" w:author="Somu Monika - I53191" w:date="2020-09-24T17:51:00Z"/>
               </w:rPr>
             </w:pPr>
-          </w:p>
-        </w:tc>
-        <w:tc>
-          <w:tcPr>
-            <w:tcW w:w="1168" w:type="dxa"/>
+            <w:ins w:id="403" w:author="Somu Monika - I53191" w:date="2020-09-24T17:51:00Z">
+              <w:r>
+                <w:t>2.</w:t>
+              </w:r>
+            </w:ins>
+          </w:p>
+        </w:tc>
+        <w:tc>
+          <w:tcPr>
+            <w:tcW w:w="4979" w:type="dxa"/>
             <w:tcBorders>
               <w:top w:val="single" w:sz="2" w:space="0" w:color="auto"/>
               <w:left w:val="single" w:sz="2" w:space="0" w:color="auto"/>
@@ -14190,9 +13927,8 @@
           <w:p>
             <w:pPr>
               <w:pStyle w:val="Header"/>
-              <w:ind w:firstLine="18"/>
               <w:rPr>
-                <w:ins w:id="403" w:author="Somu Monika - I53191" w:date="2020-09-24T17:51:00Z"/>
+                <w:ins w:id="404" w:author="Somu Monika - I53191" w:date="2020-09-24T17:51:00Z"/>
               </w:rPr>
             </w:pPr>
           </w:p>
@@ -14207,26 +13943,6 @@
               <w:right w:val="single" w:sz="2" w:space="0" w:color="auto"/>
             </w:tcBorders>
             <w:vAlign w:val="center"/>
-          </w:tcPr>
-          <w:p>
-            <w:pPr>
-              <w:pStyle w:val="Header"/>
-              <w:ind w:firstLine="18"/>
-              <w:rPr>
-                <w:ins w:id="404" w:author="Somu Monika - I53191" w:date="2020-09-24T17:51:00Z"/>
-              </w:rPr>
-            </w:pPr>
-          </w:p>
-        </w:tc>
-        <w:tc>
-          <w:tcPr>
-            <w:tcW w:w="1078" w:type="dxa"/>
-            <w:tcBorders>
-              <w:top w:val="single" w:sz="2" w:space="0" w:color="auto"/>
-              <w:left w:val="single" w:sz="2" w:space="0" w:color="auto"/>
-              <w:bottom w:val="single" w:sz="2" w:space="0" w:color="auto"/>
-              <w:right w:val="single" w:sz="2" w:space="0" w:color="auto"/>
-            </w:tcBorders>
           </w:tcPr>
           <w:p>
             <w:pPr>
@@ -14240,13 +13956,14 @@
         </w:tc>
         <w:tc>
           <w:tcPr>
-            <w:tcW w:w="1139" w:type="dxa"/>
+            <w:tcW w:w="1168" w:type="dxa"/>
             <w:tcBorders>
               <w:top w:val="single" w:sz="2" w:space="0" w:color="auto"/>
               <w:left w:val="single" w:sz="2" w:space="0" w:color="auto"/>
               <w:bottom w:val="single" w:sz="2" w:space="0" w:color="auto"/>
               <w:right w:val="single" w:sz="2" w:space="0" w:color="auto"/>
             </w:tcBorders>
+            <w:vAlign w:val="center"/>
           </w:tcPr>
           <w:p>
             <w:pPr>
@@ -14258,40 +13975,55 @@
             </w:pPr>
           </w:p>
         </w:tc>
+        <w:tc>
+          <w:tcPr>
+            <w:tcW w:w="1078" w:type="dxa"/>
+            <w:tcBorders>
+              <w:top w:val="single" w:sz="2" w:space="0" w:color="auto"/>
+              <w:left w:val="single" w:sz="2" w:space="0" w:color="auto"/>
+              <w:bottom w:val="single" w:sz="2" w:space="0" w:color="auto"/>
+              <w:right w:val="single" w:sz="2" w:space="0" w:color="auto"/>
+            </w:tcBorders>
+          </w:tcPr>
+          <w:p>
+            <w:pPr>
+              <w:pStyle w:val="Header"/>
+              <w:ind w:firstLine="18"/>
+              <w:rPr>
+                <w:ins w:id="407" w:author="Somu Monika - I53191" w:date="2020-09-24T17:51:00Z"/>
+              </w:rPr>
+            </w:pPr>
+          </w:p>
+        </w:tc>
+        <w:tc>
+          <w:tcPr>
+            <w:tcW w:w="1139" w:type="dxa"/>
+            <w:tcBorders>
+              <w:top w:val="single" w:sz="2" w:space="0" w:color="auto"/>
+              <w:left w:val="single" w:sz="2" w:space="0" w:color="auto"/>
+              <w:bottom w:val="single" w:sz="2" w:space="0" w:color="auto"/>
+              <w:right w:val="single" w:sz="2" w:space="0" w:color="auto"/>
+            </w:tcBorders>
+          </w:tcPr>
+          <w:p>
+            <w:pPr>
+              <w:pStyle w:val="Header"/>
+              <w:ind w:firstLine="18"/>
+              <w:rPr>
+                <w:ins w:id="408" w:author="Somu Monika - I53191" w:date="2020-09-24T17:51:00Z"/>
+              </w:rPr>
+            </w:pPr>
+          </w:p>
+        </w:tc>
       </w:tr>
       <w:tr>
         <w:trPr>
           <w:trHeight w:val="374"/>
-          <w:ins w:id="407" w:author="Somu Monika - I53191" w:date="2020-09-24T17:51:00Z"/>
+          <w:ins w:id="409" w:author="Somu Monika - I53191" w:date="2020-09-24T17:51:00Z"/>
         </w:trPr>
         <w:tc>
           <w:tcPr>
             <w:tcW w:w="540" w:type="dxa"/>
-            <w:tcBorders>
-              <w:top w:val="single" w:sz="2" w:space="0" w:color="auto"/>
-              <w:left w:val="single" w:sz="2" w:space="0" w:color="auto"/>
-              <w:bottom w:val="single" w:sz="2" w:space="0" w:color="auto"/>
-              <w:right w:val="single" w:sz="2" w:space="0" w:color="auto"/>
-            </w:tcBorders>
-            <w:vAlign w:val="center"/>
-          </w:tcPr>
-          <w:p>
-            <w:pPr>
-              <w:pStyle w:val="Header"/>
-              <w:rPr>
-                <w:ins w:id="408" w:author="Somu Monika - I53191" w:date="2020-09-24T17:51:00Z"/>
-              </w:rPr>
-            </w:pPr>
-            <w:ins w:id="409" w:author="Somu Monika - I53191" w:date="2020-09-24T17:51:00Z">
-              <w:r>
-                <w:t>3.</w:t>
-              </w:r>
-            </w:ins>
-          </w:p>
-        </w:tc>
-        <w:tc>
-          <w:tcPr>
-            <w:tcW w:w="4979" w:type="dxa"/>
             <w:tcBorders>
               <w:top w:val="single" w:sz="2" w:space="0" w:color="auto"/>
               <w:left w:val="single" w:sz="2" w:space="0" w:color="auto"/>
@@ -14307,11 +14039,16 @@
                 <w:ins w:id="410" w:author="Somu Monika - I53191" w:date="2020-09-24T17:51:00Z"/>
               </w:rPr>
             </w:pPr>
-          </w:p>
-        </w:tc>
-        <w:tc>
-          <w:tcPr>
-            <w:tcW w:w="1168" w:type="dxa"/>
+            <w:ins w:id="411" w:author="Somu Monika - I53191" w:date="2020-09-24T17:51:00Z">
+              <w:r>
+                <w:t>3.</w:t>
+              </w:r>
+            </w:ins>
+          </w:p>
+        </w:tc>
+        <w:tc>
+          <w:tcPr>
+            <w:tcW w:w="4979" w:type="dxa"/>
             <w:tcBorders>
               <w:top w:val="single" w:sz="2" w:space="0" w:color="auto"/>
               <w:left w:val="single" w:sz="2" w:space="0" w:color="auto"/>
@@ -14323,9 +14060,8 @@
           <w:p>
             <w:pPr>
               <w:pStyle w:val="Header"/>
-              <w:ind w:firstLine="18"/>
               <w:rPr>
-                <w:ins w:id="411" w:author="Somu Monika - I53191" w:date="2020-09-24T17:51:00Z"/>
+                <w:ins w:id="412" w:author="Somu Monika - I53191" w:date="2020-09-24T17:51:00Z"/>
               </w:rPr>
             </w:pPr>
           </w:p>
@@ -14340,26 +14076,6 @@
               <w:right w:val="single" w:sz="2" w:space="0" w:color="auto"/>
             </w:tcBorders>
             <w:vAlign w:val="center"/>
-          </w:tcPr>
-          <w:p>
-            <w:pPr>
-              <w:pStyle w:val="Header"/>
-              <w:ind w:firstLine="18"/>
-              <w:rPr>
-                <w:ins w:id="412" w:author="Somu Monika - I53191" w:date="2020-09-24T17:51:00Z"/>
-              </w:rPr>
-            </w:pPr>
-          </w:p>
-        </w:tc>
-        <w:tc>
-          <w:tcPr>
-            <w:tcW w:w="1078" w:type="dxa"/>
-            <w:tcBorders>
-              <w:top w:val="single" w:sz="2" w:space="0" w:color="auto"/>
-              <w:left w:val="single" w:sz="2" w:space="0" w:color="auto"/>
-              <w:bottom w:val="single" w:sz="2" w:space="0" w:color="auto"/>
-              <w:right w:val="single" w:sz="2" w:space="0" w:color="auto"/>
-            </w:tcBorders>
           </w:tcPr>
           <w:p>
             <w:pPr>
@@ -14373,13 +14089,14 @@
         </w:tc>
         <w:tc>
           <w:tcPr>
-            <w:tcW w:w="1139" w:type="dxa"/>
+            <w:tcW w:w="1168" w:type="dxa"/>
             <w:tcBorders>
               <w:top w:val="single" w:sz="2" w:space="0" w:color="auto"/>
               <w:left w:val="single" w:sz="2" w:space="0" w:color="auto"/>
               <w:bottom w:val="single" w:sz="2" w:space="0" w:color="auto"/>
               <w:right w:val="single" w:sz="2" w:space="0" w:color="auto"/>
             </w:tcBorders>
+            <w:vAlign w:val="center"/>
           </w:tcPr>
           <w:p>
             <w:pPr>
@@ -14391,40 +14108,55 @@
             </w:pPr>
           </w:p>
         </w:tc>
+        <w:tc>
+          <w:tcPr>
+            <w:tcW w:w="1078" w:type="dxa"/>
+            <w:tcBorders>
+              <w:top w:val="single" w:sz="2" w:space="0" w:color="auto"/>
+              <w:left w:val="single" w:sz="2" w:space="0" w:color="auto"/>
+              <w:bottom w:val="single" w:sz="2" w:space="0" w:color="auto"/>
+              <w:right w:val="single" w:sz="2" w:space="0" w:color="auto"/>
+            </w:tcBorders>
+          </w:tcPr>
+          <w:p>
+            <w:pPr>
+              <w:pStyle w:val="Header"/>
+              <w:ind w:firstLine="18"/>
+              <w:rPr>
+                <w:ins w:id="415" w:author="Somu Monika - I53191" w:date="2020-09-24T17:51:00Z"/>
+              </w:rPr>
+            </w:pPr>
+          </w:p>
+        </w:tc>
+        <w:tc>
+          <w:tcPr>
+            <w:tcW w:w="1139" w:type="dxa"/>
+            <w:tcBorders>
+              <w:top w:val="single" w:sz="2" w:space="0" w:color="auto"/>
+              <w:left w:val="single" w:sz="2" w:space="0" w:color="auto"/>
+              <w:bottom w:val="single" w:sz="2" w:space="0" w:color="auto"/>
+              <w:right w:val="single" w:sz="2" w:space="0" w:color="auto"/>
+            </w:tcBorders>
+          </w:tcPr>
+          <w:p>
+            <w:pPr>
+              <w:pStyle w:val="Header"/>
+              <w:ind w:firstLine="18"/>
+              <w:rPr>
+                <w:ins w:id="416" w:author="Somu Monika - I53191" w:date="2020-09-24T17:51:00Z"/>
+              </w:rPr>
+            </w:pPr>
+          </w:p>
+        </w:tc>
       </w:tr>
       <w:tr>
         <w:trPr>
           <w:trHeight w:val="374"/>
-          <w:ins w:id="415" w:author="Somu Monika - I53191" w:date="2020-09-24T17:51:00Z"/>
+          <w:ins w:id="417" w:author="Somu Monika - I53191" w:date="2020-09-24T17:51:00Z"/>
         </w:trPr>
         <w:tc>
           <w:tcPr>
             <w:tcW w:w="540" w:type="dxa"/>
-            <w:tcBorders>
-              <w:top w:val="single" w:sz="2" w:space="0" w:color="auto"/>
-              <w:left w:val="single" w:sz="2" w:space="0" w:color="auto"/>
-              <w:bottom w:val="single" w:sz="2" w:space="0" w:color="auto"/>
-              <w:right w:val="single" w:sz="2" w:space="0" w:color="auto"/>
-            </w:tcBorders>
-            <w:vAlign w:val="center"/>
-          </w:tcPr>
-          <w:p>
-            <w:pPr>
-              <w:pStyle w:val="Header"/>
-              <w:rPr>
-                <w:ins w:id="416" w:author="Somu Monika - I53191" w:date="2020-09-24T17:51:00Z"/>
-              </w:rPr>
-            </w:pPr>
-            <w:ins w:id="417" w:author="Somu Monika - I53191" w:date="2020-09-24T17:51:00Z">
-              <w:r>
-                <w:t>4.</w:t>
-              </w:r>
-            </w:ins>
-          </w:p>
-        </w:tc>
-        <w:tc>
-          <w:tcPr>
-            <w:tcW w:w="4979" w:type="dxa"/>
             <w:tcBorders>
               <w:top w:val="single" w:sz="2" w:space="0" w:color="auto"/>
               <w:left w:val="single" w:sz="2" w:space="0" w:color="auto"/>
@@ -14440,11 +14172,16 @@
                 <w:ins w:id="418" w:author="Somu Monika - I53191" w:date="2020-09-24T17:51:00Z"/>
               </w:rPr>
             </w:pPr>
-          </w:p>
-        </w:tc>
-        <w:tc>
-          <w:tcPr>
-            <w:tcW w:w="1168" w:type="dxa"/>
+            <w:ins w:id="419" w:author="Somu Monika - I53191" w:date="2020-09-24T17:51:00Z">
+              <w:r>
+                <w:t>4.</w:t>
+              </w:r>
+            </w:ins>
+          </w:p>
+        </w:tc>
+        <w:tc>
+          <w:tcPr>
+            <w:tcW w:w="4979" w:type="dxa"/>
             <w:tcBorders>
               <w:top w:val="single" w:sz="2" w:space="0" w:color="auto"/>
               <w:left w:val="single" w:sz="2" w:space="0" w:color="auto"/>
@@ -14456,9 +14193,8 @@
           <w:p>
             <w:pPr>
               <w:pStyle w:val="Header"/>
-              <w:ind w:firstLine="18"/>
               <w:rPr>
-                <w:ins w:id="419" w:author="Somu Monika - I53191" w:date="2020-09-24T17:51:00Z"/>
+                <w:ins w:id="420" w:author="Somu Monika - I53191" w:date="2020-09-24T17:51:00Z"/>
               </w:rPr>
             </w:pPr>
           </w:p>
@@ -14473,26 +14209,6 @@
               <w:right w:val="single" w:sz="2" w:space="0" w:color="auto"/>
             </w:tcBorders>
             <w:vAlign w:val="center"/>
-          </w:tcPr>
-          <w:p>
-            <w:pPr>
-              <w:pStyle w:val="Header"/>
-              <w:ind w:firstLine="18"/>
-              <w:rPr>
-                <w:ins w:id="420" w:author="Somu Monika - I53191" w:date="2020-09-24T17:51:00Z"/>
-              </w:rPr>
-            </w:pPr>
-          </w:p>
-        </w:tc>
-        <w:tc>
-          <w:tcPr>
-            <w:tcW w:w="1078" w:type="dxa"/>
-            <w:tcBorders>
-              <w:top w:val="single" w:sz="2" w:space="0" w:color="auto"/>
-              <w:left w:val="single" w:sz="2" w:space="0" w:color="auto"/>
-              <w:bottom w:val="single" w:sz="2" w:space="0" w:color="auto"/>
-              <w:right w:val="single" w:sz="2" w:space="0" w:color="auto"/>
-            </w:tcBorders>
           </w:tcPr>
           <w:p>
             <w:pPr>
@@ -14506,13 +14222,14 @@
         </w:tc>
         <w:tc>
           <w:tcPr>
-            <w:tcW w:w="1139" w:type="dxa"/>
+            <w:tcW w:w="1168" w:type="dxa"/>
             <w:tcBorders>
               <w:top w:val="single" w:sz="2" w:space="0" w:color="auto"/>
               <w:left w:val="single" w:sz="2" w:space="0" w:color="auto"/>
               <w:bottom w:val="single" w:sz="2" w:space="0" w:color="auto"/>
               <w:right w:val="single" w:sz="2" w:space="0" w:color="auto"/>
             </w:tcBorders>
+            <w:vAlign w:val="center"/>
           </w:tcPr>
           <w:p>
             <w:pPr>
@@ -14524,12 +14241,52 @@
             </w:pPr>
           </w:p>
         </w:tc>
+        <w:tc>
+          <w:tcPr>
+            <w:tcW w:w="1078" w:type="dxa"/>
+            <w:tcBorders>
+              <w:top w:val="single" w:sz="2" w:space="0" w:color="auto"/>
+              <w:left w:val="single" w:sz="2" w:space="0" w:color="auto"/>
+              <w:bottom w:val="single" w:sz="2" w:space="0" w:color="auto"/>
+              <w:right w:val="single" w:sz="2" w:space="0" w:color="auto"/>
+            </w:tcBorders>
+          </w:tcPr>
+          <w:p>
+            <w:pPr>
+              <w:pStyle w:val="Header"/>
+              <w:ind w:firstLine="18"/>
+              <w:rPr>
+                <w:ins w:id="423" w:author="Somu Monika - I53191" w:date="2020-09-24T17:51:00Z"/>
+              </w:rPr>
+            </w:pPr>
+          </w:p>
+        </w:tc>
+        <w:tc>
+          <w:tcPr>
+            <w:tcW w:w="1139" w:type="dxa"/>
+            <w:tcBorders>
+              <w:top w:val="single" w:sz="2" w:space="0" w:color="auto"/>
+              <w:left w:val="single" w:sz="2" w:space="0" w:color="auto"/>
+              <w:bottom w:val="single" w:sz="2" w:space="0" w:color="auto"/>
+              <w:right w:val="single" w:sz="2" w:space="0" w:color="auto"/>
+            </w:tcBorders>
+          </w:tcPr>
+          <w:p>
+            <w:pPr>
+              <w:pStyle w:val="Header"/>
+              <w:ind w:firstLine="18"/>
+              <w:rPr>
+                <w:ins w:id="424" w:author="Somu Monika - I53191" w:date="2020-09-24T17:51:00Z"/>
+              </w:rPr>
+            </w:pPr>
+          </w:p>
+        </w:tc>
       </w:tr>
     </w:tbl>
     <w:p>
       <w:pPr>
         <w:rPr>
-          <w:ins w:id="423" w:author="Somu Monika - I53191" w:date="2020-09-24T17:51:00Z"/>
+          <w:ins w:id="425" w:author="Somu Monika - I53191" w:date="2020-09-24T17:51:00Z"/>
         </w:rPr>
       </w:pPr>
     </w:p>
@@ -14542,21 +14299,21 @@
         </w:numPr>
         <w:ind w:left="432"/>
         <w:rPr>
-          <w:ins w:id="424" w:author="Somu Monika - I53191" w:date="2020-09-24T17:51:00Z"/>
-        </w:rPr>
-      </w:pPr>
-    </w:p>
-    <w:p>
-      <w:pPr>
-        <w:rPr>
-          <w:ins w:id="425" w:author="Somu Monika - I53191" w:date="2020-09-24T17:51:00Z"/>
-          <w:rPrChange w:id="426" w:author="Somu Monika - I53191" w:date="2020-09-24T17:51:00Z">
+          <w:ins w:id="426" w:author="Somu Monika - I53191" w:date="2020-09-24T17:51:00Z"/>
+        </w:rPr>
+      </w:pPr>
+    </w:p>
+    <w:p>
+      <w:pPr>
+        <w:rPr>
+          <w:ins w:id="427" w:author="Somu Monika - I53191" w:date="2020-09-24T17:51:00Z"/>
+          <w:rPrChange w:id="428" w:author="Somu Monika - I53191" w:date="2020-09-24T17:51:00Z">
             <w:rPr>
-              <w:ins w:id="427" w:author="Somu Monika - I53191" w:date="2020-09-24T17:51:00Z"/>
+              <w:ins w:id="429" w:author="Somu Monika - I53191" w:date="2020-09-24T17:51:00Z"/>
             </w:rPr>
           </w:rPrChange>
         </w:rPr>
-        <w:pPrChange w:id="428" w:author="Somu Monika - I53191" w:date="2020-09-24T17:51:00Z">
+        <w:pPrChange w:id="430" w:author="Somu Monika - I53191" w:date="2020-09-24T17:51:00Z">
           <w:pPr>
             <w:pStyle w:val="Heading1"/>
           </w:pPr>
@@ -14566,7 +14323,7 @@
     <w:p>
       <w:pPr>
         <w:rPr>
-          <w:ins w:id="429" w:author="Somu Monika - I53191" w:date="2020-09-24T17:51:00Z"/>
+          <w:ins w:id="431" w:author="Somu Monika - I53191" w:date="2020-09-24T17:51:00Z"/>
           <w:lang w:val="en-GB"/>
         </w:rPr>
       </w:pPr>
@@ -14574,7 +14331,7 @@
     <w:p>
       <w:pPr>
         <w:rPr>
-          <w:ins w:id="430" w:author="Somu Monika - I53191" w:date="2020-09-24T17:51:00Z"/>
+          <w:ins w:id="432" w:author="Somu Monika - I53191" w:date="2020-09-24T17:51:00Z"/>
           <w:lang w:val="en-GB"/>
         </w:rPr>
       </w:pPr>
@@ -14582,11 +14339,11 @@
     <w:p>
       <w:pPr>
         <w:rPr>
-          <w:rPrChange w:id="431" w:author="Somu Monika - I53191" w:date="2020-09-24T17:51:00Z">
+          <w:rPrChange w:id="433" w:author="Somu Monika - I53191" w:date="2020-09-24T17:51:00Z">
             <w:rPr/>
           </w:rPrChange>
         </w:rPr>
-        <w:pPrChange w:id="432" w:author="Somu Monika - I53191" w:date="2020-09-24T17:51:00Z">
+        <w:pPrChange w:id="434" w:author="Somu Monika - I53191" w:date="2020-09-24T17:51:00Z">
           <w:pPr>
             <w:pStyle w:val="Heading1"/>
           </w:pPr>
@@ -14668,7 +14425,7 @@
       </w:r>
     </w:p>
   </w:comment>
-  <w:comment w:id="102" w:author="Somu Monika - I53191" w:date="2020-09-25T11:20:00Z" w:initials="SM-I">
+  <w:comment w:id="104" w:author="Somu Monika - I53191" w:date="2020-09-25T11:20:00Z" w:initials="SM-I">
     <w:p>
       <w:pPr>
         <w:pStyle w:val="CommentText"/>
@@ -14684,7 +14441,7 @@
       </w:r>
     </w:p>
   </w:comment>
-  <w:comment w:id="104" w:author="Somu Monika - I53191" w:date="2020-09-24T17:50:00Z" w:initials="SM-I">
+  <w:comment w:id="106" w:author="Somu Monika - I53191" w:date="2020-09-24T17:50:00Z" w:initials="SM-I">
     <w:p>
       <w:pPr>
         <w:pStyle w:val="CommentText"/>

</xml_diff>